<commit_message>
Including date of atlas publication, starting plot season
</commit_message>
<xml_diff>
--- a/inst/template/AER_template.docx
+++ b/inst/template/AER_template.docx
@@ -520,8 +520,6 @@
             <w:r>
               <w:t>.</w:t>
             </w:r>
-            <w:bookmarkStart w:id="4" w:name="_GoBack"/>
-            <w:bookmarkEnd w:id="4"/>
           </w:p>
         </w:tc>
       </w:tr>
@@ -542,20 +540,6 @@
           <w:szCs w:val="18"/>
         </w:rPr>
       </w:pPr>
-      <w:r>
-        <w:rPr>
-          <w:rFonts w:eastAsia="Arial Unicode MS"/>
-          <w:szCs w:val="18"/>
-        </w:rPr>
-        <w:t xml:space="preserve">This report is based on data for </w:t>
-      </w:r>
-      <w:r>
-        <w:rPr>
-          <w:rFonts w:eastAsia="Arial Unicode MS"/>
-          <w:szCs w:val="18"/>
-        </w:rPr>
-        <w:t>2016</w:t>
-      </w:r>
       <w:r>
         <w:rPr>
           <w:rFonts w:eastAsia="Arial Unicode MS"/>
@@ -563,14 +547,7 @@
         </w:rPr>
         <w:t xml:space="preserve"> </w:t>
       </w:r>
-      <w:r>
-        <w:rPr>
-          <w:rFonts w:eastAsia="Arial Unicode MS"/>
-          <w:szCs w:val="18"/>
-        </w:rPr>
-        <w:t xml:space="preserve">retrieved from The European Surveillance System (TESSy) on </w:t>
-      </w:r>
-      <w:bookmarkStart w:id="5" w:name="DATEPUBLICATLAS"/>
+      <w:bookmarkStart w:id="2" w:name="DATEPUBLICATLAS"/>
       <w:r>
         <w:rPr>
           <w:rFonts w:eastAsia="Arial Unicode MS"/>
@@ -579,13 +556,15 @@
         </w:rPr>
         <w:t>Date Public Atlas</w:t>
       </w:r>
-      <w:bookmarkEnd w:id="5"/>
+      <w:bookmarkStart w:id="3" w:name="_GoBack"/>
+      <w:bookmarkEnd w:id="2"/>
+      <w:bookmarkEnd w:id="3"/>
       <w:r>
         <w:rPr>
           <w:rFonts w:eastAsia="Arial Unicode MS"/>
           <w:szCs w:val="18"/>
         </w:rPr>
-        <w:t xml:space="preserve">. </w:t>
+        <w:t xml:space="preserve"> </w:t>
       </w:r>
     </w:p>
     <w:p>
@@ -618,8 +597,8 @@
       <w:pPr>
         <w:pStyle w:val="EC-Caption"/>
       </w:pPr>
-      <w:bookmarkStart w:id="6" w:name="TABLE1_CAPTION"/>
-      <w:bookmarkEnd w:id="6"/>
+      <w:bookmarkStart w:id="4" w:name="TABLE1_CAPTION"/>
+      <w:bookmarkEnd w:id="4"/>
     </w:p>
     <w:p>
       <w:pPr>
@@ -628,8 +607,8 @@
           <w:lang w:eastAsia="en-US"/>
         </w:rPr>
       </w:pPr>
-      <w:bookmarkStart w:id="7" w:name="TABLE1_BOOKMARK"/>
-      <w:bookmarkEnd w:id="7"/>
+      <w:bookmarkStart w:id="5" w:name="TABLE1_BOOKMARK"/>
+      <w:bookmarkEnd w:id="5"/>
     </w:p>
     <w:p>
       <w:pPr>
@@ -645,7 +624,7 @@
         <w:keepNext/>
         <w:keepLines/>
       </w:pPr>
-      <w:bookmarkStart w:id="8" w:name="TS_TREND_CAPTION"/>
+      <w:bookmarkStart w:id="6" w:name="TS_TREND_CAPTION"/>
     </w:p>
     <w:p>
       <w:pPr>
@@ -656,9 +635,9 @@
           <w:lang w:eastAsia="en-US"/>
         </w:rPr>
       </w:pPr>
-      <w:bookmarkStart w:id="9" w:name="TS_TREND_BOOKMARK"/>
-      <w:bookmarkEnd w:id="8"/>
-      <w:bookmarkEnd w:id="9"/>
+      <w:bookmarkStart w:id="7" w:name="TS_TREND_BOOKMARK"/>
+      <w:bookmarkEnd w:id="6"/>
+      <w:bookmarkEnd w:id="7"/>
     </w:p>
     <w:p>
       <w:pPr>
@@ -669,8 +648,8 @@
           <w:highlight w:val="yellow"/>
         </w:rPr>
       </w:pPr>
-      <w:bookmarkStart w:id="10" w:name="LIST_COUNTRIES_TREND"/>
-      <w:bookmarkEnd w:id="10"/>
+      <w:bookmarkStart w:id="8" w:name="LIST_COUNTRIES_TREND"/>
+      <w:bookmarkEnd w:id="8"/>
     </w:p>
     <w:p>
       <w:pPr>
@@ -698,7 +677,7 @@
       <w:pPr>
         <w:pStyle w:val="EC-Caption"/>
       </w:pPr>
-      <w:bookmarkStart w:id="11" w:name="TS_SEASON_CAPTION"/>
+      <w:bookmarkStart w:id="9" w:name="TS_SEASON_CAPTION"/>
     </w:p>
     <w:p>
       <w:pPr>
@@ -707,9 +686,9 @@
           <w:lang w:eastAsia="en-US"/>
         </w:rPr>
       </w:pPr>
-      <w:bookmarkStart w:id="12" w:name="TS_SEASON_BOOKMARK"/>
-      <w:bookmarkEnd w:id="11"/>
-      <w:bookmarkEnd w:id="12"/>
+      <w:bookmarkStart w:id="10" w:name="TS_SEASON_BOOKMARK"/>
+      <w:bookmarkEnd w:id="9"/>
+      <w:bookmarkEnd w:id="10"/>
     </w:p>
     <w:p>
       <w:pPr>
@@ -732,15 +711,15 @@
       <w:pPr>
         <w:pStyle w:val="EC-Para"/>
       </w:pPr>
-      <w:bookmarkStart w:id="13" w:name="TS_SPECIFIC_CAPTION"/>
-      <w:bookmarkEnd w:id="13"/>
+      <w:bookmarkStart w:id="11" w:name="TS_SPECIFIC_CAPTION"/>
+      <w:bookmarkEnd w:id="11"/>
     </w:p>
     <w:p>
       <w:pPr>
         <w:pStyle w:val="EC-Para"/>
       </w:pPr>
-      <w:bookmarkStart w:id="14" w:name="TS_SPECIFIC_BOOKMARK"/>
-      <w:bookmarkEnd w:id="14"/>
+      <w:bookmarkStart w:id="12" w:name="TS_SPECIFIC_BOOKMARK"/>
+      <w:bookmarkEnd w:id="12"/>
     </w:p>
     <w:p>
       <w:pPr>
@@ -773,8 +752,8 @@
           <w:lang w:eastAsia="en-US"/>
         </w:rPr>
       </w:pPr>
-      <w:bookmarkStart w:id="15" w:name="MAP_NB_CAPTION"/>
-      <w:bookmarkEnd w:id="15"/>
+      <w:bookmarkStart w:id="13" w:name="MAP_NB_CAPTION"/>
+      <w:bookmarkEnd w:id="13"/>
     </w:p>
     <w:p>
       <w:pPr>
@@ -783,8 +762,8 @@
           <w:lang w:eastAsia="en-US"/>
         </w:rPr>
       </w:pPr>
-      <w:bookmarkStart w:id="16" w:name="MAP_NB_BOOKMARK"/>
-      <w:bookmarkEnd w:id="16"/>
+      <w:bookmarkStart w:id="14" w:name="MAP_NB_BOOKMARK"/>
+      <w:bookmarkEnd w:id="14"/>
     </w:p>
     <w:p>
       <w:pPr>
@@ -793,10 +772,10 @@
           <w:lang w:eastAsia="en-US"/>
         </w:rPr>
       </w:pPr>
-      <w:bookmarkStart w:id="17" w:name="LIST_COUNTRIES"/>
-      <w:bookmarkStart w:id="18" w:name="LIST_COUNTRIES_SEAS"/>
-      <w:bookmarkEnd w:id="17"/>
-      <w:bookmarkEnd w:id="18"/>
+      <w:bookmarkStart w:id="15" w:name="LIST_COUNTRIES"/>
+      <w:bookmarkStart w:id="16" w:name="LIST_COUNTRIES_SEAS"/>
+      <w:bookmarkEnd w:id="15"/>
+      <w:bookmarkEnd w:id="16"/>
     </w:p>
     <w:p>
       <w:pPr>
@@ -812,8 +791,8 @@
         <w:keepNext/>
         <w:keepLines/>
       </w:pPr>
-      <w:bookmarkStart w:id="19" w:name="MAP_RATE_CAPTION"/>
-      <w:bookmarkEnd w:id="19"/>
+      <w:bookmarkStart w:id="17" w:name="MAP_RATE_CAPTION"/>
+      <w:bookmarkEnd w:id="17"/>
     </w:p>
     <w:p>
       <w:pPr>
@@ -824,8 +803,8 @@
           <w:lang w:eastAsia="en-US"/>
         </w:rPr>
       </w:pPr>
-      <w:bookmarkStart w:id="20" w:name="MAP_RATE_BOOKMARK"/>
-      <w:bookmarkEnd w:id="20"/>
+      <w:bookmarkStart w:id="18" w:name="MAP_RATE_BOOKMARK"/>
+      <w:bookmarkEnd w:id="18"/>
     </w:p>
     <w:p>
       <w:pPr>
@@ -847,15 +826,15 @@
       <w:pPr>
         <w:pStyle w:val="EC-Para"/>
       </w:pPr>
-      <w:bookmarkStart w:id="21" w:name="MAP_ASR_CAPTION"/>
-      <w:bookmarkEnd w:id="21"/>
+      <w:bookmarkStart w:id="19" w:name="MAP_ASR_CAPTION"/>
+      <w:bookmarkEnd w:id="19"/>
     </w:p>
     <w:p>
       <w:pPr>
         <w:pStyle w:val="EC-Para"/>
       </w:pPr>
-      <w:bookmarkStart w:id="22" w:name="MAP_ASR_BOOKMARK"/>
-      <w:bookmarkEnd w:id="22"/>
+      <w:bookmarkStart w:id="20" w:name="MAP_ASR_BOOKMARK"/>
+      <w:bookmarkEnd w:id="20"/>
     </w:p>
     <w:p>
       <w:pPr>
@@ -868,7 +847,7 @@
         <w:keepNext/>
         <w:keepLines/>
       </w:pPr>
-      <w:bookmarkStart w:id="23" w:name="BARGPH_AGEGENDER_CAPTION"/>
+      <w:bookmarkStart w:id="21" w:name="BARGPH_AGEGENDER_CAPTION"/>
     </w:p>
     <w:p>
       <w:pPr>
@@ -879,9 +858,9 @@
           <w:lang w:eastAsia="en-US"/>
         </w:rPr>
       </w:pPr>
-      <w:bookmarkStart w:id="24" w:name="BARGPH_AGEGENDER_BOOKMARK"/>
-      <w:bookmarkEnd w:id="23"/>
-      <w:bookmarkEnd w:id="24"/>
+      <w:bookmarkStart w:id="22" w:name="BARGPH_AGEGENDER_BOOKMARK"/>
+      <w:bookmarkEnd w:id="21"/>
+      <w:bookmarkEnd w:id="22"/>
       <w:r>
         <w:rPr>
           <w:lang w:eastAsia="en-US"/>
@@ -898,15 +877,15 @@
           <w:lang w:eastAsia="en-US"/>
         </w:rPr>
       </w:pPr>
-      <w:bookmarkStart w:id="25" w:name="BARGPH_AGE_CAPTION"/>
-      <w:bookmarkEnd w:id="25"/>
+      <w:bookmarkStart w:id="23" w:name="BARGPH_AGE_CAPTION"/>
+      <w:bookmarkEnd w:id="23"/>
     </w:p>
     <w:p>
       <w:pPr>
         <w:pStyle w:val="EC-Para"/>
       </w:pPr>
-      <w:bookmarkStart w:id="26" w:name="BARGPH_AGE_BOOKMARK"/>
-      <w:bookmarkEnd w:id="26"/>
+      <w:bookmarkStart w:id="24" w:name="BARGPH_AGE_BOOKMARK"/>
+      <w:bookmarkEnd w:id="24"/>
     </w:p>
     <w:p>
       <w:pPr>
@@ -4753,6 +4732,11 @@
 
 <file path=customXml/item1.xml><?xml version="1.0" encoding="utf-8"?>
 <?mso-contentType ?>
+<SharedContentType xmlns="Microsoft.SharePoint.Taxonomy.ContentTypeSync" SourceId="de887f88-4a24-49db-a549-4c3cbb517053" ContentTypeId="0x010100D736C7ACE9B64A2887FC840CE64E73CD00F9B766FA919147C8AA3C665BB5FE334200CFE92820D3804675818B1C25C1C0AF80" PreviousValue="false"/>
+</file>
+
+<file path=customXml/item2.xml><?xml version="1.0" encoding="utf-8"?>
+<?mso-contentType ?>
 <spe:Receivers xmlns:spe="http://schemas.microsoft.com/sharepoint/events">
   <Receiver>
     <Name>Document ID Generator</Name>
@@ -4797,68 +4781,13 @@
 </spe:Receivers>
 </file>
 
-<file path=customXml/item2.xml><?xml version="1.0" encoding="utf-8"?>
+<file path=customXml/item3.xml><?xml version="1.0" encoding="utf-8"?>
 <?mso-contentType ?>
-<SharedContentType xmlns="Microsoft.SharePoint.Taxonomy.ContentTypeSync" SourceId="de887f88-4a24-49db-a549-4c3cbb517053" ContentTypeId="0x010100D736C7ACE9B64A2887FC840CE64E73CD00F9B766FA919147C8AA3C665BB5FE334200CFE92820D3804675818B1C25C1C0AF80" PreviousValue="false"/>
-</file>
-
-<file path=customXml/item3.xml><?xml version="1.0" encoding="utf-8"?>
-<p:properties xmlns:p="http://schemas.microsoft.com/office/2006/metadata/properties" xmlns:xsi="http://www.w3.org/2001/XMLSchema-instance" xmlns:pc="http://schemas.microsoft.com/office/infopath/2007/PartnerControls">
-  <documentManagement>
-    <ECDC_Description xmlns="http://schemas.microsoft.com/sharepoint/v3" xsi:nil="true"/>
-    <ECDC_DMS_Project0 xmlns="f21cd5e7-4e59-4426-9a65-65a4b49b5ea4">
-      <Terms xmlns="http://schemas.microsoft.com/office/infopath/2007/PartnerControls"/>
-    </ECDC_DMS_Project0>
-    <ECDC_DMS_MIS_Activity_code0 xmlns="f21cd5e7-4e59-4426-9a65-65a4b49b5ea4">
-      <Terms xmlns="http://schemas.microsoft.com/office/infopath/2007/PartnerControls"/>
-    </ECDC_DMS_MIS_Activity_code0>
-    <TaxKeywordTaxHTField xmlns="d23a570b-d7a9-49ca-a34c-8afb8206b4bf">
-      <Terms xmlns="http://schemas.microsoft.com/office/infopath/2007/PartnerControls"/>
-    </TaxKeywordTaxHTField>
-    <ECDC_DMS_Section xmlns="f21cd5e7-4e59-4426-9a65-65a4b49b5ea4">Epidemiological Methods</ECDC_DMS_Section>
-    <TaxCatchAll xmlns="d23a570b-d7a9-49ca-a34c-8afb8206b4bf">
-      <Value>500</Value>
-      <Value>8455</Value>
-    </TaxCatchAll>
-    <ECDC_DMS_Author xmlns="f21cd5e7-4e59-4426-9a65-65a4b49b5ea4">
-      <UserInfo>
-        <DisplayName>Julien Beaute</DisplayName>
-        <AccountId>167</AccountId>
-        <AccountType/>
-      </UserInfo>
-    </ECDC_DMS_Author>
-    <ECDC_Subject_whatTaxHTField0 xmlns="f21cd5e7-4e59-4426-9a65-65a4b49b5ea4">
-      <Terms xmlns="http://schemas.microsoft.com/office/infopath/2007/PartnerControls">
-        <TermInfo xmlns="http://schemas.microsoft.com/office/infopath/2007/PartnerControls">
-          <TermName xmlns="http://schemas.microsoft.com/office/infopath/2007/PartnerControls">surveillance</TermName>
-          <TermId xmlns="http://schemas.microsoft.com/office/infopath/2007/PartnerControls">a0470744-a564-4d8e-b6e3-7633734a10dc</TermId>
-        </TermInfo>
-      </Terms>
-    </ECDC_Subject_whatTaxHTField0>
-    <ECDC_DMS_Data_Controller xmlns="f21cd5e7-4e59-4426-9a65-65a4b49b5ea4">
-      <UserInfo>
-        <DisplayName/>
-        <AccountId xsi:nil="true"/>
-        <AccountType/>
-      </UserInfo>
-    </ECDC_DMS_Data_Controller>
-    <ECDC_DMS_General_Administration_Document_Type0 xmlns="f21cd5e7-4e59-4426-9a65-65a4b49b5ea4">
-      <Terms xmlns="http://schemas.microsoft.com/office/infopath/2007/PartnerControls">
-        <TermInfo xmlns="http://schemas.microsoft.com/office/infopath/2007/PartnerControls">
-          <TermName xmlns="http://schemas.microsoft.com/office/infopath/2007/PartnerControls">Report</TermName>
-          <TermId xmlns="http://schemas.microsoft.com/office/infopath/2007/PartnerControls">ecbd77ad-3760-4178-a0ff-1df458fa4e60</TermId>
-        </TermInfo>
-      </Terms>
-    </ECDC_DMS_General_Administration_Document_Type0>
-    <ECDC_DMS_Group xmlns="f21cd5e7-4e59-4426-9a65-65a4b49b5ea4">General Surveillance</ECDC_DMS_Group>
-    <ECDC_DMS_Effective_Date xmlns="f21cd5e7-4e59-4426-9a65-65a4b49b5ea4">2017-08-29T11:46:00+00:00</ECDC_DMS_Effective_Date>
-    <ECDC_DMS_Classification xmlns="f21cd5e7-4e59-4426-9a65-65a4b49b5ea4" xsi:nil="true"/>
-    <ECDC_DMS_Organization0 xmlns="f21cd5e7-4e59-4426-9a65-65a4b49b5ea4">
-      <Terms xmlns="http://schemas.microsoft.com/office/infopath/2007/PartnerControls"/>
-    </ECDC_DMS_Organization0>
-    <ECDC_DMS_Contains_Personal_Data xmlns="f21cd5e7-4e59-4426-9a65-65a4b49b5ea4">false</ECDC_DMS_Contains_Personal_Data>
-  </documentManagement>
-</p:properties>
+<FormTemplates xmlns="http://schemas.microsoft.com/sharepoint/v3/contenttype/forms">
+  <Display>DocumentLibraryForm</Display>
+  <Edit>DocumentLibraryForm</Edit>
+  <New>DocumentLibraryForm</New>
+</FormTemplates>
 </file>
 
 <file path=customXml/item4.xml><?xml version="1.0" encoding="utf-8"?>
@@ -5146,12 +5075,62 @@
 </file>
 
 <file path=customXml/item5.xml><?xml version="1.0" encoding="utf-8"?>
-<?mso-contentType ?>
-<FormTemplates xmlns="http://schemas.microsoft.com/sharepoint/v3/contenttype/forms">
-  <Display>DocumentLibraryForm</Display>
-  <Edit>DocumentLibraryForm</Edit>
-  <New>DocumentLibraryForm</New>
-</FormTemplates>
+<p:properties xmlns:p="http://schemas.microsoft.com/office/2006/metadata/properties" xmlns:xsi="http://www.w3.org/2001/XMLSchema-instance" xmlns:pc="http://schemas.microsoft.com/office/infopath/2007/PartnerControls">
+  <documentManagement>
+    <ECDC_Description xmlns="http://schemas.microsoft.com/sharepoint/v3" xsi:nil="true"/>
+    <ECDC_DMS_Project0 xmlns="f21cd5e7-4e59-4426-9a65-65a4b49b5ea4">
+      <Terms xmlns="http://schemas.microsoft.com/office/infopath/2007/PartnerControls"/>
+    </ECDC_DMS_Project0>
+    <ECDC_DMS_MIS_Activity_code0 xmlns="f21cd5e7-4e59-4426-9a65-65a4b49b5ea4">
+      <Terms xmlns="http://schemas.microsoft.com/office/infopath/2007/PartnerControls"/>
+    </ECDC_DMS_MIS_Activity_code0>
+    <TaxKeywordTaxHTField xmlns="d23a570b-d7a9-49ca-a34c-8afb8206b4bf">
+      <Terms xmlns="http://schemas.microsoft.com/office/infopath/2007/PartnerControls"/>
+    </TaxKeywordTaxHTField>
+    <ECDC_DMS_Section xmlns="f21cd5e7-4e59-4426-9a65-65a4b49b5ea4">Epidemiological Methods</ECDC_DMS_Section>
+    <TaxCatchAll xmlns="d23a570b-d7a9-49ca-a34c-8afb8206b4bf">
+      <Value>500</Value>
+      <Value>8455</Value>
+    </TaxCatchAll>
+    <ECDC_DMS_Author xmlns="f21cd5e7-4e59-4426-9a65-65a4b49b5ea4">
+      <UserInfo>
+        <DisplayName>Julien Beaute</DisplayName>
+        <AccountId>167</AccountId>
+        <AccountType/>
+      </UserInfo>
+    </ECDC_DMS_Author>
+    <ECDC_Subject_whatTaxHTField0 xmlns="f21cd5e7-4e59-4426-9a65-65a4b49b5ea4">
+      <Terms xmlns="http://schemas.microsoft.com/office/infopath/2007/PartnerControls">
+        <TermInfo xmlns="http://schemas.microsoft.com/office/infopath/2007/PartnerControls">
+          <TermName xmlns="http://schemas.microsoft.com/office/infopath/2007/PartnerControls">surveillance</TermName>
+          <TermId xmlns="http://schemas.microsoft.com/office/infopath/2007/PartnerControls">a0470744-a564-4d8e-b6e3-7633734a10dc</TermId>
+        </TermInfo>
+      </Terms>
+    </ECDC_Subject_whatTaxHTField0>
+    <ECDC_DMS_Data_Controller xmlns="f21cd5e7-4e59-4426-9a65-65a4b49b5ea4">
+      <UserInfo>
+        <DisplayName/>
+        <AccountId xsi:nil="true"/>
+        <AccountType/>
+      </UserInfo>
+    </ECDC_DMS_Data_Controller>
+    <ECDC_DMS_General_Administration_Document_Type0 xmlns="f21cd5e7-4e59-4426-9a65-65a4b49b5ea4">
+      <Terms xmlns="http://schemas.microsoft.com/office/infopath/2007/PartnerControls">
+        <TermInfo xmlns="http://schemas.microsoft.com/office/infopath/2007/PartnerControls">
+          <TermName xmlns="http://schemas.microsoft.com/office/infopath/2007/PartnerControls">Report</TermName>
+          <TermId xmlns="http://schemas.microsoft.com/office/infopath/2007/PartnerControls">ecbd77ad-3760-4178-a0ff-1df458fa4e60</TermId>
+        </TermInfo>
+      </Terms>
+    </ECDC_DMS_General_Administration_Document_Type0>
+    <ECDC_DMS_Group xmlns="f21cd5e7-4e59-4426-9a65-65a4b49b5ea4">General Surveillance</ECDC_DMS_Group>
+    <ECDC_DMS_Effective_Date xmlns="f21cd5e7-4e59-4426-9a65-65a4b49b5ea4">2017-08-29T11:46:00+00:00</ECDC_DMS_Effective_Date>
+    <ECDC_DMS_Classification xmlns="f21cd5e7-4e59-4426-9a65-65a4b49b5ea4" xsi:nil="true"/>
+    <ECDC_DMS_Organization0 xmlns="f21cd5e7-4e59-4426-9a65-65a4b49b5ea4">
+      <Terms xmlns="http://schemas.microsoft.com/office/infopath/2007/PartnerControls"/>
+    </ECDC_DMS_Organization0>
+    <ECDC_DMS_Contains_Personal_Data xmlns="f21cd5e7-4e59-4426-9a65-65a4b49b5ea4">false</ECDC_DMS_Contains_Personal_Data>
+  </documentManagement>
+</p:properties>
 </file>
 
 <file path=customXml/item6.xml><?xml version="1.0" encoding="utf-8"?>
@@ -5159,6 +5138,14 @@
 </file>
 
 <file path=customXml/itemProps1.xml><?xml version="1.0" encoding="utf-8"?>
+<ds:datastoreItem xmlns:ds="http://schemas.openxmlformats.org/officeDocument/2006/customXml" ds:itemID="{0D5F5738-961F-4597-BABD-37FD6507F57F}">
+  <ds:schemaRefs>
+    <ds:schemaRef ds:uri="Microsoft.SharePoint.Taxonomy.ContentTypeSync"/>
+  </ds:schemaRefs>
+</ds:datastoreItem>
+</file>
+
+<file path=customXml/itemProps2.xml><?xml version="1.0" encoding="utf-8"?>
 <ds:datastoreItem xmlns:ds="http://schemas.openxmlformats.org/officeDocument/2006/customXml" ds:itemID="{F084412E-B333-48E6-9F88-74D5540503E9}">
   <ds:schemaRefs>
     <ds:schemaRef ds:uri="http://schemas.microsoft.com/sharepoint/events"/>
@@ -5166,22 +5153,10 @@
 </ds:datastoreItem>
 </file>
 
-<file path=customXml/itemProps2.xml><?xml version="1.0" encoding="utf-8"?>
-<ds:datastoreItem xmlns:ds="http://schemas.openxmlformats.org/officeDocument/2006/customXml" ds:itemID="{0D5F5738-961F-4597-BABD-37FD6507F57F}">
+<file path=customXml/itemProps3.xml><?xml version="1.0" encoding="utf-8"?>
+<ds:datastoreItem xmlns:ds="http://schemas.openxmlformats.org/officeDocument/2006/customXml" ds:itemID="{8C20B46C-F3E1-4685-94E3-042B9EF3BD6C}">
   <ds:schemaRefs>
-    <ds:schemaRef ds:uri="Microsoft.SharePoint.Taxonomy.ContentTypeSync"/>
-  </ds:schemaRefs>
-</ds:datastoreItem>
-</file>
-
-<file path=customXml/itemProps3.xml><?xml version="1.0" encoding="utf-8"?>
-<ds:datastoreItem xmlns:ds="http://schemas.openxmlformats.org/officeDocument/2006/customXml" ds:itemID="{AEEB0429-18DA-4ACF-AE9C-82565BA50B2D}">
-  <ds:schemaRefs>
-    <ds:schemaRef ds:uri="http://schemas.microsoft.com/office/2006/metadata/properties"/>
-    <ds:schemaRef ds:uri="http://schemas.microsoft.com/office/infopath/2007/PartnerControls"/>
-    <ds:schemaRef ds:uri="http://schemas.microsoft.com/sharepoint/v3"/>
-    <ds:schemaRef ds:uri="f21cd5e7-4e59-4426-9a65-65a4b49b5ea4"/>
-    <ds:schemaRef ds:uri="d23a570b-d7a9-49ca-a34c-8afb8206b4bf"/>
+    <ds:schemaRef ds:uri="http://schemas.microsoft.com/sharepoint/v3/contenttype/forms"/>
   </ds:schemaRefs>
 </ds:datastoreItem>
 </file>
@@ -5207,15 +5182,19 @@
 </file>
 
 <file path=customXml/itemProps5.xml><?xml version="1.0" encoding="utf-8"?>
-<ds:datastoreItem xmlns:ds="http://schemas.openxmlformats.org/officeDocument/2006/customXml" ds:itemID="{8C20B46C-F3E1-4685-94E3-042B9EF3BD6C}">
+<ds:datastoreItem xmlns:ds="http://schemas.openxmlformats.org/officeDocument/2006/customXml" ds:itemID="{AEEB0429-18DA-4ACF-AE9C-82565BA50B2D}">
   <ds:schemaRefs>
-    <ds:schemaRef ds:uri="http://schemas.microsoft.com/sharepoint/v3/contenttype/forms"/>
+    <ds:schemaRef ds:uri="http://schemas.microsoft.com/office/2006/metadata/properties"/>
+    <ds:schemaRef ds:uri="http://schemas.microsoft.com/office/infopath/2007/PartnerControls"/>
+    <ds:schemaRef ds:uri="http://schemas.microsoft.com/sharepoint/v3"/>
+    <ds:schemaRef ds:uri="f21cd5e7-4e59-4426-9a65-65a4b49b5ea4"/>
+    <ds:schemaRef ds:uri="d23a570b-d7a9-49ca-a34c-8afb8206b4bf"/>
   </ds:schemaRefs>
 </ds:datastoreItem>
 </file>
 
 <file path=customXml/itemProps6.xml><?xml version="1.0" encoding="utf-8"?>
-<ds:datastoreItem xmlns:ds="http://schemas.openxmlformats.org/officeDocument/2006/customXml" ds:itemID="{50235990-31B0-4350-A7E8-04446480FA16}">
+<ds:datastoreItem xmlns:ds="http://schemas.openxmlformats.org/officeDocument/2006/customXml" ds:itemID="{517C36A6-3E4F-4338-8A21-FA4862B4968B}">
   <ds:schemaRefs>
     <ds:schemaRef ds:uri="http://schemas.openxmlformats.org/officeDocument/2006/bibliography"/>
   </ds:schemaRefs>

</xml_diff>

<commit_message>
Improving marges in AER template and improving getAER by adding landscape format if STAGE large table
</commit_message>
<xml_diff>
--- a/inst/template/AER_template.docx
+++ b/inst/template/AER_template.docx
@@ -1,7 +1,138 @@
 
 <file path=word/document.xml><?xml version="1.0" encoding="utf-8"?>
-<w:document xmlns:wpc="http://schemas.microsoft.com/office/word/2010/wordprocessingCanvas" xmlns:cx="http://schemas.microsoft.com/office/drawing/2014/chartex" xmlns:cx1="http://schemas.microsoft.com/office/drawing/2015/9/8/chartex" xmlns:cx2="http://schemas.microsoft.com/office/drawing/2015/10/21/chartex" xmlns:cx3="http://schemas.microsoft.com/office/drawing/2016/5/9/chartex" xmlns:cx4="http://schemas.microsoft.com/office/drawing/2016/5/10/chartex" xmlns:cx5="http://schemas.microsoft.com/office/drawing/2016/5/11/chartex" xmlns:cx6="http://schemas.microsoft.com/office/drawing/2016/5/12/chartex" xmlns:cx7="http://schemas.microsoft.com/office/drawing/2016/5/13/chartex" xmlns:cx8="http://schemas.microsoft.com/office/drawing/2016/5/14/chartex" xmlns:mc="http://schemas.openxmlformats.org/markup-compatibility/2006" xmlns:aink="http://schemas.microsoft.com/office/drawing/2016/ink" xmlns:am3d="http://schemas.microsoft.com/office/drawing/2017/model3d" xmlns:o="urn:schemas-microsoft-com:office:office" xmlns:r="http://schemas.openxmlformats.org/officeDocument/2006/relationships" xmlns:m="http://schemas.openxmlformats.org/officeDocument/2006/math" xmlns:v="urn:schemas-microsoft-com:vml" xmlns:wp14="http://schemas.microsoft.com/office/word/2010/wordprocessingDrawing" xmlns:wp="http://schemas.openxmlformats.org/drawingml/2006/wordprocessingDrawing" xmlns:w10="urn:schemas-microsoft-com:office:word" xmlns:w="http://schemas.openxmlformats.org/wordprocessingml/2006/main" xmlns:w14="http://schemas.microsoft.com/office/word/2010/wordml" xmlns:w15="http://schemas.microsoft.com/office/word/2012/wordml" xmlns:w16cid="http://schemas.microsoft.com/office/word/2016/wordml/cid" xmlns:w16se="http://schemas.microsoft.com/office/word/2015/wordml/symex" xmlns:wpg="http://schemas.microsoft.com/office/word/2010/wordprocessingGroup" xmlns:wpi="http://schemas.microsoft.com/office/word/2010/wordprocessingInk" xmlns:wne="http://schemas.microsoft.com/office/word/2006/wordml" xmlns:wps="http://schemas.microsoft.com/office/word/2010/wordprocessingShape" mc:Ignorable="w14 w15 w16se w16cid wp14">
+<w:document xmlns:wpc="http://schemas.microsoft.com/office/word/2010/wordprocessingCanvas" xmlns:cx="http://schemas.microsoft.com/office/drawing/2014/chartex" xmlns:cx1="http://schemas.microsoft.com/office/drawing/2015/9/8/chartex" xmlns:cx2="http://schemas.microsoft.com/office/drawing/2015/10/21/chartex" xmlns:cx3="http://schemas.microsoft.com/office/drawing/2016/5/9/chartex" xmlns:cx4="http://schemas.microsoft.com/office/drawing/2016/5/10/chartex" xmlns:cx5="http://schemas.microsoft.com/office/drawing/2016/5/11/chartex" xmlns:cx6="http://schemas.microsoft.com/office/drawing/2016/5/12/chartex" xmlns:cx7="http://schemas.microsoft.com/office/drawing/2016/5/13/chartex" xmlns:cx8="http://schemas.microsoft.com/office/drawing/2016/5/14/chartex" xmlns:mc="http://schemas.openxmlformats.org/markup-compatibility/2006" xmlns:aink="http://schemas.microsoft.com/office/drawing/2016/ink" xmlns:am3d="http://schemas.microsoft.com/office/drawing/2017/model3d" xmlns:o="urn:schemas-microsoft-com:office:office" xmlns:r="http://schemas.openxmlformats.org/officeDocument/2006/relationships" xmlns:m="http://schemas.openxmlformats.org/officeDocument/2006/math" xmlns:v="urn:schemas-microsoft-com:vml" xmlns:wp14="http://schemas.microsoft.com/office/word/2010/wordprocessingDrawing" xmlns:wp="http://schemas.openxmlformats.org/drawingml/2006/wordprocessingDrawing" xmlns:w10="urn:schemas-microsoft-com:office:word" xmlns:w="http://schemas.openxmlformats.org/wordprocessingml/2006/main" xmlns:w14="http://schemas.microsoft.com/office/word/2010/wordml" xmlns:w15="http://schemas.microsoft.com/office/word/2012/wordml" xmlns:w16cex="http://schemas.microsoft.com/office/word/2018/wordml/cex" xmlns:w16cid="http://schemas.microsoft.com/office/word/2016/wordml/cid" xmlns:w16="http://schemas.microsoft.com/office/word/2018/wordml" xmlns:w16se="http://schemas.microsoft.com/office/word/2015/wordml/symex" xmlns:wpg="http://schemas.microsoft.com/office/word/2010/wordprocessingGroup" xmlns:wpi="http://schemas.microsoft.com/office/word/2010/wordprocessingInk" xmlns:wne="http://schemas.microsoft.com/office/word/2006/wordml" xmlns:wps="http://schemas.microsoft.com/office/word/2010/wordprocessingShape" mc:Ignorable="w14 w15 w16se w16cid w16 w16cex wp14">
   <w:body>
+    <w:p>
+      <w:pPr>
+        <w:pStyle w:val="ECDC-Caption"/>
+        <w:spacing w:before="0" w:line="240" w:lineRule="auto"/>
+        <w:ind w:left="-1418"/>
+        <w:rPr>
+          <w:rFonts w:cs="Tahoma"/>
+          <w:lang w:eastAsia="en-US"/>
+        </w:rPr>
+      </w:pPr>
+      <w:r>
+        <w:rPr>
+          <w:rFonts w:cs="Tahoma"/>
+          <w:noProof/>
+          <w:lang w:eastAsia="en-GB"/>
+        </w:rPr>
+        <w:drawing>
+          <wp:anchor distT="0" distB="0" distL="114300" distR="114300" simplePos="0" relativeHeight="251658240" behindDoc="1" locked="0" layoutInCell="1" allowOverlap="1" wp14:anchorId="2604E1DB" wp14:editId="46EABF06">
+            <wp:simplePos x="0" y="0"/>
+            <wp:positionH relativeFrom="column">
+              <wp:posOffset>-902335</wp:posOffset>
+            </wp:positionH>
+            <wp:positionV relativeFrom="paragraph">
+              <wp:posOffset>-852805</wp:posOffset>
+            </wp:positionV>
+            <wp:extent cx="7756525" cy="4210050"/>
+            <wp:effectExtent l="0" t="0" r="0" b="0"/>
+            <wp:wrapNone/>
+            <wp:docPr id="1" name="Picture 1"/>
+            <wp:cNvGraphicFramePr>
+              <a:graphicFrameLocks xmlns:a="http://schemas.openxmlformats.org/drawingml/2006/main"/>
+            </wp:cNvGraphicFramePr>
+            <a:graphic xmlns:a="http://schemas.openxmlformats.org/drawingml/2006/main">
+              <a:graphicData uri="http://schemas.openxmlformats.org/drawingml/2006/picture">
+                <pic:pic xmlns:pic="http://schemas.openxmlformats.org/drawingml/2006/picture">
+                  <pic:nvPicPr>
+                    <pic:cNvPr id="0" name="Picture 1" descr="Header_SmallMeetingReport"/>
+                    <pic:cNvPicPr preferRelativeResize="0">
+                      <a:picLocks noChangeArrowheads="1"/>
+                    </pic:cNvPicPr>
+                  </pic:nvPicPr>
+                  <pic:blipFill>
+                    <a:blip r:embed="rId13" cstate="print">
+                      <a:extLst>
+                        <a:ext uri="{28A0092B-C50C-407E-A947-70E740481C1C}">
+                          <a14:useLocalDpi xmlns:a14="http://schemas.microsoft.com/office/drawing/2010/main" val="0"/>
+                        </a:ext>
+                      </a:extLst>
+                    </a:blip>
+                    <a:stretch>
+                      <a:fillRect/>
+                    </a:stretch>
+                  </pic:blipFill>
+                  <pic:spPr bwMode="auto">
+                    <a:xfrm>
+                      <a:off x="0" y="0"/>
+                      <a:ext cx="7756525" cy="4210050"/>
+                    </a:xfrm>
+                    <a:prstGeom prst="rect">
+                      <a:avLst/>
+                    </a:prstGeom>
+                    <a:noFill/>
+                    <a:ln w="9525">
+                      <a:noFill/>
+                      <a:miter lim="800000"/>
+                      <a:headEnd/>
+                      <a:tailEnd/>
+                    </a:ln>
+                  </pic:spPr>
+                </pic:pic>
+              </a:graphicData>
+            </a:graphic>
+          </wp:anchor>
+        </w:drawing>
+      </w:r>
+    </w:p>
+    <w:p>
+      <w:pPr>
+        <w:pStyle w:val="ECDC-Caption"/>
+        <w:spacing w:before="0" w:line="240" w:lineRule="auto"/>
+        <w:ind w:left="-1418"/>
+        <w:rPr>
+          <w:rFonts w:cs="Tahoma"/>
+          <w:lang w:eastAsia="en-US"/>
+        </w:rPr>
+      </w:pPr>
+    </w:p>
+    <w:p>
+      <w:pPr>
+        <w:pStyle w:val="ECDC-Caption"/>
+        <w:spacing w:before="0" w:line="240" w:lineRule="auto"/>
+        <w:ind w:left="-1418"/>
+        <w:rPr>
+          <w:rFonts w:cs="Tahoma"/>
+          <w:lang w:eastAsia="en-US"/>
+        </w:rPr>
+      </w:pPr>
+    </w:p>
+    <w:p>
+      <w:pPr>
+        <w:pStyle w:val="ECDC-Caption"/>
+        <w:spacing w:before="0" w:line="240" w:lineRule="auto"/>
+        <w:ind w:left="-1418"/>
+        <w:rPr>
+          <w:rFonts w:cs="Tahoma"/>
+          <w:lang w:eastAsia="en-US"/>
+        </w:rPr>
+      </w:pPr>
+    </w:p>
+    <w:p>
+      <w:pPr>
+        <w:pStyle w:val="ECDC-Caption"/>
+        <w:spacing w:before="0" w:line="240" w:lineRule="auto"/>
+        <w:ind w:left="-1418"/>
+        <w:rPr>
+          <w:rFonts w:cs="Tahoma"/>
+          <w:lang w:eastAsia="en-US"/>
+        </w:rPr>
+      </w:pPr>
+    </w:p>
+    <w:p>
+      <w:pPr>
+        <w:pStyle w:val="ECDC-Caption"/>
+        <w:spacing w:before="0" w:line="240" w:lineRule="auto"/>
+        <w:ind w:left="-1418"/>
+        <w:rPr>
+          <w:rFonts w:cs="Tahoma"/>
+          <w:lang w:eastAsia="en-US"/>
+        </w:rPr>
+      </w:pPr>
+    </w:p>
     <w:p>
       <w:pPr>
         <w:pStyle w:val="ECDC-Caption"/>
@@ -21,17 +152,9 @@
         <mc:AlternateContent>
           <mc:Choice Requires="wps">
             <w:drawing>
-              <wp:anchor distT="0" distB="0" distL="114300" distR="114300" simplePos="0" relativeHeight="251659264" behindDoc="0" locked="0" layoutInCell="1" allowOverlap="1" wp14:anchorId="5D08D333" wp14:editId="12724BF6">
-                <wp:simplePos x="0" y="0"/>
-                <wp:positionH relativeFrom="column">
-                  <wp:posOffset>-359410</wp:posOffset>
-                </wp:positionH>
-                <wp:positionV relativeFrom="paragraph">
-                  <wp:posOffset>2003425</wp:posOffset>
-                </wp:positionV>
+              <wp:inline distT="0" distB="0" distL="0" distR="0" wp14:anchorId="5D08D333" wp14:editId="2AA91B5C">
                 <wp:extent cx="6573520" cy="2108361"/>
                 <wp:effectExtent l="0" t="0" r="0" b="6350"/>
-                <wp:wrapNone/>
                 <wp:docPr id="5" name="Text Box 2"/>
                 <wp:cNvGraphicFramePr>
                   <a:graphicFrameLocks xmlns:a="http://schemas.openxmlformats.org/drawingml/2006/main"/>
@@ -76,24 +199,6 @@
                       </wps:spPr>
                       <wps:txbx>
                         <w:txbxContent>
-                          <w:p>
-                            <w:pPr>
-                              <w:pStyle w:val="Titre2"/>
-                              <w:numPr>
-                                <w:ilvl w:val="1"/>
-                                <w:numId w:val="0"/>
-                              </w:numPr>
-                              <w:tabs>
-                                <w:tab w:val="num" w:pos="576"/>
-                              </w:tabs>
-                              <w:spacing w:before="0" w:after="0"/>
-                              <w:ind w:right="114"/>
-                              <w:jc w:val="right"/>
-                              <w:rPr>
-                                <w:lang w:val="en-GB"/>
-                              </w:rPr>
-                            </w:pPr>
-                          </w:p>
                           <w:p>
                             <w:pPr>
                               <w:ind w:right="114"/>
@@ -236,13 +341,7 @@
                     </wps:wsp>
                   </a:graphicData>
                 </a:graphic>
-                <wp14:sizeRelH relativeFrom="page">
-                  <wp14:pctWidth>0</wp14:pctWidth>
-                </wp14:sizeRelH>
-                <wp14:sizeRelV relativeFrom="page">
-                  <wp14:pctHeight>0</wp14:pctHeight>
-                </wp14:sizeRelV>
-              </wp:anchor>
+              </wp:inline>
             </w:drawing>
           </mc:Choice>
           <mc:Fallback>
@@ -251,27 +350,9 @@
                 <v:stroke joinstyle="miter"/>
                 <v:path gradientshapeok="t" o:connecttype="rect"/>
               </v:shapetype>
-              <v:shape id="Text Box 2" o:spid="_x0000_s1026" type="#_x0000_t202" style="position:absolute;left:0;text-align:left;margin-left:-28.3pt;margin-top:157.75pt;width:517.6pt;height:166pt;z-index:251659264;visibility:visible;mso-wrap-style:square;mso-width-percent:0;mso-height-percent:0;mso-wrap-distance-left:9pt;mso-wrap-distance-top:0;mso-wrap-distance-right:9pt;mso-wrap-distance-bottom:0;mso-position-horizontal:absolute;mso-position-horizontal-relative:text;mso-position-vertical:absolute;mso-position-vertical-relative:text;mso-width-percent:0;mso-height-percent:0;mso-width-relative:page;mso-height-relative:page;v-text-anchor:top" o:gfxdata="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" filled="f" stroked="f">
+              <v:shape id="Text Box 2" o:spid="_x0000_s1026" type="#_x0000_t202" style="width:517.6pt;height:166pt;visibility:visible;mso-wrap-style:square;mso-left-percent:-10001;mso-top-percent:-10001;mso-position-horizontal:absolute;mso-position-horizontal-relative:char;mso-position-vertical:absolute;mso-position-vertical-relative:line;mso-left-percent:-10001;mso-top-percent:-10001;v-text-anchor:top" o:gfxdata="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" filled="f" stroked="f">
                 <v:textbox>
                   <w:txbxContent>
-                    <w:p>
-                      <w:pPr>
-                        <w:pStyle w:val="Titre2"/>
-                        <w:numPr>
-                          <w:ilvl w:val="1"/>
-                          <w:numId w:val="0"/>
-                        </w:numPr>
-                        <w:tabs>
-                          <w:tab w:val="num" w:pos="576"/>
-                        </w:tabs>
-                        <w:spacing w:before="0" w:after="0"/>
-                        <w:ind w:right="114"/>
-                        <w:jc w:val="right"/>
-                        <w:rPr>
-                          <w:lang w:val="en-GB"/>
-                        </w:rPr>
-                      </w:pPr>
-                    </w:p>
                     <w:p>
                       <w:pPr>
                         <w:ind w:right="114"/>
@@ -408,67 +489,11 @@
                     </w:p>
                   </w:txbxContent>
                 </v:textbox>
+                <w10:anchorlock/>
               </v:shape>
             </w:pict>
           </mc:Fallback>
         </mc:AlternateContent>
-      </w:r>
-      <w:r>
-        <w:rPr>
-          <w:rFonts w:cs="Tahoma"/>
-          <w:noProof/>
-          <w:lang w:eastAsia="en-GB"/>
-        </w:rPr>
-        <w:drawing>
-          <wp:inline distT="0" distB="0" distL="0" distR="0" wp14:anchorId="2604E1DB" wp14:editId="09D52F7B">
-            <wp:extent cx="7757001" cy="4210050"/>
-            <wp:effectExtent l="0" t="0" r="0" b="0"/>
-            <wp:docPr id="1" name="Picture 1"/>
-            <wp:cNvGraphicFramePr>
-              <a:graphicFrameLocks xmlns:a="http://schemas.openxmlformats.org/drawingml/2006/main"/>
-            </wp:cNvGraphicFramePr>
-            <a:graphic xmlns:a="http://schemas.openxmlformats.org/drawingml/2006/main">
-              <a:graphicData uri="http://schemas.openxmlformats.org/drawingml/2006/picture">
-                <pic:pic xmlns:pic="http://schemas.openxmlformats.org/drawingml/2006/picture">
-                  <pic:nvPicPr>
-                    <pic:cNvPr id="0" name="Picture 1" descr="Header_SmallMeetingReport"/>
-                    <pic:cNvPicPr preferRelativeResize="0">
-                      <a:picLocks noChangeArrowheads="1"/>
-                    </pic:cNvPicPr>
-                  </pic:nvPicPr>
-                  <pic:blipFill>
-                    <a:blip r:embed="rId13" cstate="print">
-                      <a:extLst>
-                        <a:ext uri="{28A0092B-C50C-407E-A947-70E740481C1C}">
-                          <a14:useLocalDpi xmlns:a14="http://schemas.microsoft.com/office/drawing/2010/main" val="0"/>
-                        </a:ext>
-                      </a:extLst>
-                    </a:blip>
-                    <a:stretch>
-                      <a:fillRect/>
-                    </a:stretch>
-                  </pic:blipFill>
-                  <pic:spPr bwMode="auto">
-                    <a:xfrm>
-                      <a:off x="0" y="0"/>
-                      <a:ext cx="7757001" cy="4210050"/>
-                    </a:xfrm>
-                    <a:prstGeom prst="rect">
-                      <a:avLst/>
-                    </a:prstGeom>
-                    <a:noFill/>
-                    <a:ln w="9525">
-                      <a:noFill/>
-                      <a:miter lim="800000"/>
-                      <a:headEnd/>
-                      <a:tailEnd/>
-                    </a:ln>
-                  </pic:spPr>
-                </pic:pic>
-              </a:graphicData>
-            </a:graphic>
-          </wp:inline>
-        </w:drawing>
       </w:r>
     </w:p>
     <w:p>
@@ -526,12 +551,7 @@
         <w:pStyle w:val="EC-Title-5"/>
       </w:pPr>
       <w:r>
-        <w:t>Metho</w:t>
-      </w:r>
-      <w:bookmarkStart w:id="4" w:name="_GoBack"/>
-      <w:bookmarkEnd w:id="4"/>
-      <w:r>
-        <w:t>ds</w:t>
+        <w:t>Methods</w:t>
       </w:r>
     </w:p>
     <w:p>
@@ -549,7 +569,7 @@
         </w:rPr>
         <w:t xml:space="preserve"> </w:t>
       </w:r>
-      <w:bookmarkStart w:id="5" w:name="DATEPUBLICATLAS"/>
+      <w:bookmarkStart w:id="4" w:name="DATEPUBLICATLAS"/>
       <w:r>
         <w:rPr>
           <w:rFonts w:eastAsia="Arial Unicode MS"/>
@@ -557,7 +577,7 @@
         </w:rPr>
         <w:t>Date Public Atlas</w:t>
       </w:r>
-      <w:bookmarkEnd w:id="5"/>
+      <w:bookmarkEnd w:id="4"/>
       <w:r>
         <w:rPr>
           <w:rFonts w:eastAsia="Arial Unicode MS"/>
@@ -596,8 +616,8 @@
       <w:pPr>
         <w:pStyle w:val="EC-Caption"/>
       </w:pPr>
-      <w:bookmarkStart w:id="6" w:name="TABLE1_CAPTION"/>
-      <w:bookmarkEnd w:id="6"/>
+      <w:bookmarkStart w:id="5" w:name="TABLE1_CAPTION"/>
+      <w:bookmarkEnd w:id="5"/>
     </w:p>
     <w:p>
       <w:pPr>
@@ -606,8 +626,8 @@
           <w:lang w:eastAsia="en-US"/>
         </w:rPr>
       </w:pPr>
-      <w:bookmarkStart w:id="7" w:name="TABLE1_BOOKMARK"/>
-      <w:bookmarkEnd w:id="7"/>
+      <w:bookmarkStart w:id="6" w:name="TABLE1_BOOKMARK"/>
+      <w:bookmarkEnd w:id="6"/>
     </w:p>
     <w:p>
       <w:pPr>
@@ -623,7 +643,7 @@
         <w:keepNext/>
         <w:keepLines/>
       </w:pPr>
-      <w:bookmarkStart w:id="8" w:name="TS_TREND_CAPTION"/>
+      <w:bookmarkStart w:id="7" w:name="TS_TREND_CAPTION"/>
     </w:p>
     <w:p>
       <w:pPr>
@@ -634,9 +654,9 @@
           <w:lang w:eastAsia="en-US"/>
         </w:rPr>
       </w:pPr>
-      <w:bookmarkStart w:id="9" w:name="TS_TREND_BOOKMARK"/>
+      <w:bookmarkStart w:id="8" w:name="TS_TREND_BOOKMARK"/>
+      <w:bookmarkEnd w:id="7"/>
       <w:bookmarkEnd w:id="8"/>
-      <w:bookmarkEnd w:id="9"/>
     </w:p>
     <w:p>
       <w:pPr>
@@ -647,14 +667,14 @@
           <w:highlight w:val="yellow"/>
         </w:rPr>
       </w:pPr>
-      <w:bookmarkStart w:id="10" w:name="LIST_COUNTRIES_TREND"/>
-      <w:bookmarkEnd w:id="10"/>
+      <w:bookmarkStart w:id="9" w:name="LIST_COUNTRIES_TREND"/>
+      <w:bookmarkEnd w:id="9"/>
     </w:p>
     <w:p>
       <w:pPr>
         <w:pStyle w:val="EC-Caption"/>
       </w:pPr>
-      <w:bookmarkStart w:id="11" w:name="TS_SEASON_CAPTION"/>
+      <w:bookmarkStart w:id="10" w:name="TS_SEASON_CAPTION"/>
     </w:p>
     <w:p>
       <w:pPr>
@@ -662,23 +682,23 @@
         <w:keepNext/>
         <w:keepLines/>
       </w:pPr>
-      <w:bookmarkStart w:id="12" w:name="TS_SEASON_BOOKMARK"/>
+      <w:bookmarkStart w:id="11" w:name="TS_SEASON_BOOKMARK"/>
+      <w:bookmarkEnd w:id="10"/>
       <w:bookmarkEnd w:id="11"/>
+    </w:p>
+    <w:p>
+      <w:pPr>
+        <w:pStyle w:val="EC-Para"/>
+      </w:pPr>
+      <w:bookmarkStart w:id="12" w:name="TS_SPECIFIC_CAPTION"/>
       <w:bookmarkEnd w:id="12"/>
     </w:p>
     <w:p>
       <w:pPr>
         <w:pStyle w:val="EC-Para"/>
       </w:pPr>
-      <w:bookmarkStart w:id="13" w:name="TS_SPECIFIC_CAPTION"/>
+      <w:bookmarkStart w:id="13" w:name="TS_SPECIFIC_BOOKMARK"/>
       <w:bookmarkEnd w:id="13"/>
-    </w:p>
-    <w:p>
-      <w:pPr>
-        <w:pStyle w:val="EC-Para"/>
-      </w:pPr>
-      <w:bookmarkStart w:id="14" w:name="TS_SPECIFIC_BOOKMARK"/>
-      <w:bookmarkEnd w:id="14"/>
     </w:p>
     <w:p>
       <w:pPr>
@@ -695,8 +715,8 @@
           <w:lang w:eastAsia="en-US"/>
         </w:rPr>
       </w:pPr>
-      <w:bookmarkStart w:id="15" w:name="MAP_NB_CAPTION"/>
-      <w:bookmarkEnd w:id="15"/>
+      <w:bookmarkStart w:id="14" w:name="MAP_NB_CAPTION"/>
+      <w:bookmarkEnd w:id="14"/>
     </w:p>
     <w:p>
       <w:pPr>
@@ -705,8 +725,8 @@
           <w:lang w:eastAsia="en-US"/>
         </w:rPr>
       </w:pPr>
-      <w:bookmarkStart w:id="16" w:name="MAP_NB_BOOKMARK"/>
-      <w:bookmarkEnd w:id="16"/>
+      <w:bookmarkStart w:id="15" w:name="MAP_NB_BOOKMARK"/>
+      <w:bookmarkEnd w:id="15"/>
     </w:p>
     <w:p>
       <w:pPr>
@@ -715,10 +735,10 @@
           <w:lang w:eastAsia="en-US"/>
         </w:rPr>
       </w:pPr>
-      <w:bookmarkStart w:id="17" w:name="LIST_COUNTRIES"/>
-      <w:bookmarkStart w:id="18" w:name="LIST_COUNTRIES_SEAS"/>
+      <w:bookmarkStart w:id="16" w:name="LIST_COUNTRIES"/>
+      <w:bookmarkStart w:id="17" w:name="LIST_COUNTRIES_SEAS"/>
+      <w:bookmarkEnd w:id="16"/>
       <w:bookmarkEnd w:id="17"/>
-      <w:bookmarkEnd w:id="18"/>
     </w:p>
     <w:p>
       <w:pPr>
@@ -734,8 +754,8 @@
         <w:keepNext/>
         <w:keepLines/>
       </w:pPr>
-      <w:bookmarkStart w:id="19" w:name="MAP_RATE_CAPTION"/>
-      <w:bookmarkEnd w:id="19"/>
+      <w:bookmarkStart w:id="18" w:name="MAP_RATE_CAPTION"/>
+      <w:bookmarkEnd w:id="18"/>
     </w:p>
     <w:p>
       <w:pPr>
@@ -746,22 +766,22 @@
           <w:lang w:eastAsia="en-US"/>
         </w:rPr>
       </w:pPr>
-      <w:bookmarkStart w:id="20" w:name="MAP_RATE_BOOKMARK"/>
+      <w:bookmarkStart w:id="19" w:name="MAP_RATE_BOOKMARK"/>
+      <w:bookmarkEnd w:id="19"/>
+    </w:p>
+    <w:p>
+      <w:pPr>
+        <w:pStyle w:val="EC-Para"/>
+      </w:pPr>
+      <w:bookmarkStart w:id="20" w:name="MAP_ASR_CAPTION"/>
       <w:bookmarkEnd w:id="20"/>
     </w:p>
     <w:p>
       <w:pPr>
         <w:pStyle w:val="EC-Para"/>
       </w:pPr>
-      <w:bookmarkStart w:id="21" w:name="MAP_ASR_CAPTION"/>
+      <w:bookmarkStart w:id="21" w:name="MAP_ASR_BOOKMARK"/>
       <w:bookmarkEnd w:id="21"/>
-    </w:p>
-    <w:p>
-      <w:pPr>
-        <w:pStyle w:val="EC-Para"/>
-      </w:pPr>
-      <w:bookmarkStart w:id="22" w:name="MAP_ASR_BOOKMARK"/>
-      <w:bookmarkEnd w:id="22"/>
     </w:p>
     <w:p>
       <w:pPr>
@@ -774,7 +794,7 @@
         <w:keepNext/>
         <w:keepLines/>
       </w:pPr>
-      <w:bookmarkStart w:id="23" w:name="BARGPH_AGEGENDER_CAPTION"/>
+      <w:bookmarkStart w:id="22" w:name="BARGPH_AGEGENDER_CAPTION"/>
     </w:p>
     <w:p>
       <w:pPr>
@@ -785,9 +805,9 @@
           <w:lang w:eastAsia="en-US"/>
         </w:rPr>
       </w:pPr>
-      <w:bookmarkStart w:id="24" w:name="BARGPH_AGEGENDER_BOOKMARK"/>
+      <w:bookmarkStart w:id="23" w:name="BARGPH_AGEGENDER_BOOKMARK"/>
+      <w:bookmarkEnd w:id="22"/>
       <w:bookmarkEnd w:id="23"/>
-      <w:bookmarkEnd w:id="24"/>
       <w:r>
         <w:rPr>
           <w:lang w:eastAsia="en-US"/>
@@ -804,15 +824,15 @@
           <w:lang w:eastAsia="en-US"/>
         </w:rPr>
       </w:pPr>
-      <w:bookmarkStart w:id="25" w:name="BARGPH_AGE_CAPTION"/>
+      <w:bookmarkStart w:id="24" w:name="BARGPH_AGE_CAPTION"/>
+      <w:bookmarkEnd w:id="24"/>
+    </w:p>
+    <w:p>
+      <w:pPr>
+        <w:pStyle w:val="EC-Para"/>
+      </w:pPr>
+      <w:bookmarkStart w:id="25" w:name="BARGPH_AGE_BOOKMARK"/>
       <w:bookmarkEnd w:id="25"/>
-    </w:p>
-    <w:p>
-      <w:pPr>
-        <w:pStyle w:val="EC-Para"/>
-      </w:pPr>
-      <w:bookmarkStart w:id="26" w:name="BARGPH_AGE_BOOKMARK"/>
-      <w:bookmarkEnd w:id="26"/>
     </w:p>
     <w:p>
       <w:pPr>
@@ -904,7 +924,7 @@
       <w:footerReference w:type="first" r:id="rId19"/>
       <w:type w:val="continuous"/>
       <w:pgSz w:w="11907" w:h="16840" w:code="9"/>
-      <w:pgMar w:top="0" w:right="1361" w:bottom="1701" w:left="1361" w:header="0" w:footer="454" w:gutter="0"/>
+      <w:pgMar w:top="1361" w:right="1361" w:bottom="1701" w:left="1361" w:header="0" w:footer="454" w:gutter="0"/>
       <w:cols w:space="708"/>
       <w:titlePg/>
       <w:docGrid w:linePitch="326"/>
@@ -914,7 +934,7 @@
 </file>
 
 <file path=word/endnotes.xml><?xml version="1.0" encoding="utf-8"?>
-<w:endnotes xmlns:wpc="http://schemas.microsoft.com/office/word/2010/wordprocessingCanvas" xmlns:cx="http://schemas.microsoft.com/office/drawing/2014/chartex" xmlns:cx1="http://schemas.microsoft.com/office/drawing/2015/9/8/chartex" xmlns:cx2="http://schemas.microsoft.com/office/drawing/2015/10/21/chartex" xmlns:cx3="http://schemas.microsoft.com/office/drawing/2016/5/9/chartex" xmlns:cx4="http://schemas.microsoft.com/office/drawing/2016/5/10/chartex" xmlns:cx5="http://schemas.microsoft.com/office/drawing/2016/5/11/chartex" xmlns:cx6="http://schemas.microsoft.com/office/drawing/2016/5/12/chartex" xmlns:cx7="http://schemas.microsoft.com/office/drawing/2016/5/13/chartex" xmlns:cx8="http://schemas.microsoft.com/office/drawing/2016/5/14/chartex" xmlns:mc="http://schemas.openxmlformats.org/markup-compatibility/2006" xmlns:aink="http://schemas.microsoft.com/office/drawing/2016/ink" xmlns:am3d="http://schemas.microsoft.com/office/drawing/2017/model3d" xmlns:o="urn:schemas-microsoft-com:office:office" xmlns:r="http://schemas.openxmlformats.org/officeDocument/2006/relationships" xmlns:m="http://schemas.openxmlformats.org/officeDocument/2006/math" xmlns:v="urn:schemas-microsoft-com:vml" xmlns:wp14="http://schemas.microsoft.com/office/word/2010/wordprocessingDrawing" xmlns:wp="http://schemas.openxmlformats.org/drawingml/2006/wordprocessingDrawing" xmlns:w10="urn:schemas-microsoft-com:office:word" xmlns:w="http://schemas.openxmlformats.org/wordprocessingml/2006/main" xmlns:w14="http://schemas.microsoft.com/office/word/2010/wordml" xmlns:w15="http://schemas.microsoft.com/office/word/2012/wordml" xmlns:w16cid="http://schemas.microsoft.com/office/word/2016/wordml/cid" xmlns:w16se="http://schemas.microsoft.com/office/word/2015/wordml/symex" xmlns:wpg="http://schemas.microsoft.com/office/word/2010/wordprocessingGroup" xmlns:wpi="http://schemas.microsoft.com/office/word/2010/wordprocessingInk" xmlns:wne="http://schemas.microsoft.com/office/word/2006/wordml" xmlns:wps="http://schemas.microsoft.com/office/word/2010/wordprocessingShape" mc:Ignorable="w14 w15 w16se w16cid wp14">
+<w:endnotes xmlns:wpc="http://schemas.microsoft.com/office/word/2010/wordprocessingCanvas" xmlns:cx="http://schemas.microsoft.com/office/drawing/2014/chartex" xmlns:cx1="http://schemas.microsoft.com/office/drawing/2015/9/8/chartex" xmlns:cx2="http://schemas.microsoft.com/office/drawing/2015/10/21/chartex" xmlns:cx3="http://schemas.microsoft.com/office/drawing/2016/5/9/chartex" xmlns:cx4="http://schemas.microsoft.com/office/drawing/2016/5/10/chartex" xmlns:cx5="http://schemas.microsoft.com/office/drawing/2016/5/11/chartex" xmlns:cx6="http://schemas.microsoft.com/office/drawing/2016/5/12/chartex" xmlns:cx7="http://schemas.microsoft.com/office/drawing/2016/5/13/chartex" xmlns:cx8="http://schemas.microsoft.com/office/drawing/2016/5/14/chartex" xmlns:mc="http://schemas.openxmlformats.org/markup-compatibility/2006" xmlns:aink="http://schemas.microsoft.com/office/drawing/2016/ink" xmlns:am3d="http://schemas.microsoft.com/office/drawing/2017/model3d" xmlns:o="urn:schemas-microsoft-com:office:office" xmlns:r="http://schemas.openxmlformats.org/officeDocument/2006/relationships" xmlns:m="http://schemas.openxmlformats.org/officeDocument/2006/math" xmlns:v="urn:schemas-microsoft-com:vml" xmlns:wp14="http://schemas.microsoft.com/office/word/2010/wordprocessingDrawing" xmlns:wp="http://schemas.openxmlformats.org/drawingml/2006/wordprocessingDrawing" xmlns:w10="urn:schemas-microsoft-com:office:word" xmlns:w="http://schemas.openxmlformats.org/wordprocessingml/2006/main" xmlns:w14="http://schemas.microsoft.com/office/word/2010/wordml" xmlns:w15="http://schemas.microsoft.com/office/word/2012/wordml" xmlns:w16cex="http://schemas.microsoft.com/office/word/2018/wordml/cex" xmlns:w16cid="http://schemas.microsoft.com/office/word/2016/wordml/cid" xmlns:w16="http://schemas.microsoft.com/office/word/2018/wordml" xmlns:w16se="http://schemas.microsoft.com/office/word/2015/wordml/symex" xmlns:wpg="http://schemas.microsoft.com/office/word/2010/wordprocessingGroup" xmlns:wpi="http://schemas.microsoft.com/office/word/2010/wordprocessingInk" xmlns:wne="http://schemas.microsoft.com/office/word/2006/wordml" xmlns:wps="http://schemas.microsoft.com/office/word/2010/wordprocessingShape" mc:Ignorable="w14 w15 w16se w16cid w16 w16cex wp14">
   <w:endnote w:type="separator" w:id="-1">
     <w:p>
       <w:r>
@@ -935,7 +955,7 @@
 </file>
 
 <file path=word/footer1.xml><?xml version="1.0" encoding="utf-8"?>
-<w:ftr xmlns:wpc="http://schemas.microsoft.com/office/word/2010/wordprocessingCanvas" xmlns:cx="http://schemas.microsoft.com/office/drawing/2014/chartex" xmlns:cx1="http://schemas.microsoft.com/office/drawing/2015/9/8/chartex" xmlns:cx2="http://schemas.microsoft.com/office/drawing/2015/10/21/chartex" xmlns:cx3="http://schemas.microsoft.com/office/drawing/2016/5/9/chartex" xmlns:cx4="http://schemas.microsoft.com/office/drawing/2016/5/10/chartex" xmlns:cx5="http://schemas.microsoft.com/office/drawing/2016/5/11/chartex" xmlns:cx6="http://schemas.microsoft.com/office/drawing/2016/5/12/chartex" xmlns:cx7="http://schemas.microsoft.com/office/drawing/2016/5/13/chartex" xmlns:cx8="http://schemas.microsoft.com/office/drawing/2016/5/14/chartex" xmlns:mc="http://schemas.openxmlformats.org/markup-compatibility/2006" xmlns:aink="http://schemas.microsoft.com/office/drawing/2016/ink" xmlns:am3d="http://schemas.microsoft.com/office/drawing/2017/model3d" xmlns:o="urn:schemas-microsoft-com:office:office" xmlns:r="http://schemas.openxmlformats.org/officeDocument/2006/relationships" xmlns:m="http://schemas.openxmlformats.org/officeDocument/2006/math" xmlns:v="urn:schemas-microsoft-com:vml" xmlns:wp14="http://schemas.microsoft.com/office/word/2010/wordprocessingDrawing" xmlns:wp="http://schemas.openxmlformats.org/drawingml/2006/wordprocessingDrawing" xmlns:w10="urn:schemas-microsoft-com:office:word" xmlns:w="http://schemas.openxmlformats.org/wordprocessingml/2006/main" xmlns:w14="http://schemas.microsoft.com/office/word/2010/wordml" xmlns:w15="http://schemas.microsoft.com/office/word/2012/wordml" xmlns:w16cid="http://schemas.microsoft.com/office/word/2016/wordml/cid" xmlns:w16se="http://schemas.microsoft.com/office/word/2015/wordml/symex" xmlns:wpg="http://schemas.microsoft.com/office/word/2010/wordprocessingGroup" xmlns:wpi="http://schemas.microsoft.com/office/word/2010/wordprocessingInk" xmlns:wne="http://schemas.microsoft.com/office/word/2006/wordml" xmlns:wps="http://schemas.microsoft.com/office/word/2010/wordprocessingShape" mc:Ignorable="w14 w15 w16se w16cid wp14">
+<w:ftr xmlns:wpc="http://schemas.microsoft.com/office/word/2010/wordprocessingCanvas" xmlns:cx="http://schemas.microsoft.com/office/drawing/2014/chartex" xmlns:cx1="http://schemas.microsoft.com/office/drawing/2015/9/8/chartex" xmlns:cx2="http://schemas.microsoft.com/office/drawing/2015/10/21/chartex" xmlns:cx3="http://schemas.microsoft.com/office/drawing/2016/5/9/chartex" xmlns:cx4="http://schemas.microsoft.com/office/drawing/2016/5/10/chartex" xmlns:cx5="http://schemas.microsoft.com/office/drawing/2016/5/11/chartex" xmlns:cx6="http://schemas.microsoft.com/office/drawing/2016/5/12/chartex" xmlns:cx7="http://schemas.microsoft.com/office/drawing/2016/5/13/chartex" xmlns:cx8="http://schemas.microsoft.com/office/drawing/2016/5/14/chartex" xmlns:mc="http://schemas.openxmlformats.org/markup-compatibility/2006" xmlns:aink="http://schemas.microsoft.com/office/drawing/2016/ink" xmlns:am3d="http://schemas.microsoft.com/office/drawing/2017/model3d" xmlns:o="urn:schemas-microsoft-com:office:office" xmlns:r="http://schemas.openxmlformats.org/officeDocument/2006/relationships" xmlns:m="http://schemas.openxmlformats.org/officeDocument/2006/math" xmlns:v="urn:schemas-microsoft-com:vml" xmlns:wp14="http://schemas.microsoft.com/office/word/2010/wordprocessingDrawing" xmlns:wp="http://schemas.openxmlformats.org/drawingml/2006/wordprocessingDrawing" xmlns:w10="urn:schemas-microsoft-com:office:word" xmlns:w="http://schemas.openxmlformats.org/wordprocessingml/2006/main" xmlns:w14="http://schemas.microsoft.com/office/word/2010/wordml" xmlns:w15="http://schemas.microsoft.com/office/word/2012/wordml" xmlns:w16cex="http://schemas.microsoft.com/office/word/2018/wordml/cex" xmlns:w16cid="http://schemas.microsoft.com/office/word/2016/wordml/cid" xmlns:w16="http://schemas.microsoft.com/office/word/2018/wordml" xmlns:w16se="http://schemas.microsoft.com/office/word/2015/wordml/symex" xmlns:wpg="http://schemas.microsoft.com/office/word/2010/wordprocessingGroup" xmlns:wpi="http://schemas.microsoft.com/office/word/2010/wordprocessingInk" xmlns:wne="http://schemas.microsoft.com/office/word/2006/wordml" xmlns:wps="http://schemas.microsoft.com/office/word/2010/wordprocessingShape" mc:Ignorable="w14 w15 w16se w16cid w16 w16cex wp14">
   <w:p>
     <w:pPr>
       <w:ind w:right="357"/>
@@ -1010,7 +1030,7 @@
 </file>
 
 <file path=word/footer2.xml><?xml version="1.0" encoding="utf-8"?>
-<w:ftr xmlns:wpc="http://schemas.microsoft.com/office/word/2010/wordprocessingCanvas" xmlns:cx="http://schemas.microsoft.com/office/drawing/2014/chartex" xmlns:cx1="http://schemas.microsoft.com/office/drawing/2015/9/8/chartex" xmlns:cx2="http://schemas.microsoft.com/office/drawing/2015/10/21/chartex" xmlns:cx3="http://schemas.microsoft.com/office/drawing/2016/5/9/chartex" xmlns:cx4="http://schemas.microsoft.com/office/drawing/2016/5/10/chartex" xmlns:cx5="http://schemas.microsoft.com/office/drawing/2016/5/11/chartex" xmlns:cx6="http://schemas.microsoft.com/office/drawing/2016/5/12/chartex" xmlns:cx7="http://schemas.microsoft.com/office/drawing/2016/5/13/chartex" xmlns:cx8="http://schemas.microsoft.com/office/drawing/2016/5/14/chartex" xmlns:mc="http://schemas.openxmlformats.org/markup-compatibility/2006" xmlns:aink="http://schemas.microsoft.com/office/drawing/2016/ink" xmlns:am3d="http://schemas.microsoft.com/office/drawing/2017/model3d" xmlns:o="urn:schemas-microsoft-com:office:office" xmlns:r="http://schemas.openxmlformats.org/officeDocument/2006/relationships" xmlns:m="http://schemas.openxmlformats.org/officeDocument/2006/math" xmlns:v="urn:schemas-microsoft-com:vml" xmlns:wp14="http://schemas.microsoft.com/office/word/2010/wordprocessingDrawing" xmlns:wp="http://schemas.openxmlformats.org/drawingml/2006/wordprocessingDrawing" xmlns:w10="urn:schemas-microsoft-com:office:word" xmlns:w="http://schemas.openxmlformats.org/wordprocessingml/2006/main" xmlns:w14="http://schemas.microsoft.com/office/word/2010/wordml" xmlns:w15="http://schemas.microsoft.com/office/word/2012/wordml" xmlns:w16cid="http://schemas.microsoft.com/office/word/2016/wordml/cid" xmlns:w16se="http://schemas.microsoft.com/office/word/2015/wordml/symex" xmlns:wpg="http://schemas.microsoft.com/office/word/2010/wordprocessingGroup" xmlns:wpi="http://schemas.microsoft.com/office/word/2010/wordprocessingInk" xmlns:wne="http://schemas.microsoft.com/office/word/2006/wordml" xmlns:wps="http://schemas.microsoft.com/office/word/2010/wordprocessingShape" mc:Ignorable="w14 w15 w16se w16cid wp14">
+<w:ftr xmlns:wpc="http://schemas.microsoft.com/office/word/2010/wordprocessingCanvas" xmlns:cx="http://schemas.microsoft.com/office/drawing/2014/chartex" xmlns:cx1="http://schemas.microsoft.com/office/drawing/2015/9/8/chartex" xmlns:cx2="http://schemas.microsoft.com/office/drawing/2015/10/21/chartex" xmlns:cx3="http://schemas.microsoft.com/office/drawing/2016/5/9/chartex" xmlns:cx4="http://schemas.microsoft.com/office/drawing/2016/5/10/chartex" xmlns:cx5="http://schemas.microsoft.com/office/drawing/2016/5/11/chartex" xmlns:cx6="http://schemas.microsoft.com/office/drawing/2016/5/12/chartex" xmlns:cx7="http://schemas.microsoft.com/office/drawing/2016/5/13/chartex" xmlns:cx8="http://schemas.microsoft.com/office/drawing/2016/5/14/chartex" xmlns:mc="http://schemas.openxmlformats.org/markup-compatibility/2006" xmlns:aink="http://schemas.microsoft.com/office/drawing/2016/ink" xmlns:am3d="http://schemas.microsoft.com/office/drawing/2017/model3d" xmlns:o="urn:schemas-microsoft-com:office:office" xmlns:r="http://schemas.openxmlformats.org/officeDocument/2006/relationships" xmlns:m="http://schemas.openxmlformats.org/officeDocument/2006/math" xmlns:v="urn:schemas-microsoft-com:vml" xmlns:wp14="http://schemas.microsoft.com/office/word/2010/wordprocessingDrawing" xmlns:wp="http://schemas.openxmlformats.org/drawingml/2006/wordprocessingDrawing" xmlns:w10="urn:schemas-microsoft-com:office:word" xmlns:w="http://schemas.openxmlformats.org/wordprocessingml/2006/main" xmlns:w14="http://schemas.microsoft.com/office/word/2010/wordml" xmlns:w15="http://schemas.microsoft.com/office/word/2012/wordml" xmlns:w16cex="http://schemas.microsoft.com/office/word/2018/wordml/cex" xmlns:w16cid="http://schemas.microsoft.com/office/word/2016/wordml/cid" xmlns:w16="http://schemas.microsoft.com/office/word/2018/wordml" xmlns:w16se="http://schemas.microsoft.com/office/word/2015/wordml/symex" xmlns:wpg="http://schemas.microsoft.com/office/word/2010/wordprocessingGroup" xmlns:wpi="http://schemas.microsoft.com/office/word/2010/wordprocessingInk" xmlns:wne="http://schemas.microsoft.com/office/word/2006/wordml" xmlns:wps="http://schemas.microsoft.com/office/word/2010/wordprocessingShape" mc:Ignorable="w14 w15 w16se w16cid w16 w16cex wp14">
   <w:p>
     <w:pPr>
       <w:jc w:val="right"/>
@@ -1096,7 +1116,7 @@
 </file>
 
 <file path=word/footer3.xml><?xml version="1.0" encoding="utf-8"?>
-<w:ftr xmlns:wpc="http://schemas.microsoft.com/office/word/2010/wordprocessingCanvas" xmlns:cx="http://schemas.microsoft.com/office/drawing/2014/chartex" xmlns:cx1="http://schemas.microsoft.com/office/drawing/2015/9/8/chartex" xmlns:cx2="http://schemas.microsoft.com/office/drawing/2015/10/21/chartex" xmlns:cx3="http://schemas.microsoft.com/office/drawing/2016/5/9/chartex" xmlns:cx4="http://schemas.microsoft.com/office/drawing/2016/5/10/chartex" xmlns:cx5="http://schemas.microsoft.com/office/drawing/2016/5/11/chartex" xmlns:cx6="http://schemas.microsoft.com/office/drawing/2016/5/12/chartex" xmlns:cx7="http://schemas.microsoft.com/office/drawing/2016/5/13/chartex" xmlns:cx8="http://schemas.microsoft.com/office/drawing/2016/5/14/chartex" xmlns:mc="http://schemas.openxmlformats.org/markup-compatibility/2006" xmlns:aink="http://schemas.microsoft.com/office/drawing/2016/ink" xmlns:am3d="http://schemas.microsoft.com/office/drawing/2017/model3d" xmlns:o="urn:schemas-microsoft-com:office:office" xmlns:r="http://schemas.openxmlformats.org/officeDocument/2006/relationships" xmlns:m="http://schemas.openxmlformats.org/officeDocument/2006/math" xmlns:v="urn:schemas-microsoft-com:vml" xmlns:wp14="http://schemas.microsoft.com/office/word/2010/wordprocessingDrawing" xmlns:wp="http://schemas.openxmlformats.org/drawingml/2006/wordprocessingDrawing" xmlns:w10="urn:schemas-microsoft-com:office:word" xmlns:w="http://schemas.openxmlformats.org/wordprocessingml/2006/main" xmlns:w14="http://schemas.microsoft.com/office/word/2010/wordml" xmlns:w15="http://schemas.microsoft.com/office/word/2012/wordml" xmlns:w16cid="http://schemas.microsoft.com/office/word/2016/wordml/cid" xmlns:w16se="http://schemas.microsoft.com/office/word/2015/wordml/symex" xmlns:wpg="http://schemas.microsoft.com/office/word/2010/wordprocessingGroup" xmlns:wpi="http://schemas.microsoft.com/office/word/2010/wordprocessingInk" xmlns:wne="http://schemas.microsoft.com/office/word/2006/wordml" xmlns:wps="http://schemas.microsoft.com/office/word/2010/wordprocessingShape" mc:Ignorable="w14 w15 w16se w16cid wp14">
+<w:ftr xmlns:wpc="http://schemas.microsoft.com/office/word/2010/wordprocessingCanvas" xmlns:cx="http://schemas.microsoft.com/office/drawing/2014/chartex" xmlns:cx1="http://schemas.microsoft.com/office/drawing/2015/9/8/chartex" xmlns:cx2="http://schemas.microsoft.com/office/drawing/2015/10/21/chartex" xmlns:cx3="http://schemas.microsoft.com/office/drawing/2016/5/9/chartex" xmlns:cx4="http://schemas.microsoft.com/office/drawing/2016/5/10/chartex" xmlns:cx5="http://schemas.microsoft.com/office/drawing/2016/5/11/chartex" xmlns:cx6="http://schemas.microsoft.com/office/drawing/2016/5/12/chartex" xmlns:cx7="http://schemas.microsoft.com/office/drawing/2016/5/13/chartex" xmlns:cx8="http://schemas.microsoft.com/office/drawing/2016/5/14/chartex" xmlns:mc="http://schemas.openxmlformats.org/markup-compatibility/2006" xmlns:aink="http://schemas.microsoft.com/office/drawing/2016/ink" xmlns:am3d="http://schemas.microsoft.com/office/drawing/2017/model3d" xmlns:o="urn:schemas-microsoft-com:office:office" xmlns:r="http://schemas.openxmlformats.org/officeDocument/2006/relationships" xmlns:m="http://schemas.openxmlformats.org/officeDocument/2006/math" xmlns:v="urn:schemas-microsoft-com:vml" xmlns:wp14="http://schemas.microsoft.com/office/word/2010/wordprocessingDrawing" xmlns:wp="http://schemas.openxmlformats.org/drawingml/2006/wordprocessingDrawing" xmlns:w10="urn:schemas-microsoft-com:office:word" xmlns:w="http://schemas.openxmlformats.org/wordprocessingml/2006/main" xmlns:w14="http://schemas.microsoft.com/office/word/2010/wordml" xmlns:w15="http://schemas.microsoft.com/office/word/2012/wordml" xmlns:w16cex="http://schemas.microsoft.com/office/word/2018/wordml/cex" xmlns:w16cid="http://schemas.microsoft.com/office/word/2016/wordml/cid" xmlns:w16="http://schemas.microsoft.com/office/word/2018/wordml" xmlns:w16se="http://schemas.microsoft.com/office/word/2015/wordml/symex" xmlns:wpg="http://schemas.microsoft.com/office/word/2010/wordprocessingGroup" xmlns:wpi="http://schemas.microsoft.com/office/word/2010/wordprocessingInk" xmlns:wne="http://schemas.microsoft.com/office/word/2006/wordml" xmlns:wps="http://schemas.microsoft.com/office/word/2010/wordprocessingShape" mc:Ignorable="w14 w15 w16se w16cid w16 w16cex wp14">
   <w:p>
     <w:pPr>
       <w:pStyle w:val="EC-Para"/>
@@ -1150,7 +1170,7 @@
 </file>
 
 <file path=word/footnotes.xml><?xml version="1.0" encoding="utf-8"?>
-<w:footnotes xmlns:wpc="http://schemas.microsoft.com/office/word/2010/wordprocessingCanvas" xmlns:cx="http://schemas.microsoft.com/office/drawing/2014/chartex" xmlns:cx1="http://schemas.microsoft.com/office/drawing/2015/9/8/chartex" xmlns:cx2="http://schemas.microsoft.com/office/drawing/2015/10/21/chartex" xmlns:cx3="http://schemas.microsoft.com/office/drawing/2016/5/9/chartex" xmlns:cx4="http://schemas.microsoft.com/office/drawing/2016/5/10/chartex" xmlns:cx5="http://schemas.microsoft.com/office/drawing/2016/5/11/chartex" xmlns:cx6="http://schemas.microsoft.com/office/drawing/2016/5/12/chartex" xmlns:cx7="http://schemas.microsoft.com/office/drawing/2016/5/13/chartex" xmlns:cx8="http://schemas.microsoft.com/office/drawing/2016/5/14/chartex" xmlns:mc="http://schemas.openxmlformats.org/markup-compatibility/2006" xmlns:aink="http://schemas.microsoft.com/office/drawing/2016/ink" xmlns:am3d="http://schemas.microsoft.com/office/drawing/2017/model3d" xmlns:o="urn:schemas-microsoft-com:office:office" xmlns:r="http://schemas.openxmlformats.org/officeDocument/2006/relationships" xmlns:m="http://schemas.openxmlformats.org/officeDocument/2006/math" xmlns:v="urn:schemas-microsoft-com:vml" xmlns:wp14="http://schemas.microsoft.com/office/word/2010/wordprocessingDrawing" xmlns:wp="http://schemas.openxmlformats.org/drawingml/2006/wordprocessingDrawing" xmlns:w10="urn:schemas-microsoft-com:office:word" xmlns:w="http://schemas.openxmlformats.org/wordprocessingml/2006/main" xmlns:w14="http://schemas.microsoft.com/office/word/2010/wordml" xmlns:w15="http://schemas.microsoft.com/office/word/2012/wordml" xmlns:w16cid="http://schemas.microsoft.com/office/word/2016/wordml/cid" xmlns:w16se="http://schemas.microsoft.com/office/word/2015/wordml/symex" xmlns:wpg="http://schemas.microsoft.com/office/word/2010/wordprocessingGroup" xmlns:wpi="http://schemas.microsoft.com/office/word/2010/wordprocessingInk" xmlns:wne="http://schemas.microsoft.com/office/word/2006/wordml" xmlns:wps="http://schemas.microsoft.com/office/word/2010/wordprocessingShape" mc:Ignorable="w14 w15 w16se w16cid wp14">
+<w:footnotes xmlns:wpc="http://schemas.microsoft.com/office/word/2010/wordprocessingCanvas" xmlns:cx="http://schemas.microsoft.com/office/drawing/2014/chartex" xmlns:cx1="http://schemas.microsoft.com/office/drawing/2015/9/8/chartex" xmlns:cx2="http://schemas.microsoft.com/office/drawing/2015/10/21/chartex" xmlns:cx3="http://schemas.microsoft.com/office/drawing/2016/5/9/chartex" xmlns:cx4="http://schemas.microsoft.com/office/drawing/2016/5/10/chartex" xmlns:cx5="http://schemas.microsoft.com/office/drawing/2016/5/11/chartex" xmlns:cx6="http://schemas.microsoft.com/office/drawing/2016/5/12/chartex" xmlns:cx7="http://schemas.microsoft.com/office/drawing/2016/5/13/chartex" xmlns:cx8="http://schemas.microsoft.com/office/drawing/2016/5/14/chartex" xmlns:mc="http://schemas.openxmlformats.org/markup-compatibility/2006" xmlns:aink="http://schemas.microsoft.com/office/drawing/2016/ink" xmlns:am3d="http://schemas.microsoft.com/office/drawing/2017/model3d" xmlns:o="urn:schemas-microsoft-com:office:office" xmlns:r="http://schemas.openxmlformats.org/officeDocument/2006/relationships" xmlns:m="http://schemas.openxmlformats.org/officeDocument/2006/math" xmlns:v="urn:schemas-microsoft-com:vml" xmlns:wp14="http://schemas.microsoft.com/office/word/2010/wordprocessingDrawing" xmlns:wp="http://schemas.openxmlformats.org/drawingml/2006/wordprocessingDrawing" xmlns:w10="urn:schemas-microsoft-com:office:word" xmlns:w="http://schemas.openxmlformats.org/wordprocessingml/2006/main" xmlns:w14="http://schemas.microsoft.com/office/word/2010/wordml" xmlns:w15="http://schemas.microsoft.com/office/word/2012/wordml" xmlns:w16cex="http://schemas.microsoft.com/office/word/2018/wordml/cex" xmlns:w16cid="http://schemas.microsoft.com/office/word/2016/wordml/cid" xmlns:w16="http://schemas.microsoft.com/office/word/2018/wordml" xmlns:w16se="http://schemas.microsoft.com/office/word/2015/wordml/symex" xmlns:wpg="http://schemas.microsoft.com/office/word/2010/wordprocessingGroup" xmlns:wpi="http://schemas.microsoft.com/office/word/2010/wordprocessingInk" xmlns:wne="http://schemas.microsoft.com/office/word/2006/wordml" xmlns:wps="http://schemas.microsoft.com/office/word/2010/wordprocessingShape" mc:Ignorable="w14 w15 w16se w16cid w16 w16cex wp14">
   <w:footnote w:type="separator" w:id="-1">
     <w:p>
       <w:pPr>
@@ -1199,7 +1219,7 @@
 </file>
 
 <file path=word/header1.xml><?xml version="1.0" encoding="utf-8"?>
-<w:hdr xmlns:wpc="http://schemas.microsoft.com/office/word/2010/wordprocessingCanvas" xmlns:cx="http://schemas.microsoft.com/office/drawing/2014/chartex" xmlns:cx1="http://schemas.microsoft.com/office/drawing/2015/9/8/chartex" xmlns:cx2="http://schemas.microsoft.com/office/drawing/2015/10/21/chartex" xmlns:cx3="http://schemas.microsoft.com/office/drawing/2016/5/9/chartex" xmlns:cx4="http://schemas.microsoft.com/office/drawing/2016/5/10/chartex" xmlns:cx5="http://schemas.microsoft.com/office/drawing/2016/5/11/chartex" xmlns:cx6="http://schemas.microsoft.com/office/drawing/2016/5/12/chartex" xmlns:cx7="http://schemas.microsoft.com/office/drawing/2016/5/13/chartex" xmlns:cx8="http://schemas.microsoft.com/office/drawing/2016/5/14/chartex" xmlns:mc="http://schemas.openxmlformats.org/markup-compatibility/2006" xmlns:aink="http://schemas.microsoft.com/office/drawing/2016/ink" xmlns:am3d="http://schemas.microsoft.com/office/drawing/2017/model3d" xmlns:o="urn:schemas-microsoft-com:office:office" xmlns:r="http://schemas.openxmlformats.org/officeDocument/2006/relationships" xmlns:m="http://schemas.openxmlformats.org/officeDocument/2006/math" xmlns:v="urn:schemas-microsoft-com:vml" xmlns:wp14="http://schemas.microsoft.com/office/word/2010/wordprocessingDrawing" xmlns:wp="http://schemas.openxmlformats.org/drawingml/2006/wordprocessingDrawing" xmlns:w10="urn:schemas-microsoft-com:office:word" xmlns:w="http://schemas.openxmlformats.org/wordprocessingml/2006/main" xmlns:w14="http://schemas.microsoft.com/office/word/2010/wordml" xmlns:w15="http://schemas.microsoft.com/office/word/2012/wordml" xmlns:w16cid="http://schemas.microsoft.com/office/word/2016/wordml/cid" xmlns:w16se="http://schemas.microsoft.com/office/word/2015/wordml/symex" xmlns:wpg="http://schemas.microsoft.com/office/word/2010/wordprocessingGroup" xmlns:wpi="http://schemas.microsoft.com/office/word/2010/wordprocessingInk" xmlns:wne="http://schemas.microsoft.com/office/word/2006/wordml" xmlns:wps="http://schemas.microsoft.com/office/word/2010/wordprocessingShape" mc:Ignorable="w14 w15 w16se w16cid wp14">
+<w:hdr xmlns:wpc="http://schemas.microsoft.com/office/word/2010/wordprocessingCanvas" xmlns:cx="http://schemas.microsoft.com/office/drawing/2014/chartex" xmlns:cx1="http://schemas.microsoft.com/office/drawing/2015/9/8/chartex" xmlns:cx2="http://schemas.microsoft.com/office/drawing/2015/10/21/chartex" xmlns:cx3="http://schemas.microsoft.com/office/drawing/2016/5/9/chartex" xmlns:cx4="http://schemas.microsoft.com/office/drawing/2016/5/10/chartex" xmlns:cx5="http://schemas.microsoft.com/office/drawing/2016/5/11/chartex" xmlns:cx6="http://schemas.microsoft.com/office/drawing/2016/5/12/chartex" xmlns:cx7="http://schemas.microsoft.com/office/drawing/2016/5/13/chartex" xmlns:cx8="http://schemas.microsoft.com/office/drawing/2016/5/14/chartex" xmlns:mc="http://schemas.openxmlformats.org/markup-compatibility/2006" xmlns:aink="http://schemas.microsoft.com/office/drawing/2016/ink" xmlns:am3d="http://schemas.microsoft.com/office/drawing/2017/model3d" xmlns:o="urn:schemas-microsoft-com:office:office" xmlns:r="http://schemas.openxmlformats.org/officeDocument/2006/relationships" xmlns:m="http://schemas.openxmlformats.org/officeDocument/2006/math" xmlns:v="urn:schemas-microsoft-com:vml" xmlns:wp14="http://schemas.microsoft.com/office/word/2010/wordprocessingDrawing" xmlns:wp="http://schemas.openxmlformats.org/drawingml/2006/wordprocessingDrawing" xmlns:w10="urn:schemas-microsoft-com:office:word" xmlns:w="http://schemas.openxmlformats.org/wordprocessingml/2006/main" xmlns:w14="http://schemas.microsoft.com/office/word/2010/wordml" xmlns:w15="http://schemas.microsoft.com/office/word/2012/wordml" xmlns:w16cex="http://schemas.microsoft.com/office/word/2018/wordml/cex" xmlns:w16cid="http://schemas.microsoft.com/office/word/2016/wordml/cid" xmlns:w16="http://schemas.microsoft.com/office/word/2018/wordml" xmlns:w16se="http://schemas.microsoft.com/office/word/2015/wordml/symex" xmlns:wpg="http://schemas.microsoft.com/office/word/2010/wordprocessingGroup" xmlns:wpi="http://schemas.microsoft.com/office/word/2010/wordprocessingInk" xmlns:wne="http://schemas.microsoft.com/office/word/2006/wordml" xmlns:wps="http://schemas.microsoft.com/office/word/2010/wordprocessingShape" mc:Ignorable="w14 w15 w16se w16cid w16 w16cex wp14">
   <w:p>
     <w:pPr>
       <w:tabs>
@@ -1362,7 +1382,7 @@
 </file>
 
 <file path=word/header2.xml><?xml version="1.0" encoding="utf-8"?>
-<w:hdr xmlns:wpc="http://schemas.microsoft.com/office/word/2010/wordprocessingCanvas" xmlns:cx="http://schemas.microsoft.com/office/drawing/2014/chartex" xmlns:cx1="http://schemas.microsoft.com/office/drawing/2015/9/8/chartex" xmlns:cx2="http://schemas.microsoft.com/office/drawing/2015/10/21/chartex" xmlns:cx3="http://schemas.microsoft.com/office/drawing/2016/5/9/chartex" xmlns:cx4="http://schemas.microsoft.com/office/drawing/2016/5/10/chartex" xmlns:cx5="http://schemas.microsoft.com/office/drawing/2016/5/11/chartex" xmlns:cx6="http://schemas.microsoft.com/office/drawing/2016/5/12/chartex" xmlns:cx7="http://schemas.microsoft.com/office/drawing/2016/5/13/chartex" xmlns:cx8="http://schemas.microsoft.com/office/drawing/2016/5/14/chartex" xmlns:mc="http://schemas.openxmlformats.org/markup-compatibility/2006" xmlns:aink="http://schemas.microsoft.com/office/drawing/2016/ink" xmlns:am3d="http://schemas.microsoft.com/office/drawing/2017/model3d" xmlns:o="urn:schemas-microsoft-com:office:office" xmlns:r="http://schemas.openxmlformats.org/officeDocument/2006/relationships" xmlns:m="http://schemas.openxmlformats.org/officeDocument/2006/math" xmlns:v="urn:schemas-microsoft-com:vml" xmlns:wp14="http://schemas.microsoft.com/office/word/2010/wordprocessingDrawing" xmlns:wp="http://schemas.openxmlformats.org/drawingml/2006/wordprocessingDrawing" xmlns:w10="urn:schemas-microsoft-com:office:word" xmlns:w="http://schemas.openxmlformats.org/wordprocessingml/2006/main" xmlns:w14="http://schemas.microsoft.com/office/word/2010/wordml" xmlns:w15="http://schemas.microsoft.com/office/word/2012/wordml" xmlns:w16cid="http://schemas.microsoft.com/office/word/2016/wordml/cid" xmlns:w16se="http://schemas.microsoft.com/office/word/2015/wordml/symex" xmlns:wpg="http://schemas.microsoft.com/office/word/2010/wordprocessingGroup" xmlns:wpi="http://schemas.microsoft.com/office/word/2010/wordprocessingInk" xmlns:wne="http://schemas.microsoft.com/office/word/2006/wordml" xmlns:wps="http://schemas.microsoft.com/office/word/2010/wordprocessingShape" mc:Ignorable="w14 w15 w16se w16cid wp14">
+<w:hdr xmlns:wpc="http://schemas.microsoft.com/office/word/2010/wordprocessingCanvas" xmlns:cx="http://schemas.microsoft.com/office/drawing/2014/chartex" xmlns:cx1="http://schemas.microsoft.com/office/drawing/2015/9/8/chartex" xmlns:cx2="http://schemas.microsoft.com/office/drawing/2015/10/21/chartex" xmlns:cx3="http://schemas.microsoft.com/office/drawing/2016/5/9/chartex" xmlns:cx4="http://schemas.microsoft.com/office/drawing/2016/5/10/chartex" xmlns:cx5="http://schemas.microsoft.com/office/drawing/2016/5/11/chartex" xmlns:cx6="http://schemas.microsoft.com/office/drawing/2016/5/12/chartex" xmlns:cx7="http://schemas.microsoft.com/office/drawing/2016/5/13/chartex" xmlns:cx8="http://schemas.microsoft.com/office/drawing/2016/5/14/chartex" xmlns:mc="http://schemas.openxmlformats.org/markup-compatibility/2006" xmlns:aink="http://schemas.microsoft.com/office/drawing/2016/ink" xmlns:am3d="http://schemas.microsoft.com/office/drawing/2017/model3d" xmlns:o="urn:schemas-microsoft-com:office:office" xmlns:r="http://schemas.openxmlformats.org/officeDocument/2006/relationships" xmlns:m="http://schemas.openxmlformats.org/officeDocument/2006/math" xmlns:v="urn:schemas-microsoft-com:vml" xmlns:wp14="http://schemas.microsoft.com/office/word/2010/wordprocessingDrawing" xmlns:wp="http://schemas.openxmlformats.org/drawingml/2006/wordprocessingDrawing" xmlns:w10="urn:schemas-microsoft-com:office:word" xmlns:w="http://schemas.openxmlformats.org/wordprocessingml/2006/main" xmlns:w14="http://schemas.microsoft.com/office/word/2010/wordml" xmlns:w15="http://schemas.microsoft.com/office/word/2012/wordml" xmlns:w16cex="http://schemas.microsoft.com/office/word/2018/wordml/cex" xmlns:w16cid="http://schemas.microsoft.com/office/word/2016/wordml/cid" xmlns:w16="http://schemas.microsoft.com/office/word/2018/wordml" xmlns:w16se="http://schemas.microsoft.com/office/word/2015/wordml/symex" xmlns:wpg="http://schemas.microsoft.com/office/word/2010/wordprocessingGroup" xmlns:wpi="http://schemas.microsoft.com/office/word/2010/wordprocessingInk" xmlns:wne="http://schemas.microsoft.com/office/word/2006/wordml" xmlns:wps="http://schemas.microsoft.com/office/word/2010/wordprocessingShape" mc:Ignorable="w14 w15 w16se w16cid w16 w16cex wp14">
   <w:p>
     <w:pPr>
       <w:tabs>
@@ -1485,7 +1505,7 @@
 </file>
 
 <file path=word/header3.xml><?xml version="1.0" encoding="utf-8"?>
-<w:hdr xmlns:wpc="http://schemas.microsoft.com/office/word/2010/wordprocessingCanvas" xmlns:cx="http://schemas.microsoft.com/office/drawing/2014/chartex" xmlns:cx1="http://schemas.microsoft.com/office/drawing/2015/9/8/chartex" xmlns:cx2="http://schemas.microsoft.com/office/drawing/2015/10/21/chartex" xmlns:cx3="http://schemas.microsoft.com/office/drawing/2016/5/9/chartex" xmlns:cx4="http://schemas.microsoft.com/office/drawing/2016/5/10/chartex" xmlns:cx5="http://schemas.microsoft.com/office/drawing/2016/5/11/chartex" xmlns:cx6="http://schemas.microsoft.com/office/drawing/2016/5/12/chartex" xmlns:cx7="http://schemas.microsoft.com/office/drawing/2016/5/13/chartex" xmlns:cx8="http://schemas.microsoft.com/office/drawing/2016/5/14/chartex" xmlns:mc="http://schemas.openxmlformats.org/markup-compatibility/2006" xmlns:aink="http://schemas.microsoft.com/office/drawing/2016/ink" xmlns:am3d="http://schemas.microsoft.com/office/drawing/2017/model3d" xmlns:o="urn:schemas-microsoft-com:office:office" xmlns:r="http://schemas.openxmlformats.org/officeDocument/2006/relationships" xmlns:m="http://schemas.openxmlformats.org/officeDocument/2006/math" xmlns:v="urn:schemas-microsoft-com:vml" xmlns:wp14="http://schemas.microsoft.com/office/word/2010/wordprocessingDrawing" xmlns:wp="http://schemas.openxmlformats.org/drawingml/2006/wordprocessingDrawing" xmlns:w10="urn:schemas-microsoft-com:office:word" xmlns:w="http://schemas.openxmlformats.org/wordprocessingml/2006/main" xmlns:w14="http://schemas.microsoft.com/office/word/2010/wordml" xmlns:w15="http://schemas.microsoft.com/office/word/2012/wordml" xmlns:w16cid="http://schemas.microsoft.com/office/word/2016/wordml/cid" xmlns:w16se="http://schemas.microsoft.com/office/word/2015/wordml/symex" xmlns:wpg="http://schemas.microsoft.com/office/word/2010/wordprocessingGroup" xmlns:wpi="http://schemas.microsoft.com/office/word/2010/wordprocessingInk" xmlns:wne="http://schemas.microsoft.com/office/word/2006/wordml" xmlns:wps="http://schemas.microsoft.com/office/word/2010/wordprocessingShape" mc:Ignorable="w14 w15 w16se w16cid wp14">
+<w:hdr xmlns:wpc="http://schemas.microsoft.com/office/word/2010/wordprocessingCanvas" xmlns:cx="http://schemas.microsoft.com/office/drawing/2014/chartex" xmlns:cx1="http://schemas.microsoft.com/office/drawing/2015/9/8/chartex" xmlns:cx2="http://schemas.microsoft.com/office/drawing/2015/10/21/chartex" xmlns:cx3="http://schemas.microsoft.com/office/drawing/2016/5/9/chartex" xmlns:cx4="http://schemas.microsoft.com/office/drawing/2016/5/10/chartex" xmlns:cx5="http://schemas.microsoft.com/office/drawing/2016/5/11/chartex" xmlns:cx6="http://schemas.microsoft.com/office/drawing/2016/5/12/chartex" xmlns:cx7="http://schemas.microsoft.com/office/drawing/2016/5/13/chartex" xmlns:cx8="http://schemas.microsoft.com/office/drawing/2016/5/14/chartex" xmlns:mc="http://schemas.openxmlformats.org/markup-compatibility/2006" xmlns:aink="http://schemas.microsoft.com/office/drawing/2016/ink" xmlns:am3d="http://schemas.microsoft.com/office/drawing/2017/model3d" xmlns:o="urn:schemas-microsoft-com:office:office" xmlns:r="http://schemas.openxmlformats.org/officeDocument/2006/relationships" xmlns:m="http://schemas.openxmlformats.org/officeDocument/2006/math" xmlns:v="urn:schemas-microsoft-com:vml" xmlns:wp14="http://schemas.microsoft.com/office/word/2010/wordprocessingDrawing" xmlns:wp="http://schemas.openxmlformats.org/drawingml/2006/wordprocessingDrawing" xmlns:w10="urn:schemas-microsoft-com:office:word" xmlns:w="http://schemas.openxmlformats.org/wordprocessingml/2006/main" xmlns:w14="http://schemas.microsoft.com/office/word/2010/wordml" xmlns:w15="http://schemas.microsoft.com/office/word/2012/wordml" xmlns:w16cex="http://schemas.microsoft.com/office/word/2018/wordml/cex" xmlns:w16cid="http://schemas.microsoft.com/office/word/2016/wordml/cid" xmlns:w16="http://schemas.microsoft.com/office/word/2018/wordml" xmlns:w16se="http://schemas.microsoft.com/office/word/2015/wordml/symex" xmlns:wpg="http://schemas.microsoft.com/office/word/2010/wordprocessingGroup" xmlns:wpi="http://schemas.microsoft.com/office/word/2010/wordprocessingInk" xmlns:wne="http://schemas.microsoft.com/office/word/2006/wordml" xmlns:wps="http://schemas.microsoft.com/office/word/2010/wordprocessingShape" mc:Ignorable="w14 w15 w16se w16cid w16 w16cex wp14">
   <w:p>
     <w:pPr>
       <w:spacing w:line="40" w:lineRule="exact"/>
@@ -1499,7 +1519,7 @@
 </file>
 
 <file path=word/numbering.xml><?xml version="1.0" encoding="utf-8"?>
-<w:numbering xmlns:wpc="http://schemas.microsoft.com/office/word/2010/wordprocessingCanvas" xmlns:cx="http://schemas.microsoft.com/office/drawing/2014/chartex" xmlns:cx1="http://schemas.microsoft.com/office/drawing/2015/9/8/chartex" xmlns:cx2="http://schemas.microsoft.com/office/drawing/2015/10/21/chartex" xmlns:cx3="http://schemas.microsoft.com/office/drawing/2016/5/9/chartex" xmlns:cx4="http://schemas.microsoft.com/office/drawing/2016/5/10/chartex" xmlns:cx5="http://schemas.microsoft.com/office/drawing/2016/5/11/chartex" xmlns:cx6="http://schemas.microsoft.com/office/drawing/2016/5/12/chartex" xmlns:cx7="http://schemas.microsoft.com/office/drawing/2016/5/13/chartex" xmlns:cx8="http://schemas.microsoft.com/office/drawing/2016/5/14/chartex" xmlns:mc="http://schemas.openxmlformats.org/markup-compatibility/2006" xmlns:aink="http://schemas.microsoft.com/office/drawing/2016/ink" xmlns:am3d="http://schemas.microsoft.com/office/drawing/2017/model3d" xmlns:o="urn:schemas-microsoft-com:office:office" xmlns:r="http://schemas.openxmlformats.org/officeDocument/2006/relationships" xmlns:m="http://schemas.openxmlformats.org/officeDocument/2006/math" xmlns:v="urn:schemas-microsoft-com:vml" xmlns:wp14="http://schemas.microsoft.com/office/word/2010/wordprocessingDrawing" xmlns:wp="http://schemas.openxmlformats.org/drawingml/2006/wordprocessingDrawing" xmlns:w10="urn:schemas-microsoft-com:office:word" xmlns:w="http://schemas.openxmlformats.org/wordprocessingml/2006/main" xmlns:w14="http://schemas.microsoft.com/office/word/2010/wordml" xmlns:w15="http://schemas.microsoft.com/office/word/2012/wordml" xmlns:w16cid="http://schemas.microsoft.com/office/word/2016/wordml/cid" xmlns:w16se="http://schemas.microsoft.com/office/word/2015/wordml/symex" xmlns:wpg="http://schemas.microsoft.com/office/word/2010/wordprocessingGroup" xmlns:wpi="http://schemas.microsoft.com/office/word/2010/wordprocessingInk" xmlns:wne="http://schemas.microsoft.com/office/word/2006/wordml" xmlns:wps="http://schemas.microsoft.com/office/word/2010/wordprocessingShape" mc:Ignorable="w14 w15 w16se w16cid wp14">
+<w:numbering xmlns:wpc="http://schemas.microsoft.com/office/word/2010/wordprocessingCanvas" xmlns:cx="http://schemas.microsoft.com/office/drawing/2014/chartex" xmlns:cx1="http://schemas.microsoft.com/office/drawing/2015/9/8/chartex" xmlns:cx2="http://schemas.microsoft.com/office/drawing/2015/10/21/chartex" xmlns:cx3="http://schemas.microsoft.com/office/drawing/2016/5/9/chartex" xmlns:cx4="http://schemas.microsoft.com/office/drawing/2016/5/10/chartex" xmlns:cx5="http://schemas.microsoft.com/office/drawing/2016/5/11/chartex" xmlns:cx6="http://schemas.microsoft.com/office/drawing/2016/5/12/chartex" xmlns:cx7="http://schemas.microsoft.com/office/drawing/2016/5/13/chartex" xmlns:cx8="http://schemas.microsoft.com/office/drawing/2016/5/14/chartex" xmlns:mc="http://schemas.openxmlformats.org/markup-compatibility/2006" xmlns:aink="http://schemas.microsoft.com/office/drawing/2016/ink" xmlns:am3d="http://schemas.microsoft.com/office/drawing/2017/model3d" xmlns:o="urn:schemas-microsoft-com:office:office" xmlns:r="http://schemas.openxmlformats.org/officeDocument/2006/relationships" xmlns:m="http://schemas.openxmlformats.org/officeDocument/2006/math" xmlns:v="urn:schemas-microsoft-com:vml" xmlns:wp14="http://schemas.microsoft.com/office/word/2010/wordprocessingDrawing" xmlns:wp="http://schemas.openxmlformats.org/drawingml/2006/wordprocessingDrawing" xmlns:w10="urn:schemas-microsoft-com:office:word" xmlns:w="http://schemas.openxmlformats.org/wordprocessingml/2006/main" xmlns:w14="http://schemas.microsoft.com/office/word/2010/wordml" xmlns:w15="http://schemas.microsoft.com/office/word/2012/wordml" xmlns:w16cex="http://schemas.microsoft.com/office/word/2018/wordml/cex" xmlns:w16cid="http://schemas.microsoft.com/office/word/2016/wordml/cid" xmlns:w16="http://schemas.microsoft.com/office/word/2018/wordml" xmlns:w16se="http://schemas.microsoft.com/office/word/2015/wordml/symex" xmlns:wpg="http://schemas.microsoft.com/office/word/2010/wordprocessingGroup" xmlns:wpi="http://schemas.microsoft.com/office/word/2010/wordprocessingInk" xmlns:wne="http://schemas.microsoft.com/office/word/2006/wordml" xmlns:wps="http://schemas.microsoft.com/office/word/2010/wordprocessingShape" mc:Ignorable="w14 w15 w16se w16cid w16 w16cex wp14">
   <w:abstractNum w:abstractNumId="0" w15:restartNumberingAfterBreak="0">
     <w:nsid w:val="03D64D21"/>
     <w:multiLevelType w:val="hybridMultilevel"/>
@@ -2642,7 +2662,7 @@
 </file>
 
 <file path=word/styles.xml><?xml version="1.0" encoding="utf-8"?>
-<w:styles xmlns:mc="http://schemas.openxmlformats.org/markup-compatibility/2006" xmlns:r="http://schemas.openxmlformats.org/officeDocument/2006/relationships" xmlns:w="http://schemas.openxmlformats.org/wordprocessingml/2006/main" xmlns:w14="http://schemas.microsoft.com/office/word/2010/wordml" xmlns:w15="http://schemas.microsoft.com/office/word/2012/wordml" xmlns:w16cid="http://schemas.microsoft.com/office/word/2016/wordml/cid" xmlns:w16se="http://schemas.microsoft.com/office/word/2015/wordml/symex" mc:Ignorable="w14 w15 w16se w16cid">
+<w:styles xmlns:mc="http://schemas.openxmlformats.org/markup-compatibility/2006" xmlns:r="http://schemas.openxmlformats.org/officeDocument/2006/relationships" xmlns:w="http://schemas.openxmlformats.org/wordprocessingml/2006/main" xmlns:w14="http://schemas.microsoft.com/office/word/2010/wordml" xmlns:w15="http://schemas.microsoft.com/office/word/2012/wordml" xmlns:w16cex="http://schemas.microsoft.com/office/word/2018/wordml/cex" xmlns:w16cid="http://schemas.microsoft.com/office/word/2016/wordml/cid" xmlns:w16="http://schemas.microsoft.com/office/word/2018/wordml" xmlns:w16se="http://schemas.microsoft.com/office/word/2015/wordml/symex" mc:Ignorable="w14 w15 w16se w16cid w16 w16cex">
   <w:docDefaults>
     <w:rPrDefault>
       <w:rPr>
@@ -2654,159 +2674,164 @@
     </w:rPrDefault>
     <w:pPrDefault/>
   </w:docDefaults>
-  <w:latentStyles w:defLockedState="0" w:defUIPriority="0" w:defSemiHidden="0" w:defUnhideWhenUsed="0" w:defQFormat="0" w:count="375">
-    <w:lsdException w:name="Normal" w:qFormat="1"/>
-    <w:lsdException w:name="heading 2" w:uiPriority="99"/>
-    <w:lsdException w:name="heading 7" w:semiHidden="1" w:unhideWhenUsed="1" w:qFormat="1"/>
-    <w:lsdException w:name="heading 8" w:semiHidden="1" w:unhideWhenUsed="1" w:qFormat="1"/>
-    <w:lsdException w:name="heading 9" w:semiHidden="1" w:unhideWhenUsed="1" w:qFormat="1"/>
-    <w:lsdException w:name="index 1" w:semiHidden="1" w:uiPriority="99" w:unhideWhenUsed="1"/>
-    <w:lsdException w:name="index 2" w:semiHidden="1" w:uiPriority="99" w:unhideWhenUsed="1"/>
-    <w:lsdException w:name="index 3" w:semiHidden="1" w:uiPriority="99" w:unhideWhenUsed="1"/>
-    <w:lsdException w:name="index 4" w:semiHidden="1" w:uiPriority="99" w:unhideWhenUsed="1"/>
-    <w:lsdException w:name="index 5" w:semiHidden="1" w:uiPriority="99" w:unhideWhenUsed="1"/>
-    <w:lsdException w:name="index 6" w:semiHidden="1" w:uiPriority="99" w:unhideWhenUsed="1"/>
-    <w:lsdException w:name="index 7" w:semiHidden="1" w:uiPriority="99" w:unhideWhenUsed="1"/>
-    <w:lsdException w:name="index 8" w:semiHidden="1" w:uiPriority="99" w:unhideWhenUsed="1"/>
-    <w:lsdException w:name="index 9" w:semiHidden="1" w:uiPriority="99" w:unhideWhenUsed="1"/>
-    <w:lsdException w:name="toc 1" w:semiHidden="1" w:unhideWhenUsed="1"/>
-    <w:lsdException w:name="toc 2" w:semiHidden="1" w:unhideWhenUsed="1"/>
-    <w:lsdException w:name="toc 3" w:semiHidden="1" w:unhideWhenUsed="1"/>
-    <w:lsdException w:name="toc 4" w:semiHidden="1" w:unhideWhenUsed="1"/>
-    <w:lsdException w:name="toc 5" w:semiHidden="1" w:unhideWhenUsed="1"/>
-    <w:lsdException w:name="toc 6" w:semiHidden="1" w:unhideWhenUsed="1"/>
-    <w:lsdException w:name="toc 7" w:semiHidden="1" w:unhideWhenUsed="1"/>
-    <w:lsdException w:name="toc 8" w:semiHidden="1" w:unhideWhenUsed="1"/>
-    <w:lsdException w:name="toc 9" w:semiHidden="1" w:unhideWhenUsed="1"/>
-    <w:lsdException w:name="Normal Indent" w:semiHidden="1" w:uiPriority="99" w:unhideWhenUsed="1"/>
-    <w:lsdException w:name="footnote text" w:semiHidden="1" w:unhideWhenUsed="1"/>
-    <w:lsdException w:name="annotation text" w:semiHidden="1" w:unhideWhenUsed="1"/>
-    <w:lsdException w:name="header" w:semiHidden="1" w:uiPriority="99" w:unhideWhenUsed="1"/>
-    <w:lsdException w:name="footer" w:semiHidden="1" w:uiPriority="99" w:unhideWhenUsed="1"/>
-    <w:lsdException w:name="index heading" w:semiHidden="1" w:uiPriority="99" w:unhideWhenUsed="1"/>
+  <w:latentStyles w:defLockedState="0" w:defUIPriority="99" w:defSemiHidden="0" w:defUnhideWhenUsed="0" w:defQFormat="0" w:count="376">
+    <w:lsdException w:name="Normal" w:uiPriority="0" w:qFormat="1"/>
+    <w:lsdException w:name="heading 1" w:uiPriority="0"/>
+    <w:lsdException w:name="heading 3" w:uiPriority="0"/>
+    <w:lsdException w:name="heading 4" w:uiPriority="0"/>
+    <w:lsdException w:name="heading 5" w:uiPriority="0"/>
+    <w:lsdException w:name="heading 6" w:uiPriority="0"/>
+    <w:lsdException w:name="heading 7" w:semiHidden="1" w:uiPriority="0" w:unhideWhenUsed="1" w:qFormat="1"/>
+    <w:lsdException w:name="heading 8" w:semiHidden="1" w:uiPriority="0" w:unhideWhenUsed="1" w:qFormat="1"/>
+    <w:lsdException w:name="heading 9" w:semiHidden="1" w:uiPriority="0" w:unhideWhenUsed="1" w:qFormat="1"/>
+    <w:lsdException w:name="index 1" w:semiHidden="1" w:unhideWhenUsed="1"/>
+    <w:lsdException w:name="index 2" w:semiHidden="1" w:unhideWhenUsed="1"/>
+    <w:lsdException w:name="index 3" w:semiHidden="1" w:unhideWhenUsed="1"/>
+    <w:lsdException w:name="index 4" w:semiHidden="1" w:unhideWhenUsed="1"/>
+    <w:lsdException w:name="index 5" w:semiHidden="1" w:unhideWhenUsed="1"/>
+    <w:lsdException w:name="index 6" w:semiHidden="1" w:unhideWhenUsed="1"/>
+    <w:lsdException w:name="index 7" w:semiHidden="1" w:unhideWhenUsed="1"/>
+    <w:lsdException w:name="index 8" w:semiHidden="1" w:unhideWhenUsed="1"/>
+    <w:lsdException w:name="index 9" w:semiHidden="1" w:unhideWhenUsed="1"/>
+    <w:lsdException w:name="toc 1" w:semiHidden="1" w:uiPriority="0" w:unhideWhenUsed="1"/>
+    <w:lsdException w:name="toc 2" w:semiHidden="1" w:uiPriority="0" w:unhideWhenUsed="1"/>
+    <w:lsdException w:name="toc 3" w:semiHidden="1" w:uiPriority="0" w:unhideWhenUsed="1"/>
+    <w:lsdException w:name="toc 4" w:semiHidden="1" w:uiPriority="0" w:unhideWhenUsed="1"/>
+    <w:lsdException w:name="toc 5" w:semiHidden="1" w:uiPriority="0" w:unhideWhenUsed="1"/>
+    <w:lsdException w:name="toc 6" w:semiHidden="1" w:uiPriority="0" w:unhideWhenUsed="1"/>
+    <w:lsdException w:name="toc 7" w:semiHidden="1" w:uiPriority="0" w:unhideWhenUsed="1"/>
+    <w:lsdException w:name="toc 8" w:semiHidden="1" w:uiPriority="0" w:unhideWhenUsed="1"/>
+    <w:lsdException w:name="toc 9" w:semiHidden="1" w:uiPriority="0" w:unhideWhenUsed="1"/>
+    <w:lsdException w:name="Normal Indent" w:semiHidden="1" w:unhideWhenUsed="1"/>
+    <w:lsdException w:name="footnote text" w:semiHidden="1" w:uiPriority="0" w:unhideWhenUsed="1"/>
+    <w:lsdException w:name="annotation text" w:semiHidden="1" w:uiPriority="0" w:unhideWhenUsed="1"/>
+    <w:lsdException w:name="header" w:semiHidden="1" w:unhideWhenUsed="1"/>
+    <w:lsdException w:name="footer" w:semiHidden="1" w:unhideWhenUsed="1"/>
+    <w:lsdException w:name="index heading" w:semiHidden="1" w:unhideWhenUsed="1"/>
     <w:lsdException w:name="caption" w:semiHidden="1" w:uiPriority="35" w:unhideWhenUsed="1" w:qFormat="1"/>
-    <w:lsdException w:name="table of figures" w:semiHidden="1" w:uiPriority="99" w:unhideWhenUsed="1"/>
-    <w:lsdException w:name="envelope address" w:semiHidden="1" w:uiPriority="99" w:unhideWhenUsed="1"/>
-    <w:lsdException w:name="envelope return" w:semiHidden="1" w:uiPriority="99" w:unhideWhenUsed="1"/>
-    <w:lsdException w:name="footnote reference" w:semiHidden="1" w:unhideWhenUsed="1"/>
-    <w:lsdException w:name="annotation reference" w:semiHidden="1" w:uiPriority="99" w:unhideWhenUsed="1"/>
-    <w:lsdException w:name="line number" w:semiHidden="1" w:uiPriority="99" w:unhideWhenUsed="1"/>
-    <w:lsdException w:name="page number" w:semiHidden="1" w:uiPriority="99" w:unhideWhenUsed="1"/>
-    <w:lsdException w:name="endnote reference" w:semiHidden="1" w:unhideWhenUsed="1"/>
-    <w:lsdException w:name="endnote text" w:semiHidden="1" w:unhideWhenUsed="1"/>
-    <w:lsdException w:name="table of authorities" w:semiHidden="1" w:uiPriority="99" w:unhideWhenUsed="1"/>
-    <w:lsdException w:name="macro" w:semiHidden="1" w:uiPriority="99" w:unhideWhenUsed="1"/>
-    <w:lsdException w:name="toa heading" w:semiHidden="1" w:uiPriority="99" w:unhideWhenUsed="1"/>
-    <w:lsdException w:name="List" w:semiHidden="1" w:unhideWhenUsed="1"/>
-    <w:lsdException w:name="List Bullet" w:semiHidden="1" w:uiPriority="99" w:unhideWhenUsed="1"/>
-    <w:lsdException w:name="List Number" w:semiHidden="1" w:uiPriority="99"/>
-    <w:lsdException w:name="List 2" w:semiHidden="1" w:uiPriority="99" w:unhideWhenUsed="1"/>
-    <w:lsdException w:name="List 3" w:semiHidden="1" w:uiPriority="99" w:unhideWhenUsed="1"/>
-    <w:lsdException w:name="List 4" w:semiHidden="1" w:uiPriority="99"/>
-    <w:lsdException w:name="List 5" w:semiHidden="1" w:uiPriority="99"/>
-    <w:lsdException w:name="List Bullet 2" w:semiHidden="1" w:uiPriority="99" w:unhideWhenUsed="1"/>
-    <w:lsdException w:name="List Bullet 3" w:semiHidden="1" w:uiPriority="99" w:unhideWhenUsed="1"/>
-    <w:lsdException w:name="List Bullet 4" w:semiHidden="1" w:uiPriority="99" w:unhideWhenUsed="1"/>
-    <w:lsdException w:name="List Bullet 5" w:semiHidden="1" w:uiPriority="99" w:unhideWhenUsed="1"/>
-    <w:lsdException w:name="List Number 2" w:semiHidden="1" w:uiPriority="99" w:unhideWhenUsed="1"/>
-    <w:lsdException w:name="List Number 3" w:semiHidden="1" w:uiPriority="99" w:unhideWhenUsed="1"/>
-    <w:lsdException w:name="List Number 4" w:semiHidden="1" w:uiPriority="99" w:unhideWhenUsed="1"/>
-    <w:lsdException w:name="List Number 5" w:semiHidden="1" w:uiPriority="99" w:unhideWhenUsed="1"/>
-    <w:lsdException w:name="Title" w:semiHidden="1" w:uiPriority="99"/>
-    <w:lsdException w:name="Closing" w:semiHidden="1" w:uiPriority="99" w:unhideWhenUsed="1"/>
-    <w:lsdException w:name="Signature" w:semiHidden="1" w:uiPriority="99" w:unhideWhenUsed="1"/>
-    <w:lsdException w:name="Default Paragraph Font" w:semiHidden="1" w:unhideWhenUsed="1"/>
-    <w:lsdException w:name="Body Text" w:semiHidden="1" w:uiPriority="99" w:unhideWhenUsed="1"/>
-    <w:lsdException w:name="Body Text Indent" w:semiHidden="1" w:uiPriority="99" w:unhideWhenUsed="1"/>
-    <w:lsdException w:name="List Continue" w:semiHidden="1" w:uiPriority="99" w:unhideWhenUsed="1"/>
-    <w:lsdException w:name="List Continue 2" w:semiHidden="1" w:uiPriority="99" w:unhideWhenUsed="1"/>
-    <w:lsdException w:name="List Continue 3" w:semiHidden="1" w:uiPriority="99" w:unhideWhenUsed="1"/>
-    <w:lsdException w:name="List Continue 4" w:semiHidden="1" w:uiPriority="99" w:unhideWhenUsed="1"/>
-    <w:lsdException w:name="List Continue 5" w:semiHidden="1" w:uiPriority="99" w:unhideWhenUsed="1"/>
-    <w:lsdException w:name="Message Header" w:semiHidden="1" w:uiPriority="99" w:unhideWhenUsed="1"/>
-    <w:lsdException w:name="Subtitle" w:semiHidden="1" w:uiPriority="99"/>
-    <w:lsdException w:name="Salutation" w:semiHidden="1" w:uiPriority="99"/>
-    <w:lsdException w:name="Date" w:semiHidden="1" w:uiPriority="99"/>
-    <w:lsdException w:name="Body Text First Indent" w:semiHidden="1" w:uiPriority="99"/>
-    <w:lsdException w:name="Body Text First Indent 2" w:semiHidden="1" w:uiPriority="99" w:unhideWhenUsed="1"/>
-    <w:lsdException w:name="Note Heading" w:semiHidden="1" w:uiPriority="99" w:unhideWhenUsed="1"/>
-    <w:lsdException w:name="Body Text 2" w:semiHidden="1" w:uiPriority="99" w:unhideWhenUsed="1"/>
-    <w:lsdException w:name="Body Text 3" w:semiHidden="1" w:uiPriority="99" w:unhideWhenUsed="1"/>
-    <w:lsdException w:name="Body Text Indent 2" w:semiHidden="1" w:uiPriority="99" w:unhideWhenUsed="1"/>
-    <w:lsdException w:name="Body Text Indent 3" w:semiHidden="1" w:uiPriority="99" w:unhideWhenUsed="1"/>
-    <w:lsdException w:name="Block Text" w:semiHidden="1" w:uiPriority="99" w:unhideWhenUsed="1"/>
-    <w:lsdException w:name="Hyperlink" w:semiHidden="1" w:unhideWhenUsed="1"/>
-    <w:lsdException w:name="FollowedHyperlink" w:semiHidden="1" w:unhideWhenUsed="1"/>
-    <w:lsdException w:name="Strong" w:semiHidden="1" w:uiPriority="99"/>
-    <w:lsdException w:name="Emphasis" w:semiHidden="1" w:uiPriority="99"/>
-    <w:lsdException w:name="Document Map" w:semiHidden="1" w:unhideWhenUsed="1"/>
-    <w:lsdException w:name="Plain Text" w:semiHidden="1" w:uiPriority="99" w:unhideWhenUsed="1"/>
-    <w:lsdException w:name="E-mail Signature" w:semiHidden="1" w:uiPriority="99" w:unhideWhenUsed="1"/>
-    <w:lsdException w:name="HTML Top of Form" w:semiHidden="1" w:unhideWhenUsed="1"/>
-    <w:lsdException w:name="HTML Bottom of Form" w:semiHidden="1" w:unhideWhenUsed="1"/>
-    <w:lsdException w:name="Normal (Web)" w:semiHidden="1" w:uiPriority="99" w:unhideWhenUsed="1"/>
-    <w:lsdException w:name="HTML Acronym" w:semiHidden="1" w:uiPriority="99" w:unhideWhenUsed="1"/>
-    <w:lsdException w:name="HTML Address" w:semiHidden="1" w:uiPriority="99" w:unhideWhenUsed="1"/>
-    <w:lsdException w:name="HTML Cite" w:semiHidden="1" w:uiPriority="99" w:unhideWhenUsed="1"/>
-    <w:lsdException w:name="HTML Code" w:semiHidden="1" w:uiPriority="99" w:unhideWhenUsed="1"/>
-    <w:lsdException w:name="HTML Definition" w:semiHidden="1" w:uiPriority="99" w:unhideWhenUsed="1"/>
-    <w:lsdException w:name="HTML Keyboard" w:semiHidden="1" w:uiPriority="99" w:unhideWhenUsed="1"/>
-    <w:lsdException w:name="HTML Preformatted" w:semiHidden="1" w:uiPriority="99" w:unhideWhenUsed="1"/>
-    <w:lsdException w:name="HTML Sample" w:semiHidden="1" w:uiPriority="99" w:unhideWhenUsed="1"/>
-    <w:lsdException w:name="HTML Typewriter" w:semiHidden="1" w:uiPriority="99" w:unhideWhenUsed="1"/>
-    <w:lsdException w:name="HTML Variable" w:semiHidden="1" w:uiPriority="99" w:unhideWhenUsed="1"/>
-    <w:lsdException w:name="Normal Table" w:semiHidden="1" w:unhideWhenUsed="1"/>
-    <w:lsdException w:name="annotation subject" w:semiHidden="1" w:unhideWhenUsed="1"/>
-    <w:lsdException w:name="No List" w:semiHidden="1" w:unhideWhenUsed="1"/>
-    <w:lsdException w:name="Outline List 1" w:semiHidden="1" w:unhideWhenUsed="1"/>
-    <w:lsdException w:name="Outline List 2" w:semiHidden="1" w:unhideWhenUsed="1"/>
-    <w:lsdException w:name="Outline List 3" w:semiHidden="1" w:unhideWhenUsed="1"/>
-    <w:lsdException w:name="Table Simple 1" w:semiHidden="1" w:unhideWhenUsed="1"/>
-    <w:lsdException w:name="Table Simple 2" w:semiHidden="1" w:unhideWhenUsed="1"/>
-    <w:lsdException w:name="Table Simple 3" w:semiHidden="1" w:unhideWhenUsed="1"/>
-    <w:lsdException w:name="Table Classic 1" w:semiHidden="1" w:unhideWhenUsed="1"/>
-    <w:lsdException w:name="Table Classic 2" w:semiHidden="1" w:unhideWhenUsed="1"/>
-    <w:lsdException w:name="Table Classic 3" w:semiHidden="1" w:unhideWhenUsed="1"/>
-    <w:lsdException w:name="Table Classic 4" w:semiHidden="1" w:unhideWhenUsed="1"/>
-    <w:lsdException w:name="Table Colorful 1" w:semiHidden="1" w:unhideWhenUsed="1"/>
-    <w:lsdException w:name="Table Colorful 2" w:semiHidden="1" w:unhideWhenUsed="1"/>
-    <w:lsdException w:name="Table Colorful 3" w:semiHidden="1" w:unhideWhenUsed="1"/>
-    <w:lsdException w:name="Table Columns 1" w:semiHidden="1" w:unhideWhenUsed="1"/>
-    <w:lsdException w:name="Table Columns 2" w:semiHidden="1" w:unhideWhenUsed="1"/>
-    <w:lsdException w:name="Table Columns 3" w:semiHidden="1" w:unhideWhenUsed="1"/>
-    <w:lsdException w:name="Table Columns 4" w:semiHidden="1" w:unhideWhenUsed="1"/>
-    <w:lsdException w:name="Table Columns 5" w:semiHidden="1" w:unhideWhenUsed="1"/>
-    <w:lsdException w:name="Table Grid 1" w:semiHidden="1" w:unhideWhenUsed="1"/>
-    <w:lsdException w:name="Table Grid 2" w:semiHidden="1" w:unhideWhenUsed="1"/>
-    <w:lsdException w:name="Table Grid 3" w:semiHidden="1" w:unhideWhenUsed="1"/>
-    <w:lsdException w:name="Table Grid 4" w:semiHidden="1" w:unhideWhenUsed="1"/>
-    <w:lsdException w:name="Table Grid 5" w:semiHidden="1" w:unhideWhenUsed="1"/>
-    <w:lsdException w:name="Table Grid 6" w:semiHidden="1" w:unhideWhenUsed="1"/>
-    <w:lsdException w:name="Table Grid 7" w:semiHidden="1" w:unhideWhenUsed="1"/>
-    <w:lsdException w:name="Table Grid 8" w:semiHidden="1" w:unhideWhenUsed="1"/>
-    <w:lsdException w:name="Table List 1" w:semiHidden="1" w:unhideWhenUsed="1"/>
-    <w:lsdException w:name="Table List 2" w:semiHidden="1" w:unhideWhenUsed="1"/>
-    <w:lsdException w:name="Table List 3" w:semiHidden="1" w:unhideWhenUsed="1"/>
-    <w:lsdException w:name="Table List 4" w:semiHidden="1" w:unhideWhenUsed="1"/>
-    <w:lsdException w:name="Table List 5" w:semiHidden="1" w:unhideWhenUsed="1"/>
-    <w:lsdException w:name="Table List 6" w:semiHidden="1" w:unhideWhenUsed="1"/>
-    <w:lsdException w:name="Table List 7" w:semiHidden="1" w:unhideWhenUsed="1"/>
-    <w:lsdException w:name="Table List 8" w:semiHidden="1" w:unhideWhenUsed="1"/>
-    <w:lsdException w:name="Table 3D effects 1" w:semiHidden="1" w:unhideWhenUsed="1"/>
-    <w:lsdException w:name="Table 3D effects 2" w:semiHidden="1" w:unhideWhenUsed="1"/>
-    <w:lsdException w:name="Table 3D effects 3" w:semiHidden="1" w:unhideWhenUsed="1"/>
-    <w:lsdException w:name="Table Contemporary" w:semiHidden="1" w:unhideWhenUsed="1"/>
-    <w:lsdException w:name="Table Elegant" w:semiHidden="1" w:unhideWhenUsed="1"/>
-    <w:lsdException w:name="Table Professional" w:semiHidden="1" w:unhideWhenUsed="1"/>
-    <w:lsdException w:name="Table Subtle 1" w:semiHidden="1" w:unhideWhenUsed="1"/>
-    <w:lsdException w:name="Table Subtle 2" w:semiHidden="1" w:unhideWhenUsed="1"/>
-    <w:lsdException w:name="Table Web 1" w:semiHidden="1" w:unhideWhenUsed="1"/>
-    <w:lsdException w:name="Table Web 2" w:semiHidden="1" w:unhideWhenUsed="1"/>
-    <w:lsdException w:name="Table Web 3" w:semiHidden="1" w:unhideWhenUsed="1"/>
-    <w:lsdException w:name="Balloon Text" w:semiHidden="1" w:unhideWhenUsed="1"/>
-    <w:lsdException w:name="Table Theme" w:semiHidden="1" w:unhideWhenUsed="1"/>
-    <w:lsdException w:name="Placeholder Text" w:semiHidden="1" w:uiPriority="99"/>
-    <w:lsdException w:name="No Spacing" w:semiHidden="1" w:uiPriority="99"/>
+    <w:lsdException w:name="table of figures" w:semiHidden="1" w:unhideWhenUsed="1"/>
+    <w:lsdException w:name="envelope address" w:semiHidden="1" w:unhideWhenUsed="1"/>
+    <w:lsdException w:name="envelope return" w:semiHidden="1" w:unhideWhenUsed="1"/>
+    <w:lsdException w:name="footnote reference" w:semiHidden="1" w:uiPriority="0" w:unhideWhenUsed="1"/>
+    <w:lsdException w:name="annotation reference" w:semiHidden="1" w:unhideWhenUsed="1"/>
+    <w:lsdException w:name="line number" w:semiHidden="1" w:unhideWhenUsed="1"/>
+    <w:lsdException w:name="page number" w:semiHidden="1" w:unhideWhenUsed="1"/>
+    <w:lsdException w:name="endnote reference" w:semiHidden="1" w:uiPriority="0" w:unhideWhenUsed="1"/>
+    <w:lsdException w:name="endnote text" w:semiHidden="1" w:uiPriority="0" w:unhideWhenUsed="1"/>
+    <w:lsdException w:name="table of authorities" w:semiHidden="1" w:unhideWhenUsed="1"/>
+    <w:lsdException w:name="macro" w:semiHidden="1" w:unhideWhenUsed="1"/>
+    <w:lsdException w:name="toa heading" w:semiHidden="1" w:unhideWhenUsed="1"/>
+    <w:lsdException w:name="List" w:semiHidden="1" w:uiPriority="0" w:unhideWhenUsed="1"/>
+    <w:lsdException w:name="List Bullet" w:semiHidden="1" w:unhideWhenUsed="1"/>
+    <w:lsdException w:name="List Number" w:semiHidden="1"/>
+    <w:lsdException w:name="List 2" w:semiHidden="1" w:unhideWhenUsed="1"/>
+    <w:lsdException w:name="List 3" w:semiHidden="1" w:unhideWhenUsed="1"/>
+    <w:lsdException w:name="List 4" w:semiHidden="1"/>
+    <w:lsdException w:name="List 5" w:semiHidden="1"/>
+    <w:lsdException w:name="List Bullet 2" w:semiHidden="1" w:unhideWhenUsed="1"/>
+    <w:lsdException w:name="List Bullet 3" w:semiHidden="1" w:unhideWhenUsed="1"/>
+    <w:lsdException w:name="List Bullet 4" w:semiHidden="1" w:unhideWhenUsed="1"/>
+    <w:lsdException w:name="List Bullet 5" w:semiHidden="1" w:unhideWhenUsed="1"/>
+    <w:lsdException w:name="List Number 2" w:semiHidden="1" w:unhideWhenUsed="1"/>
+    <w:lsdException w:name="List Number 3" w:semiHidden="1" w:unhideWhenUsed="1"/>
+    <w:lsdException w:name="List Number 4" w:semiHidden="1" w:unhideWhenUsed="1"/>
+    <w:lsdException w:name="List Number 5" w:semiHidden="1" w:unhideWhenUsed="1"/>
+    <w:lsdException w:name="Title" w:semiHidden="1"/>
+    <w:lsdException w:name="Closing" w:semiHidden="1" w:unhideWhenUsed="1"/>
+    <w:lsdException w:name="Signature" w:semiHidden="1" w:unhideWhenUsed="1"/>
+    <w:lsdException w:name="Default Paragraph Font" w:semiHidden="1" w:uiPriority="0" w:unhideWhenUsed="1"/>
+    <w:lsdException w:name="Body Text" w:semiHidden="1" w:unhideWhenUsed="1"/>
+    <w:lsdException w:name="Body Text Indent" w:semiHidden="1" w:unhideWhenUsed="1"/>
+    <w:lsdException w:name="List Continue" w:semiHidden="1" w:unhideWhenUsed="1"/>
+    <w:lsdException w:name="List Continue 2" w:semiHidden="1" w:unhideWhenUsed="1"/>
+    <w:lsdException w:name="List Continue 3" w:semiHidden="1" w:unhideWhenUsed="1"/>
+    <w:lsdException w:name="List Continue 4" w:semiHidden="1" w:unhideWhenUsed="1"/>
+    <w:lsdException w:name="List Continue 5" w:semiHidden="1" w:unhideWhenUsed="1"/>
+    <w:lsdException w:name="Message Header" w:semiHidden="1" w:unhideWhenUsed="1"/>
+    <w:lsdException w:name="Subtitle" w:semiHidden="1"/>
+    <w:lsdException w:name="Salutation" w:semiHidden="1"/>
+    <w:lsdException w:name="Date" w:semiHidden="1"/>
+    <w:lsdException w:name="Body Text First Indent" w:semiHidden="1"/>
+    <w:lsdException w:name="Body Text First Indent 2" w:semiHidden="1" w:unhideWhenUsed="1"/>
+    <w:lsdException w:name="Note Heading" w:semiHidden="1" w:unhideWhenUsed="1"/>
+    <w:lsdException w:name="Body Text 2" w:semiHidden="1" w:unhideWhenUsed="1"/>
+    <w:lsdException w:name="Body Text 3" w:semiHidden="1" w:unhideWhenUsed="1"/>
+    <w:lsdException w:name="Body Text Indent 2" w:semiHidden="1" w:unhideWhenUsed="1"/>
+    <w:lsdException w:name="Body Text Indent 3" w:semiHidden="1" w:unhideWhenUsed="1"/>
+    <w:lsdException w:name="Block Text" w:semiHidden="1" w:unhideWhenUsed="1"/>
+    <w:lsdException w:name="Hyperlink" w:semiHidden="1" w:uiPriority="0" w:unhideWhenUsed="1"/>
+    <w:lsdException w:name="FollowedHyperlink" w:semiHidden="1" w:uiPriority="0" w:unhideWhenUsed="1"/>
+    <w:lsdException w:name="Strong" w:semiHidden="1"/>
+    <w:lsdException w:name="Emphasis" w:semiHidden="1"/>
+    <w:lsdException w:name="Document Map" w:semiHidden="1" w:uiPriority="0" w:unhideWhenUsed="1"/>
+    <w:lsdException w:name="Plain Text" w:semiHidden="1" w:unhideWhenUsed="1"/>
+    <w:lsdException w:name="E-mail Signature" w:semiHidden="1" w:unhideWhenUsed="1"/>
+    <w:lsdException w:name="HTML Top of Form" w:semiHidden="1" w:uiPriority="0" w:unhideWhenUsed="1"/>
+    <w:lsdException w:name="HTML Bottom of Form" w:semiHidden="1" w:uiPriority="0" w:unhideWhenUsed="1"/>
+    <w:lsdException w:name="Normal (Web)" w:semiHidden="1" w:unhideWhenUsed="1"/>
+    <w:lsdException w:name="HTML Acronym" w:semiHidden="1" w:unhideWhenUsed="1"/>
+    <w:lsdException w:name="HTML Address" w:semiHidden="1" w:unhideWhenUsed="1"/>
+    <w:lsdException w:name="HTML Cite" w:semiHidden="1" w:unhideWhenUsed="1"/>
+    <w:lsdException w:name="HTML Code" w:semiHidden="1" w:unhideWhenUsed="1"/>
+    <w:lsdException w:name="HTML Definition" w:semiHidden="1" w:unhideWhenUsed="1"/>
+    <w:lsdException w:name="HTML Keyboard" w:semiHidden="1" w:unhideWhenUsed="1"/>
+    <w:lsdException w:name="HTML Preformatted" w:semiHidden="1" w:unhideWhenUsed="1"/>
+    <w:lsdException w:name="HTML Sample" w:semiHidden="1" w:unhideWhenUsed="1"/>
+    <w:lsdException w:name="HTML Typewriter" w:semiHidden="1" w:unhideWhenUsed="1"/>
+    <w:lsdException w:name="HTML Variable" w:semiHidden="1" w:unhideWhenUsed="1"/>
+    <w:lsdException w:name="Normal Table" w:uiPriority="0"/>
+    <w:lsdException w:name="annotation subject" w:semiHidden="1" w:uiPriority="0" w:unhideWhenUsed="1"/>
+    <w:lsdException w:name="No List" w:semiHidden="1" w:uiPriority="0" w:unhideWhenUsed="1"/>
+    <w:lsdException w:name="Outline List 1" w:semiHidden="1" w:uiPriority="0" w:unhideWhenUsed="1"/>
+    <w:lsdException w:name="Outline List 2" w:semiHidden="1" w:uiPriority="0" w:unhideWhenUsed="1"/>
+    <w:lsdException w:name="Outline List 3" w:semiHidden="1" w:uiPriority="0" w:unhideWhenUsed="1"/>
+    <w:lsdException w:name="Table Simple 1" w:semiHidden="1" w:uiPriority="0" w:unhideWhenUsed="1"/>
+    <w:lsdException w:name="Table Simple 2" w:semiHidden="1" w:uiPriority="0" w:unhideWhenUsed="1"/>
+    <w:lsdException w:name="Table Simple 3" w:semiHidden="1" w:uiPriority="0" w:unhideWhenUsed="1"/>
+    <w:lsdException w:name="Table Classic 1" w:semiHidden="1" w:uiPriority="0" w:unhideWhenUsed="1"/>
+    <w:lsdException w:name="Table Classic 2" w:semiHidden="1" w:uiPriority="0" w:unhideWhenUsed="1"/>
+    <w:lsdException w:name="Table Classic 3" w:semiHidden="1" w:uiPriority="0" w:unhideWhenUsed="1"/>
+    <w:lsdException w:name="Table Classic 4" w:semiHidden="1" w:uiPriority="0" w:unhideWhenUsed="1"/>
+    <w:lsdException w:name="Table Colorful 1" w:semiHidden="1" w:uiPriority="0" w:unhideWhenUsed="1"/>
+    <w:lsdException w:name="Table Colorful 2" w:semiHidden="1" w:uiPriority="0" w:unhideWhenUsed="1"/>
+    <w:lsdException w:name="Table Colorful 3" w:semiHidden="1" w:uiPriority="0" w:unhideWhenUsed="1"/>
+    <w:lsdException w:name="Table Columns 1" w:semiHidden="1" w:uiPriority="0" w:unhideWhenUsed="1"/>
+    <w:lsdException w:name="Table Columns 2" w:semiHidden="1" w:uiPriority="0" w:unhideWhenUsed="1"/>
+    <w:lsdException w:name="Table Columns 3" w:semiHidden="1" w:uiPriority="0" w:unhideWhenUsed="1"/>
+    <w:lsdException w:name="Table Columns 4" w:semiHidden="1" w:uiPriority="0" w:unhideWhenUsed="1"/>
+    <w:lsdException w:name="Table Columns 5" w:semiHidden="1" w:uiPriority="0" w:unhideWhenUsed="1"/>
+    <w:lsdException w:name="Table Grid 1" w:semiHidden="1" w:uiPriority="0" w:unhideWhenUsed="1"/>
+    <w:lsdException w:name="Table Grid 2" w:semiHidden="1" w:uiPriority="0" w:unhideWhenUsed="1"/>
+    <w:lsdException w:name="Table Grid 3" w:semiHidden="1" w:uiPriority="0" w:unhideWhenUsed="1"/>
+    <w:lsdException w:name="Table Grid 4" w:semiHidden="1" w:uiPriority="0" w:unhideWhenUsed="1"/>
+    <w:lsdException w:name="Table Grid 5" w:semiHidden="1" w:uiPriority="0" w:unhideWhenUsed="1"/>
+    <w:lsdException w:name="Table Grid 6" w:semiHidden="1" w:uiPriority="0" w:unhideWhenUsed="1"/>
+    <w:lsdException w:name="Table Grid 7" w:semiHidden="1" w:uiPriority="0" w:unhideWhenUsed="1"/>
+    <w:lsdException w:name="Table Grid 8" w:semiHidden="1" w:uiPriority="0" w:unhideWhenUsed="1"/>
+    <w:lsdException w:name="Table List 1" w:semiHidden="1" w:uiPriority="0" w:unhideWhenUsed="1"/>
+    <w:lsdException w:name="Table List 2" w:semiHidden="1" w:uiPriority="0" w:unhideWhenUsed="1"/>
+    <w:lsdException w:name="Table List 3" w:semiHidden="1" w:uiPriority="0" w:unhideWhenUsed="1"/>
+    <w:lsdException w:name="Table List 4" w:semiHidden="1" w:uiPriority="0" w:unhideWhenUsed="1"/>
+    <w:lsdException w:name="Table List 5" w:semiHidden="1" w:uiPriority="0" w:unhideWhenUsed="1"/>
+    <w:lsdException w:name="Table List 6" w:semiHidden="1" w:uiPriority="0" w:unhideWhenUsed="1"/>
+    <w:lsdException w:name="Table List 7" w:semiHidden="1" w:uiPriority="0" w:unhideWhenUsed="1"/>
+    <w:lsdException w:name="Table List 8" w:semiHidden="1" w:uiPriority="0" w:unhideWhenUsed="1"/>
+    <w:lsdException w:name="Table 3D effects 1" w:semiHidden="1" w:uiPriority="0" w:unhideWhenUsed="1"/>
+    <w:lsdException w:name="Table 3D effects 2" w:semiHidden="1" w:uiPriority="0" w:unhideWhenUsed="1"/>
+    <w:lsdException w:name="Table 3D effects 3" w:semiHidden="1" w:uiPriority="0" w:unhideWhenUsed="1"/>
+    <w:lsdException w:name="Table Contemporary" w:semiHidden="1" w:uiPriority="0" w:unhideWhenUsed="1"/>
+    <w:lsdException w:name="Table Elegant" w:semiHidden="1" w:uiPriority="0" w:unhideWhenUsed="1"/>
+    <w:lsdException w:name="Table Professional" w:semiHidden="1" w:uiPriority="0" w:unhideWhenUsed="1"/>
+    <w:lsdException w:name="Table Subtle 1" w:semiHidden="1" w:uiPriority="0" w:unhideWhenUsed="1"/>
+    <w:lsdException w:name="Table Subtle 2" w:semiHidden="1" w:uiPriority="0" w:unhideWhenUsed="1"/>
+    <w:lsdException w:name="Table Web 1" w:semiHidden="1" w:uiPriority="0" w:unhideWhenUsed="1"/>
+    <w:lsdException w:name="Table Web 2" w:semiHidden="1" w:uiPriority="0" w:unhideWhenUsed="1"/>
+    <w:lsdException w:name="Table Web 3" w:uiPriority="0"/>
+    <w:lsdException w:name="Balloon Text" w:semiHidden="1" w:uiPriority="0" w:unhideWhenUsed="1"/>
+    <w:lsdException w:name="Table Grid" w:uiPriority="0"/>
+    <w:lsdException w:name="Table Theme" w:uiPriority="0"/>
+    <w:lsdException w:name="Placeholder Text" w:semiHidden="1"/>
+    <w:lsdException w:name="No Spacing" w:semiHidden="1"/>
     <w:lsdException w:name="Light Shading" w:uiPriority="60"/>
     <w:lsdException w:name="Light List" w:uiPriority="61"/>
     <w:lsdException w:name="Light Grid" w:uiPriority="62"/>
@@ -2827,7 +2852,7 @@
     <w:lsdException w:name="Medium Shading 1 Accent 1" w:uiPriority="63"/>
     <w:lsdException w:name="Medium Shading 2 Accent 1" w:uiPriority="64"/>
     <w:lsdException w:name="Medium List 1 Accent 1" w:uiPriority="65"/>
-    <w:lsdException w:name="Revision" w:semiHidden="1" w:uiPriority="99"/>
+    <w:lsdException w:name="Revision" w:semiHidden="1"/>
     <w:lsdException w:name="List Paragraph" w:semiHidden="1" w:uiPriority="34"/>
     <w:lsdException w:name="Quote" w:semiHidden="1" w:uiPriority="29"/>
     <w:lsdException w:name="Intense Quote" w:semiHidden="1" w:uiPriority="30"/>
@@ -3020,10 +3045,11 @@
     <w:lsdException w:name="List Table 5 Dark Accent 6" w:uiPriority="50"/>
     <w:lsdException w:name="List Table 6 Colorful Accent 6" w:uiPriority="51"/>
     <w:lsdException w:name="List Table 7 Colorful Accent 6" w:uiPriority="52"/>
-    <w:lsdException w:name="Mention" w:semiHidden="1" w:uiPriority="99" w:unhideWhenUsed="1"/>
-    <w:lsdException w:name="Smart Hyperlink" w:semiHidden="1" w:uiPriority="99" w:unhideWhenUsed="1"/>
-    <w:lsdException w:name="Hashtag" w:semiHidden="1" w:uiPriority="99" w:unhideWhenUsed="1"/>
-    <w:lsdException w:name="Unresolved Mention" w:semiHidden="1" w:uiPriority="99" w:unhideWhenUsed="1"/>
+    <w:lsdException w:name="Mention" w:semiHidden="1" w:unhideWhenUsed="1"/>
+    <w:lsdException w:name="Smart Hyperlink" w:semiHidden="1" w:unhideWhenUsed="1"/>
+    <w:lsdException w:name="Hashtag" w:semiHidden="1" w:unhideWhenUsed="1"/>
+    <w:lsdException w:name="Unresolved Mention" w:semiHidden="1" w:unhideWhenUsed="1"/>
+    <w:lsdException w:name="Smart Link" w:semiHidden="1" w:unhideWhenUsed="1"/>
   </w:latentStyles>
   <w:style w:type="paragraph" w:default="1" w:styleId="Normal">
     <w:name w:val="Normal"/>
@@ -4501,58 +4527,66 @@
 </file>
 
 <file path=customXml/item2.xml><?xml version="1.0" encoding="utf-8"?>
-<?mso-contentType ?>
-<spe:Receivers xmlns:spe="http://schemas.microsoft.com/sharepoint/events">
-  <Receiver>
-    <Name>Document ID Generator</Name>
-    <Synchronization>Synchronous</Synchronization>
-    <Type>10001</Type>
-    <SequenceNumber>1000</SequenceNumber>
-    <Assembly>Microsoft.Office.DocumentManagement, Version=14.0.0.0, Culture=neutral, PublicKeyToken=71e9bce111e9429c</Assembly>
-    <Class>Microsoft.Office.DocumentManagement.Internal.DocIdHandler</Class>
-    <Data/>
-    <Filter/>
-  </Receiver>
-  <Receiver>
-    <Name>Document ID Generator</Name>
-    <Synchronization>Synchronous</Synchronization>
-    <Type>10002</Type>
-    <SequenceNumber>1001</SequenceNumber>
-    <Assembly>Microsoft.Office.DocumentManagement, Version=14.0.0.0, Culture=neutral, PublicKeyToken=71e9bce111e9429c</Assembly>
-    <Class>Microsoft.Office.DocumentManagement.Internal.DocIdHandler</Class>
-    <Data/>
-    <Filter/>
-  </Receiver>
-  <Receiver>
-    <Name>Document ID Generator</Name>
-    <Synchronization>Synchronous</Synchronization>
-    <Type>10004</Type>
-    <SequenceNumber>1002</SequenceNumber>
-    <Assembly>Microsoft.Office.DocumentManagement, Version=14.0.0.0, Culture=neutral, PublicKeyToken=71e9bce111e9429c</Assembly>
-    <Class>Microsoft.Office.DocumentManagement.Internal.DocIdHandler</Class>
-    <Data/>
-    <Filter/>
-  </Receiver>
-  <Receiver>
-    <Name>Document ID Generator</Name>
-    <Synchronization>Synchronous</Synchronization>
-    <Type>10006</Type>
-    <SequenceNumber>1003</SequenceNumber>
-    <Assembly>Microsoft.Office.DocumentManagement, Version=14.0.0.0, Culture=neutral, PublicKeyToken=71e9bce111e9429c</Assembly>
-    <Class>Microsoft.Office.DocumentManagement.Internal.DocIdHandler</Class>
-    <Data/>
-    <Filter/>
-  </Receiver>
-</spe:Receivers>
+<b:Sources xmlns:b="http://schemas.openxmlformats.org/officeDocument/2006/bibliography" xmlns="http://schemas.openxmlformats.org/officeDocument/2006/bibliography" SelectedStyle="\APASixthEditionOfficeOnline.xsl" StyleName="APA" Version="6"/>
 </file>
 
 <file path=customXml/item3.xml><?xml version="1.0" encoding="utf-8"?>
-<?mso-contentType ?>
-<FormTemplates xmlns="http://schemas.microsoft.com/sharepoint/v3/contenttype/forms">
-  <Display>DocumentLibraryForm</Display>
-  <Edit>DocumentLibraryForm</Edit>
-  <New>DocumentLibraryForm</New>
-</FormTemplates>
+<p:properties xmlns:p="http://schemas.microsoft.com/office/2006/metadata/properties" xmlns:xsi="http://www.w3.org/2001/XMLSchema-instance" xmlns:pc="http://schemas.microsoft.com/office/infopath/2007/PartnerControls">
+  <documentManagement>
+    <ECDC_Description xmlns="http://schemas.microsoft.com/sharepoint/v3" xsi:nil="true"/>
+    <ECDC_DMS_Project0 xmlns="f21cd5e7-4e59-4426-9a65-65a4b49b5ea4">
+      <Terms xmlns="http://schemas.microsoft.com/office/infopath/2007/PartnerControls"/>
+    </ECDC_DMS_Project0>
+    <ECDC_DMS_MIS_Activity_code0 xmlns="f21cd5e7-4e59-4426-9a65-65a4b49b5ea4">
+      <Terms xmlns="http://schemas.microsoft.com/office/infopath/2007/PartnerControls"/>
+    </ECDC_DMS_MIS_Activity_code0>
+    <TaxKeywordTaxHTField xmlns="d23a570b-d7a9-49ca-a34c-8afb8206b4bf">
+      <Terms xmlns="http://schemas.microsoft.com/office/infopath/2007/PartnerControls"/>
+    </TaxKeywordTaxHTField>
+    <ECDC_DMS_Section xmlns="f21cd5e7-4e59-4426-9a65-65a4b49b5ea4">Epidemiological Methods</ECDC_DMS_Section>
+    <TaxCatchAll xmlns="d23a570b-d7a9-49ca-a34c-8afb8206b4bf">
+      <Value>500</Value>
+      <Value>8455</Value>
+    </TaxCatchAll>
+    <ECDC_DMS_Author xmlns="f21cd5e7-4e59-4426-9a65-65a4b49b5ea4">
+      <UserInfo>
+        <DisplayName>Julien Beaute</DisplayName>
+        <AccountId>167</AccountId>
+        <AccountType/>
+      </UserInfo>
+    </ECDC_DMS_Author>
+    <ECDC_Subject_whatTaxHTField0 xmlns="f21cd5e7-4e59-4426-9a65-65a4b49b5ea4">
+      <Terms xmlns="http://schemas.microsoft.com/office/infopath/2007/PartnerControls">
+        <TermInfo xmlns="http://schemas.microsoft.com/office/infopath/2007/PartnerControls">
+          <TermName xmlns="http://schemas.microsoft.com/office/infopath/2007/PartnerControls">surveillance</TermName>
+          <TermId xmlns="http://schemas.microsoft.com/office/infopath/2007/PartnerControls">a0470744-a564-4d8e-b6e3-7633734a10dc</TermId>
+        </TermInfo>
+      </Terms>
+    </ECDC_Subject_whatTaxHTField0>
+    <ECDC_DMS_Data_Controller xmlns="f21cd5e7-4e59-4426-9a65-65a4b49b5ea4">
+      <UserInfo>
+        <DisplayName/>
+        <AccountId xsi:nil="true"/>
+        <AccountType/>
+      </UserInfo>
+    </ECDC_DMS_Data_Controller>
+    <ECDC_DMS_General_Administration_Document_Type0 xmlns="f21cd5e7-4e59-4426-9a65-65a4b49b5ea4">
+      <Terms xmlns="http://schemas.microsoft.com/office/infopath/2007/PartnerControls">
+        <TermInfo xmlns="http://schemas.microsoft.com/office/infopath/2007/PartnerControls">
+          <TermName xmlns="http://schemas.microsoft.com/office/infopath/2007/PartnerControls">Report</TermName>
+          <TermId xmlns="http://schemas.microsoft.com/office/infopath/2007/PartnerControls">ecbd77ad-3760-4178-a0ff-1df458fa4e60</TermId>
+        </TermInfo>
+      </Terms>
+    </ECDC_DMS_General_Administration_Document_Type0>
+    <ECDC_DMS_Group xmlns="f21cd5e7-4e59-4426-9a65-65a4b49b5ea4">General Surveillance</ECDC_DMS_Group>
+    <ECDC_DMS_Effective_Date xmlns="f21cd5e7-4e59-4426-9a65-65a4b49b5ea4">2017-08-29T11:46:00+00:00</ECDC_DMS_Effective_Date>
+    <ECDC_DMS_Classification xmlns="f21cd5e7-4e59-4426-9a65-65a4b49b5ea4" xsi:nil="true"/>
+    <ECDC_DMS_Organization0 xmlns="f21cd5e7-4e59-4426-9a65-65a4b49b5ea4">
+      <Terms xmlns="http://schemas.microsoft.com/office/infopath/2007/PartnerControls"/>
+    </ECDC_DMS_Organization0>
+    <ECDC_DMS_Contains_Personal_Data xmlns="f21cd5e7-4e59-4426-9a65-65a4b49b5ea4">false</ECDC_DMS_Contains_Personal_Data>
+  </documentManagement>
+</p:properties>
 </file>
 
 <file path=customXml/item4.xml><?xml version="1.0" encoding="utf-8"?>
@@ -4840,66 +4874,58 @@
 </file>
 
 <file path=customXml/item5.xml><?xml version="1.0" encoding="utf-8"?>
-<p:properties xmlns:p="http://schemas.microsoft.com/office/2006/metadata/properties" xmlns:xsi="http://www.w3.org/2001/XMLSchema-instance" xmlns:pc="http://schemas.microsoft.com/office/infopath/2007/PartnerControls">
-  <documentManagement>
-    <ECDC_Description xmlns="http://schemas.microsoft.com/sharepoint/v3" xsi:nil="true"/>
-    <ECDC_DMS_Project0 xmlns="f21cd5e7-4e59-4426-9a65-65a4b49b5ea4">
-      <Terms xmlns="http://schemas.microsoft.com/office/infopath/2007/PartnerControls"/>
-    </ECDC_DMS_Project0>
-    <ECDC_DMS_MIS_Activity_code0 xmlns="f21cd5e7-4e59-4426-9a65-65a4b49b5ea4">
-      <Terms xmlns="http://schemas.microsoft.com/office/infopath/2007/PartnerControls"/>
-    </ECDC_DMS_MIS_Activity_code0>
-    <TaxKeywordTaxHTField xmlns="d23a570b-d7a9-49ca-a34c-8afb8206b4bf">
-      <Terms xmlns="http://schemas.microsoft.com/office/infopath/2007/PartnerControls"/>
-    </TaxKeywordTaxHTField>
-    <ECDC_DMS_Section xmlns="f21cd5e7-4e59-4426-9a65-65a4b49b5ea4">Epidemiological Methods</ECDC_DMS_Section>
-    <TaxCatchAll xmlns="d23a570b-d7a9-49ca-a34c-8afb8206b4bf">
-      <Value>500</Value>
-      <Value>8455</Value>
-    </TaxCatchAll>
-    <ECDC_DMS_Author xmlns="f21cd5e7-4e59-4426-9a65-65a4b49b5ea4">
-      <UserInfo>
-        <DisplayName>Julien Beaute</DisplayName>
-        <AccountId>167</AccountId>
-        <AccountType/>
-      </UserInfo>
-    </ECDC_DMS_Author>
-    <ECDC_Subject_whatTaxHTField0 xmlns="f21cd5e7-4e59-4426-9a65-65a4b49b5ea4">
-      <Terms xmlns="http://schemas.microsoft.com/office/infopath/2007/PartnerControls">
-        <TermInfo xmlns="http://schemas.microsoft.com/office/infopath/2007/PartnerControls">
-          <TermName xmlns="http://schemas.microsoft.com/office/infopath/2007/PartnerControls">surveillance</TermName>
-          <TermId xmlns="http://schemas.microsoft.com/office/infopath/2007/PartnerControls">a0470744-a564-4d8e-b6e3-7633734a10dc</TermId>
-        </TermInfo>
-      </Terms>
-    </ECDC_Subject_whatTaxHTField0>
-    <ECDC_DMS_Data_Controller xmlns="f21cd5e7-4e59-4426-9a65-65a4b49b5ea4">
-      <UserInfo>
-        <DisplayName/>
-        <AccountId xsi:nil="true"/>
-        <AccountType/>
-      </UserInfo>
-    </ECDC_DMS_Data_Controller>
-    <ECDC_DMS_General_Administration_Document_Type0 xmlns="f21cd5e7-4e59-4426-9a65-65a4b49b5ea4">
-      <Terms xmlns="http://schemas.microsoft.com/office/infopath/2007/PartnerControls">
-        <TermInfo xmlns="http://schemas.microsoft.com/office/infopath/2007/PartnerControls">
-          <TermName xmlns="http://schemas.microsoft.com/office/infopath/2007/PartnerControls">Report</TermName>
-          <TermId xmlns="http://schemas.microsoft.com/office/infopath/2007/PartnerControls">ecbd77ad-3760-4178-a0ff-1df458fa4e60</TermId>
-        </TermInfo>
-      </Terms>
-    </ECDC_DMS_General_Administration_Document_Type0>
-    <ECDC_DMS_Group xmlns="f21cd5e7-4e59-4426-9a65-65a4b49b5ea4">General Surveillance</ECDC_DMS_Group>
-    <ECDC_DMS_Effective_Date xmlns="f21cd5e7-4e59-4426-9a65-65a4b49b5ea4">2017-08-29T11:46:00+00:00</ECDC_DMS_Effective_Date>
-    <ECDC_DMS_Classification xmlns="f21cd5e7-4e59-4426-9a65-65a4b49b5ea4" xsi:nil="true"/>
-    <ECDC_DMS_Organization0 xmlns="f21cd5e7-4e59-4426-9a65-65a4b49b5ea4">
-      <Terms xmlns="http://schemas.microsoft.com/office/infopath/2007/PartnerControls"/>
-    </ECDC_DMS_Organization0>
-    <ECDC_DMS_Contains_Personal_Data xmlns="f21cd5e7-4e59-4426-9a65-65a4b49b5ea4">false</ECDC_DMS_Contains_Personal_Data>
-  </documentManagement>
-</p:properties>
+<?mso-contentType ?>
+<FormTemplates xmlns="http://schemas.microsoft.com/sharepoint/v3/contenttype/forms">
+  <Display>DocumentLibraryForm</Display>
+  <Edit>DocumentLibraryForm</Edit>
+  <New>DocumentLibraryForm</New>
+</FormTemplates>
 </file>
 
 <file path=customXml/item6.xml><?xml version="1.0" encoding="utf-8"?>
-<b:Sources xmlns:b="http://schemas.openxmlformats.org/officeDocument/2006/bibliography" xmlns="http://schemas.openxmlformats.org/officeDocument/2006/bibliography" SelectedStyle="\APASixthEditionOfficeOnline.xsl" StyleName="APA" Version="6"/>
+<?mso-contentType ?>
+<spe:Receivers xmlns:spe="http://schemas.microsoft.com/sharepoint/events">
+  <Receiver>
+    <Name>Document ID Generator</Name>
+    <Synchronization>Synchronous</Synchronization>
+    <Type>10001</Type>
+    <SequenceNumber>1000</SequenceNumber>
+    <Assembly>Microsoft.Office.DocumentManagement, Version=14.0.0.0, Culture=neutral, PublicKeyToken=71e9bce111e9429c</Assembly>
+    <Class>Microsoft.Office.DocumentManagement.Internal.DocIdHandler</Class>
+    <Data/>
+    <Filter/>
+  </Receiver>
+  <Receiver>
+    <Name>Document ID Generator</Name>
+    <Synchronization>Synchronous</Synchronization>
+    <Type>10002</Type>
+    <SequenceNumber>1001</SequenceNumber>
+    <Assembly>Microsoft.Office.DocumentManagement, Version=14.0.0.0, Culture=neutral, PublicKeyToken=71e9bce111e9429c</Assembly>
+    <Class>Microsoft.Office.DocumentManagement.Internal.DocIdHandler</Class>
+    <Data/>
+    <Filter/>
+  </Receiver>
+  <Receiver>
+    <Name>Document ID Generator</Name>
+    <Synchronization>Synchronous</Synchronization>
+    <Type>10004</Type>
+    <SequenceNumber>1002</SequenceNumber>
+    <Assembly>Microsoft.Office.DocumentManagement, Version=14.0.0.0, Culture=neutral, PublicKeyToken=71e9bce111e9429c</Assembly>
+    <Class>Microsoft.Office.DocumentManagement.Internal.DocIdHandler</Class>
+    <Data/>
+    <Filter/>
+  </Receiver>
+  <Receiver>
+    <Name>Document ID Generator</Name>
+    <Synchronization>Synchronous</Synchronization>
+    <Type>10006</Type>
+    <SequenceNumber>1003</SequenceNumber>
+    <Assembly>Microsoft.Office.DocumentManagement, Version=14.0.0.0, Culture=neutral, PublicKeyToken=71e9bce111e9429c</Assembly>
+    <Class>Microsoft.Office.DocumentManagement.Internal.DocIdHandler</Class>
+    <Data/>
+    <Filter/>
+  </Receiver>
+</spe:Receivers>
 </file>
 
 <file path=customXml/itemProps1.xml><?xml version="1.0" encoding="utf-8"?>
@@ -4911,17 +4937,21 @@
 </file>
 
 <file path=customXml/itemProps2.xml><?xml version="1.0" encoding="utf-8"?>
-<ds:datastoreItem xmlns:ds="http://schemas.openxmlformats.org/officeDocument/2006/customXml" ds:itemID="{F084412E-B333-48E6-9F88-74D5540503E9}">
+<ds:datastoreItem xmlns:ds="http://schemas.openxmlformats.org/officeDocument/2006/customXml" ds:itemID="{201DC00E-563F-4CBF-8F5C-6A1E031DAB91}">
   <ds:schemaRefs>
-    <ds:schemaRef ds:uri="http://schemas.microsoft.com/sharepoint/events"/>
+    <ds:schemaRef ds:uri="http://schemas.openxmlformats.org/officeDocument/2006/bibliography"/>
   </ds:schemaRefs>
 </ds:datastoreItem>
 </file>
 
 <file path=customXml/itemProps3.xml><?xml version="1.0" encoding="utf-8"?>
-<ds:datastoreItem xmlns:ds="http://schemas.openxmlformats.org/officeDocument/2006/customXml" ds:itemID="{8C20B46C-F3E1-4685-94E3-042B9EF3BD6C}">
+<ds:datastoreItem xmlns:ds="http://schemas.openxmlformats.org/officeDocument/2006/customXml" ds:itemID="{AEEB0429-18DA-4ACF-AE9C-82565BA50B2D}">
   <ds:schemaRefs>
-    <ds:schemaRef ds:uri="http://schemas.microsoft.com/sharepoint/v3/contenttype/forms"/>
+    <ds:schemaRef ds:uri="http://schemas.microsoft.com/office/2006/metadata/properties"/>
+    <ds:schemaRef ds:uri="http://schemas.microsoft.com/office/infopath/2007/PartnerControls"/>
+    <ds:schemaRef ds:uri="http://schemas.microsoft.com/sharepoint/v3"/>
+    <ds:schemaRef ds:uri="f21cd5e7-4e59-4426-9a65-65a4b49b5ea4"/>
+    <ds:schemaRef ds:uri="d23a570b-d7a9-49ca-a34c-8afb8206b4bf"/>
   </ds:schemaRefs>
 </ds:datastoreItem>
 </file>
@@ -4947,21 +4977,17 @@
 </file>
 
 <file path=customXml/itemProps5.xml><?xml version="1.0" encoding="utf-8"?>
-<ds:datastoreItem xmlns:ds="http://schemas.openxmlformats.org/officeDocument/2006/customXml" ds:itemID="{AEEB0429-18DA-4ACF-AE9C-82565BA50B2D}">
+<ds:datastoreItem xmlns:ds="http://schemas.openxmlformats.org/officeDocument/2006/customXml" ds:itemID="{8C20B46C-F3E1-4685-94E3-042B9EF3BD6C}">
   <ds:schemaRefs>
-    <ds:schemaRef ds:uri="http://schemas.microsoft.com/office/2006/metadata/properties"/>
-    <ds:schemaRef ds:uri="http://schemas.microsoft.com/office/infopath/2007/PartnerControls"/>
-    <ds:schemaRef ds:uri="http://schemas.microsoft.com/sharepoint/v3"/>
-    <ds:schemaRef ds:uri="f21cd5e7-4e59-4426-9a65-65a4b49b5ea4"/>
-    <ds:schemaRef ds:uri="d23a570b-d7a9-49ca-a34c-8afb8206b4bf"/>
+    <ds:schemaRef ds:uri="http://schemas.microsoft.com/sharepoint/v3/contenttype/forms"/>
   </ds:schemaRefs>
 </ds:datastoreItem>
 </file>
 
 <file path=customXml/itemProps6.xml><?xml version="1.0" encoding="utf-8"?>
-<ds:datastoreItem xmlns:ds="http://schemas.openxmlformats.org/officeDocument/2006/customXml" ds:itemID="{201DC00E-563F-4CBF-8F5C-6A1E031DAB91}">
+<ds:datastoreItem xmlns:ds="http://schemas.openxmlformats.org/officeDocument/2006/customXml" ds:itemID="{F084412E-B333-48E6-9F88-74D5540503E9}">
   <ds:schemaRefs>
-    <ds:schemaRef ds:uri="http://schemas.openxmlformats.org/officeDocument/2006/bibliography"/>
+    <ds:schemaRef ds:uri="http://schemas.microsoft.com/sharepoint/events"/>
   </ds:schemaRefs>
 </ds:datastoreItem>
 </file>
</xml_diff>

<commit_message>
Simplifying bookmark labels, dropping bookmark not used in the template, placing bookmarks in a paragraph, updating officer functions so that outputs are replaced
</commit_message>
<xml_diff>
--- a/inst/template/AER_template.docx
+++ b/inst/template/AER_template.docx
@@ -274,7 +274,7 @@
                                 <w:sz w:val="36"/>
                                 <w:szCs w:val="36"/>
                               </w:rPr>
-                              <w:t xml:space="preserve"> </w:t>
+                              <w:t>YEAR</w:t>
                             </w:r>
                             <w:bookmarkEnd w:id="0"/>
                             <w:r>
@@ -319,7 +319,7 @@
                                 <w:sz w:val="52"/>
                                 <w:szCs w:val="52"/>
                               </w:rPr>
-                              <w:t xml:space="preserve"> </w:t>
+                              <w:t>DISEASE</w:t>
                             </w:r>
                             <w:bookmarkEnd w:id="1"/>
                             <w:r>
@@ -428,7 +428,7 @@
                           <w:sz w:val="36"/>
                           <w:szCs w:val="36"/>
                         </w:rPr>
-                        <w:t xml:space="preserve"> </w:t>
+                        <w:t>YEAR</w:t>
                       </w:r>
                       <w:bookmarkEnd w:id="2"/>
                       <w:r>
@@ -473,7 +473,7 @@
                           <w:sz w:val="52"/>
                           <w:szCs w:val="52"/>
                         </w:rPr>
-                        <w:t xml:space="preserve"> </w:t>
+                        <w:t>DISEASE</w:t>
                       </w:r>
                       <w:bookmarkEnd w:id="3"/>
                       <w:r>
@@ -569,7 +569,7 @@
         </w:rPr>
         <w:t xml:space="preserve"> </w:t>
       </w:r>
-      <w:bookmarkStart w:id="4" w:name="DATEPUBLICATLAS"/>
+      <w:bookmarkStart w:id="2" w:name="DATEPUBLICATLAS"/>
       <w:r>
         <w:rPr>
           <w:rFonts w:eastAsia="Arial Unicode MS"/>
@@ -577,7 +577,7 @@
         </w:rPr>
         <w:t>Date Public Atlas</w:t>
       </w:r>
-      <w:bookmarkEnd w:id="4"/>
+      <w:bookmarkEnd w:id="2"/>
       <w:r>
         <w:rPr>
           <w:rFonts w:eastAsia="Arial Unicode MS"/>
@@ -616,8 +616,11 @@
       <w:pPr>
         <w:pStyle w:val="EC-Caption"/>
       </w:pPr>
-      <w:bookmarkStart w:id="5" w:name="TABLE1_CAPTION"/>
-      <w:bookmarkEnd w:id="5"/>
+      <w:bookmarkStart w:id="3" w:name="TABLE1_CAPTION"/>
+      <w:r>
+        <w:t>TABLE1_CAPTION</w:t>
+      </w:r>
+      <w:bookmarkEnd w:id="3"/>
     </w:p>
     <w:p>
       <w:pPr>
@@ -626,8 +629,14 @@
           <w:lang w:eastAsia="en-US"/>
         </w:rPr>
       </w:pPr>
-      <w:bookmarkStart w:id="6" w:name="TABLE1_BOOKMARK"/>
-      <w:bookmarkEnd w:id="6"/>
+      <w:bookmarkStart w:id="4" w:name="TABLE1"/>
+      <w:r>
+        <w:rPr>
+          <w:lang w:eastAsia="en-US"/>
+        </w:rPr>
+        <w:t xml:space="preserve">    </w:t>
+      </w:r>
+      <w:bookmarkEnd w:id="4"/>
     </w:p>
     <w:p>
       <w:pPr>
@@ -642,8 +651,24 @@
         <w:pStyle w:val="EC-Caption"/>
         <w:keepNext/>
         <w:keepLines/>
-      </w:pPr>
-      <w:bookmarkStart w:id="7" w:name="TS_TREND_CAPTION"/>
+        <w:rPr>
+          <w:lang w:eastAsia="en-US"/>
+        </w:rPr>
+      </w:pPr>
+      <w:bookmarkStart w:id="5" w:name="TS_TREND_CAPTION"/>
+      <w:r>
+        <w:rPr>
+          <w:lang w:eastAsia="en-US"/>
+        </w:rPr>
+        <w:t>TS_TREND</w:t>
+      </w:r>
+      <w:r>
+        <w:rPr>
+          <w:lang w:eastAsia="en-US"/>
+        </w:rPr>
+        <w:t>_CAPTION</w:t>
+      </w:r>
+      <w:bookmarkEnd w:id="5"/>
     </w:p>
     <w:p>
       <w:pPr>
@@ -654,51 +679,73 @@
           <w:lang w:eastAsia="en-US"/>
         </w:rPr>
       </w:pPr>
-      <w:bookmarkStart w:id="8" w:name="TS_TREND_BOOKMARK"/>
-      <w:bookmarkEnd w:id="7"/>
-      <w:bookmarkEnd w:id="8"/>
-    </w:p>
-    <w:p>
-      <w:pPr>
-        <w:pStyle w:val="EC-Caption-Source"/>
-        <w:keepNext/>
-        <w:keepLines/>
+      <w:bookmarkStart w:id="6" w:name="TS_TREND"/>
+      <w:r>
+        <w:rPr>
+          <w:lang w:eastAsia="en-US"/>
+        </w:rPr>
+        <w:t>TS_TREND</w:t>
+      </w:r>
+      <w:bookmarkEnd w:id="6"/>
+      <w:r>
+        <w:rPr>
+          <w:lang w:eastAsia="en-US"/>
+        </w:rPr>
+        <w:t xml:space="preserve"> </w:t>
+      </w:r>
+    </w:p>
+    <w:p>
+      <w:pPr>
+        <w:pStyle w:val="EC-Para"/>
         <w:rPr>
           <w:highlight w:val="yellow"/>
         </w:rPr>
       </w:pPr>
-      <w:bookmarkStart w:id="9" w:name="LIST_COUNTRIES_TREND"/>
+    </w:p>
+    <w:p>
+      <w:pPr>
+        <w:pStyle w:val="EC-Caption"/>
+      </w:pPr>
+      <w:bookmarkStart w:id="7" w:name="TS_SEASON_CAPTION"/>
+      <w:r>
+        <w:t>TS_SEASON_CAPTION</w:t>
+      </w:r>
+      <w:bookmarkEnd w:id="7"/>
+    </w:p>
+    <w:p>
+      <w:pPr>
+        <w:pStyle w:val="EC-Para"/>
+      </w:pPr>
+      <w:bookmarkStart w:id="8" w:name="TS_SEASON"/>
+      <w:r>
+        <w:t>TS_SEASON</w:t>
+      </w:r>
+      <w:bookmarkEnd w:id="8"/>
+    </w:p>
+    <w:p>
+      <w:pPr>
+        <w:pStyle w:val="EC-Para"/>
+      </w:pPr>
+    </w:p>
+    <w:p>
+      <w:pPr>
+        <w:pStyle w:val="EC-Caption"/>
+      </w:pPr>
+      <w:bookmarkStart w:id="9" w:name="TS_SPECIFIC_CAPTION"/>
+      <w:r>
+        <w:t>TS_SPECIFIC_CAPTION</w:t>
+      </w:r>
       <w:bookmarkEnd w:id="9"/>
     </w:p>
     <w:p>
       <w:pPr>
-        <w:pStyle w:val="EC-Caption"/>
-      </w:pPr>
-      <w:bookmarkStart w:id="10" w:name="TS_SEASON_CAPTION"/>
-    </w:p>
-    <w:p>
-      <w:pPr>
-        <w:pStyle w:val="EC-Caption-Source"/>
-        <w:keepNext/>
-        <w:keepLines/>
-      </w:pPr>
-      <w:bookmarkStart w:id="11" w:name="TS_SEASON_BOOKMARK"/>
+        <w:pStyle w:val="EC-Para"/>
+      </w:pPr>
+      <w:bookmarkStart w:id="10" w:name="TS_SPECIFIC"/>
+      <w:r>
+        <w:t>TS_SPECIFIC</w:t>
+      </w:r>
       <w:bookmarkEnd w:id="10"/>
-      <w:bookmarkEnd w:id="11"/>
-    </w:p>
-    <w:p>
-      <w:pPr>
-        <w:pStyle w:val="EC-Para"/>
-      </w:pPr>
-      <w:bookmarkStart w:id="12" w:name="TS_SPECIFIC_CAPTION"/>
-      <w:bookmarkEnd w:id="12"/>
-    </w:p>
-    <w:p>
-      <w:pPr>
-        <w:pStyle w:val="EC-Para"/>
-      </w:pPr>
-      <w:bookmarkStart w:id="13" w:name="TS_SPECIFIC_BOOKMARK"/>
-      <w:bookmarkEnd w:id="13"/>
     </w:p>
     <w:p>
       <w:pPr>
@@ -710,13 +757,36 @@
     </w:p>
     <w:p>
       <w:pPr>
+        <w:pStyle w:val="EC-Caption"/>
+        <w:rPr>
+          <w:lang w:eastAsia="en-US"/>
+        </w:rPr>
+      </w:pPr>
+      <w:bookmarkStart w:id="11" w:name="MAP_NB_CAPTION"/>
+      <w:r>
+        <w:rPr>
+          <w:lang w:eastAsia="en-US"/>
+        </w:rPr>
+        <w:t>MAP_NB_CAPTION</w:t>
+      </w:r>
+      <w:bookmarkEnd w:id="11"/>
+    </w:p>
+    <w:p>
+      <w:pPr>
         <w:pStyle w:val="EC-Para"/>
         <w:rPr>
           <w:lang w:eastAsia="en-US"/>
         </w:rPr>
       </w:pPr>
-      <w:bookmarkStart w:id="14" w:name="MAP_NB_CAPTION"/>
-      <w:bookmarkEnd w:id="14"/>
+      <w:bookmarkStart w:id="12" w:name="MAP_NB"/>
+      <w:r>
+        <w:rPr>
+          <w:lang w:eastAsia="en-US"/>
+        </w:rPr>
+        <w:lastRenderedPageBreak/>
+        <w:t>MAP_NB</w:t>
+      </w:r>
+      <w:bookmarkEnd w:id="12"/>
     </w:p>
     <w:p>
       <w:pPr>
@@ -725,28 +795,6 @@
           <w:lang w:eastAsia="en-US"/>
         </w:rPr>
       </w:pPr>
-      <w:bookmarkStart w:id="15" w:name="MAP_NB_BOOKMARK"/>
-      <w:bookmarkEnd w:id="15"/>
-    </w:p>
-    <w:p>
-      <w:pPr>
-        <w:pStyle w:val="EC-Para"/>
-        <w:rPr>
-          <w:lang w:eastAsia="en-US"/>
-        </w:rPr>
-      </w:pPr>
-      <w:bookmarkStart w:id="16" w:name="LIST_COUNTRIES"/>
-      <w:bookmarkStart w:id="17" w:name="LIST_COUNTRIES_SEAS"/>
-      <w:bookmarkEnd w:id="16"/>
-      <w:bookmarkEnd w:id="17"/>
-    </w:p>
-    <w:p>
-      <w:pPr>
-        <w:pStyle w:val="EC-Para"/>
-        <w:rPr>
-          <w:lang w:eastAsia="en-US"/>
-        </w:rPr>
-      </w:pPr>
     </w:p>
     <w:p>
       <w:pPr>
@@ -754,8 +802,11 @@
         <w:keepNext/>
         <w:keepLines/>
       </w:pPr>
-      <w:bookmarkStart w:id="18" w:name="MAP_RATE_CAPTION"/>
-      <w:bookmarkEnd w:id="18"/>
+      <w:bookmarkStart w:id="13" w:name="MAP_RATE_CAPTION"/>
+      <w:r>
+        <w:t>MAP_RATE_CAPTION</w:t>
+      </w:r>
+      <w:bookmarkEnd w:id="13"/>
     </w:p>
     <w:p>
       <w:pPr>
@@ -766,35 +817,14 @@
           <w:lang w:eastAsia="en-US"/>
         </w:rPr>
       </w:pPr>
-      <w:bookmarkStart w:id="19" w:name="MAP_RATE_BOOKMARK"/>
-      <w:bookmarkEnd w:id="19"/>
-    </w:p>
-    <w:p>
-      <w:pPr>
-        <w:pStyle w:val="EC-Para"/>
-      </w:pPr>
-      <w:bookmarkStart w:id="20" w:name="MAP_ASR_CAPTION"/>
-      <w:bookmarkEnd w:id="20"/>
-    </w:p>
-    <w:p>
-      <w:pPr>
-        <w:pStyle w:val="EC-Para"/>
-      </w:pPr>
-      <w:bookmarkStart w:id="21" w:name="MAP_ASR_BOOKMARK"/>
-      <w:bookmarkEnd w:id="21"/>
-    </w:p>
-    <w:p>
-      <w:pPr>
-        <w:pStyle w:val="EC-Para"/>
-      </w:pPr>
-    </w:p>
-    <w:p>
-      <w:pPr>
-        <w:pStyle w:val="EC-Caption"/>
-        <w:keepNext/>
-        <w:keepLines/>
-      </w:pPr>
-      <w:bookmarkStart w:id="22" w:name="BARGPH_AGEGENDER_CAPTION"/>
+      <w:bookmarkStart w:id="14" w:name="MAP_RATE"/>
+      <w:r>
+        <w:rPr>
+          <w:lang w:eastAsia="en-US"/>
+        </w:rPr>
+        <w:t>MAP_RATE</w:t>
+      </w:r>
+      <w:bookmarkEnd w:id="14"/>
     </w:p>
     <w:p>
       <w:pPr>
@@ -805,9 +835,67 @@
           <w:lang w:eastAsia="en-US"/>
         </w:rPr>
       </w:pPr>
-      <w:bookmarkStart w:id="23" w:name="BARGPH_AGEGENDER_BOOKMARK"/>
-      <w:bookmarkEnd w:id="22"/>
-      <w:bookmarkEnd w:id="23"/>
+    </w:p>
+    <w:p>
+      <w:pPr>
+        <w:pStyle w:val="EC-Caption"/>
+      </w:pPr>
+      <w:bookmarkStart w:id="15" w:name="MAP_ASR_CAPTION"/>
+      <w:r>
+        <w:t>MAP_ASR_CAPTION</w:t>
+      </w:r>
+      <w:bookmarkEnd w:id="15"/>
+    </w:p>
+    <w:p>
+      <w:pPr>
+        <w:pStyle w:val="EC-Para"/>
+      </w:pPr>
+      <w:bookmarkStart w:id="16" w:name="MAP_ASR"/>
+      <w:r>
+        <w:t>MAP_ASR</w:t>
+      </w:r>
+      <w:bookmarkEnd w:id="16"/>
+    </w:p>
+    <w:p>
+      <w:pPr>
+        <w:pStyle w:val="EC-Para"/>
+      </w:pPr>
+    </w:p>
+    <w:p>
+      <w:pPr>
+        <w:pStyle w:val="EC-Caption"/>
+        <w:keepNext/>
+        <w:keepLines/>
+      </w:pPr>
+      <w:bookmarkStart w:id="17" w:name="BARGPH_AGEGENDER_CAPTION"/>
+      <w:r>
+        <w:t>BARGPH_AGEGENDER_CAPTION</w:t>
+      </w:r>
+      <w:bookmarkEnd w:id="17"/>
+    </w:p>
+    <w:p>
+      <w:pPr>
+        <w:pStyle w:val="EC-Para"/>
+        <w:keepNext/>
+        <w:keepLines/>
+        <w:rPr>
+          <w:lang w:eastAsia="en-US"/>
+        </w:rPr>
+      </w:pPr>
+      <w:bookmarkStart w:id="18" w:name="BARGPH_AGEGENDER"/>
+      <w:r>
+        <w:rPr>
+          <w:lang w:eastAsia="en-US"/>
+        </w:rPr>
+        <w:t>BARGPH_AGEGENDE</w:t>
+      </w:r>
+      <w:r>
+        <w:rPr>
+          <w:lang w:eastAsia="en-US"/>
+        </w:rPr>
+        <w:t>R</w:t>
+      </w:r>
+      <w:bookmarkEnd w:id="18"/>
       <w:r>
         <w:rPr>
           <w:lang w:eastAsia="en-US"/>
@@ -824,15 +912,43 @@
           <w:lang w:eastAsia="en-US"/>
         </w:rPr>
       </w:pPr>
-      <w:bookmarkStart w:id="24" w:name="BARGPH_AGE_CAPTION"/>
-      <w:bookmarkEnd w:id="24"/>
+    </w:p>
+    <w:p>
+      <w:pPr>
+        <w:pStyle w:val="EC-Caption"/>
+        <w:rPr>
+          <w:lang w:eastAsia="en-US"/>
+        </w:rPr>
+      </w:pPr>
+      <w:bookmarkStart w:id="19" w:name="BARGPH_AGE_CAPTION"/>
+      <w:r>
+        <w:rPr>
+          <w:lang w:eastAsia="en-US"/>
+        </w:rPr>
+        <w:t>BARGPH_AGE_CAPTI</w:t>
+      </w:r>
+      <w:r>
+        <w:rPr>
+          <w:lang w:eastAsia="en-US"/>
+        </w:rPr>
+        <w:t>ON</w:t>
+      </w:r>
+      <w:bookmarkEnd w:id="19"/>
     </w:p>
     <w:p>
       <w:pPr>
         <w:pStyle w:val="EC-Para"/>
       </w:pPr>
-      <w:bookmarkStart w:id="25" w:name="BARGPH_AGE_BOOKMARK"/>
-      <w:bookmarkEnd w:id="25"/>
+      <w:bookmarkStart w:id="20" w:name="BARGPH_AGE"/>
+      <w:r>
+        <w:t>BARGPH_AGE</w:t>
+      </w:r>
+      <w:bookmarkEnd w:id="20"/>
+    </w:p>
+    <w:p>
+      <w:pPr>
+        <w:pStyle w:val="EC-Para"/>
+      </w:pPr>
     </w:p>
     <w:p>
       <w:pPr>
@@ -2779,7 +2895,7 @@
     <w:lsdException w:name="HTML Sample" w:semiHidden="1" w:unhideWhenUsed="1"/>
     <w:lsdException w:name="HTML Typewriter" w:semiHidden="1" w:unhideWhenUsed="1"/>
     <w:lsdException w:name="HTML Variable" w:semiHidden="1" w:unhideWhenUsed="1"/>
-    <w:lsdException w:name="Normal Table" w:uiPriority="0"/>
+    <w:lsdException w:name="Normal Table" w:semiHidden="1" w:uiPriority="0" w:unhideWhenUsed="1"/>
     <w:lsdException w:name="annotation subject" w:semiHidden="1" w:uiPriority="0" w:unhideWhenUsed="1"/>
     <w:lsdException w:name="No List" w:semiHidden="1" w:uiPriority="0" w:unhideWhenUsed="1"/>
     <w:lsdException w:name="Outline List 1" w:semiHidden="1" w:uiPriority="0" w:unhideWhenUsed="1"/>
@@ -2826,10 +2942,10 @@
     <w:lsdException w:name="Table Subtle 2" w:semiHidden="1" w:uiPriority="0" w:unhideWhenUsed="1"/>
     <w:lsdException w:name="Table Web 1" w:semiHidden="1" w:uiPriority="0" w:unhideWhenUsed="1"/>
     <w:lsdException w:name="Table Web 2" w:semiHidden="1" w:uiPriority="0" w:unhideWhenUsed="1"/>
-    <w:lsdException w:name="Table Web 3" w:uiPriority="0"/>
+    <w:lsdException w:name="Table Web 3" w:semiHidden="1" w:uiPriority="0" w:unhideWhenUsed="1"/>
     <w:lsdException w:name="Balloon Text" w:semiHidden="1" w:uiPriority="0" w:unhideWhenUsed="1"/>
     <w:lsdException w:name="Table Grid" w:uiPriority="0"/>
-    <w:lsdException w:name="Table Theme" w:uiPriority="0"/>
+    <w:lsdException w:name="Table Theme" w:semiHidden="1" w:uiPriority="0" w:unhideWhenUsed="1"/>
     <w:lsdException w:name="Placeholder Text" w:semiHidden="1"/>
     <w:lsdException w:name="No Spacing" w:semiHidden="1"/>
     <w:lsdException w:name="Light Shading" w:uiPriority="60"/>
@@ -4527,66 +4643,58 @@
 </file>
 
 <file path=customXml/item2.xml><?xml version="1.0" encoding="utf-8"?>
-<b:Sources xmlns:b="http://schemas.openxmlformats.org/officeDocument/2006/bibliography" xmlns="http://schemas.openxmlformats.org/officeDocument/2006/bibliography" SelectedStyle="\APASixthEditionOfficeOnline.xsl" StyleName="APA" Version="6"/>
+<?mso-contentType ?>
+<spe:Receivers xmlns:spe="http://schemas.microsoft.com/sharepoint/events">
+  <Receiver>
+    <Name>Document ID Generator</Name>
+    <Synchronization>Synchronous</Synchronization>
+    <Type>10001</Type>
+    <SequenceNumber>1000</SequenceNumber>
+    <Assembly>Microsoft.Office.DocumentManagement, Version=14.0.0.0, Culture=neutral, PublicKeyToken=71e9bce111e9429c</Assembly>
+    <Class>Microsoft.Office.DocumentManagement.Internal.DocIdHandler</Class>
+    <Data/>
+    <Filter/>
+  </Receiver>
+  <Receiver>
+    <Name>Document ID Generator</Name>
+    <Synchronization>Synchronous</Synchronization>
+    <Type>10002</Type>
+    <SequenceNumber>1001</SequenceNumber>
+    <Assembly>Microsoft.Office.DocumentManagement, Version=14.0.0.0, Culture=neutral, PublicKeyToken=71e9bce111e9429c</Assembly>
+    <Class>Microsoft.Office.DocumentManagement.Internal.DocIdHandler</Class>
+    <Data/>
+    <Filter/>
+  </Receiver>
+  <Receiver>
+    <Name>Document ID Generator</Name>
+    <Synchronization>Synchronous</Synchronization>
+    <Type>10004</Type>
+    <SequenceNumber>1002</SequenceNumber>
+    <Assembly>Microsoft.Office.DocumentManagement, Version=14.0.0.0, Culture=neutral, PublicKeyToken=71e9bce111e9429c</Assembly>
+    <Class>Microsoft.Office.DocumentManagement.Internal.DocIdHandler</Class>
+    <Data/>
+    <Filter/>
+  </Receiver>
+  <Receiver>
+    <Name>Document ID Generator</Name>
+    <Synchronization>Synchronous</Synchronization>
+    <Type>10006</Type>
+    <SequenceNumber>1003</SequenceNumber>
+    <Assembly>Microsoft.Office.DocumentManagement, Version=14.0.0.0, Culture=neutral, PublicKeyToken=71e9bce111e9429c</Assembly>
+    <Class>Microsoft.Office.DocumentManagement.Internal.DocIdHandler</Class>
+    <Data/>
+    <Filter/>
+  </Receiver>
+</spe:Receivers>
 </file>
 
 <file path=customXml/item3.xml><?xml version="1.0" encoding="utf-8"?>
-<p:properties xmlns:p="http://schemas.microsoft.com/office/2006/metadata/properties" xmlns:xsi="http://www.w3.org/2001/XMLSchema-instance" xmlns:pc="http://schemas.microsoft.com/office/infopath/2007/PartnerControls">
-  <documentManagement>
-    <ECDC_Description xmlns="http://schemas.microsoft.com/sharepoint/v3" xsi:nil="true"/>
-    <ECDC_DMS_Project0 xmlns="f21cd5e7-4e59-4426-9a65-65a4b49b5ea4">
-      <Terms xmlns="http://schemas.microsoft.com/office/infopath/2007/PartnerControls"/>
-    </ECDC_DMS_Project0>
-    <ECDC_DMS_MIS_Activity_code0 xmlns="f21cd5e7-4e59-4426-9a65-65a4b49b5ea4">
-      <Terms xmlns="http://schemas.microsoft.com/office/infopath/2007/PartnerControls"/>
-    </ECDC_DMS_MIS_Activity_code0>
-    <TaxKeywordTaxHTField xmlns="d23a570b-d7a9-49ca-a34c-8afb8206b4bf">
-      <Terms xmlns="http://schemas.microsoft.com/office/infopath/2007/PartnerControls"/>
-    </TaxKeywordTaxHTField>
-    <ECDC_DMS_Section xmlns="f21cd5e7-4e59-4426-9a65-65a4b49b5ea4">Epidemiological Methods</ECDC_DMS_Section>
-    <TaxCatchAll xmlns="d23a570b-d7a9-49ca-a34c-8afb8206b4bf">
-      <Value>500</Value>
-      <Value>8455</Value>
-    </TaxCatchAll>
-    <ECDC_DMS_Author xmlns="f21cd5e7-4e59-4426-9a65-65a4b49b5ea4">
-      <UserInfo>
-        <DisplayName>Julien Beaute</DisplayName>
-        <AccountId>167</AccountId>
-        <AccountType/>
-      </UserInfo>
-    </ECDC_DMS_Author>
-    <ECDC_Subject_whatTaxHTField0 xmlns="f21cd5e7-4e59-4426-9a65-65a4b49b5ea4">
-      <Terms xmlns="http://schemas.microsoft.com/office/infopath/2007/PartnerControls">
-        <TermInfo xmlns="http://schemas.microsoft.com/office/infopath/2007/PartnerControls">
-          <TermName xmlns="http://schemas.microsoft.com/office/infopath/2007/PartnerControls">surveillance</TermName>
-          <TermId xmlns="http://schemas.microsoft.com/office/infopath/2007/PartnerControls">a0470744-a564-4d8e-b6e3-7633734a10dc</TermId>
-        </TermInfo>
-      </Terms>
-    </ECDC_Subject_whatTaxHTField0>
-    <ECDC_DMS_Data_Controller xmlns="f21cd5e7-4e59-4426-9a65-65a4b49b5ea4">
-      <UserInfo>
-        <DisplayName/>
-        <AccountId xsi:nil="true"/>
-        <AccountType/>
-      </UserInfo>
-    </ECDC_DMS_Data_Controller>
-    <ECDC_DMS_General_Administration_Document_Type0 xmlns="f21cd5e7-4e59-4426-9a65-65a4b49b5ea4">
-      <Terms xmlns="http://schemas.microsoft.com/office/infopath/2007/PartnerControls">
-        <TermInfo xmlns="http://schemas.microsoft.com/office/infopath/2007/PartnerControls">
-          <TermName xmlns="http://schemas.microsoft.com/office/infopath/2007/PartnerControls">Report</TermName>
-          <TermId xmlns="http://schemas.microsoft.com/office/infopath/2007/PartnerControls">ecbd77ad-3760-4178-a0ff-1df458fa4e60</TermId>
-        </TermInfo>
-      </Terms>
-    </ECDC_DMS_General_Administration_Document_Type0>
-    <ECDC_DMS_Group xmlns="f21cd5e7-4e59-4426-9a65-65a4b49b5ea4">General Surveillance</ECDC_DMS_Group>
-    <ECDC_DMS_Effective_Date xmlns="f21cd5e7-4e59-4426-9a65-65a4b49b5ea4">2017-08-29T11:46:00+00:00</ECDC_DMS_Effective_Date>
-    <ECDC_DMS_Classification xmlns="f21cd5e7-4e59-4426-9a65-65a4b49b5ea4" xsi:nil="true"/>
-    <ECDC_DMS_Organization0 xmlns="f21cd5e7-4e59-4426-9a65-65a4b49b5ea4">
-      <Terms xmlns="http://schemas.microsoft.com/office/infopath/2007/PartnerControls"/>
-    </ECDC_DMS_Organization0>
-    <ECDC_DMS_Contains_Personal_Data xmlns="f21cd5e7-4e59-4426-9a65-65a4b49b5ea4">false</ECDC_DMS_Contains_Personal_Data>
-  </documentManagement>
-</p:properties>
+<?mso-contentType ?>
+<FormTemplates xmlns="http://schemas.microsoft.com/sharepoint/v3/contenttype/forms">
+  <Display>DocumentLibraryForm</Display>
+  <Edit>DocumentLibraryForm</Edit>
+  <New>DocumentLibraryForm</New>
+</FormTemplates>
 </file>
 
 <file path=customXml/item4.xml><?xml version="1.0" encoding="utf-8"?>
@@ -4874,58 +4982,66 @@
 </file>
 
 <file path=customXml/item5.xml><?xml version="1.0" encoding="utf-8"?>
-<?mso-contentType ?>
-<FormTemplates xmlns="http://schemas.microsoft.com/sharepoint/v3/contenttype/forms">
-  <Display>DocumentLibraryForm</Display>
-  <Edit>DocumentLibraryForm</Edit>
-  <New>DocumentLibraryForm</New>
-</FormTemplates>
+<p:properties xmlns:p="http://schemas.microsoft.com/office/2006/metadata/properties" xmlns:xsi="http://www.w3.org/2001/XMLSchema-instance" xmlns:pc="http://schemas.microsoft.com/office/infopath/2007/PartnerControls">
+  <documentManagement>
+    <ECDC_Description xmlns="http://schemas.microsoft.com/sharepoint/v3" xsi:nil="true"/>
+    <ECDC_DMS_Project0 xmlns="f21cd5e7-4e59-4426-9a65-65a4b49b5ea4">
+      <Terms xmlns="http://schemas.microsoft.com/office/infopath/2007/PartnerControls"/>
+    </ECDC_DMS_Project0>
+    <ECDC_DMS_MIS_Activity_code0 xmlns="f21cd5e7-4e59-4426-9a65-65a4b49b5ea4">
+      <Terms xmlns="http://schemas.microsoft.com/office/infopath/2007/PartnerControls"/>
+    </ECDC_DMS_MIS_Activity_code0>
+    <TaxKeywordTaxHTField xmlns="d23a570b-d7a9-49ca-a34c-8afb8206b4bf">
+      <Terms xmlns="http://schemas.microsoft.com/office/infopath/2007/PartnerControls"/>
+    </TaxKeywordTaxHTField>
+    <ECDC_DMS_Section xmlns="f21cd5e7-4e59-4426-9a65-65a4b49b5ea4">Epidemiological Methods</ECDC_DMS_Section>
+    <TaxCatchAll xmlns="d23a570b-d7a9-49ca-a34c-8afb8206b4bf">
+      <Value>500</Value>
+      <Value>8455</Value>
+    </TaxCatchAll>
+    <ECDC_DMS_Author xmlns="f21cd5e7-4e59-4426-9a65-65a4b49b5ea4">
+      <UserInfo>
+        <DisplayName>Julien Beaute</DisplayName>
+        <AccountId>167</AccountId>
+        <AccountType/>
+      </UserInfo>
+    </ECDC_DMS_Author>
+    <ECDC_Subject_whatTaxHTField0 xmlns="f21cd5e7-4e59-4426-9a65-65a4b49b5ea4">
+      <Terms xmlns="http://schemas.microsoft.com/office/infopath/2007/PartnerControls">
+        <TermInfo xmlns="http://schemas.microsoft.com/office/infopath/2007/PartnerControls">
+          <TermName xmlns="http://schemas.microsoft.com/office/infopath/2007/PartnerControls">surveillance</TermName>
+          <TermId xmlns="http://schemas.microsoft.com/office/infopath/2007/PartnerControls">a0470744-a564-4d8e-b6e3-7633734a10dc</TermId>
+        </TermInfo>
+      </Terms>
+    </ECDC_Subject_whatTaxHTField0>
+    <ECDC_DMS_Data_Controller xmlns="f21cd5e7-4e59-4426-9a65-65a4b49b5ea4">
+      <UserInfo>
+        <DisplayName/>
+        <AccountId xsi:nil="true"/>
+        <AccountType/>
+      </UserInfo>
+    </ECDC_DMS_Data_Controller>
+    <ECDC_DMS_General_Administration_Document_Type0 xmlns="f21cd5e7-4e59-4426-9a65-65a4b49b5ea4">
+      <Terms xmlns="http://schemas.microsoft.com/office/infopath/2007/PartnerControls">
+        <TermInfo xmlns="http://schemas.microsoft.com/office/infopath/2007/PartnerControls">
+          <TermName xmlns="http://schemas.microsoft.com/office/infopath/2007/PartnerControls">Report</TermName>
+          <TermId xmlns="http://schemas.microsoft.com/office/infopath/2007/PartnerControls">ecbd77ad-3760-4178-a0ff-1df458fa4e60</TermId>
+        </TermInfo>
+      </Terms>
+    </ECDC_DMS_General_Administration_Document_Type0>
+    <ECDC_DMS_Group xmlns="f21cd5e7-4e59-4426-9a65-65a4b49b5ea4">General Surveillance</ECDC_DMS_Group>
+    <ECDC_DMS_Effective_Date xmlns="f21cd5e7-4e59-4426-9a65-65a4b49b5ea4">2017-08-29T11:46:00+00:00</ECDC_DMS_Effective_Date>
+    <ECDC_DMS_Classification xmlns="f21cd5e7-4e59-4426-9a65-65a4b49b5ea4" xsi:nil="true"/>
+    <ECDC_DMS_Organization0 xmlns="f21cd5e7-4e59-4426-9a65-65a4b49b5ea4">
+      <Terms xmlns="http://schemas.microsoft.com/office/infopath/2007/PartnerControls"/>
+    </ECDC_DMS_Organization0>
+    <ECDC_DMS_Contains_Personal_Data xmlns="f21cd5e7-4e59-4426-9a65-65a4b49b5ea4">false</ECDC_DMS_Contains_Personal_Data>
+  </documentManagement>
+</p:properties>
 </file>
 
 <file path=customXml/item6.xml><?xml version="1.0" encoding="utf-8"?>
-<?mso-contentType ?>
-<spe:Receivers xmlns:spe="http://schemas.microsoft.com/sharepoint/events">
-  <Receiver>
-    <Name>Document ID Generator</Name>
-    <Synchronization>Synchronous</Synchronization>
-    <Type>10001</Type>
-    <SequenceNumber>1000</SequenceNumber>
-    <Assembly>Microsoft.Office.DocumentManagement, Version=14.0.0.0, Culture=neutral, PublicKeyToken=71e9bce111e9429c</Assembly>
-    <Class>Microsoft.Office.DocumentManagement.Internal.DocIdHandler</Class>
-    <Data/>
-    <Filter/>
-  </Receiver>
-  <Receiver>
-    <Name>Document ID Generator</Name>
-    <Synchronization>Synchronous</Synchronization>
-    <Type>10002</Type>
-    <SequenceNumber>1001</SequenceNumber>
-    <Assembly>Microsoft.Office.DocumentManagement, Version=14.0.0.0, Culture=neutral, PublicKeyToken=71e9bce111e9429c</Assembly>
-    <Class>Microsoft.Office.DocumentManagement.Internal.DocIdHandler</Class>
-    <Data/>
-    <Filter/>
-  </Receiver>
-  <Receiver>
-    <Name>Document ID Generator</Name>
-    <Synchronization>Synchronous</Synchronization>
-    <Type>10004</Type>
-    <SequenceNumber>1002</SequenceNumber>
-    <Assembly>Microsoft.Office.DocumentManagement, Version=14.0.0.0, Culture=neutral, PublicKeyToken=71e9bce111e9429c</Assembly>
-    <Class>Microsoft.Office.DocumentManagement.Internal.DocIdHandler</Class>
-    <Data/>
-    <Filter/>
-  </Receiver>
-  <Receiver>
-    <Name>Document ID Generator</Name>
-    <Synchronization>Synchronous</Synchronization>
-    <Type>10006</Type>
-    <SequenceNumber>1003</SequenceNumber>
-    <Assembly>Microsoft.Office.DocumentManagement, Version=14.0.0.0, Culture=neutral, PublicKeyToken=71e9bce111e9429c</Assembly>
-    <Class>Microsoft.Office.DocumentManagement.Internal.DocIdHandler</Class>
-    <Data/>
-    <Filter/>
-  </Receiver>
-</spe:Receivers>
+<b:Sources xmlns:b="http://schemas.openxmlformats.org/officeDocument/2006/bibliography" xmlns="http://schemas.openxmlformats.org/officeDocument/2006/bibliography" SelectedStyle="\APASixthEditionOfficeOnline.xsl" StyleName="APA" Version="6"/>
 </file>
 
 <file path=customXml/itemProps1.xml><?xml version="1.0" encoding="utf-8"?>
@@ -4937,21 +5053,17 @@
 </file>
 
 <file path=customXml/itemProps2.xml><?xml version="1.0" encoding="utf-8"?>
-<ds:datastoreItem xmlns:ds="http://schemas.openxmlformats.org/officeDocument/2006/customXml" ds:itemID="{201DC00E-563F-4CBF-8F5C-6A1E031DAB91}">
+<ds:datastoreItem xmlns:ds="http://schemas.openxmlformats.org/officeDocument/2006/customXml" ds:itemID="{F084412E-B333-48E6-9F88-74D5540503E9}">
   <ds:schemaRefs>
-    <ds:schemaRef ds:uri="http://schemas.openxmlformats.org/officeDocument/2006/bibliography"/>
+    <ds:schemaRef ds:uri="http://schemas.microsoft.com/sharepoint/events"/>
   </ds:schemaRefs>
 </ds:datastoreItem>
 </file>
 
 <file path=customXml/itemProps3.xml><?xml version="1.0" encoding="utf-8"?>
-<ds:datastoreItem xmlns:ds="http://schemas.openxmlformats.org/officeDocument/2006/customXml" ds:itemID="{AEEB0429-18DA-4ACF-AE9C-82565BA50B2D}">
+<ds:datastoreItem xmlns:ds="http://schemas.openxmlformats.org/officeDocument/2006/customXml" ds:itemID="{8C20B46C-F3E1-4685-94E3-042B9EF3BD6C}">
   <ds:schemaRefs>
-    <ds:schemaRef ds:uri="http://schemas.microsoft.com/office/2006/metadata/properties"/>
-    <ds:schemaRef ds:uri="http://schemas.microsoft.com/office/infopath/2007/PartnerControls"/>
-    <ds:schemaRef ds:uri="http://schemas.microsoft.com/sharepoint/v3"/>
-    <ds:schemaRef ds:uri="f21cd5e7-4e59-4426-9a65-65a4b49b5ea4"/>
-    <ds:schemaRef ds:uri="d23a570b-d7a9-49ca-a34c-8afb8206b4bf"/>
+    <ds:schemaRef ds:uri="http://schemas.microsoft.com/sharepoint/v3/contenttype/forms"/>
   </ds:schemaRefs>
 </ds:datastoreItem>
 </file>
@@ -4977,17 +5089,21 @@
 </file>
 
 <file path=customXml/itemProps5.xml><?xml version="1.0" encoding="utf-8"?>
-<ds:datastoreItem xmlns:ds="http://schemas.openxmlformats.org/officeDocument/2006/customXml" ds:itemID="{8C20B46C-F3E1-4685-94E3-042B9EF3BD6C}">
+<ds:datastoreItem xmlns:ds="http://schemas.openxmlformats.org/officeDocument/2006/customXml" ds:itemID="{AEEB0429-18DA-4ACF-AE9C-82565BA50B2D}">
   <ds:schemaRefs>
-    <ds:schemaRef ds:uri="http://schemas.microsoft.com/sharepoint/v3/contenttype/forms"/>
+    <ds:schemaRef ds:uri="http://schemas.microsoft.com/office/2006/metadata/properties"/>
+    <ds:schemaRef ds:uri="http://schemas.microsoft.com/office/infopath/2007/PartnerControls"/>
+    <ds:schemaRef ds:uri="http://schemas.microsoft.com/sharepoint/v3"/>
+    <ds:schemaRef ds:uri="f21cd5e7-4e59-4426-9a65-65a4b49b5ea4"/>
+    <ds:schemaRef ds:uri="d23a570b-d7a9-49ca-a34c-8afb8206b4bf"/>
   </ds:schemaRefs>
 </ds:datastoreItem>
 </file>
 
 <file path=customXml/itemProps6.xml><?xml version="1.0" encoding="utf-8"?>
-<ds:datastoreItem xmlns:ds="http://schemas.openxmlformats.org/officeDocument/2006/customXml" ds:itemID="{F084412E-B333-48E6-9F88-74D5540503E9}">
+<ds:datastoreItem xmlns:ds="http://schemas.openxmlformats.org/officeDocument/2006/customXml" ds:itemID="{201DC00E-563F-4CBF-8F5C-6A1E031DAB91}">
   <ds:schemaRefs>
-    <ds:schemaRef ds:uri="http://schemas.microsoft.com/sharepoint/events"/>
+    <ds:schemaRef ds:uri="http://schemas.openxmlformats.org/officeDocument/2006/bibliography"/>
   </ds:schemaRefs>
 </ds:datastoreItem>
 </file>
</xml_diff>

<commit_message>
Changing order of the outputs and style of captions in the template
</commit_message>
<xml_diff>
--- a/inst/template/AER_template.docx
+++ b/inst/template/AER_template.docx
@@ -569,7 +569,7 @@
         </w:rPr>
         <w:t xml:space="preserve"> </w:t>
       </w:r>
-      <w:bookmarkStart w:id="4" w:name="DATEPUBLICATLAS"/>
+      <w:bookmarkStart w:id="2" w:name="DATEPUBLICATLAS"/>
       <w:r>
         <w:rPr>
           <w:rFonts w:eastAsia="Arial Unicode MS"/>
@@ -577,7 +577,7 @@
         </w:rPr>
         <w:t>Date Public Atlas</w:t>
       </w:r>
-      <w:bookmarkEnd w:id="4"/>
+      <w:bookmarkEnd w:id="2"/>
       <w:r>
         <w:rPr>
           <w:rFonts w:eastAsia="Arial Unicode MS"/>
@@ -615,11 +615,55 @@
     <w:p>
       <w:pPr>
         <w:pStyle w:val="EC-Caption"/>
-      </w:pPr>
-      <w:bookmarkStart w:id="5" w:name="TABLE1_CAPTION"/>
+        <w:rPr>
+          <w:lang w:eastAsia="en-US"/>
+        </w:rPr>
+      </w:pPr>
+      <w:bookmarkStart w:id="3" w:name="TABLE1_CAPTION"/>
       <w:r>
+        <w:rPr>
+          <w:rStyle w:val="EC-Caption-Green"/>
+        </w:rPr>
         <w:t>TABLE1_CAPTION</w:t>
       </w:r>
+      <w:bookmarkEnd w:id="3"/>
+      <w:r>
+        <w:rPr>
+          <w:rStyle w:val="EC-Caption-Green"/>
+        </w:rPr>
+        <w:t xml:space="preserve">  </w:t>
+      </w:r>
+      <w:bookmarkStart w:id="4" w:name="TABLE1"/>
+      <w:r>
+        <w:rPr>
+          <w:lang w:eastAsia="en-US"/>
+        </w:rPr>
+        <w:t xml:space="preserve">    </w:t>
+      </w:r>
+      <w:bookmarkEnd w:id="4"/>
+    </w:p>
+    <w:p>
+      <w:pPr>
+        <w:pStyle w:val="EC-Para"/>
+        <w:rPr>
+          <w:lang w:eastAsia="en-US"/>
+        </w:rPr>
+      </w:pPr>
+    </w:p>
+    <w:p>
+      <w:pPr>
+        <w:pStyle w:val="EC-Caption"/>
+        <w:rPr>
+          <w:rStyle w:val="EC-Caption-Green"/>
+        </w:rPr>
+      </w:pPr>
+      <w:bookmarkStart w:id="5" w:name="MAP_NB_CAPTION"/>
+      <w:r>
+        <w:rPr>
+          <w:rStyle w:val="EC-Caption-Green"/>
+        </w:rPr>
+        <w:t>MAP_NB_CAPTION</w:t>
+      </w:r>
       <w:bookmarkEnd w:id="5"/>
     </w:p>
     <w:p>
@@ -629,12 +673,12 @@
           <w:lang w:eastAsia="en-US"/>
         </w:rPr>
       </w:pPr>
-      <w:bookmarkStart w:id="6" w:name="TABLE1"/>
+      <w:bookmarkStart w:id="6" w:name="MAP_NB"/>
       <w:r>
         <w:rPr>
           <w:lang w:eastAsia="en-US"/>
         </w:rPr>
-        <w:t xml:space="preserve">    </w:t>
+        <w:t>MAP_NB</w:t>
       </w:r>
       <w:bookmarkEnd w:id="6"/>
     </w:p>
@@ -652,21 +696,15 @@
         <w:keepNext/>
         <w:keepLines/>
         <w:rPr>
-          <w:lang w:eastAsia="en-US"/>
-        </w:rPr>
-      </w:pPr>
-      <w:bookmarkStart w:id="7" w:name="TS_TREND_CAPTION"/>
+          <w:rStyle w:val="EC-Caption-Green"/>
+        </w:rPr>
+      </w:pPr>
+      <w:bookmarkStart w:id="7" w:name="MAP_RATE_CAPTION"/>
       <w:r>
         <w:rPr>
-          <w:lang w:eastAsia="en-US"/>
-        </w:rPr>
-        <w:t>TS_TREND</w:t>
-      </w:r>
-      <w:r>
-        <w:rPr>
-          <w:lang w:eastAsia="en-US"/>
-        </w:rPr>
-        <w:t>_CAPTION</w:t>
+          <w:rStyle w:val="EC-Caption-Green"/>
+        </w:rPr>
+        <w:t>MAP_RATE_CAPTION</w:t>
       </w:r>
       <w:bookmarkEnd w:id="7"/>
     </w:p>
@@ -679,14 +717,95 @@
           <w:lang w:eastAsia="en-US"/>
         </w:rPr>
       </w:pPr>
-      <w:bookmarkStart w:id="8" w:name="TS_TREND"/>
+      <w:bookmarkStart w:id="8" w:name="MAP_RATE"/>
+      <w:r>
+        <w:rPr>
+          <w:lang w:eastAsia="en-US"/>
+        </w:rPr>
+        <w:t>MAP_RATE</w:t>
+      </w:r>
+      <w:bookmarkEnd w:id="8"/>
+    </w:p>
+    <w:p>
+      <w:pPr>
+        <w:pStyle w:val="EC-Para"/>
+        <w:keepNext/>
+        <w:keepLines/>
+        <w:rPr>
+          <w:lang w:eastAsia="en-US"/>
+        </w:rPr>
+      </w:pPr>
+    </w:p>
+    <w:p>
+      <w:pPr>
+        <w:pStyle w:val="EC-Caption"/>
+        <w:rPr>
+          <w:rStyle w:val="EC-Caption-Green"/>
+        </w:rPr>
+      </w:pPr>
+      <w:bookmarkStart w:id="9" w:name="MAP_ASR_CAPTION"/>
+      <w:r>
+        <w:rPr>
+          <w:rStyle w:val="EC-Caption-Green"/>
+        </w:rPr>
+        <w:t>MAP_ASR_CAPTION</w:t>
+      </w:r>
+      <w:bookmarkEnd w:id="9"/>
+    </w:p>
+    <w:p>
+      <w:pPr>
+        <w:pStyle w:val="EC-Para"/>
+      </w:pPr>
+      <w:bookmarkStart w:id="10" w:name="MAP_ASR"/>
+      <w:r>
+        <w:t>MAP_ASR</w:t>
+      </w:r>
+      <w:bookmarkEnd w:id="10"/>
+    </w:p>
+    <w:p>
+      <w:pPr>
+        <w:pStyle w:val="EC-Para"/>
+        <w:rPr>
+          <w:lang w:eastAsia="en-US"/>
+        </w:rPr>
+      </w:pPr>
+    </w:p>
+    <w:p>
+      <w:pPr>
+        <w:pStyle w:val="EC-Caption"/>
+        <w:keepNext/>
+        <w:keepLines/>
+        <w:rPr>
+          <w:rStyle w:val="EC-Caption-Green"/>
+        </w:rPr>
+      </w:pPr>
+      <w:bookmarkStart w:id="11" w:name="TS_TREND_CAPTION"/>
+      <w:r>
+        <w:rPr>
+          <w:rStyle w:val="EC-Caption-Green"/>
+        </w:rPr>
+        <w:lastRenderedPageBreak/>
+        <w:t>TS_TREND_CAPTION</w:t>
+      </w:r>
+      <w:bookmarkEnd w:id="11"/>
+    </w:p>
+    <w:p>
+      <w:pPr>
+        <w:pStyle w:val="EC-Para"/>
+        <w:keepNext/>
+        <w:keepLines/>
+        <w:rPr>
+          <w:lang w:eastAsia="en-US"/>
+        </w:rPr>
+      </w:pPr>
+      <w:bookmarkStart w:id="12" w:name="TS_TREND"/>
       <w:r>
         <w:rPr>
           <w:lang w:eastAsia="en-US"/>
         </w:rPr>
         <w:t>TS_TREND</w:t>
       </w:r>
-      <w:bookmarkEnd w:id="8"/>
+      <w:bookmarkEnd w:id="12"/>
       <w:r>
         <w:rPr>
           <w:lang w:eastAsia="en-US"/>
@@ -698,14 +817,14 @@
       <w:pPr>
         <w:pStyle w:val="EC-Caption-Source"/>
       </w:pPr>
-      <w:bookmarkStart w:id="9" w:name="TS_TREND_COUNTRIES"/>
+      <w:bookmarkStart w:id="13" w:name="TS_TREND_COUNTRIES"/>
       <w:r>
         <w:t>TS_TREND_</w:t>
       </w:r>
       <w:r>
         <w:t>COUNTRIES</w:t>
       </w:r>
-      <w:bookmarkEnd w:id="9"/>
+      <w:bookmarkEnd w:id="13"/>
     </w:p>
     <w:p>
       <w:pPr>
@@ -718,41 +837,41 @@
     <w:p>
       <w:pPr>
         <w:pStyle w:val="EC-Caption"/>
-      </w:pPr>
-      <w:bookmarkStart w:id="10" w:name="TS_SEASON_CAPTION"/>
+        <w:rPr>
+          <w:rStyle w:val="EC-Caption-Green"/>
+        </w:rPr>
+      </w:pPr>
+      <w:bookmarkStart w:id="14" w:name="TS_SEASON_CAPTION"/>
       <w:r>
+        <w:rPr>
+          <w:rStyle w:val="EC-Caption-Green"/>
+        </w:rPr>
         <w:t>TS_SEASON_CAPTION</w:t>
       </w:r>
-      <w:bookmarkEnd w:id="10"/>
+      <w:bookmarkEnd w:id="14"/>
     </w:p>
     <w:p>
       <w:pPr>
         <w:pStyle w:val="EC-Para"/>
       </w:pPr>
-      <w:bookmarkStart w:id="11" w:name="TS_SEASON"/>
+      <w:bookmarkStart w:id="15" w:name="TS_SEASON"/>
       <w:r>
         <w:t>TS_SEASON</w:t>
       </w:r>
-      <w:bookmarkEnd w:id="11"/>
+      <w:bookmarkEnd w:id="15"/>
     </w:p>
     <w:p>
       <w:pPr>
         <w:pStyle w:val="EC-Caption-Source"/>
       </w:pPr>
-      <w:bookmarkStart w:id="12" w:name="TS_SEASON_COUNTRIES"/>
+      <w:bookmarkStart w:id="16" w:name="TS_SEASON_COUNTRIES"/>
       <w:r>
-        <w:t>TS_</w:t>
-      </w:r>
-      <w:r>
-        <w:t>SEASON</w:t>
-      </w:r>
-      <w:r>
-        <w:t>_</w:t>
+        <w:t>TS_SEASON_</w:t>
       </w:r>
       <w:r>
         <w:t>COUNTRIES</w:t>
       </w:r>
-      <w:bookmarkEnd w:id="12"/>
+      <w:bookmarkEnd w:id="16"/>
     </w:p>
     <w:p>
       <w:pPr>
@@ -762,69 +881,32 @@
     <w:p>
       <w:pPr>
         <w:pStyle w:val="EC-Caption"/>
-      </w:pPr>
-      <w:bookmarkStart w:id="13" w:name="TS_SPECIFIC_CAPTION"/>
+        <w:rPr>
+          <w:rStyle w:val="EC-Caption-Green"/>
+        </w:rPr>
+      </w:pPr>
+      <w:bookmarkStart w:id="17" w:name="TS_SPECIFIC_CAPTION"/>
       <w:r>
+        <w:rPr>
+          <w:rStyle w:val="EC-Caption-Green"/>
+        </w:rPr>
         <w:t>TS_SPECIFIC_CAPTION</w:t>
       </w:r>
-      <w:bookmarkEnd w:id="13"/>
+      <w:bookmarkEnd w:id="17"/>
     </w:p>
     <w:p>
       <w:pPr>
         <w:pStyle w:val="EC-Para"/>
       </w:pPr>
-      <w:bookmarkStart w:id="14" w:name="TS_SPECIFIC"/>
+      <w:bookmarkStart w:id="18" w:name="TS_SPECIFIC"/>
       <w:r>
         <w:t>TS_SPECIFIC</w:t>
       </w:r>
-      <w:bookmarkEnd w:id="14"/>
+      <w:bookmarkEnd w:id="18"/>
     </w:p>
     <w:p>
       <w:pPr>
         <w:pStyle w:val="EC-Para"/>
-        <w:rPr>
-          <w:lang w:eastAsia="en-US"/>
-        </w:rPr>
-      </w:pPr>
-    </w:p>
-    <w:p>
-      <w:pPr>
-        <w:pStyle w:val="EC-Caption"/>
-        <w:rPr>
-          <w:lang w:eastAsia="en-US"/>
-        </w:rPr>
-      </w:pPr>
-      <w:bookmarkStart w:id="15" w:name="MAP_NB_CAPTION"/>
-      <w:r>
-        <w:rPr>
-          <w:lang w:eastAsia="en-US"/>
-        </w:rPr>
-        <w:t>MAP_NB_CAPTION</w:t>
-      </w:r>
-      <w:bookmarkEnd w:id="15"/>
-    </w:p>
-    <w:p>
-      <w:pPr>
-        <w:pStyle w:val="EC-Para"/>
-        <w:rPr>
-          <w:lang w:eastAsia="en-US"/>
-        </w:rPr>
-      </w:pPr>
-      <w:bookmarkStart w:id="16" w:name="MAP_NB"/>
-      <w:r>
-        <w:rPr>
-          <w:lang w:eastAsia="en-US"/>
-        </w:rPr>
-        <w:t>MAP_NB</w:t>
-      </w:r>
-      <w:bookmarkEnd w:id="16"/>
-    </w:p>
-    <w:p>
-      <w:pPr>
-        <w:pStyle w:val="EC-Para"/>
-        <w:rPr>
-          <w:lang w:eastAsia="en-US"/>
-        </w:rPr>
       </w:pPr>
     </w:p>
     <w:p>
@@ -832,12 +914,18 @@
         <w:pStyle w:val="EC-Caption"/>
         <w:keepNext/>
         <w:keepLines/>
-      </w:pPr>
-      <w:bookmarkStart w:id="17" w:name="MAP_RATE_CAPTION"/>
+        <w:rPr>
+          <w:rStyle w:val="EC-Caption-Green"/>
+        </w:rPr>
+      </w:pPr>
+      <w:bookmarkStart w:id="19" w:name="BARGPH_AGEGENDER_CAPTION"/>
       <w:r>
-        <w:t>MAP_RATE_CAPTION</w:t>
+        <w:rPr>
+          <w:rStyle w:val="EC-Caption-Green"/>
+        </w:rPr>
+        <w:t>BARGPH_AGEGENDER_CAPTION</w:t>
       </w:r>
-      <w:bookmarkEnd w:id="17"/>
+      <w:bookmarkEnd w:id="19"/>
     </w:p>
     <w:p>
       <w:pPr>
@@ -848,14 +936,26 @@
           <w:lang w:eastAsia="en-US"/>
         </w:rPr>
       </w:pPr>
-      <w:bookmarkStart w:id="18" w:name="MAP_RATE"/>
+      <w:bookmarkStart w:id="20" w:name="BARGPH_AGEGENDER"/>
       <w:r>
         <w:rPr>
           <w:lang w:eastAsia="en-US"/>
         </w:rPr>
-        <w:t>MAP_RATE</w:t>
+        <w:t>BARGPH_AGEGENDE</w:t>
       </w:r>
-      <w:bookmarkEnd w:id="18"/>
+      <w:r>
+        <w:rPr>
+          <w:lang w:eastAsia="en-US"/>
+        </w:rPr>
+        <w:t>R</w:t>
+      </w:r>
+      <w:bookmarkEnd w:id="20"/>
+      <w:r>
+        <w:rPr>
+          <w:lang w:eastAsia="en-US"/>
+        </w:rPr>
+        <w:t xml:space="preserve"> </w:t>
+      </w:r>
     </w:p>
     <w:p>
       <w:pPr>
@@ -870,111 +970,28 @@
     <w:p>
       <w:pPr>
         <w:pStyle w:val="EC-Caption"/>
-      </w:pPr>
-      <w:bookmarkStart w:id="19" w:name="MAP_ASR_CAPTION"/>
+        <w:rPr>
+          <w:rStyle w:val="EC-Caption-Green"/>
+        </w:rPr>
+      </w:pPr>
+      <w:bookmarkStart w:id="21" w:name="BARGPH_AGE_CAPTION"/>
       <w:r>
-        <w:t>MAP_ASR_CAPTION</w:t>
-      </w:r>
-      <w:bookmarkEnd w:id="19"/>
-    </w:p>
-    <w:p>
-      <w:pPr>
-        <w:pStyle w:val="EC-Para"/>
-      </w:pPr>
-      <w:bookmarkStart w:id="20" w:name="MAP_ASR"/>
-      <w:r>
-        <w:t>MAP_ASR</w:t>
-      </w:r>
-      <w:bookmarkEnd w:id="20"/>
-    </w:p>
-    <w:p>
-      <w:pPr>
-        <w:pStyle w:val="EC-Para"/>
-      </w:pPr>
-    </w:p>
-    <w:p>
-      <w:pPr>
-        <w:pStyle w:val="EC-Caption"/>
-        <w:keepNext/>
-        <w:keepLines/>
-      </w:pPr>
-      <w:bookmarkStart w:id="21" w:name="BARGPH_AGEGENDER_CAPTION"/>
-      <w:r>
-        <w:t>BARGPH_AGEGENDER_CAPTION</w:t>
+        <w:rPr>
+          <w:rStyle w:val="EC-Caption-Green"/>
+        </w:rPr>
+        <w:t>BARGPH_AGE_CAPTION</w:t>
       </w:r>
       <w:bookmarkEnd w:id="21"/>
     </w:p>
     <w:p>
       <w:pPr>
         <w:pStyle w:val="EC-Para"/>
-        <w:keepNext/>
-        <w:keepLines/>
-        <w:rPr>
-          <w:lang w:eastAsia="en-US"/>
-        </w:rPr>
-      </w:pPr>
-      <w:bookmarkStart w:id="22" w:name="BARGPH_AGEGENDER"/>
-      <w:r>
-        <w:rPr>
-          <w:lang w:eastAsia="en-US"/>
-        </w:rPr>
-        <w:t>BARGPH_AGEGENDE</w:t>
-      </w:r>
-      <w:r>
-        <w:rPr>
-          <w:lang w:eastAsia="en-US"/>
-        </w:rPr>
-        <w:t>R</w:t>
-      </w:r>
-      <w:bookmarkEnd w:id="22"/>
-      <w:r>
-        <w:rPr>
-          <w:lang w:eastAsia="en-US"/>
-        </w:rPr>
-        <w:t xml:space="preserve"> </w:t>
-      </w:r>
-    </w:p>
-    <w:p>
-      <w:pPr>
-        <w:pStyle w:val="EC-Para"/>
-        <w:keepNext/>
-        <w:keepLines/>
-        <w:rPr>
-          <w:lang w:eastAsia="en-US"/>
-        </w:rPr>
-      </w:pPr>
-    </w:p>
-    <w:p>
-      <w:pPr>
-        <w:pStyle w:val="EC-Caption"/>
-        <w:rPr>
-          <w:lang w:eastAsia="en-US"/>
-        </w:rPr>
-      </w:pPr>
-      <w:bookmarkStart w:id="23" w:name="BARGPH_AGE_CAPTION"/>
-      <w:r>
-        <w:rPr>
-          <w:lang w:eastAsia="en-US"/>
-        </w:rPr>
-        <w:t>BARGPH_AGE_CAPTI</w:t>
-      </w:r>
-      <w:r>
-        <w:rPr>
-          <w:lang w:eastAsia="en-US"/>
-        </w:rPr>
-        <w:t>ON</w:t>
-      </w:r>
-      <w:bookmarkEnd w:id="23"/>
-    </w:p>
-    <w:p>
-      <w:pPr>
-        <w:pStyle w:val="EC-Para"/>
-      </w:pPr>
-      <w:bookmarkStart w:id="24" w:name="BARGPH_AGE"/>
+      </w:pPr>
+      <w:bookmarkStart w:id="22" w:name="BARGPH_AGE"/>
       <w:r>
         <w:t>BARGPH_AGE</w:t>
       </w:r>
-      <w:bookmarkEnd w:id="24"/>
+      <w:bookmarkEnd w:id="22"/>
     </w:p>
     <w:p>
       <w:pPr>
@@ -4674,66 +4691,58 @@
 </file>
 
 <file path=customXml/item2.xml><?xml version="1.0" encoding="utf-8"?>
-<b:Sources xmlns:b="http://schemas.openxmlformats.org/officeDocument/2006/bibliography" xmlns="http://schemas.openxmlformats.org/officeDocument/2006/bibliography" SelectedStyle="\APASixthEditionOfficeOnline.xsl" StyleName="APA" Version="6"/>
+<?mso-contentType ?>
+<spe:Receivers xmlns:spe="http://schemas.microsoft.com/sharepoint/events">
+  <Receiver>
+    <Name>Document ID Generator</Name>
+    <Synchronization>Synchronous</Synchronization>
+    <Type>10001</Type>
+    <SequenceNumber>1000</SequenceNumber>
+    <Assembly>Microsoft.Office.DocumentManagement, Version=14.0.0.0, Culture=neutral, PublicKeyToken=71e9bce111e9429c</Assembly>
+    <Class>Microsoft.Office.DocumentManagement.Internal.DocIdHandler</Class>
+    <Data/>
+    <Filter/>
+  </Receiver>
+  <Receiver>
+    <Name>Document ID Generator</Name>
+    <Synchronization>Synchronous</Synchronization>
+    <Type>10002</Type>
+    <SequenceNumber>1001</SequenceNumber>
+    <Assembly>Microsoft.Office.DocumentManagement, Version=14.0.0.0, Culture=neutral, PublicKeyToken=71e9bce111e9429c</Assembly>
+    <Class>Microsoft.Office.DocumentManagement.Internal.DocIdHandler</Class>
+    <Data/>
+    <Filter/>
+  </Receiver>
+  <Receiver>
+    <Name>Document ID Generator</Name>
+    <Synchronization>Synchronous</Synchronization>
+    <Type>10004</Type>
+    <SequenceNumber>1002</SequenceNumber>
+    <Assembly>Microsoft.Office.DocumentManagement, Version=14.0.0.0, Culture=neutral, PublicKeyToken=71e9bce111e9429c</Assembly>
+    <Class>Microsoft.Office.DocumentManagement.Internal.DocIdHandler</Class>
+    <Data/>
+    <Filter/>
+  </Receiver>
+  <Receiver>
+    <Name>Document ID Generator</Name>
+    <Synchronization>Synchronous</Synchronization>
+    <Type>10006</Type>
+    <SequenceNumber>1003</SequenceNumber>
+    <Assembly>Microsoft.Office.DocumentManagement, Version=14.0.0.0, Culture=neutral, PublicKeyToken=71e9bce111e9429c</Assembly>
+    <Class>Microsoft.Office.DocumentManagement.Internal.DocIdHandler</Class>
+    <Data/>
+    <Filter/>
+  </Receiver>
+</spe:Receivers>
 </file>
 
 <file path=customXml/item3.xml><?xml version="1.0" encoding="utf-8"?>
-<p:properties xmlns:p="http://schemas.microsoft.com/office/2006/metadata/properties" xmlns:xsi="http://www.w3.org/2001/XMLSchema-instance" xmlns:pc="http://schemas.microsoft.com/office/infopath/2007/PartnerControls">
-  <documentManagement>
-    <ECDC_Description xmlns="http://schemas.microsoft.com/sharepoint/v3" xsi:nil="true"/>
-    <ECDC_DMS_Project0 xmlns="f21cd5e7-4e59-4426-9a65-65a4b49b5ea4">
-      <Terms xmlns="http://schemas.microsoft.com/office/infopath/2007/PartnerControls"/>
-    </ECDC_DMS_Project0>
-    <ECDC_DMS_MIS_Activity_code0 xmlns="f21cd5e7-4e59-4426-9a65-65a4b49b5ea4">
-      <Terms xmlns="http://schemas.microsoft.com/office/infopath/2007/PartnerControls"/>
-    </ECDC_DMS_MIS_Activity_code0>
-    <TaxKeywordTaxHTField xmlns="d23a570b-d7a9-49ca-a34c-8afb8206b4bf">
-      <Terms xmlns="http://schemas.microsoft.com/office/infopath/2007/PartnerControls"/>
-    </TaxKeywordTaxHTField>
-    <ECDC_DMS_Section xmlns="f21cd5e7-4e59-4426-9a65-65a4b49b5ea4">Epidemiological Methods</ECDC_DMS_Section>
-    <TaxCatchAll xmlns="d23a570b-d7a9-49ca-a34c-8afb8206b4bf">
-      <Value>500</Value>
-      <Value>8455</Value>
-    </TaxCatchAll>
-    <ECDC_DMS_Author xmlns="f21cd5e7-4e59-4426-9a65-65a4b49b5ea4">
-      <UserInfo>
-        <DisplayName>Julien Beaute</DisplayName>
-        <AccountId>167</AccountId>
-        <AccountType/>
-      </UserInfo>
-    </ECDC_DMS_Author>
-    <ECDC_Subject_whatTaxHTField0 xmlns="f21cd5e7-4e59-4426-9a65-65a4b49b5ea4">
-      <Terms xmlns="http://schemas.microsoft.com/office/infopath/2007/PartnerControls">
-        <TermInfo xmlns="http://schemas.microsoft.com/office/infopath/2007/PartnerControls">
-          <TermName xmlns="http://schemas.microsoft.com/office/infopath/2007/PartnerControls">surveillance</TermName>
-          <TermId xmlns="http://schemas.microsoft.com/office/infopath/2007/PartnerControls">a0470744-a564-4d8e-b6e3-7633734a10dc</TermId>
-        </TermInfo>
-      </Terms>
-    </ECDC_Subject_whatTaxHTField0>
-    <ECDC_DMS_Data_Controller xmlns="f21cd5e7-4e59-4426-9a65-65a4b49b5ea4">
-      <UserInfo>
-        <DisplayName/>
-        <AccountId xsi:nil="true"/>
-        <AccountType/>
-      </UserInfo>
-    </ECDC_DMS_Data_Controller>
-    <ECDC_DMS_General_Administration_Document_Type0 xmlns="f21cd5e7-4e59-4426-9a65-65a4b49b5ea4">
-      <Terms xmlns="http://schemas.microsoft.com/office/infopath/2007/PartnerControls">
-        <TermInfo xmlns="http://schemas.microsoft.com/office/infopath/2007/PartnerControls">
-          <TermName xmlns="http://schemas.microsoft.com/office/infopath/2007/PartnerControls">Report</TermName>
-          <TermId xmlns="http://schemas.microsoft.com/office/infopath/2007/PartnerControls">ecbd77ad-3760-4178-a0ff-1df458fa4e60</TermId>
-        </TermInfo>
-      </Terms>
-    </ECDC_DMS_General_Administration_Document_Type0>
-    <ECDC_DMS_Group xmlns="f21cd5e7-4e59-4426-9a65-65a4b49b5ea4">General Surveillance</ECDC_DMS_Group>
-    <ECDC_DMS_Effective_Date xmlns="f21cd5e7-4e59-4426-9a65-65a4b49b5ea4">2017-08-29T11:46:00+00:00</ECDC_DMS_Effective_Date>
-    <ECDC_DMS_Classification xmlns="f21cd5e7-4e59-4426-9a65-65a4b49b5ea4" xsi:nil="true"/>
-    <ECDC_DMS_Organization0 xmlns="f21cd5e7-4e59-4426-9a65-65a4b49b5ea4">
-      <Terms xmlns="http://schemas.microsoft.com/office/infopath/2007/PartnerControls"/>
-    </ECDC_DMS_Organization0>
-    <ECDC_DMS_Contains_Personal_Data xmlns="f21cd5e7-4e59-4426-9a65-65a4b49b5ea4">false</ECDC_DMS_Contains_Personal_Data>
-  </documentManagement>
-</p:properties>
+<?mso-contentType ?>
+<FormTemplates xmlns="http://schemas.microsoft.com/sharepoint/v3/contenttype/forms">
+  <Display>DocumentLibraryForm</Display>
+  <Edit>DocumentLibraryForm</Edit>
+  <New>DocumentLibraryForm</New>
+</FormTemplates>
 </file>
 
 <file path=customXml/item4.xml><?xml version="1.0" encoding="utf-8"?>
@@ -5021,58 +5030,66 @@
 </file>
 
 <file path=customXml/item5.xml><?xml version="1.0" encoding="utf-8"?>
-<?mso-contentType ?>
-<FormTemplates xmlns="http://schemas.microsoft.com/sharepoint/v3/contenttype/forms">
-  <Display>DocumentLibraryForm</Display>
-  <Edit>DocumentLibraryForm</Edit>
-  <New>DocumentLibraryForm</New>
-</FormTemplates>
+<p:properties xmlns:p="http://schemas.microsoft.com/office/2006/metadata/properties" xmlns:xsi="http://www.w3.org/2001/XMLSchema-instance" xmlns:pc="http://schemas.microsoft.com/office/infopath/2007/PartnerControls">
+  <documentManagement>
+    <ECDC_Description xmlns="http://schemas.microsoft.com/sharepoint/v3" xsi:nil="true"/>
+    <ECDC_DMS_Project0 xmlns="f21cd5e7-4e59-4426-9a65-65a4b49b5ea4">
+      <Terms xmlns="http://schemas.microsoft.com/office/infopath/2007/PartnerControls"/>
+    </ECDC_DMS_Project0>
+    <ECDC_DMS_MIS_Activity_code0 xmlns="f21cd5e7-4e59-4426-9a65-65a4b49b5ea4">
+      <Terms xmlns="http://schemas.microsoft.com/office/infopath/2007/PartnerControls"/>
+    </ECDC_DMS_MIS_Activity_code0>
+    <TaxKeywordTaxHTField xmlns="d23a570b-d7a9-49ca-a34c-8afb8206b4bf">
+      <Terms xmlns="http://schemas.microsoft.com/office/infopath/2007/PartnerControls"/>
+    </TaxKeywordTaxHTField>
+    <ECDC_DMS_Section xmlns="f21cd5e7-4e59-4426-9a65-65a4b49b5ea4">Epidemiological Methods</ECDC_DMS_Section>
+    <TaxCatchAll xmlns="d23a570b-d7a9-49ca-a34c-8afb8206b4bf">
+      <Value>500</Value>
+      <Value>8455</Value>
+    </TaxCatchAll>
+    <ECDC_DMS_Author xmlns="f21cd5e7-4e59-4426-9a65-65a4b49b5ea4">
+      <UserInfo>
+        <DisplayName>Julien Beaute</DisplayName>
+        <AccountId>167</AccountId>
+        <AccountType/>
+      </UserInfo>
+    </ECDC_DMS_Author>
+    <ECDC_Subject_whatTaxHTField0 xmlns="f21cd5e7-4e59-4426-9a65-65a4b49b5ea4">
+      <Terms xmlns="http://schemas.microsoft.com/office/infopath/2007/PartnerControls">
+        <TermInfo xmlns="http://schemas.microsoft.com/office/infopath/2007/PartnerControls">
+          <TermName xmlns="http://schemas.microsoft.com/office/infopath/2007/PartnerControls">surveillance</TermName>
+          <TermId xmlns="http://schemas.microsoft.com/office/infopath/2007/PartnerControls">a0470744-a564-4d8e-b6e3-7633734a10dc</TermId>
+        </TermInfo>
+      </Terms>
+    </ECDC_Subject_whatTaxHTField0>
+    <ECDC_DMS_Data_Controller xmlns="f21cd5e7-4e59-4426-9a65-65a4b49b5ea4">
+      <UserInfo>
+        <DisplayName/>
+        <AccountId xsi:nil="true"/>
+        <AccountType/>
+      </UserInfo>
+    </ECDC_DMS_Data_Controller>
+    <ECDC_DMS_General_Administration_Document_Type0 xmlns="f21cd5e7-4e59-4426-9a65-65a4b49b5ea4">
+      <Terms xmlns="http://schemas.microsoft.com/office/infopath/2007/PartnerControls">
+        <TermInfo xmlns="http://schemas.microsoft.com/office/infopath/2007/PartnerControls">
+          <TermName xmlns="http://schemas.microsoft.com/office/infopath/2007/PartnerControls">Report</TermName>
+          <TermId xmlns="http://schemas.microsoft.com/office/infopath/2007/PartnerControls">ecbd77ad-3760-4178-a0ff-1df458fa4e60</TermId>
+        </TermInfo>
+      </Terms>
+    </ECDC_DMS_General_Administration_Document_Type0>
+    <ECDC_DMS_Group xmlns="f21cd5e7-4e59-4426-9a65-65a4b49b5ea4">General Surveillance</ECDC_DMS_Group>
+    <ECDC_DMS_Effective_Date xmlns="f21cd5e7-4e59-4426-9a65-65a4b49b5ea4">2017-08-29T11:46:00+00:00</ECDC_DMS_Effective_Date>
+    <ECDC_DMS_Classification xmlns="f21cd5e7-4e59-4426-9a65-65a4b49b5ea4" xsi:nil="true"/>
+    <ECDC_DMS_Organization0 xmlns="f21cd5e7-4e59-4426-9a65-65a4b49b5ea4">
+      <Terms xmlns="http://schemas.microsoft.com/office/infopath/2007/PartnerControls"/>
+    </ECDC_DMS_Organization0>
+    <ECDC_DMS_Contains_Personal_Data xmlns="f21cd5e7-4e59-4426-9a65-65a4b49b5ea4">false</ECDC_DMS_Contains_Personal_Data>
+  </documentManagement>
+</p:properties>
 </file>
 
 <file path=customXml/item6.xml><?xml version="1.0" encoding="utf-8"?>
-<?mso-contentType ?>
-<spe:Receivers xmlns:spe="http://schemas.microsoft.com/sharepoint/events">
-  <Receiver>
-    <Name>Document ID Generator</Name>
-    <Synchronization>Synchronous</Synchronization>
-    <Type>10001</Type>
-    <SequenceNumber>1000</SequenceNumber>
-    <Assembly>Microsoft.Office.DocumentManagement, Version=14.0.0.0, Culture=neutral, PublicKeyToken=71e9bce111e9429c</Assembly>
-    <Class>Microsoft.Office.DocumentManagement.Internal.DocIdHandler</Class>
-    <Data/>
-    <Filter/>
-  </Receiver>
-  <Receiver>
-    <Name>Document ID Generator</Name>
-    <Synchronization>Synchronous</Synchronization>
-    <Type>10002</Type>
-    <SequenceNumber>1001</SequenceNumber>
-    <Assembly>Microsoft.Office.DocumentManagement, Version=14.0.0.0, Culture=neutral, PublicKeyToken=71e9bce111e9429c</Assembly>
-    <Class>Microsoft.Office.DocumentManagement.Internal.DocIdHandler</Class>
-    <Data/>
-    <Filter/>
-  </Receiver>
-  <Receiver>
-    <Name>Document ID Generator</Name>
-    <Synchronization>Synchronous</Synchronization>
-    <Type>10004</Type>
-    <SequenceNumber>1002</SequenceNumber>
-    <Assembly>Microsoft.Office.DocumentManagement, Version=14.0.0.0, Culture=neutral, PublicKeyToken=71e9bce111e9429c</Assembly>
-    <Class>Microsoft.Office.DocumentManagement.Internal.DocIdHandler</Class>
-    <Data/>
-    <Filter/>
-  </Receiver>
-  <Receiver>
-    <Name>Document ID Generator</Name>
-    <Synchronization>Synchronous</Synchronization>
-    <Type>10006</Type>
-    <SequenceNumber>1003</SequenceNumber>
-    <Assembly>Microsoft.Office.DocumentManagement, Version=14.0.0.0, Culture=neutral, PublicKeyToken=71e9bce111e9429c</Assembly>
-    <Class>Microsoft.Office.DocumentManagement.Internal.DocIdHandler</Class>
-    <Data/>
-    <Filter/>
-  </Receiver>
-</spe:Receivers>
+<b:Sources xmlns:b="http://schemas.openxmlformats.org/officeDocument/2006/bibliography" xmlns="http://schemas.openxmlformats.org/officeDocument/2006/bibliography" SelectedStyle="\APASixthEditionOfficeOnline.xsl" StyleName="APA" Version="6"/>
 </file>
 
 <file path=customXml/itemProps1.xml><?xml version="1.0" encoding="utf-8"?>
@@ -5084,21 +5101,17 @@
 </file>
 
 <file path=customXml/itemProps2.xml><?xml version="1.0" encoding="utf-8"?>
-<ds:datastoreItem xmlns:ds="http://schemas.openxmlformats.org/officeDocument/2006/customXml" ds:itemID="{201DC00E-563F-4CBF-8F5C-6A1E031DAB91}">
+<ds:datastoreItem xmlns:ds="http://schemas.openxmlformats.org/officeDocument/2006/customXml" ds:itemID="{F084412E-B333-48E6-9F88-74D5540503E9}">
   <ds:schemaRefs>
-    <ds:schemaRef ds:uri="http://schemas.openxmlformats.org/officeDocument/2006/bibliography"/>
+    <ds:schemaRef ds:uri="http://schemas.microsoft.com/sharepoint/events"/>
   </ds:schemaRefs>
 </ds:datastoreItem>
 </file>
 
 <file path=customXml/itemProps3.xml><?xml version="1.0" encoding="utf-8"?>
-<ds:datastoreItem xmlns:ds="http://schemas.openxmlformats.org/officeDocument/2006/customXml" ds:itemID="{AEEB0429-18DA-4ACF-AE9C-82565BA50B2D}">
+<ds:datastoreItem xmlns:ds="http://schemas.openxmlformats.org/officeDocument/2006/customXml" ds:itemID="{8C20B46C-F3E1-4685-94E3-042B9EF3BD6C}">
   <ds:schemaRefs>
-    <ds:schemaRef ds:uri="http://schemas.microsoft.com/office/2006/metadata/properties"/>
-    <ds:schemaRef ds:uri="http://schemas.microsoft.com/office/infopath/2007/PartnerControls"/>
-    <ds:schemaRef ds:uri="http://schemas.microsoft.com/sharepoint/v3"/>
-    <ds:schemaRef ds:uri="f21cd5e7-4e59-4426-9a65-65a4b49b5ea4"/>
-    <ds:schemaRef ds:uri="d23a570b-d7a9-49ca-a34c-8afb8206b4bf"/>
+    <ds:schemaRef ds:uri="http://schemas.microsoft.com/sharepoint/v3/contenttype/forms"/>
   </ds:schemaRefs>
 </ds:datastoreItem>
 </file>
@@ -5124,17 +5137,21 @@
 </file>
 
 <file path=customXml/itemProps5.xml><?xml version="1.0" encoding="utf-8"?>
-<ds:datastoreItem xmlns:ds="http://schemas.openxmlformats.org/officeDocument/2006/customXml" ds:itemID="{8C20B46C-F3E1-4685-94E3-042B9EF3BD6C}">
+<ds:datastoreItem xmlns:ds="http://schemas.openxmlformats.org/officeDocument/2006/customXml" ds:itemID="{AEEB0429-18DA-4ACF-AE9C-82565BA50B2D}">
   <ds:schemaRefs>
-    <ds:schemaRef ds:uri="http://schemas.microsoft.com/sharepoint/v3/contenttype/forms"/>
+    <ds:schemaRef ds:uri="http://schemas.microsoft.com/office/2006/metadata/properties"/>
+    <ds:schemaRef ds:uri="http://schemas.microsoft.com/office/infopath/2007/PartnerControls"/>
+    <ds:schemaRef ds:uri="http://schemas.microsoft.com/sharepoint/v3"/>
+    <ds:schemaRef ds:uri="f21cd5e7-4e59-4426-9a65-65a4b49b5ea4"/>
+    <ds:schemaRef ds:uri="d23a570b-d7a9-49ca-a34c-8afb8206b4bf"/>
   </ds:schemaRefs>
 </ds:datastoreItem>
 </file>
 
 <file path=customXml/itemProps6.xml><?xml version="1.0" encoding="utf-8"?>
-<ds:datastoreItem xmlns:ds="http://schemas.openxmlformats.org/officeDocument/2006/customXml" ds:itemID="{F084412E-B333-48E6-9F88-74D5540503E9}">
+<ds:datastoreItem xmlns:ds="http://schemas.openxmlformats.org/officeDocument/2006/customXml" ds:itemID="{201DC00E-563F-4CBF-8F5C-6A1E031DAB91}">
   <ds:schemaRefs>
-    <ds:schemaRef ds:uri="http://schemas.microsoft.com/sharepoint/events"/>
+    <ds:schemaRef ds:uri="http://schemas.openxmlformats.org/officeDocument/2006/bibliography"/>
   </ds:schemaRefs>
 </ds:datastoreItem>
 </file>
</xml_diff>

<commit_message>
Improving table 1 caption and notes, MSCode The Country
</commit_message>
<xml_diff>
--- a/inst/template/AER_template.docx
+++ b/inst/template/AER_template.docx
@@ -248,8 +248,7 @@
                           <w:p>
                             <w:pPr>
                               <w:spacing w:before="160"/>
-                              <w:ind w:right="113"/>
-                              <w:jc w:val="right"/>
+                              <w:ind w:right="113" w:firstLine="709"/>
                               <w:rPr>
                                 <w:rFonts w:cs="Tahoma"/>
                                 <w:color w:val="FFFFFF"/>
@@ -290,8 +289,7 @@
                           <w:p>
                             <w:pPr>
                               <w:spacing w:before="360"/>
-                              <w:ind w:right="113"/>
-                              <w:jc w:val="right"/>
+                              <w:ind w:left="709" w:right="113"/>
                               <w:rPr>
                                 <w:rFonts w:cs="Tahoma"/>
                                 <w:b/>
@@ -402,8 +400,7 @@
                     <w:p>
                       <w:pPr>
                         <w:spacing w:before="160"/>
-                        <w:ind w:right="113"/>
-                        <w:jc w:val="right"/>
+                        <w:ind w:right="113" w:firstLine="709"/>
                         <w:rPr>
                           <w:rFonts w:cs="Tahoma"/>
                           <w:color w:val="FFFFFF"/>
@@ -444,8 +441,7 @@
                     <w:p>
                       <w:pPr>
                         <w:spacing w:before="360"/>
-                        <w:ind w:right="113"/>
-                        <w:jc w:val="right"/>
+                        <w:ind w:left="709" w:right="113"/>
                         <w:rPr>
                           <w:rFonts w:cs="Tahoma"/>
                           <w:b/>
@@ -569,7 +565,7 @@
         </w:rPr>
         <w:t xml:space="preserve"> </w:t>
       </w:r>
-      <w:bookmarkStart w:id="2" w:name="DATEPUBLICATLAS"/>
+      <w:bookmarkStart w:id="4" w:name="DATEPUBLICATLAS"/>
       <w:r>
         <w:rPr>
           <w:rFonts w:eastAsia="Arial Unicode MS"/>
@@ -577,7 +573,7 @@
         </w:rPr>
         <w:t>Date Public Atlas</w:t>
       </w:r>
-      <w:bookmarkEnd w:id="2"/>
+      <w:bookmarkEnd w:id="4"/>
       <w:r>
         <w:rPr>
           <w:rFonts w:eastAsia="Arial Unicode MS"/>
@@ -619,28 +615,56 @@
           <w:lang w:eastAsia="en-US"/>
         </w:rPr>
       </w:pPr>
-      <w:bookmarkStart w:id="3" w:name="TABLE1_CAPTION"/>
+      <w:bookmarkStart w:id="5" w:name="TABLE1_CAPTION"/>
       <w:r>
         <w:rPr>
           <w:rStyle w:val="EC-Caption-Green"/>
         </w:rPr>
         <w:t>TABLE1_CAPTION</w:t>
       </w:r>
-      <w:bookmarkEnd w:id="3"/>
+      <w:bookmarkEnd w:id="5"/>
       <w:r>
         <w:rPr>
           <w:rStyle w:val="EC-Caption-Green"/>
         </w:rPr>
         <w:t xml:space="preserve">  </w:t>
       </w:r>
-      <w:bookmarkStart w:id="4" w:name="TABLE1"/>
+      <w:bookmarkStart w:id="6" w:name="TABLE1"/>
       <w:r>
         <w:rPr>
           <w:lang w:eastAsia="en-US"/>
         </w:rPr>
         <w:t xml:space="preserve">    </w:t>
       </w:r>
-      <w:bookmarkEnd w:id="4"/>
+      <w:bookmarkEnd w:id="6"/>
+    </w:p>
+    <w:p>
+      <w:pPr>
+        <w:pStyle w:val="EC-Caption-Source"/>
+      </w:pPr>
+      <w:r>
+        <w:t>Source: Country reports.</w:t>
+      </w:r>
+      <w:r>
+        <w:br/>
+        <w:t>ASR: age-standardised rate.</w:t>
+      </w:r>
+      <w:r>
+        <w:br/>
+        <w:t>.: no data reported.</w:t>
+      </w:r>
+      <w:r>
+        <w:t xml:space="preserve"> </w:t>
+      </w:r>
+      <w:r>
+        <w:br/>
+      </w:r>
+      <w:r>
+        <w:t>-: no rate calculated</w:t>
+      </w:r>
+      <w:r>
+        <w:t>.</w:t>
+      </w:r>
     </w:p>
     <w:p>
       <w:pPr>
@@ -657,14 +681,14 @@
           <w:rStyle w:val="EC-Caption-Green"/>
         </w:rPr>
       </w:pPr>
-      <w:bookmarkStart w:id="5" w:name="MAP_NB_CAPTION"/>
+      <w:bookmarkStart w:id="7" w:name="MAP_NB_CAPTION"/>
       <w:r>
         <w:rPr>
           <w:rStyle w:val="EC-Caption-Green"/>
         </w:rPr>
         <w:t>MAP_NB_CAPTION</w:t>
       </w:r>
-      <w:bookmarkEnd w:id="5"/>
+      <w:bookmarkEnd w:id="7"/>
     </w:p>
     <w:p>
       <w:pPr>
@@ -673,14 +697,14 @@
           <w:lang w:eastAsia="en-US"/>
         </w:rPr>
       </w:pPr>
-      <w:bookmarkStart w:id="6" w:name="MAP_NB"/>
+      <w:bookmarkStart w:id="8" w:name="MAP_NB"/>
       <w:r>
         <w:rPr>
           <w:lang w:eastAsia="en-US"/>
         </w:rPr>
         <w:t>MAP_NB</w:t>
       </w:r>
-      <w:bookmarkEnd w:id="6"/>
+      <w:bookmarkEnd w:id="8"/>
     </w:p>
     <w:p>
       <w:pPr>
@@ -699,14 +723,14 @@
           <w:rStyle w:val="EC-Caption-Green"/>
         </w:rPr>
       </w:pPr>
-      <w:bookmarkStart w:id="7" w:name="MAP_RATE_CAPTION"/>
+      <w:bookmarkStart w:id="9" w:name="MAP_RATE_CAPTION"/>
       <w:r>
         <w:rPr>
           <w:rStyle w:val="EC-Caption-Green"/>
         </w:rPr>
         <w:t>MAP_RATE_CAPTION</w:t>
       </w:r>
-      <w:bookmarkEnd w:id="7"/>
+      <w:bookmarkEnd w:id="9"/>
     </w:p>
     <w:p>
       <w:pPr>
@@ -717,14 +741,14 @@
           <w:lang w:eastAsia="en-US"/>
         </w:rPr>
       </w:pPr>
-      <w:bookmarkStart w:id="8" w:name="MAP_RATE"/>
+      <w:bookmarkStart w:id="10" w:name="MAP_RATE"/>
       <w:r>
         <w:rPr>
           <w:lang w:eastAsia="en-US"/>
         </w:rPr>
         <w:t>MAP_RATE</w:t>
       </w:r>
-      <w:bookmarkEnd w:id="8"/>
+      <w:bookmarkEnd w:id="10"/>
     </w:p>
     <w:p>
       <w:pPr>
@@ -743,24 +767,24 @@
           <w:rStyle w:val="EC-Caption-Green"/>
         </w:rPr>
       </w:pPr>
-      <w:bookmarkStart w:id="9" w:name="MAP_ASR_CAPTION"/>
+      <w:bookmarkStart w:id="11" w:name="MAP_ASR_CAPTION"/>
       <w:r>
         <w:rPr>
           <w:rStyle w:val="EC-Caption-Green"/>
         </w:rPr>
         <w:t>MAP_ASR_CAPTION</w:t>
       </w:r>
-      <w:bookmarkEnd w:id="9"/>
+      <w:bookmarkEnd w:id="11"/>
     </w:p>
     <w:p>
       <w:pPr>
         <w:pStyle w:val="EC-Para"/>
       </w:pPr>
-      <w:bookmarkStart w:id="10" w:name="MAP_ASR"/>
+      <w:bookmarkStart w:id="12" w:name="MAP_ASR"/>
       <w:r>
         <w:t>MAP_ASR</w:t>
       </w:r>
-      <w:bookmarkEnd w:id="10"/>
+      <w:bookmarkEnd w:id="12"/>
     </w:p>
     <w:p>
       <w:pPr>
@@ -779,7 +803,7 @@
           <w:rStyle w:val="EC-Caption-Green"/>
         </w:rPr>
       </w:pPr>
-      <w:bookmarkStart w:id="11" w:name="TS_TREND_CAPTION"/>
+      <w:bookmarkStart w:id="13" w:name="TS_TREND_CAPTION"/>
       <w:r>
         <w:rPr>
           <w:rStyle w:val="EC-Caption-Green"/>
@@ -787,7 +811,7 @@
         <w:lastRenderedPageBreak/>
         <w:t>TS_TREND_CAPTION</w:t>
       </w:r>
-      <w:bookmarkEnd w:id="11"/>
+      <w:bookmarkEnd w:id="13"/>
     </w:p>
     <w:p>
       <w:pPr>
@@ -798,14 +822,14 @@
           <w:lang w:eastAsia="en-US"/>
         </w:rPr>
       </w:pPr>
-      <w:bookmarkStart w:id="12" w:name="TS_TREND"/>
+      <w:bookmarkStart w:id="14" w:name="TS_TREND"/>
       <w:r>
         <w:rPr>
           <w:lang w:eastAsia="en-US"/>
         </w:rPr>
         <w:t>TS_TREND</w:t>
       </w:r>
-      <w:bookmarkEnd w:id="12"/>
+      <w:bookmarkEnd w:id="14"/>
       <w:r>
         <w:rPr>
           <w:lang w:eastAsia="en-US"/>
@@ -817,14 +841,14 @@
       <w:pPr>
         <w:pStyle w:val="EC-Caption-Source"/>
       </w:pPr>
-      <w:bookmarkStart w:id="13" w:name="TS_TREND_COUNTRIES"/>
+      <w:bookmarkStart w:id="15" w:name="TS_TREND_COUNTRIES"/>
       <w:r>
         <w:t>TS_TREND_</w:t>
       </w:r>
       <w:r>
         <w:t>COUNTRIES</w:t>
       </w:r>
-      <w:bookmarkEnd w:id="13"/>
+      <w:bookmarkEnd w:id="15"/>
     </w:p>
     <w:p>
       <w:pPr>
@@ -841,37 +865,37 @@
           <w:rStyle w:val="EC-Caption-Green"/>
         </w:rPr>
       </w:pPr>
-      <w:bookmarkStart w:id="14" w:name="TS_SEASON_CAPTION"/>
+      <w:bookmarkStart w:id="16" w:name="TS_SEASON_CAPTION"/>
       <w:r>
         <w:rPr>
           <w:rStyle w:val="EC-Caption-Green"/>
         </w:rPr>
         <w:t>TS_SEASON_CAPTION</w:t>
       </w:r>
-      <w:bookmarkEnd w:id="14"/>
+      <w:bookmarkEnd w:id="16"/>
     </w:p>
     <w:p>
       <w:pPr>
         <w:pStyle w:val="EC-Para"/>
       </w:pPr>
-      <w:bookmarkStart w:id="15" w:name="TS_SEASON"/>
+      <w:bookmarkStart w:id="17" w:name="TS_SEASON"/>
       <w:r>
         <w:t>TS_SEASON</w:t>
       </w:r>
-      <w:bookmarkEnd w:id="15"/>
+      <w:bookmarkEnd w:id="17"/>
     </w:p>
     <w:p>
       <w:pPr>
         <w:pStyle w:val="EC-Caption-Source"/>
       </w:pPr>
-      <w:bookmarkStart w:id="16" w:name="TS_SEASON_COUNTRIES"/>
+      <w:bookmarkStart w:id="18" w:name="TS_SEASON_COUNTRIES"/>
       <w:r>
         <w:t>TS_SEASON_</w:t>
       </w:r>
       <w:r>
         <w:t>COUNTRIES</w:t>
       </w:r>
-      <w:bookmarkEnd w:id="16"/>
+      <w:bookmarkEnd w:id="18"/>
     </w:p>
     <w:p>
       <w:pPr>
@@ -885,24 +909,24 @@
           <w:rStyle w:val="EC-Caption-Green"/>
         </w:rPr>
       </w:pPr>
-      <w:bookmarkStart w:id="17" w:name="TS_SPECIFIC_CAPTION"/>
+      <w:bookmarkStart w:id="19" w:name="TS_SPECIFIC_CAPTION"/>
       <w:r>
         <w:rPr>
           <w:rStyle w:val="EC-Caption-Green"/>
         </w:rPr>
         <w:t>TS_SPECIFIC_CAPTION</w:t>
       </w:r>
-      <w:bookmarkEnd w:id="17"/>
+      <w:bookmarkEnd w:id="19"/>
     </w:p>
     <w:p>
       <w:pPr>
         <w:pStyle w:val="EC-Para"/>
       </w:pPr>
-      <w:bookmarkStart w:id="18" w:name="TS_SPECIFIC"/>
+      <w:bookmarkStart w:id="20" w:name="TS_SPECIFIC"/>
       <w:r>
         <w:t>TS_SPECIFIC</w:t>
       </w:r>
-      <w:bookmarkEnd w:id="18"/>
+      <w:bookmarkEnd w:id="20"/>
     </w:p>
     <w:p>
       <w:pPr>
@@ -918,14 +942,14 @@
           <w:rStyle w:val="EC-Caption-Green"/>
         </w:rPr>
       </w:pPr>
-      <w:bookmarkStart w:id="19" w:name="BARGPH_AGEGENDER_CAPTION"/>
+      <w:bookmarkStart w:id="21" w:name="BARGPH_AGEGENDER_CAPTION"/>
       <w:r>
         <w:rPr>
           <w:rStyle w:val="EC-Caption-Green"/>
         </w:rPr>
         <w:t>BARGPH_AGEGENDER_CAPTION</w:t>
       </w:r>
-      <w:bookmarkEnd w:id="19"/>
+      <w:bookmarkEnd w:id="21"/>
     </w:p>
     <w:p>
       <w:pPr>
@@ -936,7 +960,7 @@
           <w:lang w:eastAsia="en-US"/>
         </w:rPr>
       </w:pPr>
-      <w:bookmarkStart w:id="20" w:name="BARGPH_AGEGENDER"/>
+      <w:bookmarkStart w:id="22" w:name="BARGPH_AGEGENDER"/>
       <w:r>
         <w:rPr>
           <w:lang w:eastAsia="en-US"/>
@@ -949,7 +973,7 @@
         </w:rPr>
         <w:t>R</w:t>
       </w:r>
-      <w:bookmarkEnd w:id="20"/>
+      <w:bookmarkEnd w:id="22"/>
       <w:r>
         <w:rPr>
           <w:lang w:eastAsia="en-US"/>
@@ -974,24 +998,24 @@
           <w:rStyle w:val="EC-Caption-Green"/>
         </w:rPr>
       </w:pPr>
-      <w:bookmarkStart w:id="21" w:name="BARGPH_AGE_CAPTION"/>
+      <w:bookmarkStart w:id="23" w:name="BARGPH_AGE_CAPTION"/>
       <w:r>
         <w:rPr>
           <w:rStyle w:val="EC-Caption-Green"/>
         </w:rPr>
         <w:t>BARGPH_AGE_CAPTION</w:t>
       </w:r>
-      <w:bookmarkEnd w:id="21"/>
+      <w:bookmarkEnd w:id="23"/>
     </w:p>
     <w:p>
       <w:pPr>
         <w:pStyle w:val="EC-Para"/>
       </w:pPr>
-      <w:bookmarkStart w:id="22" w:name="BARGPH_AGE"/>
+      <w:bookmarkStart w:id="24" w:name="BARGPH_AGE"/>
       <w:r>
         <w:t>BARGPH_AGE</w:t>
       </w:r>
-      <w:bookmarkEnd w:id="22"/>
+      <w:bookmarkEnd w:id="24"/>
     </w:p>
     <w:p>
       <w:pPr>
@@ -1050,34 +1074,36 @@
     </w:p>
     <w:p>
       <w:pPr>
+        <w:pStyle w:val="EC-Para"/>
+        <w:rPr>
+          <w:lang w:eastAsia="en-US"/>
+        </w:rPr>
+      </w:pPr>
+    </w:p>
+    <w:p>
+      <w:pPr>
         <w:rPr>
           <w:rFonts w:cs="Tahoma"/>
           <w:b/>
           <w:bCs/>
-          <w:color w:val="69AE23"/>
+          <w:color w:val="65B32E"/>
           <w:sz w:val="30"/>
           <w:szCs w:val="30"/>
           <w:lang w:eastAsia="en-US"/>
         </w:rPr>
       </w:pPr>
+      <w:r>
+        <w:br w:type="page"/>
+      </w:r>
     </w:p>
     <w:p>
       <w:pPr>
         <w:pStyle w:val="EC-Title-5"/>
       </w:pPr>
       <w:r>
+        <w:lastRenderedPageBreak/>
         <w:t>References</w:t>
       </w:r>
-    </w:p>
-    <w:p>
-      <w:pPr>
-        <w:pStyle w:val="EC-Para"/>
-      </w:pPr>
-    </w:p>
-    <w:p>
-      <w:pPr>
-        <w:pStyle w:val="EC-Para"/>
-      </w:pPr>
     </w:p>
     <w:sectPr>
       <w:headerReference w:type="even" r:id="rId14"/>
@@ -1458,7 +1484,7 @@
         <w:color w:val="808080"/>
         <w:sz w:val="14"/>
       </w:rPr>
-      <w:t>Annual epidemiological report for 201</w:t>
+      <w:t>Annual epidemiological report</w:t>
     </w:r>
     <w:r>
       <w:rPr>
@@ -1467,7 +1493,7 @@
         <w:color w:val="808080"/>
         <w:sz w:val="14"/>
       </w:rPr>
-      <w:t>6</w:t>
+      <w:t xml:space="preserve"> for YEAR</w:t>
     </w:r>
     <w:r>
       <w:rPr>
@@ -1662,7 +1688,16 @@
         <w:color w:val="808080"/>
         <w:sz w:val="14"/>
       </w:rPr>
-      <w:t>l epidemiological report for 2016</w:t>
+      <w:t>l epidemiological report</w:t>
+    </w:r>
+    <w:r>
+      <w:rPr>
+        <w:rFonts w:cs="Tahoma"/>
+        <w:b/>
+        <w:color w:val="808080"/>
+        <w:sz w:val="14"/>
+      </w:rPr>
+      <w:t xml:space="preserve"> for YEAR</w:t>
     </w:r>
   </w:p>
 </w:hdr>
@@ -4686,66 +4721,65 @@
 </file>
 
 <file path=customXml/item1.xml><?xml version="1.0" encoding="utf-8"?>
-<?mso-contentType ?>
-<SharedContentType xmlns="Microsoft.SharePoint.Taxonomy.ContentTypeSync" SourceId="de887f88-4a24-49db-a549-4c3cbb517053" ContentTypeId="0x010100D736C7ACE9B64A2887FC840CE64E73CD00F9B766FA919147C8AA3C665BB5FE334200CFE92820D3804675818B1C25C1C0AF80" PreviousValue="false"/>
+<p:properties xmlns:p="http://schemas.microsoft.com/office/2006/metadata/properties" xmlns:xsi="http://www.w3.org/2001/XMLSchema-instance" xmlns:pc="http://schemas.microsoft.com/office/infopath/2007/PartnerControls">
+  <documentManagement>
+    <ECDC_Description xmlns="http://schemas.microsoft.com/sharepoint/v3" xsi:nil="true"/>
+    <ECDC_DMS_Project0 xmlns="f21cd5e7-4e59-4426-9a65-65a4b49b5ea4">
+      <Terms xmlns="http://schemas.microsoft.com/office/infopath/2007/PartnerControls"/>
+    </ECDC_DMS_Project0>
+    <ECDC_DMS_MIS_Activity_code0 xmlns="f21cd5e7-4e59-4426-9a65-65a4b49b5ea4">
+      <Terms xmlns="http://schemas.microsoft.com/office/infopath/2007/PartnerControls"/>
+    </ECDC_DMS_MIS_Activity_code0>
+    <TaxKeywordTaxHTField xmlns="d23a570b-d7a9-49ca-a34c-8afb8206b4bf">
+      <Terms xmlns="http://schemas.microsoft.com/office/infopath/2007/PartnerControls"/>
+    </TaxKeywordTaxHTField>
+    <ECDC_DMS_Section xmlns="f21cd5e7-4e59-4426-9a65-65a4b49b5ea4">Epidemiological Methods</ECDC_DMS_Section>
+    <TaxCatchAll xmlns="d23a570b-d7a9-49ca-a34c-8afb8206b4bf">
+      <Value>500</Value>
+      <Value>8455</Value>
+    </TaxCatchAll>
+    <ECDC_DMS_Author xmlns="f21cd5e7-4e59-4426-9a65-65a4b49b5ea4">
+      <UserInfo>
+        <DisplayName>Julien Beaute</DisplayName>
+        <AccountId>167</AccountId>
+        <AccountType/>
+      </UserInfo>
+    </ECDC_DMS_Author>
+    <ECDC_Subject_whatTaxHTField0 xmlns="f21cd5e7-4e59-4426-9a65-65a4b49b5ea4">
+      <Terms xmlns="http://schemas.microsoft.com/office/infopath/2007/PartnerControls">
+        <TermInfo xmlns="http://schemas.microsoft.com/office/infopath/2007/PartnerControls">
+          <TermName xmlns="http://schemas.microsoft.com/office/infopath/2007/PartnerControls">surveillance</TermName>
+          <TermId xmlns="http://schemas.microsoft.com/office/infopath/2007/PartnerControls">a0470744-a564-4d8e-b6e3-7633734a10dc</TermId>
+        </TermInfo>
+      </Terms>
+    </ECDC_Subject_whatTaxHTField0>
+    <ECDC_DMS_Data_Controller xmlns="f21cd5e7-4e59-4426-9a65-65a4b49b5ea4">
+      <UserInfo>
+        <DisplayName/>
+        <AccountId xsi:nil="true"/>
+        <AccountType/>
+      </UserInfo>
+    </ECDC_DMS_Data_Controller>
+    <ECDC_DMS_General_Administration_Document_Type0 xmlns="f21cd5e7-4e59-4426-9a65-65a4b49b5ea4">
+      <Terms xmlns="http://schemas.microsoft.com/office/infopath/2007/PartnerControls">
+        <TermInfo xmlns="http://schemas.microsoft.com/office/infopath/2007/PartnerControls">
+          <TermName xmlns="http://schemas.microsoft.com/office/infopath/2007/PartnerControls">Report</TermName>
+          <TermId xmlns="http://schemas.microsoft.com/office/infopath/2007/PartnerControls">ecbd77ad-3760-4178-a0ff-1df458fa4e60</TermId>
+        </TermInfo>
+      </Terms>
+    </ECDC_DMS_General_Administration_Document_Type0>
+    <ECDC_DMS_Group xmlns="f21cd5e7-4e59-4426-9a65-65a4b49b5ea4">General Surveillance</ECDC_DMS_Group>
+    <ECDC_DMS_Effective_Date xmlns="f21cd5e7-4e59-4426-9a65-65a4b49b5ea4">2017-08-29T11:46:00+00:00</ECDC_DMS_Effective_Date>
+    <ECDC_DMS_Classification xmlns="f21cd5e7-4e59-4426-9a65-65a4b49b5ea4" xsi:nil="true"/>
+    <ECDC_DMS_Organization0 xmlns="f21cd5e7-4e59-4426-9a65-65a4b49b5ea4">
+      <Terms xmlns="http://schemas.microsoft.com/office/infopath/2007/PartnerControls"/>
+    </ECDC_DMS_Organization0>
+    <ECDC_DMS_Contains_Personal_Data xmlns="f21cd5e7-4e59-4426-9a65-65a4b49b5ea4">false</ECDC_DMS_Contains_Personal_Data>
+  </documentManagement>
+</p:properties>
 </file>
 
 <file path=customXml/item2.xml><?xml version="1.0" encoding="utf-8"?>
-<?mso-contentType ?>
-<spe:Receivers xmlns:spe="http://schemas.microsoft.com/sharepoint/events">
-  <Receiver>
-    <Name>Document ID Generator</Name>
-    <Synchronization>Synchronous</Synchronization>
-    <Type>10001</Type>
-    <SequenceNumber>1000</SequenceNumber>
-    <Assembly>Microsoft.Office.DocumentManagement, Version=14.0.0.0, Culture=neutral, PublicKeyToken=71e9bce111e9429c</Assembly>
-    <Class>Microsoft.Office.DocumentManagement.Internal.DocIdHandler</Class>
-    <Data/>
-    <Filter/>
-  </Receiver>
-  <Receiver>
-    <Name>Document ID Generator</Name>
-    <Synchronization>Synchronous</Synchronization>
-    <Type>10002</Type>
-    <SequenceNumber>1001</SequenceNumber>
-    <Assembly>Microsoft.Office.DocumentManagement, Version=14.0.0.0, Culture=neutral, PublicKeyToken=71e9bce111e9429c</Assembly>
-    <Class>Microsoft.Office.DocumentManagement.Internal.DocIdHandler</Class>
-    <Data/>
-    <Filter/>
-  </Receiver>
-  <Receiver>
-    <Name>Document ID Generator</Name>
-    <Synchronization>Synchronous</Synchronization>
-    <Type>10004</Type>
-    <SequenceNumber>1002</SequenceNumber>
-    <Assembly>Microsoft.Office.DocumentManagement, Version=14.0.0.0, Culture=neutral, PublicKeyToken=71e9bce111e9429c</Assembly>
-    <Class>Microsoft.Office.DocumentManagement.Internal.DocIdHandler</Class>
-    <Data/>
-    <Filter/>
-  </Receiver>
-  <Receiver>
-    <Name>Document ID Generator</Name>
-    <Synchronization>Synchronous</Synchronization>
-    <Type>10006</Type>
-    <SequenceNumber>1003</SequenceNumber>
-    <Assembly>Microsoft.Office.DocumentManagement, Version=14.0.0.0, Culture=neutral, PublicKeyToken=71e9bce111e9429c</Assembly>
-    <Class>Microsoft.Office.DocumentManagement.Internal.DocIdHandler</Class>
-    <Data/>
-    <Filter/>
-  </Receiver>
-</spe:Receivers>
-</file>
-
-<file path=customXml/item3.xml><?xml version="1.0" encoding="utf-8"?>
-<?mso-contentType ?>
-<FormTemplates xmlns="http://schemas.microsoft.com/sharepoint/v3/contenttype/forms">
-  <Display>DocumentLibraryForm</Display>
-  <Edit>DocumentLibraryForm</Edit>
-  <New>DocumentLibraryForm</New>
-</FormTemplates>
-</file>
-
-<file path=customXml/item4.xml><?xml version="1.0" encoding="utf-8"?>
 <ct:contentTypeSchema xmlns:ct="http://schemas.microsoft.com/office/2006/metadata/contentType" xmlns:ma="http://schemas.microsoft.com/office/2006/metadata/properties/metaAttributes" ct:_="" ma:_="" ma:contentTypeName="General Administration" ma:contentTypeID="0x010100D736C7ACE9B64A2887FC840CE64E73CD00F9B766FA919147C8AA3C665BB5FE334200CFE92820D3804675818B1C25C1C0AF8000D13B0FF061A3354CA2214CAB9B27F5CE" ma:contentTypeVersion="8" ma:contentTypeDescription="General Administration Content Type" ma:contentTypeScope="" ma:versionID="027b1c700e48af201e05a50e6a9d4684">
   <xsd:schema xmlns:xsd="http://www.w3.org/2001/XMLSchema" xmlns:xs="http://www.w3.org/2001/XMLSchema" xmlns:p="http://schemas.microsoft.com/office/2006/metadata/properties" xmlns:ns1="http://schemas.microsoft.com/sharepoint/v3" xmlns:ns2="f21cd5e7-4e59-4426-9a65-65a4b49b5ea4" xmlns:ns3="d23a570b-d7a9-49ca-a34c-8afb8206b4bf" targetNamespace="http://schemas.microsoft.com/office/2006/metadata/properties" ma:root="true" ma:fieldsID="fc1d0c9cd27a1471bca797b4d429cbe1" ns1:_="" ns2:_="" ns3:_="">
     <xsd:import namespace="http://schemas.microsoft.com/sharepoint/v3"/>
@@ -5029,63 +5063,64 @@
 </ct:contentTypeSchema>
 </file>
 
+<file path=customXml/item3.xml><?xml version="1.0" encoding="utf-8"?>
+<?mso-contentType ?>
+<FormTemplates xmlns="http://schemas.microsoft.com/sharepoint/v3/contenttype/forms">
+  <Display>DocumentLibraryForm</Display>
+  <Edit>DocumentLibraryForm</Edit>
+  <New>DocumentLibraryForm</New>
+</FormTemplates>
+</file>
+
+<file path=customXml/item4.xml><?xml version="1.0" encoding="utf-8"?>
+<?mso-contentType ?>
+<spe:Receivers xmlns:spe="http://schemas.microsoft.com/sharepoint/events">
+  <Receiver>
+    <Name>Document ID Generator</Name>
+    <Synchronization>Synchronous</Synchronization>
+    <Type>10001</Type>
+    <SequenceNumber>1000</SequenceNumber>
+    <Assembly>Microsoft.Office.DocumentManagement, Version=14.0.0.0, Culture=neutral, PublicKeyToken=71e9bce111e9429c</Assembly>
+    <Class>Microsoft.Office.DocumentManagement.Internal.DocIdHandler</Class>
+    <Data/>
+    <Filter/>
+  </Receiver>
+  <Receiver>
+    <Name>Document ID Generator</Name>
+    <Synchronization>Synchronous</Synchronization>
+    <Type>10002</Type>
+    <SequenceNumber>1001</SequenceNumber>
+    <Assembly>Microsoft.Office.DocumentManagement, Version=14.0.0.0, Culture=neutral, PublicKeyToken=71e9bce111e9429c</Assembly>
+    <Class>Microsoft.Office.DocumentManagement.Internal.DocIdHandler</Class>
+    <Data/>
+    <Filter/>
+  </Receiver>
+  <Receiver>
+    <Name>Document ID Generator</Name>
+    <Synchronization>Synchronous</Synchronization>
+    <Type>10004</Type>
+    <SequenceNumber>1002</SequenceNumber>
+    <Assembly>Microsoft.Office.DocumentManagement, Version=14.0.0.0, Culture=neutral, PublicKeyToken=71e9bce111e9429c</Assembly>
+    <Class>Microsoft.Office.DocumentManagement.Internal.DocIdHandler</Class>
+    <Data/>
+    <Filter/>
+  </Receiver>
+  <Receiver>
+    <Name>Document ID Generator</Name>
+    <Synchronization>Synchronous</Synchronization>
+    <Type>10006</Type>
+    <SequenceNumber>1003</SequenceNumber>
+    <Assembly>Microsoft.Office.DocumentManagement, Version=14.0.0.0, Culture=neutral, PublicKeyToken=71e9bce111e9429c</Assembly>
+    <Class>Microsoft.Office.DocumentManagement.Internal.DocIdHandler</Class>
+    <Data/>
+    <Filter/>
+  </Receiver>
+</spe:Receivers>
+</file>
+
 <file path=customXml/item5.xml><?xml version="1.0" encoding="utf-8"?>
-<p:properties xmlns:p="http://schemas.microsoft.com/office/2006/metadata/properties" xmlns:xsi="http://www.w3.org/2001/XMLSchema-instance" xmlns:pc="http://schemas.microsoft.com/office/infopath/2007/PartnerControls">
-  <documentManagement>
-    <ECDC_Description xmlns="http://schemas.microsoft.com/sharepoint/v3" xsi:nil="true"/>
-    <ECDC_DMS_Project0 xmlns="f21cd5e7-4e59-4426-9a65-65a4b49b5ea4">
-      <Terms xmlns="http://schemas.microsoft.com/office/infopath/2007/PartnerControls"/>
-    </ECDC_DMS_Project0>
-    <ECDC_DMS_MIS_Activity_code0 xmlns="f21cd5e7-4e59-4426-9a65-65a4b49b5ea4">
-      <Terms xmlns="http://schemas.microsoft.com/office/infopath/2007/PartnerControls"/>
-    </ECDC_DMS_MIS_Activity_code0>
-    <TaxKeywordTaxHTField xmlns="d23a570b-d7a9-49ca-a34c-8afb8206b4bf">
-      <Terms xmlns="http://schemas.microsoft.com/office/infopath/2007/PartnerControls"/>
-    </TaxKeywordTaxHTField>
-    <ECDC_DMS_Section xmlns="f21cd5e7-4e59-4426-9a65-65a4b49b5ea4">Epidemiological Methods</ECDC_DMS_Section>
-    <TaxCatchAll xmlns="d23a570b-d7a9-49ca-a34c-8afb8206b4bf">
-      <Value>500</Value>
-      <Value>8455</Value>
-    </TaxCatchAll>
-    <ECDC_DMS_Author xmlns="f21cd5e7-4e59-4426-9a65-65a4b49b5ea4">
-      <UserInfo>
-        <DisplayName>Julien Beaute</DisplayName>
-        <AccountId>167</AccountId>
-        <AccountType/>
-      </UserInfo>
-    </ECDC_DMS_Author>
-    <ECDC_Subject_whatTaxHTField0 xmlns="f21cd5e7-4e59-4426-9a65-65a4b49b5ea4">
-      <Terms xmlns="http://schemas.microsoft.com/office/infopath/2007/PartnerControls">
-        <TermInfo xmlns="http://schemas.microsoft.com/office/infopath/2007/PartnerControls">
-          <TermName xmlns="http://schemas.microsoft.com/office/infopath/2007/PartnerControls">surveillance</TermName>
-          <TermId xmlns="http://schemas.microsoft.com/office/infopath/2007/PartnerControls">a0470744-a564-4d8e-b6e3-7633734a10dc</TermId>
-        </TermInfo>
-      </Terms>
-    </ECDC_Subject_whatTaxHTField0>
-    <ECDC_DMS_Data_Controller xmlns="f21cd5e7-4e59-4426-9a65-65a4b49b5ea4">
-      <UserInfo>
-        <DisplayName/>
-        <AccountId xsi:nil="true"/>
-        <AccountType/>
-      </UserInfo>
-    </ECDC_DMS_Data_Controller>
-    <ECDC_DMS_General_Administration_Document_Type0 xmlns="f21cd5e7-4e59-4426-9a65-65a4b49b5ea4">
-      <Terms xmlns="http://schemas.microsoft.com/office/infopath/2007/PartnerControls">
-        <TermInfo xmlns="http://schemas.microsoft.com/office/infopath/2007/PartnerControls">
-          <TermName xmlns="http://schemas.microsoft.com/office/infopath/2007/PartnerControls">Report</TermName>
-          <TermId xmlns="http://schemas.microsoft.com/office/infopath/2007/PartnerControls">ecbd77ad-3760-4178-a0ff-1df458fa4e60</TermId>
-        </TermInfo>
-      </Terms>
-    </ECDC_DMS_General_Administration_Document_Type0>
-    <ECDC_DMS_Group xmlns="f21cd5e7-4e59-4426-9a65-65a4b49b5ea4">General Surveillance</ECDC_DMS_Group>
-    <ECDC_DMS_Effective_Date xmlns="f21cd5e7-4e59-4426-9a65-65a4b49b5ea4">2017-08-29T11:46:00+00:00</ECDC_DMS_Effective_Date>
-    <ECDC_DMS_Classification xmlns="f21cd5e7-4e59-4426-9a65-65a4b49b5ea4" xsi:nil="true"/>
-    <ECDC_DMS_Organization0 xmlns="f21cd5e7-4e59-4426-9a65-65a4b49b5ea4">
-      <Terms xmlns="http://schemas.microsoft.com/office/infopath/2007/PartnerControls"/>
-    </ECDC_DMS_Organization0>
-    <ECDC_DMS_Contains_Personal_Data xmlns="f21cd5e7-4e59-4426-9a65-65a4b49b5ea4">false</ECDC_DMS_Contains_Personal_Data>
-  </documentManagement>
-</p:properties>
+<?mso-contentType ?>
+<SharedContentType xmlns="Microsoft.SharePoint.Taxonomy.ContentTypeSync" SourceId="de887f88-4a24-49db-a549-4c3cbb517053" ContentTypeId="0x010100D736C7ACE9B64A2887FC840CE64E73CD00F9B766FA919147C8AA3C665BB5FE334200CFE92820D3804675818B1C25C1C0AF80" PreviousValue="false"/>
 </file>
 
 <file path=customXml/item6.xml><?xml version="1.0" encoding="utf-8"?>
@@ -5093,30 +5128,18 @@
 </file>
 
 <file path=customXml/itemProps1.xml><?xml version="1.0" encoding="utf-8"?>
-<ds:datastoreItem xmlns:ds="http://schemas.openxmlformats.org/officeDocument/2006/customXml" ds:itemID="{0D5F5738-961F-4597-BABD-37FD6507F57F}">
+<ds:datastoreItem xmlns:ds="http://schemas.openxmlformats.org/officeDocument/2006/customXml" ds:itemID="{AEEB0429-18DA-4ACF-AE9C-82565BA50B2D}">
   <ds:schemaRefs>
-    <ds:schemaRef ds:uri="Microsoft.SharePoint.Taxonomy.ContentTypeSync"/>
+    <ds:schemaRef ds:uri="http://schemas.microsoft.com/office/2006/metadata/properties"/>
+    <ds:schemaRef ds:uri="http://schemas.microsoft.com/office/infopath/2007/PartnerControls"/>
+    <ds:schemaRef ds:uri="http://schemas.microsoft.com/sharepoint/v3"/>
+    <ds:schemaRef ds:uri="f21cd5e7-4e59-4426-9a65-65a4b49b5ea4"/>
+    <ds:schemaRef ds:uri="d23a570b-d7a9-49ca-a34c-8afb8206b4bf"/>
   </ds:schemaRefs>
 </ds:datastoreItem>
 </file>
 
 <file path=customXml/itemProps2.xml><?xml version="1.0" encoding="utf-8"?>
-<ds:datastoreItem xmlns:ds="http://schemas.openxmlformats.org/officeDocument/2006/customXml" ds:itemID="{F084412E-B333-48E6-9F88-74D5540503E9}">
-  <ds:schemaRefs>
-    <ds:schemaRef ds:uri="http://schemas.microsoft.com/sharepoint/events"/>
-  </ds:schemaRefs>
-</ds:datastoreItem>
-</file>
-
-<file path=customXml/itemProps3.xml><?xml version="1.0" encoding="utf-8"?>
-<ds:datastoreItem xmlns:ds="http://schemas.openxmlformats.org/officeDocument/2006/customXml" ds:itemID="{8C20B46C-F3E1-4685-94E3-042B9EF3BD6C}">
-  <ds:schemaRefs>
-    <ds:schemaRef ds:uri="http://schemas.microsoft.com/sharepoint/v3/contenttype/forms"/>
-  </ds:schemaRefs>
-</ds:datastoreItem>
-</file>
-
-<file path=customXml/itemProps4.xml><?xml version="1.0" encoding="utf-8"?>
 <ds:datastoreItem xmlns:ds="http://schemas.openxmlformats.org/officeDocument/2006/customXml" ds:itemID="{6D479805-76AE-469D-AD81-3BD8B769087B}">
   <ds:schemaRefs>
     <ds:schemaRef ds:uri="http://schemas.microsoft.com/office/2006/metadata/contentType"/>
@@ -5136,14 +5159,26 @@
 </ds:datastoreItem>
 </file>
 
+<file path=customXml/itemProps3.xml><?xml version="1.0" encoding="utf-8"?>
+<ds:datastoreItem xmlns:ds="http://schemas.openxmlformats.org/officeDocument/2006/customXml" ds:itemID="{8C20B46C-F3E1-4685-94E3-042B9EF3BD6C}">
+  <ds:schemaRefs>
+    <ds:schemaRef ds:uri="http://schemas.microsoft.com/sharepoint/v3/contenttype/forms"/>
+  </ds:schemaRefs>
+</ds:datastoreItem>
+</file>
+
+<file path=customXml/itemProps4.xml><?xml version="1.0" encoding="utf-8"?>
+<ds:datastoreItem xmlns:ds="http://schemas.openxmlformats.org/officeDocument/2006/customXml" ds:itemID="{F084412E-B333-48E6-9F88-74D5540503E9}">
+  <ds:schemaRefs>
+    <ds:schemaRef ds:uri="http://schemas.microsoft.com/sharepoint/events"/>
+  </ds:schemaRefs>
+</ds:datastoreItem>
+</file>
+
 <file path=customXml/itemProps5.xml><?xml version="1.0" encoding="utf-8"?>
-<ds:datastoreItem xmlns:ds="http://schemas.openxmlformats.org/officeDocument/2006/customXml" ds:itemID="{AEEB0429-18DA-4ACF-AE9C-82565BA50B2D}">
+<ds:datastoreItem xmlns:ds="http://schemas.openxmlformats.org/officeDocument/2006/customXml" ds:itemID="{0D5F5738-961F-4597-BABD-37FD6507F57F}">
   <ds:schemaRefs>
-    <ds:schemaRef ds:uri="http://schemas.microsoft.com/office/2006/metadata/properties"/>
-    <ds:schemaRef ds:uri="http://schemas.microsoft.com/office/infopath/2007/PartnerControls"/>
-    <ds:schemaRef ds:uri="http://schemas.microsoft.com/sharepoint/v3"/>
-    <ds:schemaRef ds:uri="f21cd5e7-4e59-4426-9a65-65a4b49b5ea4"/>
-    <ds:schemaRef ds:uri="d23a570b-d7a9-49ca-a34c-8afb8206b4bf"/>
+    <ds:schemaRef ds:uri="Microsoft.SharePoint.Taxonomy.ContentTypeSync"/>
   </ds:schemaRefs>
 </ds:datastoreItem>
 </file>

</xml_diff>

<commit_message>
Add automatic updating of the year in the header of the reports
</commit_message>
<xml_diff>
--- a/inst/template/AER_template.docx
+++ b/inst/template/AER_template.docx
@@ -1,6 +1,6 @@
 
 <file path=word/document.xml><?xml version="1.0" encoding="utf-8"?>
-<w:document xmlns:wpc="http://schemas.microsoft.com/office/word/2010/wordprocessingCanvas" xmlns:cx="http://schemas.microsoft.com/office/drawing/2014/chartex" xmlns:cx1="http://schemas.microsoft.com/office/drawing/2015/9/8/chartex" xmlns:cx2="http://schemas.microsoft.com/office/drawing/2015/10/21/chartex" xmlns:cx3="http://schemas.microsoft.com/office/drawing/2016/5/9/chartex" xmlns:cx4="http://schemas.microsoft.com/office/drawing/2016/5/10/chartex" xmlns:cx5="http://schemas.microsoft.com/office/drawing/2016/5/11/chartex" xmlns:cx6="http://schemas.microsoft.com/office/drawing/2016/5/12/chartex" xmlns:cx7="http://schemas.microsoft.com/office/drawing/2016/5/13/chartex" xmlns:cx8="http://schemas.microsoft.com/office/drawing/2016/5/14/chartex" xmlns:mc="http://schemas.openxmlformats.org/markup-compatibility/2006" xmlns:aink="http://schemas.microsoft.com/office/drawing/2016/ink" xmlns:am3d="http://schemas.microsoft.com/office/drawing/2017/model3d" xmlns:o="urn:schemas-microsoft-com:office:office" xmlns:r="http://schemas.openxmlformats.org/officeDocument/2006/relationships" xmlns:m="http://schemas.openxmlformats.org/officeDocument/2006/math" xmlns:v="urn:schemas-microsoft-com:vml" xmlns:wp14="http://schemas.microsoft.com/office/word/2010/wordprocessingDrawing" xmlns:wp="http://schemas.openxmlformats.org/drawingml/2006/wordprocessingDrawing" xmlns:w10="urn:schemas-microsoft-com:office:word" xmlns:w="http://schemas.openxmlformats.org/wordprocessingml/2006/main" xmlns:w14="http://schemas.microsoft.com/office/word/2010/wordml" xmlns:w15="http://schemas.microsoft.com/office/word/2012/wordml" xmlns:w16cex="http://schemas.microsoft.com/office/word/2018/wordml/cex" xmlns:w16cid="http://schemas.microsoft.com/office/word/2016/wordml/cid" xmlns:w16="http://schemas.microsoft.com/office/word/2018/wordml" xmlns:w16se="http://schemas.microsoft.com/office/word/2015/wordml/symex" xmlns:wpg="http://schemas.microsoft.com/office/word/2010/wordprocessingGroup" xmlns:wpi="http://schemas.microsoft.com/office/word/2010/wordprocessingInk" xmlns:wne="http://schemas.microsoft.com/office/word/2006/wordml" xmlns:wps="http://schemas.microsoft.com/office/word/2010/wordprocessingShape" mc:Ignorable="w14 w15 w16se w16cid w16 w16cex wp14">
+<w:document xmlns:wpc="http://schemas.microsoft.com/office/word/2010/wordprocessingCanvas" xmlns:cx="http://schemas.microsoft.com/office/drawing/2014/chartex" xmlns:cx1="http://schemas.microsoft.com/office/drawing/2015/9/8/chartex" xmlns:cx2="http://schemas.microsoft.com/office/drawing/2015/10/21/chartex" xmlns:cx3="http://schemas.microsoft.com/office/drawing/2016/5/9/chartex" xmlns:cx4="http://schemas.microsoft.com/office/drawing/2016/5/10/chartex" xmlns:cx5="http://schemas.microsoft.com/office/drawing/2016/5/11/chartex" xmlns:cx6="http://schemas.microsoft.com/office/drawing/2016/5/12/chartex" xmlns:cx7="http://schemas.microsoft.com/office/drawing/2016/5/13/chartex" xmlns:cx8="http://schemas.microsoft.com/office/drawing/2016/5/14/chartex" xmlns:mc="http://schemas.openxmlformats.org/markup-compatibility/2006" xmlns:aink="http://schemas.microsoft.com/office/drawing/2016/ink" xmlns:am3d="http://schemas.microsoft.com/office/drawing/2017/model3d" xmlns:o="urn:schemas-microsoft-com:office:office" xmlns:r="http://schemas.openxmlformats.org/officeDocument/2006/relationships" xmlns:m="http://schemas.openxmlformats.org/officeDocument/2006/math" xmlns:v="urn:schemas-microsoft-com:vml" xmlns:wp14="http://schemas.microsoft.com/office/word/2010/wordprocessingDrawing" xmlns:wp="http://schemas.openxmlformats.org/drawingml/2006/wordprocessingDrawing" xmlns:w10="urn:schemas-microsoft-com:office:word" xmlns:w="http://schemas.openxmlformats.org/wordprocessingml/2006/main" xmlns:w14="http://schemas.microsoft.com/office/word/2010/wordml" xmlns:w15="http://schemas.microsoft.com/office/word/2012/wordml" xmlns:w16cid="http://schemas.microsoft.com/office/word/2016/wordml/cid" xmlns:w16se="http://schemas.microsoft.com/office/word/2015/wordml/symex" xmlns:wpg="http://schemas.microsoft.com/office/word/2010/wordprocessingGroup" xmlns:wpi="http://schemas.microsoft.com/office/word/2010/wordprocessingInk" xmlns:wne="http://schemas.microsoft.com/office/word/2006/wordml" xmlns:wps="http://schemas.microsoft.com/office/word/2010/wordprocessingShape" mc:Ignorable="w14 w15 w16se w16cid wp14">
   <w:body>
     <w:p>
       <w:pPr>
@@ -342,7 +342,7 @@
               </wp:inline>
             </w:drawing>
           </mc:Choice>
-          <mc:Fallback>
+          <mc:Fallback xmlns:w16="http://schemas.microsoft.com/office/word/2018/wordml" xmlns:w16cex="http://schemas.microsoft.com/office/word/2018/wordml/cex">
             <w:pict>
               <v:shapetype w14:anchorId="5D08D333" id="_x0000_t202" coordsize="21600,21600" o:spt="202" path="m,l,21600r21600,l21600,xe">
                 <v:stroke joinstyle="miter"/>
@@ -565,7 +565,7 @@
         </w:rPr>
         <w:t xml:space="preserve"> </w:t>
       </w:r>
-      <w:bookmarkStart w:id="4" w:name="DATEPUBLICATLAS"/>
+      <w:bookmarkStart w:id="2" w:name="DATEPUBLICATLAS"/>
       <w:r>
         <w:rPr>
           <w:rFonts w:eastAsia="Arial Unicode MS"/>
@@ -573,7 +573,7 @@
         </w:rPr>
         <w:t>Date Public Atlas</w:t>
       </w:r>
-      <w:bookmarkEnd w:id="4"/>
+      <w:bookmarkEnd w:id="2"/>
       <w:r>
         <w:rPr>
           <w:rFonts w:eastAsia="Arial Unicode MS"/>
@@ -615,28 +615,28 @@
           <w:lang w:eastAsia="en-US"/>
         </w:rPr>
       </w:pPr>
-      <w:bookmarkStart w:id="5" w:name="TABLE1_CAPTION"/>
+      <w:bookmarkStart w:id="3" w:name="TABLE1_CAPTION"/>
       <w:r>
         <w:rPr>
           <w:rStyle w:val="EC-Caption-Green"/>
         </w:rPr>
         <w:t>TABLE1_CAPTION</w:t>
       </w:r>
-      <w:bookmarkEnd w:id="5"/>
+      <w:bookmarkEnd w:id="3"/>
       <w:r>
         <w:rPr>
           <w:rStyle w:val="EC-Caption-Green"/>
         </w:rPr>
         <w:t xml:space="preserve">  </w:t>
       </w:r>
-      <w:bookmarkStart w:id="6" w:name="TABLE1"/>
+      <w:bookmarkStart w:id="4" w:name="TABLE1"/>
       <w:r>
         <w:rPr>
           <w:lang w:eastAsia="en-US"/>
         </w:rPr>
         <w:t xml:space="preserve">    </w:t>
       </w:r>
-      <w:bookmarkEnd w:id="6"/>
+      <w:bookmarkEnd w:id="4"/>
     </w:p>
     <w:p>
       <w:pPr>
@@ -681,14 +681,14 @@
           <w:rStyle w:val="EC-Caption-Green"/>
         </w:rPr>
       </w:pPr>
-      <w:bookmarkStart w:id="7" w:name="MAP_NB_CAPTION"/>
+      <w:bookmarkStart w:id="5" w:name="MAP_NB_CAPTION"/>
       <w:r>
         <w:rPr>
           <w:rStyle w:val="EC-Caption-Green"/>
         </w:rPr>
         <w:t>MAP_NB_CAPTION</w:t>
       </w:r>
-      <w:bookmarkEnd w:id="7"/>
+      <w:bookmarkEnd w:id="5"/>
     </w:p>
     <w:p>
       <w:pPr>
@@ -697,14 +697,14 @@
           <w:lang w:eastAsia="en-US"/>
         </w:rPr>
       </w:pPr>
-      <w:bookmarkStart w:id="8" w:name="MAP_NB"/>
+      <w:bookmarkStart w:id="6" w:name="MAP_NB"/>
       <w:r>
         <w:rPr>
           <w:lang w:eastAsia="en-US"/>
         </w:rPr>
         <w:t>MAP_NB</w:t>
       </w:r>
-      <w:bookmarkEnd w:id="8"/>
+      <w:bookmarkEnd w:id="6"/>
     </w:p>
     <w:p>
       <w:pPr>
@@ -723,14 +723,14 @@
           <w:rStyle w:val="EC-Caption-Green"/>
         </w:rPr>
       </w:pPr>
-      <w:bookmarkStart w:id="9" w:name="MAP_RATE_CAPTION"/>
+      <w:bookmarkStart w:id="7" w:name="MAP_RATE_CAPTION"/>
       <w:r>
         <w:rPr>
           <w:rStyle w:val="EC-Caption-Green"/>
         </w:rPr>
         <w:t>MAP_RATE_CAPTION</w:t>
       </w:r>
-      <w:bookmarkEnd w:id="9"/>
+      <w:bookmarkEnd w:id="7"/>
     </w:p>
     <w:p>
       <w:pPr>
@@ -741,14 +741,14 @@
           <w:lang w:eastAsia="en-US"/>
         </w:rPr>
       </w:pPr>
-      <w:bookmarkStart w:id="10" w:name="MAP_RATE"/>
+      <w:bookmarkStart w:id="8" w:name="MAP_RATE"/>
       <w:r>
         <w:rPr>
           <w:lang w:eastAsia="en-US"/>
         </w:rPr>
         <w:t>MAP_RATE</w:t>
       </w:r>
-      <w:bookmarkEnd w:id="10"/>
+      <w:bookmarkEnd w:id="8"/>
     </w:p>
     <w:p>
       <w:pPr>
@@ -767,24 +767,24 @@
           <w:rStyle w:val="EC-Caption-Green"/>
         </w:rPr>
       </w:pPr>
-      <w:bookmarkStart w:id="11" w:name="MAP_ASR_CAPTION"/>
+      <w:bookmarkStart w:id="9" w:name="MAP_ASR_CAPTION"/>
       <w:r>
         <w:rPr>
           <w:rStyle w:val="EC-Caption-Green"/>
         </w:rPr>
         <w:t>MAP_ASR_CAPTION</w:t>
       </w:r>
-      <w:bookmarkEnd w:id="11"/>
+      <w:bookmarkEnd w:id="9"/>
     </w:p>
     <w:p>
       <w:pPr>
         <w:pStyle w:val="EC-Para"/>
       </w:pPr>
-      <w:bookmarkStart w:id="12" w:name="MAP_ASR"/>
+      <w:bookmarkStart w:id="10" w:name="MAP_ASR"/>
       <w:r>
         <w:t>MAP_ASR</w:t>
       </w:r>
-      <w:bookmarkEnd w:id="12"/>
+      <w:bookmarkEnd w:id="10"/>
     </w:p>
     <w:p>
       <w:pPr>
@@ -803,7 +803,7 @@
           <w:rStyle w:val="EC-Caption-Green"/>
         </w:rPr>
       </w:pPr>
-      <w:bookmarkStart w:id="13" w:name="TS_TREND_CAPTION"/>
+      <w:bookmarkStart w:id="11" w:name="TS_TREND_CAPTION"/>
       <w:r>
         <w:rPr>
           <w:rStyle w:val="EC-Caption-Green"/>
@@ -811,7 +811,7 @@
         <w:lastRenderedPageBreak/>
         <w:t>TS_TREND_CAPTION</w:t>
       </w:r>
-      <w:bookmarkEnd w:id="13"/>
+      <w:bookmarkEnd w:id="11"/>
     </w:p>
     <w:p>
       <w:pPr>
@@ -822,14 +822,14 @@
           <w:lang w:eastAsia="en-US"/>
         </w:rPr>
       </w:pPr>
-      <w:bookmarkStart w:id="14" w:name="TS_TREND"/>
+      <w:bookmarkStart w:id="12" w:name="TS_TREND"/>
       <w:r>
         <w:rPr>
           <w:lang w:eastAsia="en-US"/>
         </w:rPr>
         <w:t>TS_TREND</w:t>
       </w:r>
-      <w:bookmarkEnd w:id="14"/>
+      <w:bookmarkEnd w:id="12"/>
       <w:r>
         <w:rPr>
           <w:lang w:eastAsia="en-US"/>
@@ -841,14 +841,14 @@
       <w:pPr>
         <w:pStyle w:val="EC-Caption-Source"/>
       </w:pPr>
-      <w:bookmarkStart w:id="15" w:name="TS_TREND_COUNTRIES"/>
+      <w:bookmarkStart w:id="13" w:name="TS_TREND_COUNTRIES"/>
       <w:r>
         <w:t>TS_TREND_</w:t>
       </w:r>
       <w:r>
         <w:t>COUNTRIES</w:t>
       </w:r>
-      <w:bookmarkEnd w:id="15"/>
+      <w:bookmarkEnd w:id="13"/>
     </w:p>
     <w:p>
       <w:pPr>
@@ -865,37 +865,37 @@
           <w:rStyle w:val="EC-Caption-Green"/>
         </w:rPr>
       </w:pPr>
-      <w:bookmarkStart w:id="16" w:name="TS_SEASON_CAPTION"/>
+      <w:bookmarkStart w:id="14" w:name="TS_SEASON_CAPTION"/>
       <w:r>
         <w:rPr>
           <w:rStyle w:val="EC-Caption-Green"/>
         </w:rPr>
         <w:t>TS_SEASON_CAPTION</w:t>
       </w:r>
-      <w:bookmarkEnd w:id="16"/>
+      <w:bookmarkEnd w:id="14"/>
     </w:p>
     <w:p>
       <w:pPr>
         <w:pStyle w:val="EC-Para"/>
       </w:pPr>
-      <w:bookmarkStart w:id="17" w:name="TS_SEASON"/>
+      <w:bookmarkStart w:id="15" w:name="TS_SEASON"/>
       <w:r>
         <w:t>TS_SEASON</w:t>
       </w:r>
-      <w:bookmarkEnd w:id="17"/>
+      <w:bookmarkEnd w:id="15"/>
     </w:p>
     <w:p>
       <w:pPr>
         <w:pStyle w:val="EC-Caption-Source"/>
       </w:pPr>
-      <w:bookmarkStart w:id="18" w:name="TS_SEASON_COUNTRIES"/>
+      <w:bookmarkStart w:id="16" w:name="TS_SEASON_COUNTRIES"/>
       <w:r>
         <w:t>TS_SEASON_</w:t>
       </w:r>
       <w:r>
         <w:t>COUNTRIES</w:t>
       </w:r>
-      <w:bookmarkEnd w:id="18"/>
+      <w:bookmarkEnd w:id="16"/>
     </w:p>
     <w:p>
       <w:pPr>
@@ -909,24 +909,24 @@
           <w:rStyle w:val="EC-Caption-Green"/>
         </w:rPr>
       </w:pPr>
-      <w:bookmarkStart w:id="19" w:name="TS_SPECIFIC_CAPTION"/>
+      <w:bookmarkStart w:id="17" w:name="TS_SPECIFIC_CAPTION"/>
       <w:r>
         <w:rPr>
           <w:rStyle w:val="EC-Caption-Green"/>
         </w:rPr>
         <w:t>TS_SPECIFIC_CAPTION</w:t>
       </w:r>
-      <w:bookmarkEnd w:id="19"/>
+      <w:bookmarkEnd w:id="17"/>
     </w:p>
     <w:p>
       <w:pPr>
         <w:pStyle w:val="EC-Para"/>
       </w:pPr>
-      <w:bookmarkStart w:id="20" w:name="TS_SPECIFIC"/>
+      <w:bookmarkStart w:id="18" w:name="TS_SPECIFIC"/>
       <w:r>
         <w:t>TS_SPECIFIC</w:t>
       </w:r>
-      <w:bookmarkEnd w:id="20"/>
+      <w:bookmarkEnd w:id="18"/>
     </w:p>
     <w:p>
       <w:pPr>
@@ -942,14 +942,14 @@
           <w:rStyle w:val="EC-Caption-Green"/>
         </w:rPr>
       </w:pPr>
-      <w:bookmarkStart w:id="21" w:name="BARGPH_AGEGENDER_CAPTION"/>
+      <w:bookmarkStart w:id="19" w:name="BARGPH_AGEGENDER_CAPTION"/>
       <w:r>
         <w:rPr>
           <w:rStyle w:val="EC-Caption-Green"/>
         </w:rPr>
         <w:t>BARGPH_AGEGENDER_CAPTION</w:t>
       </w:r>
-      <w:bookmarkEnd w:id="21"/>
+      <w:bookmarkEnd w:id="19"/>
     </w:p>
     <w:p>
       <w:pPr>
@@ -960,7 +960,7 @@
           <w:lang w:eastAsia="en-US"/>
         </w:rPr>
       </w:pPr>
-      <w:bookmarkStart w:id="22" w:name="BARGPH_AGEGENDER"/>
+      <w:bookmarkStart w:id="20" w:name="BARGPH_AGEGENDER"/>
       <w:r>
         <w:rPr>
           <w:lang w:eastAsia="en-US"/>
@@ -973,7 +973,7 @@
         </w:rPr>
         <w:t>R</w:t>
       </w:r>
-      <w:bookmarkEnd w:id="22"/>
+      <w:bookmarkEnd w:id="20"/>
       <w:r>
         <w:rPr>
           <w:lang w:eastAsia="en-US"/>
@@ -998,24 +998,24 @@
           <w:rStyle w:val="EC-Caption-Green"/>
         </w:rPr>
       </w:pPr>
-      <w:bookmarkStart w:id="23" w:name="BARGPH_AGE_CAPTION"/>
+      <w:bookmarkStart w:id="21" w:name="BARGPH_AGE_CAPTION"/>
       <w:r>
         <w:rPr>
           <w:rStyle w:val="EC-Caption-Green"/>
         </w:rPr>
         <w:t>BARGPH_AGE_CAPTION</w:t>
       </w:r>
-      <w:bookmarkEnd w:id="23"/>
+      <w:bookmarkEnd w:id="21"/>
     </w:p>
     <w:p>
       <w:pPr>
         <w:pStyle w:val="EC-Para"/>
       </w:pPr>
-      <w:bookmarkStart w:id="24" w:name="BARGPH_AGE"/>
+      <w:bookmarkStart w:id="22" w:name="BARGPH_AGE"/>
       <w:r>
         <w:t>BARGPH_AGE</w:t>
       </w:r>
-      <w:bookmarkEnd w:id="24"/>
+      <w:bookmarkEnd w:id="22"/>
     </w:p>
     <w:p>
       <w:pPr>
@@ -1104,6 +1104,8 @@
         <w:lastRenderedPageBreak/>
         <w:t>References</w:t>
       </w:r>
+      <w:bookmarkStart w:id="23" w:name="_GoBack"/>
+      <w:bookmarkEnd w:id="23"/>
     </w:p>
     <w:sectPr>
       <w:headerReference w:type="even" r:id="rId14"/>
@@ -1124,7 +1126,7 @@
 </file>
 
 <file path=word/endnotes.xml><?xml version="1.0" encoding="utf-8"?>
-<w:endnotes xmlns:wpc="http://schemas.microsoft.com/office/word/2010/wordprocessingCanvas" xmlns:cx="http://schemas.microsoft.com/office/drawing/2014/chartex" xmlns:cx1="http://schemas.microsoft.com/office/drawing/2015/9/8/chartex" xmlns:cx2="http://schemas.microsoft.com/office/drawing/2015/10/21/chartex" xmlns:cx3="http://schemas.microsoft.com/office/drawing/2016/5/9/chartex" xmlns:cx4="http://schemas.microsoft.com/office/drawing/2016/5/10/chartex" xmlns:cx5="http://schemas.microsoft.com/office/drawing/2016/5/11/chartex" xmlns:cx6="http://schemas.microsoft.com/office/drawing/2016/5/12/chartex" xmlns:cx7="http://schemas.microsoft.com/office/drawing/2016/5/13/chartex" xmlns:cx8="http://schemas.microsoft.com/office/drawing/2016/5/14/chartex" xmlns:mc="http://schemas.openxmlformats.org/markup-compatibility/2006" xmlns:aink="http://schemas.microsoft.com/office/drawing/2016/ink" xmlns:am3d="http://schemas.microsoft.com/office/drawing/2017/model3d" xmlns:o="urn:schemas-microsoft-com:office:office" xmlns:r="http://schemas.openxmlformats.org/officeDocument/2006/relationships" xmlns:m="http://schemas.openxmlformats.org/officeDocument/2006/math" xmlns:v="urn:schemas-microsoft-com:vml" xmlns:wp14="http://schemas.microsoft.com/office/word/2010/wordprocessingDrawing" xmlns:wp="http://schemas.openxmlformats.org/drawingml/2006/wordprocessingDrawing" xmlns:w10="urn:schemas-microsoft-com:office:word" xmlns:w="http://schemas.openxmlformats.org/wordprocessingml/2006/main" xmlns:w14="http://schemas.microsoft.com/office/word/2010/wordml" xmlns:w15="http://schemas.microsoft.com/office/word/2012/wordml" xmlns:w16cex="http://schemas.microsoft.com/office/word/2018/wordml/cex" xmlns:w16cid="http://schemas.microsoft.com/office/word/2016/wordml/cid" xmlns:w16="http://schemas.microsoft.com/office/word/2018/wordml" xmlns:w16se="http://schemas.microsoft.com/office/word/2015/wordml/symex" xmlns:wpg="http://schemas.microsoft.com/office/word/2010/wordprocessingGroup" xmlns:wpi="http://schemas.microsoft.com/office/word/2010/wordprocessingInk" xmlns:wne="http://schemas.microsoft.com/office/word/2006/wordml" xmlns:wps="http://schemas.microsoft.com/office/word/2010/wordprocessingShape" mc:Ignorable="w14 w15 w16se w16cid w16 w16cex wp14">
+<w:endnotes xmlns:wpc="http://schemas.microsoft.com/office/word/2010/wordprocessingCanvas" xmlns:cx="http://schemas.microsoft.com/office/drawing/2014/chartex" xmlns:cx1="http://schemas.microsoft.com/office/drawing/2015/9/8/chartex" xmlns:cx2="http://schemas.microsoft.com/office/drawing/2015/10/21/chartex" xmlns:cx3="http://schemas.microsoft.com/office/drawing/2016/5/9/chartex" xmlns:cx4="http://schemas.microsoft.com/office/drawing/2016/5/10/chartex" xmlns:cx5="http://schemas.microsoft.com/office/drawing/2016/5/11/chartex" xmlns:cx6="http://schemas.microsoft.com/office/drawing/2016/5/12/chartex" xmlns:cx7="http://schemas.microsoft.com/office/drawing/2016/5/13/chartex" xmlns:cx8="http://schemas.microsoft.com/office/drawing/2016/5/14/chartex" xmlns:mc="http://schemas.openxmlformats.org/markup-compatibility/2006" xmlns:aink="http://schemas.microsoft.com/office/drawing/2016/ink" xmlns:am3d="http://schemas.microsoft.com/office/drawing/2017/model3d" xmlns:o="urn:schemas-microsoft-com:office:office" xmlns:r="http://schemas.openxmlformats.org/officeDocument/2006/relationships" xmlns:m="http://schemas.openxmlformats.org/officeDocument/2006/math" xmlns:v="urn:schemas-microsoft-com:vml" xmlns:wp14="http://schemas.microsoft.com/office/word/2010/wordprocessingDrawing" xmlns:wp="http://schemas.openxmlformats.org/drawingml/2006/wordprocessingDrawing" xmlns:w10="urn:schemas-microsoft-com:office:word" xmlns:w="http://schemas.openxmlformats.org/wordprocessingml/2006/main" xmlns:w14="http://schemas.microsoft.com/office/word/2010/wordml" xmlns:w15="http://schemas.microsoft.com/office/word/2012/wordml" xmlns:w16cid="http://schemas.microsoft.com/office/word/2016/wordml/cid" xmlns:w16se="http://schemas.microsoft.com/office/word/2015/wordml/symex" xmlns:wpg="http://schemas.microsoft.com/office/word/2010/wordprocessingGroup" xmlns:wpi="http://schemas.microsoft.com/office/word/2010/wordprocessingInk" xmlns:wne="http://schemas.microsoft.com/office/word/2006/wordml" xmlns:wps="http://schemas.microsoft.com/office/word/2010/wordprocessingShape" mc:Ignorable="w14 w15 w16se w16cid wp14">
   <w:endnote w:type="separator" w:id="-1">
     <w:p>
       <w:r>
@@ -1145,7 +1147,7 @@
 </file>
 
 <file path=word/footer1.xml><?xml version="1.0" encoding="utf-8"?>
-<w:ftr xmlns:wpc="http://schemas.microsoft.com/office/word/2010/wordprocessingCanvas" xmlns:cx="http://schemas.microsoft.com/office/drawing/2014/chartex" xmlns:cx1="http://schemas.microsoft.com/office/drawing/2015/9/8/chartex" xmlns:cx2="http://schemas.microsoft.com/office/drawing/2015/10/21/chartex" xmlns:cx3="http://schemas.microsoft.com/office/drawing/2016/5/9/chartex" xmlns:cx4="http://schemas.microsoft.com/office/drawing/2016/5/10/chartex" xmlns:cx5="http://schemas.microsoft.com/office/drawing/2016/5/11/chartex" xmlns:cx6="http://schemas.microsoft.com/office/drawing/2016/5/12/chartex" xmlns:cx7="http://schemas.microsoft.com/office/drawing/2016/5/13/chartex" xmlns:cx8="http://schemas.microsoft.com/office/drawing/2016/5/14/chartex" xmlns:mc="http://schemas.openxmlformats.org/markup-compatibility/2006" xmlns:aink="http://schemas.microsoft.com/office/drawing/2016/ink" xmlns:am3d="http://schemas.microsoft.com/office/drawing/2017/model3d" xmlns:o="urn:schemas-microsoft-com:office:office" xmlns:r="http://schemas.openxmlformats.org/officeDocument/2006/relationships" xmlns:m="http://schemas.openxmlformats.org/officeDocument/2006/math" xmlns:v="urn:schemas-microsoft-com:vml" xmlns:wp14="http://schemas.microsoft.com/office/word/2010/wordprocessingDrawing" xmlns:wp="http://schemas.openxmlformats.org/drawingml/2006/wordprocessingDrawing" xmlns:w10="urn:schemas-microsoft-com:office:word" xmlns:w="http://schemas.openxmlformats.org/wordprocessingml/2006/main" xmlns:w14="http://schemas.microsoft.com/office/word/2010/wordml" xmlns:w15="http://schemas.microsoft.com/office/word/2012/wordml" xmlns:w16cex="http://schemas.microsoft.com/office/word/2018/wordml/cex" xmlns:w16cid="http://schemas.microsoft.com/office/word/2016/wordml/cid" xmlns:w16="http://schemas.microsoft.com/office/word/2018/wordml" xmlns:w16se="http://schemas.microsoft.com/office/word/2015/wordml/symex" xmlns:wpg="http://schemas.microsoft.com/office/word/2010/wordprocessingGroup" xmlns:wpi="http://schemas.microsoft.com/office/word/2010/wordprocessingInk" xmlns:wne="http://schemas.microsoft.com/office/word/2006/wordml" xmlns:wps="http://schemas.microsoft.com/office/word/2010/wordprocessingShape" mc:Ignorable="w14 w15 w16se w16cid w16 w16cex wp14">
+<w:ftr xmlns:wpc="http://schemas.microsoft.com/office/word/2010/wordprocessingCanvas" xmlns:cx="http://schemas.microsoft.com/office/drawing/2014/chartex" xmlns:cx1="http://schemas.microsoft.com/office/drawing/2015/9/8/chartex" xmlns:cx2="http://schemas.microsoft.com/office/drawing/2015/10/21/chartex" xmlns:cx3="http://schemas.microsoft.com/office/drawing/2016/5/9/chartex" xmlns:cx4="http://schemas.microsoft.com/office/drawing/2016/5/10/chartex" xmlns:cx5="http://schemas.microsoft.com/office/drawing/2016/5/11/chartex" xmlns:cx6="http://schemas.microsoft.com/office/drawing/2016/5/12/chartex" xmlns:cx7="http://schemas.microsoft.com/office/drawing/2016/5/13/chartex" xmlns:cx8="http://schemas.microsoft.com/office/drawing/2016/5/14/chartex" xmlns:mc="http://schemas.openxmlformats.org/markup-compatibility/2006" xmlns:aink="http://schemas.microsoft.com/office/drawing/2016/ink" xmlns:am3d="http://schemas.microsoft.com/office/drawing/2017/model3d" xmlns:o="urn:schemas-microsoft-com:office:office" xmlns:r="http://schemas.openxmlformats.org/officeDocument/2006/relationships" xmlns:m="http://schemas.openxmlformats.org/officeDocument/2006/math" xmlns:v="urn:schemas-microsoft-com:vml" xmlns:wp14="http://schemas.microsoft.com/office/word/2010/wordprocessingDrawing" xmlns:wp="http://schemas.openxmlformats.org/drawingml/2006/wordprocessingDrawing" xmlns:w10="urn:schemas-microsoft-com:office:word" xmlns:w="http://schemas.openxmlformats.org/wordprocessingml/2006/main" xmlns:w14="http://schemas.microsoft.com/office/word/2010/wordml" xmlns:w15="http://schemas.microsoft.com/office/word/2012/wordml" xmlns:w16cid="http://schemas.microsoft.com/office/word/2016/wordml/cid" xmlns:w16se="http://schemas.microsoft.com/office/word/2015/wordml/symex" xmlns:wpg="http://schemas.microsoft.com/office/word/2010/wordprocessingGroup" xmlns:wpi="http://schemas.microsoft.com/office/word/2010/wordprocessingInk" xmlns:wne="http://schemas.microsoft.com/office/word/2006/wordml" xmlns:wps="http://schemas.microsoft.com/office/word/2010/wordprocessingShape" mc:Ignorable="w14 w15 w16se w16cid wp14">
   <w:p>
     <w:pPr>
       <w:ind w:right="357"/>
@@ -1220,7 +1222,7 @@
 </file>
 
 <file path=word/footer2.xml><?xml version="1.0" encoding="utf-8"?>
-<w:ftr xmlns:wpc="http://schemas.microsoft.com/office/word/2010/wordprocessingCanvas" xmlns:cx="http://schemas.microsoft.com/office/drawing/2014/chartex" xmlns:cx1="http://schemas.microsoft.com/office/drawing/2015/9/8/chartex" xmlns:cx2="http://schemas.microsoft.com/office/drawing/2015/10/21/chartex" xmlns:cx3="http://schemas.microsoft.com/office/drawing/2016/5/9/chartex" xmlns:cx4="http://schemas.microsoft.com/office/drawing/2016/5/10/chartex" xmlns:cx5="http://schemas.microsoft.com/office/drawing/2016/5/11/chartex" xmlns:cx6="http://schemas.microsoft.com/office/drawing/2016/5/12/chartex" xmlns:cx7="http://schemas.microsoft.com/office/drawing/2016/5/13/chartex" xmlns:cx8="http://schemas.microsoft.com/office/drawing/2016/5/14/chartex" xmlns:mc="http://schemas.openxmlformats.org/markup-compatibility/2006" xmlns:aink="http://schemas.microsoft.com/office/drawing/2016/ink" xmlns:am3d="http://schemas.microsoft.com/office/drawing/2017/model3d" xmlns:o="urn:schemas-microsoft-com:office:office" xmlns:r="http://schemas.openxmlformats.org/officeDocument/2006/relationships" xmlns:m="http://schemas.openxmlformats.org/officeDocument/2006/math" xmlns:v="urn:schemas-microsoft-com:vml" xmlns:wp14="http://schemas.microsoft.com/office/word/2010/wordprocessingDrawing" xmlns:wp="http://schemas.openxmlformats.org/drawingml/2006/wordprocessingDrawing" xmlns:w10="urn:schemas-microsoft-com:office:word" xmlns:w="http://schemas.openxmlformats.org/wordprocessingml/2006/main" xmlns:w14="http://schemas.microsoft.com/office/word/2010/wordml" xmlns:w15="http://schemas.microsoft.com/office/word/2012/wordml" xmlns:w16cex="http://schemas.microsoft.com/office/word/2018/wordml/cex" xmlns:w16cid="http://schemas.microsoft.com/office/word/2016/wordml/cid" xmlns:w16="http://schemas.microsoft.com/office/word/2018/wordml" xmlns:w16se="http://schemas.microsoft.com/office/word/2015/wordml/symex" xmlns:wpg="http://schemas.microsoft.com/office/word/2010/wordprocessingGroup" xmlns:wpi="http://schemas.microsoft.com/office/word/2010/wordprocessingInk" xmlns:wne="http://schemas.microsoft.com/office/word/2006/wordml" xmlns:wps="http://schemas.microsoft.com/office/word/2010/wordprocessingShape" mc:Ignorable="w14 w15 w16se w16cid w16 w16cex wp14">
+<w:ftr xmlns:wpc="http://schemas.microsoft.com/office/word/2010/wordprocessingCanvas" xmlns:cx="http://schemas.microsoft.com/office/drawing/2014/chartex" xmlns:cx1="http://schemas.microsoft.com/office/drawing/2015/9/8/chartex" xmlns:cx2="http://schemas.microsoft.com/office/drawing/2015/10/21/chartex" xmlns:cx3="http://schemas.microsoft.com/office/drawing/2016/5/9/chartex" xmlns:cx4="http://schemas.microsoft.com/office/drawing/2016/5/10/chartex" xmlns:cx5="http://schemas.microsoft.com/office/drawing/2016/5/11/chartex" xmlns:cx6="http://schemas.microsoft.com/office/drawing/2016/5/12/chartex" xmlns:cx7="http://schemas.microsoft.com/office/drawing/2016/5/13/chartex" xmlns:cx8="http://schemas.microsoft.com/office/drawing/2016/5/14/chartex" xmlns:mc="http://schemas.openxmlformats.org/markup-compatibility/2006" xmlns:aink="http://schemas.microsoft.com/office/drawing/2016/ink" xmlns:am3d="http://schemas.microsoft.com/office/drawing/2017/model3d" xmlns:o="urn:schemas-microsoft-com:office:office" xmlns:r="http://schemas.openxmlformats.org/officeDocument/2006/relationships" xmlns:m="http://schemas.openxmlformats.org/officeDocument/2006/math" xmlns:v="urn:schemas-microsoft-com:vml" xmlns:wp14="http://schemas.microsoft.com/office/word/2010/wordprocessingDrawing" xmlns:wp="http://schemas.openxmlformats.org/drawingml/2006/wordprocessingDrawing" xmlns:w10="urn:schemas-microsoft-com:office:word" xmlns:w="http://schemas.openxmlformats.org/wordprocessingml/2006/main" xmlns:w14="http://schemas.microsoft.com/office/word/2010/wordml" xmlns:w15="http://schemas.microsoft.com/office/word/2012/wordml" xmlns:w16cid="http://schemas.microsoft.com/office/word/2016/wordml/cid" xmlns:w16se="http://schemas.microsoft.com/office/word/2015/wordml/symex" xmlns:wpg="http://schemas.microsoft.com/office/word/2010/wordprocessingGroup" xmlns:wpi="http://schemas.microsoft.com/office/word/2010/wordprocessingInk" xmlns:wne="http://schemas.microsoft.com/office/word/2006/wordml" xmlns:wps="http://schemas.microsoft.com/office/word/2010/wordprocessingShape" mc:Ignorable="w14 w15 w16se w16cid wp14">
   <w:p>
     <w:pPr>
       <w:jc w:val="right"/>
@@ -1306,7 +1308,7 @@
 </file>
 
 <file path=word/footer3.xml><?xml version="1.0" encoding="utf-8"?>
-<w:ftr xmlns:wpc="http://schemas.microsoft.com/office/word/2010/wordprocessingCanvas" xmlns:cx="http://schemas.microsoft.com/office/drawing/2014/chartex" xmlns:cx1="http://schemas.microsoft.com/office/drawing/2015/9/8/chartex" xmlns:cx2="http://schemas.microsoft.com/office/drawing/2015/10/21/chartex" xmlns:cx3="http://schemas.microsoft.com/office/drawing/2016/5/9/chartex" xmlns:cx4="http://schemas.microsoft.com/office/drawing/2016/5/10/chartex" xmlns:cx5="http://schemas.microsoft.com/office/drawing/2016/5/11/chartex" xmlns:cx6="http://schemas.microsoft.com/office/drawing/2016/5/12/chartex" xmlns:cx7="http://schemas.microsoft.com/office/drawing/2016/5/13/chartex" xmlns:cx8="http://schemas.microsoft.com/office/drawing/2016/5/14/chartex" xmlns:mc="http://schemas.openxmlformats.org/markup-compatibility/2006" xmlns:aink="http://schemas.microsoft.com/office/drawing/2016/ink" xmlns:am3d="http://schemas.microsoft.com/office/drawing/2017/model3d" xmlns:o="urn:schemas-microsoft-com:office:office" xmlns:r="http://schemas.openxmlformats.org/officeDocument/2006/relationships" xmlns:m="http://schemas.openxmlformats.org/officeDocument/2006/math" xmlns:v="urn:schemas-microsoft-com:vml" xmlns:wp14="http://schemas.microsoft.com/office/word/2010/wordprocessingDrawing" xmlns:wp="http://schemas.openxmlformats.org/drawingml/2006/wordprocessingDrawing" xmlns:w10="urn:schemas-microsoft-com:office:word" xmlns:w="http://schemas.openxmlformats.org/wordprocessingml/2006/main" xmlns:w14="http://schemas.microsoft.com/office/word/2010/wordml" xmlns:w15="http://schemas.microsoft.com/office/word/2012/wordml" xmlns:w16cex="http://schemas.microsoft.com/office/word/2018/wordml/cex" xmlns:w16cid="http://schemas.microsoft.com/office/word/2016/wordml/cid" xmlns:w16="http://schemas.microsoft.com/office/word/2018/wordml" xmlns:w16se="http://schemas.microsoft.com/office/word/2015/wordml/symex" xmlns:wpg="http://schemas.microsoft.com/office/word/2010/wordprocessingGroup" xmlns:wpi="http://schemas.microsoft.com/office/word/2010/wordprocessingInk" xmlns:wne="http://schemas.microsoft.com/office/word/2006/wordml" xmlns:wps="http://schemas.microsoft.com/office/word/2010/wordprocessingShape" mc:Ignorable="w14 w15 w16se w16cid w16 w16cex wp14">
+<w:ftr xmlns:wpc="http://schemas.microsoft.com/office/word/2010/wordprocessingCanvas" xmlns:cx="http://schemas.microsoft.com/office/drawing/2014/chartex" xmlns:cx1="http://schemas.microsoft.com/office/drawing/2015/9/8/chartex" xmlns:cx2="http://schemas.microsoft.com/office/drawing/2015/10/21/chartex" xmlns:cx3="http://schemas.microsoft.com/office/drawing/2016/5/9/chartex" xmlns:cx4="http://schemas.microsoft.com/office/drawing/2016/5/10/chartex" xmlns:cx5="http://schemas.microsoft.com/office/drawing/2016/5/11/chartex" xmlns:cx6="http://schemas.microsoft.com/office/drawing/2016/5/12/chartex" xmlns:cx7="http://schemas.microsoft.com/office/drawing/2016/5/13/chartex" xmlns:cx8="http://schemas.microsoft.com/office/drawing/2016/5/14/chartex" xmlns:mc="http://schemas.openxmlformats.org/markup-compatibility/2006" xmlns:aink="http://schemas.microsoft.com/office/drawing/2016/ink" xmlns:am3d="http://schemas.microsoft.com/office/drawing/2017/model3d" xmlns:o="urn:schemas-microsoft-com:office:office" xmlns:r="http://schemas.openxmlformats.org/officeDocument/2006/relationships" xmlns:m="http://schemas.openxmlformats.org/officeDocument/2006/math" xmlns:v="urn:schemas-microsoft-com:vml" xmlns:wp14="http://schemas.microsoft.com/office/word/2010/wordprocessingDrawing" xmlns:wp="http://schemas.openxmlformats.org/drawingml/2006/wordprocessingDrawing" xmlns:w10="urn:schemas-microsoft-com:office:word" xmlns:w="http://schemas.openxmlformats.org/wordprocessingml/2006/main" xmlns:w14="http://schemas.microsoft.com/office/word/2010/wordml" xmlns:w15="http://schemas.microsoft.com/office/word/2012/wordml" xmlns:w16cid="http://schemas.microsoft.com/office/word/2016/wordml/cid" xmlns:w16se="http://schemas.microsoft.com/office/word/2015/wordml/symex" xmlns:wpg="http://schemas.microsoft.com/office/word/2010/wordprocessingGroup" xmlns:wpi="http://schemas.microsoft.com/office/word/2010/wordprocessingInk" xmlns:wne="http://schemas.microsoft.com/office/word/2006/wordml" xmlns:wps="http://schemas.microsoft.com/office/word/2010/wordprocessingShape" mc:Ignorable="w14 w15 w16se w16cid wp14">
   <w:p>
     <w:pPr>
       <w:pStyle w:val="EC-Para"/>
@@ -1360,7 +1362,7 @@
 </file>
 
 <file path=word/footnotes.xml><?xml version="1.0" encoding="utf-8"?>
-<w:footnotes xmlns:wpc="http://schemas.microsoft.com/office/word/2010/wordprocessingCanvas" xmlns:cx="http://schemas.microsoft.com/office/drawing/2014/chartex" xmlns:cx1="http://schemas.microsoft.com/office/drawing/2015/9/8/chartex" xmlns:cx2="http://schemas.microsoft.com/office/drawing/2015/10/21/chartex" xmlns:cx3="http://schemas.microsoft.com/office/drawing/2016/5/9/chartex" xmlns:cx4="http://schemas.microsoft.com/office/drawing/2016/5/10/chartex" xmlns:cx5="http://schemas.microsoft.com/office/drawing/2016/5/11/chartex" xmlns:cx6="http://schemas.microsoft.com/office/drawing/2016/5/12/chartex" xmlns:cx7="http://schemas.microsoft.com/office/drawing/2016/5/13/chartex" xmlns:cx8="http://schemas.microsoft.com/office/drawing/2016/5/14/chartex" xmlns:mc="http://schemas.openxmlformats.org/markup-compatibility/2006" xmlns:aink="http://schemas.microsoft.com/office/drawing/2016/ink" xmlns:am3d="http://schemas.microsoft.com/office/drawing/2017/model3d" xmlns:o="urn:schemas-microsoft-com:office:office" xmlns:r="http://schemas.openxmlformats.org/officeDocument/2006/relationships" xmlns:m="http://schemas.openxmlformats.org/officeDocument/2006/math" xmlns:v="urn:schemas-microsoft-com:vml" xmlns:wp14="http://schemas.microsoft.com/office/word/2010/wordprocessingDrawing" xmlns:wp="http://schemas.openxmlformats.org/drawingml/2006/wordprocessingDrawing" xmlns:w10="urn:schemas-microsoft-com:office:word" xmlns:w="http://schemas.openxmlformats.org/wordprocessingml/2006/main" xmlns:w14="http://schemas.microsoft.com/office/word/2010/wordml" xmlns:w15="http://schemas.microsoft.com/office/word/2012/wordml" xmlns:w16cex="http://schemas.microsoft.com/office/word/2018/wordml/cex" xmlns:w16cid="http://schemas.microsoft.com/office/word/2016/wordml/cid" xmlns:w16="http://schemas.microsoft.com/office/word/2018/wordml" xmlns:w16se="http://schemas.microsoft.com/office/word/2015/wordml/symex" xmlns:wpg="http://schemas.microsoft.com/office/word/2010/wordprocessingGroup" xmlns:wpi="http://schemas.microsoft.com/office/word/2010/wordprocessingInk" xmlns:wne="http://schemas.microsoft.com/office/word/2006/wordml" xmlns:wps="http://schemas.microsoft.com/office/word/2010/wordprocessingShape" mc:Ignorable="w14 w15 w16se w16cid w16 w16cex wp14">
+<w:footnotes xmlns:wpc="http://schemas.microsoft.com/office/word/2010/wordprocessingCanvas" xmlns:cx="http://schemas.microsoft.com/office/drawing/2014/chartex" xmlns:cx1="http://schemas.microsoft.com/office/drawing/2015/9/8/chartex" xmlns:cx2="http://schemas.microsoft.com/office/drawing/2015/10/21/chartex" xmlns:cx3="http://schemas.microsoft.com/office/drawing/2016/5/9/chartex" xmlns:cx4="http://schemas.microsoft.com/office/drawing/2016/5/10/chartex" xmlns:cx5="http://schemas.microsoft.com/office/drawing/2016/5/11/chartex" xmlns:cx6="http://schemas.microsoft.com/office/drawing/2016/5/12/chartex" xmlns:cx7="http://schemas.microsoft.com/office/drawing/2016/5/13/chartex" xmlns:cx8="http://schemas.microsoft.com/office/drawing/2016/5/14/chartex" xmlns:mc="http://schemas.openxmlformats.org/markup-compatibility/2006" xmlns:aink="http://schemas.microsoft.com/office/drawing/2016/ink" xmlns:am3d="http://schemas.microsoft.com/office/drawing/2017/model3d" xmlns:o="urn:schemas-microsoft-com:office:office" xmlns:r="http://schemas.openxmlformats.org/officeDocument/2006/relationships" xmlns:m="http://schemas.openxmlformats.org/officeDocument/2006/math" xmlns:v="urn:schemas-microsoft-com:vml" xmlns:wp14="http://schemas.microsoft.com/office/word/2010/wordprocessingDrawing" xmlns:wp="http://schemas.openxmlformats.org/drawingml/2006/wordprocessingDrawing" xmlns:w10="urn:schemas-microsoft-com:office:word" xmlns:w="http://schemas.openxmlformats.org/wordprocessingml/2006/main" xmlns:w14="http://schemas.microsoft.com/office/word/2010/wordml" xmlns:w15="http://schemas.microsoft.com/office/word/2012/wordml" xmlns:w16cid="http://schemas.microsoft.com/office/word/2016/wordml/cid" xmlns:w16se="http://schemas.microsoft.com/office/word/2015/wordml/symex" xmlns:wpg="http://schemas.microsoft.com/office/word/2010/wordprocessingGroup" xmlns:wpi="http://schemas.microsoft.com/office/word/2010/wordprocessingInk" xmlns:wne="http://schemas.microsoft.com/office/word/2006/wordml" xmlns:wps="http://schemas.microsoft.com/office/word/2010/wordprocessingShape" mc:Ignorable="w14 w15 w16se w16cid wp14">
   <w:footnote w:type="separator" w:id="-1">
     <w:p>
       <w:pPr>
@@ -1409,7 +1411,7 @@
 </file>
 
 <file path=word/header1.xml><?xml version="1.0" encoding="utf-8"?>
-<w:hdr xmlns:wpc="http://schemas.microsoft.com/office/word/2010/wordprocessingCanvas" xmlns:cx="http://schemas.microsoft.com/office/drawing/2014/chartex" xmlns:cx1="http://schemas.microsoft.com/office/drawing/2015/9/8/chartex" xmlns:cx2="http://schemas.microsoft.com/office/drawing/2015/10/21/chartex" xmlns:cx3="http://schemas.microsoft.com/office/drawing/2016/5/9/chartex" xmlns:cx4="http://schemas.microsoft.com/office/drawing/2016/5/10/chartex" xmlns:cx5="http://schemas.microsoft.com/office/drawing/2016/5/11/chartex" xmlns:cx6="http://schemas.microsoft.com/office/drawing/2016/5/12/chartex" xmlns:cx7="http://schemas.microsoft.com/office/drawing/2016/5/13/chartex" xmlns:cx8="http://schemas.microsoft.com/office/drawing/2016/5/14/chartex" xmlns:mc="http://schemas.openxmlformats.org/markup-compatibility/2006" xmlns:aink="http://schemas.microsoft.com/office/drawing/2016/ink" xmlns:am3d="http://schemas.microsoft.com/office/drawing/2017/model3d" xmlns:o="urn:schemas-microsoft-com:office:office" xmlns:r="http://schemas.openxmlformats.org/officeDocument/2006/relationships" xmlns:m="http://schemas.openxmlformats.org/officeDocument/2006/math" xmlns:v="urn:schemas-microsoft-com:vml" xmlns:wp14="http://schemas.microsoft.com/office/word/2010/wordprocessingDrawing" xmlns:wp="http://schemas.openxmlformats.org/drawingml/2006/wordprocessingDrawing" xmlns:w10="urn:schemas-microsoft-com:office:word" xmlns:w="http://schemas.openxmlformats.org/wordprocessingml/2006/main" xmlns:w14="http://schemas.microsoft.com/office/word/2010/wordml" xmlns:w15="http://schemas.microsoft.com/office/word/2012/wordml" xmlns:w16cex="http://schemas.microsoft.com/office/word/2018/wordml/cex" xmlns:w16cid="http://schemas.microsoft.com/office/word/2016/wordml/cid" xmlns:w16="http://schemas.microsoft.com/office/word/2018/wordml" xmlns:w16se="http://schemas.microsoft.com/office/word/2015/wordml/symex" xmlns:wpg="http://schemas.microsoft.com/office/word/2010/wordprocessingGroup" xmlns:wpi="http://schemas.microsoft.com/office/word/2010/wordprocessingInk" xmlns:wne="http://schemas.microsoft.com/office/word/2006/wordml" xmlns:wps="http://schemas.microsoft.com/office/word/2010/wordprocessingShape" mc:Ignorable="w14 w15 w16se w16cid w16 w16cex wp14">
+<w:hdr xmlns:wpc="http://schemas.microsoft.com/office/word/2010/wordprocessingCanvas" xmlns:cx="http://schemas.microsoft.com/office/drawing/2014/chartex" xmlns:cx1="http://schemas.microsoft.com/office/drawing/2015/9/8/chartex" xmlns:cx2="http://schemas.microsoft.com/office/drawing/2015/10/21/chartex" xmlns:cx3="http://schemas.microsoft.com/office/drawing/2016/5/9/chartex" xmlns:cx4="http://schemas.microsoft.com/office/drawing/2016/5/10/chartex" xmlns:cx5="http://schemas.microsoft.com/office/drawing/2016/5/11/chartex" xmlns:cx6="http://schemas.microsoft.com/office/drawing/2016/5/12/chartex" xmlns:cx7="http://schemas.microsoft.com/office/drawing/2016/5/13/chartex" xmlns:cx8="http://schemas.microsoft.com/office/drawing/2016/5/14/chartex" xmlns:mc="http://schemas.openxmlformats.org/markup-compatibility/2006" xmlns:aink="http://schemas.microsoft.com/office/drawing/2016/ink" xmlns:am3d="http://schemas.microsoft.com/office/drawing/2017/model3d" xmlns:o="urn:schemas-microsoft-com:office:office" xmlns:r="http://schemas.openxmlformats.org/officeDocument/2006/relationships" xmlns:m="http://schemas.openxmlformats.org/officeDocument/2006/math" xmlns:v="urn:schemas-microsoft-com:vml" xmlns:wp14="http://schemas.microsoft.com/office/word/2010/wordprocessingDrawing" xmlns:wp="http://schemas.openxmlformats.org/drawingml/2006/wordprocessingDrawing" xmlns:w10="urn:schemas-microsoft-com:office:word" xmlns:w="http://schemas.openxmlformats.org/wordprocessingml/2006/main" xmlns:w14="http://schemas.microsoft.com/office/word/2010/wordml" xmlns:w15="http://schemas.microsoft.com/office/word/2012/wordml" xmlns:w16cid="http://schemas.microsoft.com/office/word/2016/wordml/cid" xmlns:w16se="http://schemas.microsoft.com/office/word/2015/wordml/symex" xmlns:wpg="http://schemas.microsoft.com/office/word/2010/wordprocessingGroup" xmlns:wpi="http://schemas.microsoft.com/office/word/2010/wordprocessingInk" xmlns:wne="http://schemas.microsoft.com/office/word/2006/wordml" xmlns:wps="http://schemas.microsoft.com/office/word/2010/wordprocessingShape" mc:Ignorable="w14 w15 w16se w16cid wp14">
   <w:p>
     <w:pPr>
       <w:tabs>
@@ -1493,8 +1495,19 @@
         <w:color w:val="808080"/>
         <w:sz w:val="14"/>
       </w:rPr>
-      <w:t xml:space="preserve"> for YEAR</w:t>
+      <w:t xml:space="preserve"> for </w:t>
     </w:r>
+    <w:bookmarkStart w:id="24" w:name="YEAR_HEADER_LEFT"/>
+    <w:r>
+      <w:rPr>
+        <w:rFonts w:cs="Tahoma"/>
+        <w:b/>
+        <w:color w:val="808080"/>
+        <w:sz w:val="14"/>
+      </w:rPr>
+      <w:t>YEAR</w:t>
+    </w:r>
+    <w:bookmarkEnd w:id="24"/>
     <w:r>
       <w:rPr>
         <w:rFonts w:cs="Tahoma"/>
@@ -1572,7 +1585,7 @@
 </file>
 
 <file path=word/header2.xml><?xml version="1.0" encoding="utf-8"?>
-<w:hdr xmlns:wpc="http://schemas.microsoft.com/office/word/2010/wordprocessingCanvas" xmlns:cx="http://schemas.microsoft.com/office/drawing/2014/chartex" xmlns:cx1="http://schemas.microsoft.com/office/drawing/2015/9/8/chartex" xmlns:cx2="http://schemas.microsoft.com/office/drawing/2015/10/21/chartex" xmlns:cx3="http://schemas.microsoft.com/office/drawing/2016/5/9/chartex" xmlns:cx4="http://schemas.microsoft.com/office/drawing/2016/5/10/chartex" xmlns:cx5="http://schemas.microsoft.com/office/drawing/2016/5/11/chartex" xmlns:cx6="http://schemas.microsoft.com/office/drawing/2016/5/12/chartex" xmlns:cx7="http://schemas.microsoft.com/office/drawing/2016/5/13/chartex" xmlns:cx8="http://schemas.microsoft.com/office/drawing/2016/5/14/chartex" xmlns:mc="http://schemas.openxmlformats.org/markup-compatibility/2006" xmlns:aink="http://schemas.microsoft.com/office/drawing/2016/ink" xmlns:am3d="http://schemas.microsoft.com/office/drawing/2017/model3d" xmlns:o="urn:schemas-microsoft-com:office:office" xmlns:r="http://schemas.openxmlformats.org/officeDocument/2006/relationships" xmlns:m="http://schemas.openxmlformats.org/officeDocument/2006/math" xmlns:v="urn:schemas-microsoft-com:vml" xmlns:wp14="http://schemas.microsoft.com/office/word/2010/wordprocessingDrawing" xmlns:wp="http://schemas.openxmlformats.org/drawingml/2006/wordprocessingDrawing" xmlns:w10="urn:schemas-microsoft-com:office:word" xmlns:w="http://schemas.openxmlformats.org/wordprocessingml/2006/main" xmlns:w14="http://schemas.microsoft.com/office/word/2010/wordml" xmlns:w15="http://schemas.microsoft.com/office/word/2012/wordml" xmlns:w16cex="http://schemas.microsoft.com/office/word/2018/wordml/cex" xmlns:w16cid="http://schemas.microsoft.com/office/word/2016/wordml/cid" xmlns:w16="http://schemas.microsoft.com/office/word/2018/wordml" xmlns:w16se="http://schemas.microsoft.com/office/word/2015/wordml/symex" xmlns:wpg="http://schemas.microsoft.com/office/word/2010/wordprocessingGroup" xmlns:wpi="http://schemas.microsoft.com/office/word/2010/wordprocessingInk" xmlns:wne="http://schemas.microsoft.com/office/word/2006/wordml" xmlns:wps="http://schemas.microsoft.com/office/word/2010/wordprocessingShape" mc:Ignorable="w14 w15 w16se w16cid w16 w16cex wp14">
+<w:hdr xmlns:wpc="http://schemas.microsoft.com/office/word/2010/wordprocessingCanvas" xmlns:cx="http://schemas.microsoft.com/office/drawing/2014/chartex" xmlns:cx1="http://schemas.microsoft.com/office/drawing/2015/9/8/chartex" xmlns:cx2="http://schemas.microsoft.com/office/drawing/2015/10/21/chartex" xmlns:cx3="http://schemas.microsoft.com/office/drawing/2016/5/9/chartex" xmlns:cx4="http://schemas.microsoft.com/office/drawing/2016/5/10/chartex" xmlns:cx5="http://schemas.microsoft.com/office/drawing/2016/5/11/chartex" xmlns:cx6="http://schemas.microsoft.com/office/drawing/2016/5/12/chartex" xmlns:cx7="http://schemas.microsoft.com/office/drawing/2016/5/13/chartex" xmlns:cx8="http://schemas.microsoft.com/office/drawing/2016/5/14/chartex" xmlns:mc="http://schemas.openxmlformats.org/markup-compatibility/2006" xmlns:aink="http://schemas.microsoft.com/office/drawing/2016/ink" xmlns:am3d="http://schemas.microsoft.com/office/drawing/2017/model3d" xmlns:o="urn:schemas-microsoft-com:office:office" xmlns:r="http://schemas.openxmlformats.org/officeDocument/2006/relationships" xmlns:m="http://schemas.openxmlformats.org/officeDocument/2006/math" xmlns:v="urn:schemas-microsoft-com:vml" xmlns:wp14="http://schemas.microsoft.com/office/word/2010/wordprocessingDrawing" xmlns:wp="http://schemas.openxmlformats.org/drawingml/2006/wordprocessingDrawing" xmlns:w10="urn:schemas-microsoft-com:office:word" xmlns:w="http://schemas.openxmlformats.org/wordprocessingml/2006/main" xmlns:w14="http://schemas.microsoft.com/office/word/2010/wordml" xmlns:w15="http://schemas.microsoft.com/office/word/2012/wordml" xmlns:w16cid="http://schemas.microsoft.com/office/word/2016/wordml/cid" xmlns:w16se="http://schemas.microsoft.com/office/word/2015/wordml/symex" xmlns:wpg="http://schemas.microsoft.com/office/word/2010/wordprocessingGroup" xmlns:wpi="http://schemas.microsoft.com/office/word/2010/wordprocessingInk" xmlns:wne="http://schemas.microsoft.com/office/word/2006/wordml" xmlns:wps="http://schemas.microsoft.com/office/word/2010/wordprocessingShape" mc:Ignorable="w14 w15 w16se w16cid wp14">
   <w:p>
     <w:pPr>
       <w:tabs>
@@ -1697,14 +1710,25 @@
         <w:color w:val="808080"/>
         <w:sz w:val="14"/>
       </w:rPr>
-      <w:t xml:space="preserve"> for YEAR</w:t>
+      <w:t xml:space="preserve"> for </w:t>
     </w:r>
+    <w:bookmarkStart w:id="25" w:name="YEAR_HEADER_RIGHT"/>
+    <w:r>
+      <w:rPr>
+        <w:rFonts w:cs="Tahoma"/>
+        <w:b/>
+        <w:color w:val="808080"/>
+        <w:sz w:val="14"/>
+      </w:rPr>
+      <w:t>YEAR</w:t>
+    </w:r>
+    <w:bookmarkEnd w:id="25"/>
   </w:p>
 </w:hdr>
 </file>
 
 <file path=word/header3.xml><?xml version="1.0" encoding="utf-8"?>
-<w:hdr xmlns:wpc="http://schemas.microsoft.com/office/word/2010/wordprocessingCanvas" xmlns:cx="http://schemas.microsoft.com/office/drawing/2014/chartex" xmlns:cx1="http://schemas.microsoft.com/office/drawing/2015/9/8/chartex" xmlns:cx2="http://schemas.microsoft.com/office/drawing/2015/10/21/chartex" xmlns:cx3="http://schemas.microsoft.com/office/drawing/2016/5/9/chartex" xmlns:cx4="http://schemas.microsoft.com/office/drawing/2016/5/10/chartex" xmlns:cx5="http://schemas.microsoft.com/office/drawing/2016/5/11/chartex" xmlns:cx6="http://schemas.microsoft.com/office/drawing/2016/5/12/chartex" xmlns:cx7="http://schemas.microsoft.com/office/drawing/2016/5/13/chartex" xmlns:cx8="http://schemas.microsoft.com/office/drawing/2016/5/14/chartex" xmlns:mc="http://schemas.openxmlformats.org/markup-compatibility/2006" xmlns:aink="http://schemas.microsoft.com/office/drawing/2016/ink" xmlns:am3d="http://schemas.microsoft.com/office/drawing/2017/model3d" xmlns:o="urn:schemas-microsoft-com:office:office" xmlns:r="http://schemas.openxmlformats.org/officeDocument/2006/relationships" xmlns:m="http://schemas.openxmlformats.org/officeDocument/2006/math" xmlns:v="urn:schemas-microsoft-com:vml" xmlns:wp14="http://schemas.microsoft.com/office/word/2010/wordprocessingDrawing" xmlns:wp="http://schemas.openxmlformats.org/drawingml/2006/wordprocessingDrawing" xmlns:w10="urn:schemas-microsoft-com:office:word" xmlns:w="http://schemas.openxmlformats.org/wordprocessingml/2006/main" xmlns:w14="http://schemas.microsoft.com/office/word/2010/wordml" xmlns:w15="http://schemas.microsoft.com/office/word/2012/wordml" xmlns:w16cex="http://schemas.microsoft.com/office/word/2018/wordml/cex" xmlns:w16cid="http://schemas.microsoft.com/office/word/2016/wordml/cid" xmlns:w16="http://schemas.microsoft.com/office/word/2018/wordml" xmlns:w16se="http://schemas.microsoft.com/office/word/2015/wordml/symex" xmlns:wpg="http://schemas.microsoft.com/office/word/2010/wordprocessingGroup" xmlns:wpi="http://schemas.microsoft.com/office/word/2010/wordprocessingInk" xmlns:wne="http://schemas.microsoft.com/office/word/2006/wordml" xmlns:wps="http://schemas.microsoft.com/office/word/2010/wordprocessingShape" mc:Ignorable="w14 w15 w16se w16cid w16 w16cex wp14">
+<w:hdr xmlns:wpc="http://schemas.microsoft.com/office/word/2010/wordprocessingCanvas" xmlns:cx="http://schemas.microsoft.com/office/drawing/2014/chartex" xmlns:cx1="http://schemas.microsoft.com/office/drawing/2015/9/8/chartex" xmlns:cx2="http://schemas.microsoft.com/office/drawing/2015/10/21/chartex" xmlns:cx3="http://schemas.microsoft.com/office/drawing/2016/5/9/chartex" xmlns:cx4="http://schemas.microsoft.com/office/drawing/2016/5/10/chartex" xmlns:cx5="http://schemas.microsoft.com/office/drawing/2016/5/11/chartex" xmlns:cx6="http://schemas.microsoft.com/office/drawing/2016/5/12/chartex" xmlns:cx7="http://schemas.microsoft.com/office/drawing/2016/5/13/chartex" xmlns:cx8="http://schemas.microsoft.com/office/drawing/2016/5/14/chartex" xmlns:mc="http://schemas.openxmlformats.org/markup-compatibility/2006" xmlns:aink="http://schemas.microsoft.com/office/drawing/2016/ink" xmlns:am3d="http://schemas.microsoft.com/office/drawing/2017/model3d" xmlns:o="urn:schemas-microsoft-com:office:office" xmlns:r="http://schemas.openxmlformats.org/officeDocument/2006/relationships" xmlns:m="http://schemas.openxmlformats.org/officeDocument/2006/math" xmlns:v="urn:schemas-microsoft-com:vml" xmlns:wp14="http://schemas.microsoft.com/office/word/2010/wordprocessingDrawing" xmlns:wp="http://schemas.openxmlformats.org/drawingml/2006/wordprocessingDrawing" xmlns:w10="urn:schemas-microsoft-com:office:word" xmlns:w="http://schemas.openxmlformats.org/wordprocessingml/2006/main" xmlns:w14="http://schemas.microsoft.com/office/word/2010/wordml" xmlns:w15="http://schemas.microsoft.com/office/word/2012/wordml" xmlns:w16cid="http://schemas.microsoft.com/office/word/2016/wordml/cid" xmlns:w16se="http://schemas.microsoft.com/office/word/2015/wordml/symex" xmlns:wpg="http://schemas.microsoft.com/office/word/2010/wordprocessingGroup" xmlns:wpi="http://schemas.microsoft.com/office/word/2010/wordprocessingInk" xmlns:wne="http://schemas.microsoft.com/office/word/2006/wordml" xmlns:wps="http://schemas.microsoft.com/office/word/2010/wordprocessingShape" mc:Ignorable="w14 w15 w16se w16cid wp14">
   <w:p>
     <w:pPr>
       <w:spacing w:line="40" w:lineRule="exact"/>
@@ -1718,7 +1742,7 @@
 </file>
 
 <file path=word/numbering.xml><?xml version="1.0" encoding="utf-8"?>
-<w:numbering xmlns:wpc="http://schemas.microsoft.com/office/word/2010/wordprocessingCanvas" xmlns:cx="http://schemas.microsoft.com/office/drawing/2014/chartex" xmlns:cx1="http://schemas.microsoft.com/office/drawing/2015/9/8/chartex" xmlns:cx2="http://schemas.microsoft.com/office/drawing/2015/10/21/chartex" xmlns:cx3="http://schemas.microsoft.com/office/drawing/2016/5/9/chartex" xmlns:cx4="http://schemas.microsoft.com/office/drawing/2016/5/10/chartex" xmlns:cx5="http://schemas.microsoft.com/office/drawing/2016/5/11/chartex" xmlns:cx6="http://schemas.microsoft.com/office/drawing/2016/5/12/chartex" xmlns:cx7="http://schemas.microsoft.com/office/drawing/2016/5/13/chartex" xmlns:cx8="http://schemas.microsoft.com/office/drawing/2016/5/14/chartex" xmlns:mc="http://schemas.openxmlformats.org/markup-compatibility/2006" xmlns:aink="http://schemas.microsoft.com/office/drawing/2016/ink" xmlns:am3d="http://schemas.microsoft.com/office/drawing/2017/model3d" xmlns:o="urn:schemas-microsoft-com:office:office" xmlns:r="http://schemas.openxmlformats.org/officeDocument/2006/relationships" xmlns:m="http://schemas.openxmlformats.org/officeDocument/2006/math" xmlns:v="urn:schemas-microsoft-com:vml" xmlns:wp14="http://schemas.microsoft.com/office/word/2010/wordprocessingDrawing" xmlns:wp="http://schemas.openxmlformats.org/drawingml/2006/wordprocessingDrawing" xmlns:w10="urn:schemas-microsoft-com:office:word" xmlns:w="http://schemas.openxmlformats.org/wordprocessingml/2006/main" xmlns:w14="http://schemas.microsoft.com/office/word/2010/wordml" xmlns:w15="http://schemas.microsoft.com/office/word/2012/wordml" xmlns:w16cex="http://schemas.microsoft.com/office/word/2018/wordml/cex" xmlns:w16cid="http://schemas.microsoft.com/office/word/2016/wordml/cid" xmlns:w16="http://schemas.microsoft.com/office/word/2018/wordml" xmlns:w16se="http://schemas.microsoft.com/office/word/2015/wordml/symex" xmlns:wpg="http://schemas.microsoft.com/office/word/2010/wordprocessingGroup" xmlns:wpi="http://schemas.microsoft.com/office/word/2010/wordprocessingInk" xmlns:wne="http://schemas.microsoft.com/office/word/2006/wordml" xmlns:wps="http://schemas.microsoft.com/office/word/2010/wordprocessingShape" mc:Ignorable="w14 w15 w16se w16cid w16 w16cex wp14">
+<w:numbering xmlns:wpc="http://schemas.microsoft.com/office/word/2010/wordprocessingCanvas" xmlns:cx="http://schemas.microsoft.com/office/drawing/2014/chartex" xmlns:cx1="http://schemas.microsoft.com/office/drawing/2015/9/8/chartex" xmlns:cx2="http://schemas.microsoft.com/office/drawing/2015/10/21/chartex" xmlns:cx3="http://schemas.microsoft.com/office/drawing/2016/5/9/chartex" xmlns:cx4="http://schemas.microsoft.com/office/drawing/2016/5/10/chartex" xmlns:cx5="http://schemas.microsoft.com/office/drawing/2016/5/11/chartex" xmlns:cx6="http://schemas.microsoft.com/office/drawing/2016/5/12/chartex" xmlns:cx7="http://schemas.microsoft.com/office/drawing/2016/5/13/chartex" xmlns:cx8="http://schemas.microsoft.com/office/drawing/2016/5/14/chartex" xmlns:mc="http://schemas.openxmlformats.org/markup-compatibility/2006" xmlns:aink="http://schemas.microsoft.com/office/drawing/2016/ink" xmlns:am3d="http://schemas.microsoft.com/office/drawing/2017/model3d" xmlns:o="urn:schemas-microsoft-com:office:office" xmlns:r="http://schemas.openxmlformats.org/officeDocument/2006/relationships" xmlns:m="http://schemas.openxmlformats.org/officeDocument/2006/math" xmlns:v="urn:schemas-microsoft-com:vml" xmlns:wp14="http://schemas.microsoft.com/office/word/2010/wordprocessingDrawing" xmlns:wp="http://schemas.openxmlformats.org/drawingml/2006/wordprocessingDrawing" xmlns:w10="urn:schemas-microsoft-com:office:word" xmlns:w="http://schemas.openxmlformats.org/wordprocessingml/2006/main" xmlns:w14="http://schemas.microsoft.com/office/word/2010/wordml" xmlns:w15="http://schemas.microsoft.com/office/word/2012/wordml" xmlns:w16cid="http://schemas.microsoft.com/office/word/2016/wordml/cid" xmlns:w16se="http://schemas.microsoft.com/office/word/2015/wordml/symex" xmlns:wpg="http://schemas.microsoft.com/office/word/2010/wordprocessingGroup" xmlns:wpi="http://schemas.microsoft.com/office/word/2010/wordprocessingInk" xmlns:wne="http://schemas.microsoft.com/office/word/2006/wordml" xmlns:wps="http://schemas.microsoft.com/office/word/2010/wordprocessingShape" mc:Ignorable="w14 w15 w16se w16cid wp14">
   <w:abstractNum w:abstractNumId="0" w15:restartNumberingAfterBreak="0">
     <w:nsid w:val="03D64D21"/>
     <w:multiLevelType w:val="hybridMultilevel"/>
@@ -2861,7 +2885,7 @@
 </file>
 
 <file path=word/styles.xml><?xml version="1.0" encoding="utf-8"?>
-<w:styles xmlns:mc="http://schemas.openxmlformats.org/markup-compatibility/2006" xmlns:r="http://schemas.openxmlformats.org/officeDocument/2006/relationships" xmlns:w="http://schemas.openxmlformats.org/wordprocessingml/2006/main" xmlns:w14="http://schemas.microsoft.com/office/word/2010/wordml" xmlns:w15="http://schemas.microsoft.com/office/word/2012/wordml" xmlns:w16cex="http://schemas.microsoft.com/office/word/2018/wordml/cex" xmlns:w16cid="http://schemas.microsoft.com/office/word/2016/wordml/cid" xmlns:w16="http://schemas.microsoft.com/office/word/2018/wordml" xmlns:w16se="http://schemas.microsoft.com/office/word/2015/wordml/symex" mc:Ignorable="w14 w15 w16se w16cid w16 w16cex">
+<w:styles xmlns:mc="http://schemas.openxmlformats.org/markup-compatibility/2006" xmlns:r="http://schemas.openxmlformats.org/officeDocument/2006/relationships" xmlns:w="http://schemas.openxmlformats.org/wordprocessingml/2006/main" xmlns:w14="http://schemas.microsoft.com/office/word/2010/wordml" xmlns:w15="http://schemas.microsoft.com/office/word/2012/wordml" xmlns:w16cid="http://schemas.microsoft.com/office/word/2016/wordml/cid" xmlns:w16se="http://schemas.microsoft.com/office/word/2015/wordml/symex" mc:Ignorable="w14 w15 w16se w16cid">
   <w:docDefaults>
     <w:rPrDefault>
       <w:rPr>
@@ -2873,164 +2897,159 @@
     </w:rPrDefault>
     <w:pPrDefault/>
   </w:docDefaults>
-  <w:latentStyles w:defLockedState="0" w:defUIPriority="99" w:defSemiHidden="0" w:defUnhideWhenUsed="0" w:defQFormat="0" w:count="376">
-    <w:lsdException w:name="Normal" w:uiPriority="0" w:qFormat="1"/>
-    <w:lsdException w:name="heading 1" w:uiPriority="0"/>
-    <w:lsdException w:name="heading 3" w:uiPriority="0"/>
-    <w:lsdException w:name="heading 4" w:uiPriority="0"/>
-    <w:lsdException w:name="heading 5" w:uiPriority="0"/>
-    <w:lsdException w:name="heading 6" w:uiPriority="0"/>
-    <w:lsdException w:name="heading 7" w:semiHidden="1" w:uiPriority="0" w:unhideWhenUsed="1" w:qFormat="1"/>
-    <w:lsdException w:name="heading 8" w:semiHidden="1" w:uiPriority="0" w:unhideWhenUsed="1" w:qFormat="1"/>
-    <w:lsdException w:name="heading 9" w:semiHidden="1" w:uiPriority="0" w:unhideWhenUsed="1" w:qFormat="1"/>
-    <w:lsdException w:name="index 1" w:semiHidden="1" w:unhideWhenUsed="1"/>
-    <w:lsdException w:name="index 2" w:semiHidden="1" w:unhideWhenUsed="1"/>
-    <w:lsdException w:name="index 3" w:semiHidden="1" w:unhideWhenUsed="1"/>
-    <w:lsdException w:name="index 4" w:semiHidden="1" w:unhideWhenUsed="1"/>
-    <w:lsdException w:name="index 5" w:semiHidden="1" w:unhideWhenUsed="1"/>
-    <w:lsdException w:name="index 6" w:semiHidden="1" w:unhideWhenUsed="1"/>
-    <w:lsdException w:name="index 7" w:semiHidden="1" w:unhideWhenUsed="1"/>
-    <w:lsdException w:name="index 8" w:semiHidden="1" w:unhideWhenUsed="1"/>
-    <w:lsdException w:name="index 9" w:semiHidden="1" w:unhideWhenUsed="1"/>
-    <w:lsdException w:name="toc 1" w:semiHidden="1" w:uiPriority="0" w:unhideWhenUsed="1"/>
-    <w:lsdException w:name="toc 2" w:semiHidden="1" w:uiPriority="0" w:unhideWhenUsed="1"/>
-    <w:lsdException w:name="toc 3" w:semiHidden="1" w:uiPriority="0" w:unhideWhenUsed="1"/>
-    <w:lsdException w:name="toc 4" w:semiHidden="1" w:uiPriority="0" w:unhideWhenUsed="1"/>
-    <w:lsdException w:name="toc 5" w:semiHidden="1" w:uiPriority="0" w:unhideWhenUsed="1"/>
-    <w:lsdException w:name="toc 6" w:semiHidden="1" w:uiPriority="0" w:unhideWhenUsed="1"/>
-    <w:lsdException w:name="toc 7" w:semiHidden="1" w:uiPriority="0" w:unhideWhenUsed="1"/>
-    <w:lsdException w:name="toc 8" w:semiHidden="1" w:uiPriority="0" w:unhideWhenUsed="1"/>
-    <w:lsdException w:name="toc 9" w:semiHidden="1" w:uiPriority="0" w:unhideWhenUsed="1"/>
-    <w:lsdException w:name="Normal Indent" w:semiHidden="1" w:unhideWhenUsed="1"/>
-    <w:lsdException w:name="footnote text" w:semiHidden="1" w:uiPriority="0" w:unhideWhenUsed="1"/>
-    <w:lsdException w:name="annotation text" w:semiHidden="1" w:uiPriority="0" w:unhideWhenUsed="1"/>
-    <w:lsdException w:name="header" w:semiHidden="1" w:unhideWhenUsed="1"/>
-    <w:lsdException w:name="footer" w:semiHidden="1" w:unhideWhenUsed="1"/>
-    <w:lsdException w:name="index heading" w:semiHidden="1" w:unhideWhenUsed="1"/>
+  <w:latentStyles w:defLockedState="0" w:defUIPriority="0" w:defSemiHidden="0" w:defUnhideWhenUsed="0" w:defQFormat="0" w:count="375">
+    <w:lsdException w:name="Normal" w:qFormat="1"/>
+    <w:lsdException w:name="heading 2" w:uiPriority="99"/>
+    <w:lsdException w:name="heading 7" w:semiHidden="1" w:unhideWhenUsed="1" w:qFormat="1"/>
+    <w:lsdException w:name="heading 8" w:semiHidden="1" w:unhideWhenUsed="1" w:qFormat="1"/>
+    <w:lsdException w:name="heading 9" w:semiHidden="1" w:unhideWhenUsed="1" w:qFormat="1"/>
+    <w:lsdException w:name="index 1" w:semiHidden="1" w:uiPriority="99" w:unhideWhenUsed="1"/>
+    <w:lsdException w:name="index 2" w:semiHidden="1" w:uiPriority="99" w:unhideWhenUsed="1"/>
+    <w:lsdException w:name="index 3" w:semiHidden="1" w:uiPriority="99" w:unhideWhenUsed="1"/>
+    <w:lsdException w:name="index 4" w:semiHidden="1" w:uiPriority="99" w:unhideWhenUsed="1"/>
+    <w:lsdException w:name="index 5" w:semiHidden="1" w:uiPriority="99" w:unhideWhenUsed="1"/>
+    <w:lsdException w:name="index 6" w:semiHidden="1" w:uiPriority="99" w:unhideWhenUsed="1"/>
+    <w:lsdException w:name="index 7" w:semiHidden="1" w:uiPriority="99" w:unhideWhenUsed="1"/>
+    <w:lsdException w:name="index 8" w:semiHidden="1" w:uiPriority="99" w:unhideWhenUsed="1"/>
+    <w:lsdException w:name="index 9" w:semiHidden="1" w:uiPriority="99" w:unhideWhenUsed="1"/>
+    <w:lsdException w:name="toc 1" w:semiHidden="1" w:unhideWhenUsed="1"/>
+    <w:lsdException w:name="toc 2" w:semiHidden="1" w:unhideWhenUsed="1"/>
+    <w:lsdException w:name="toc 3" w:semiHidden="1" w:unhideWhenUsed="1"/>
+    <w:lsdException w:name="toc 4" w:semiHidden="1" w:unhideWhenUsed="1"/>
+    <w:lsdException w:name="toc 5" w:semiHidden="1" w:unhideWhenUsed="1"/>
+    <w:lsdException w:name="toc 6" w:semiHidden="1" w:unhideWhenUsed="1"/>
+    <w:lsdException w:name="toc 7" w:semiHidden="1" w:unhideWhenUsed="1"/>
+    <w:lsdException w:name="toc 8" w:semiHidden="1" w:unhideWhenUsed="1"/>
+    <w:lsdException w:name="toc 9" w:semiHidden="1" w:unhideWhenUsed="1"/>
+    <w:lsdException w:name="Normal Indent" w:semiHidden="1" w:uiPriority="99" w:unhideWhenUsed="1"/>
+    <w:lsdException w:name="footnote text" w:semiHidden="1" w:unhideWhenUsed="1"/>
+    <w:lsdException w:name="annotation text" w:semiHidden="1" w:unhideWhenUsed="1"/>
+    <w:lsdException w:name="header" w:semiHidden="1" w:uiPriority="99" w:unhideWhenUsed="1"/>
+    <w:lsdException w:name="footer" w:semiHidden="1" w:uiPriority="99" w:unhideWhenUsed="1"/>
+    <w:lsdException w:name="index heading" w:semiHidden="1" w:uiPriority="99" w:unhideWhenUsed="1"/>
     <w:lsdException w:name="caption" w:semiHidden="1" w:uiPriority="35" w:unhideWhenUsed="1" w:qFormat="1"/>
-    <w:lsdException w:name="table of figures" w:semiHidden="1" w:unhideWhenUsed="1"/>
-    <w:lsdException w:name="envelope address" w:semiHidden="1" w:unhideWhenUsed="1"/>
-    <w:lsdException w:name="envelope return" w:semiHidden="1" w:unhideWhenUsed="1"/>
-    <w:lsdException w:name="footnote reference" w:semiHidden="1" w:uiPriority="0" w:unhideWhenUsed="1"/>
-    <w:lsdException w:name="annotation reference" w:semiHidden="1" w:unhideWhenUsed="1"/>
-    <w:lsdException w:name="line number" w:semiHidden="1" w:unhideWhenUsed="1"/>
-    <w:lsdException w:name="page number" w:semiHidden="1" w:unhideWhenUsed="1"/>
-    <w:lsdException w:name="endnote reference" w:semiHidden="1" w:uiPriority="0" w:unhideWhenUsed="1"/>
-    <w:lsdException w:name="endnote text" w:semiHidden="1" w:uiPriority="0" w:unhideWhenUsed="1"/>
-    <w:lsdException w:name="table of authorities" w:semiHidden="1" w:unhideWhenUsed="1"/>
-    <w:lsdException w:name="macro" w:semiHidden="1" w:unhideWhenUsed="1"/>
-    <w:lsdException w:name="toa heading" w:semiHidden="1" w:unhideWhenUsed="1"/>
-    <w:lsdException w:name="List" w:semiHidden="1" w:uiPriority="0" w:unhideWhenUsed="1"/>
-    <w:lsdException w:name="List Bullet" w:semiHidden="1" w:unhideWhenUsed="1"/>
-    <w:lsdException w:name="List Number" w:semiHidden="1"/>
-    <w:lsdException w:name="List 2" w:semiHidden="1" w:unhideWhenUsed="1"/>
-    <w:lsdException w:name="List 3" w:semiHidden="1" w:unhideWhenUsed="1"/>
-    <w:lsdException w:name="List 4" w:semiHidden="1"/>
-    <w:lsdException w:name="List 5" w:semiHidden="1"/>
-    <w:lsdException w:name="List Bullet 2" w:semiHidden="1" w:unhideWhenUsed="1"/>
-    <w:lsdException w:name="List Bullet 3" w:semiHidden="1" w:unhideWhenUsed="1"/>
-    <w:lsdException w:name="List Bullet 4" w:semiHidden="1" w:unhideWhenUsed="1"/>
-    <w:lsdException w:name="List Bullet 5" w:semiHidden="1" w:unhideWhenUsed="1"/>
-    <w:lsdException w:name="List Number 2" w:semiHidden="1" w:unhideWhenUsed="1"/>
-    <w:lsdException w:name="List Number 3" w:semiHidden="1" w:unhideWhenUsed="1"/>
-    <w:lsdException w:name="List Number 4" w:semiHidden="1" w:unhideWhenUsed="1"/>
-    <w:lsdException w:name="List Number 5" w:semiHidden="1" w:unhideWhenUsed="1"/>
-    <w:lsdException w:name="Title" w:semiHidden="1"/>
-    <w:lsdException w:name="Closing" w:semiHidden="1" w:unhideWhenUsed="1"/>
-    <w:lsdException w:name="Signature" w:semiHidden="1" w:unhideWhenUsed="1"/>
-    <w:lsdException w:name="Default Paragraph Font" w:semiHidden="1" w:uiPriority="0" w:unhideWhenUsed="1"/>
-    <w:lsdException w:name="Body Text" w:semiHidden="1" w:unhideWhenUsed="1"/>
-    <w:lsdException w:name="Body Text Indent" w:semiHidden="1" w:unhideWhenUsed="1"/>
-    <w:lsdException w:name="List Continue" w:semiHidden="1" w:unhideWhenUsed="1"/>
-    <w:lsdException w:name="List Continue 2" w:semiHidden="1" w:unhideWhenUsed="1"/>
-    <w:lsdException w:name="List Continue 3" w:semiHidden="1" w:unhideWhenUsed="1"/>
-    <w:lsdException w:name="List Continue 4" w:semiHidden="1" w:unhideWhenUsed="1"/>
-    <w:lsdException w:name="List Continue 5" w:semiHidden="1" w:unhideWhenUsed="1"/>
-    <w:lsdException w:name="Message Header" w:semiHidden="1" w:unhideWhenUsed="1"/>
-    <w:lsdException w:name="Subtitle" w:semiHidden="1"/>
-    <w:lsdException w:name="Salutation" w:semiHidden="1"/>
-    <w:lsdException w:name="Date" w:semiHidden="1"/>
-    <w:lsdException w:name="Body Text First Indent" w:semiHidden="1"/>
-    <w:lsdException w:name="Body Text First Indent 2" w:semiHidden="1" w:unhideWhenUsed="1"/>
-    <w:lsdException w:name="Note Heading" w:semiHidden="1" w:unhideWhenUsed="1"/>
-    <w:lsdException w:name="Body Text 2" w:semiHidden="1" w:unhideWhenUsed="1"/>
-    <w:lsdException w:name="Body Text 3" w:semiHidden="1" w:unhideWhenUsed="1"/>
-    <w:lsdException w:name="Body Text Indent 2" w:semiHidden="1" w:unhideWhenUsed="1"/>
-    <w:lsdException w:name="Body Text Indent 3" w:semiHidden="1" w:unhideWhenUsed="1"/>
-    <w:lsdException w:name="Block Text" w:semiHidden="1" w:unhideWhenUsed="1"/>
-    <w:lsdException w:name="Hyperlink" w:semiHidden="1" w:uiPriority="0" w:unhideWhenUsed="1"/>
-    <w:lsdException w:name="FollowedHyperlink" w:semiHidden="1" w:uiPriority="0" w:unhideWhenUsed="1"/>
-    <w:lsdException w:name="Strong" w:semiHidden="1"/>
-    <w:lsdException w:name="Emphasis" w:semiHidden="1"/>
-    <w:lsdException w:name="Document Map" w:semiHidden="1" w:uiPriority="0" w:unhideWhenUsed="1"/>
-    <w:lsdException w:name="Plain Text" w:semiHidden="1" w:unhideWhenUsed="1"/>
-    <w:lsdException w:name="E-mail Signature" w:semiHidden="1" w:unhideWhenUsed="1"/>
-    <w:lsdException w:name="HTML Top of Form" w:semiHidden="1" w:uiPriority="0" w:unhideWhenUsed="1"/>
-    <w:lsdException w:name="HTML Bottom of Form" w:semiHidden="1" w:uiPriority="0" w:unhideWhenUsed="1"/>
-    <w:lsdException w:name="Normal (Web)" w:semiHidden="1" w:unhideWhenUsed="1"/>
-    <w:lsdException w:name="HTML Acronym" w:semiHidden="1" w:unhideWhenUsed="1"/>
-    <w:lsdException w:name="HTML Address" w:semiHidden="1" w:unhideWhenUsed="1"/>
-    <w:lsdException w:name="HTML Cite" w:semiHidden="1" w:unhideWhenUsed="1"/>
-    <w:lsdException w:name="HTML Code" w:semiHidden="1" w:unhideWhenUsed="1"/>
-    <w:lsdException w:name="HTML Definition" w:semiHidden="1" w:unhideWhenUsed="1"/>
-    <w:lsdException w:name="HTML Keyboard" w:semiHidden="1" w:unhideWhenUsed="1"/>
-    <w:lsdException w:name="HTML Preformatted" w:semiHidden="1" w:unhideWhenUsed="1"/>
-    <w:lsdException w:name="HTML Sample" w:semiHidden="1" w:unhideWhenUsed="1"/>
-    <w:lsdException w:name="HTML Typewriter" w:semiHidden="1" w:unhideWhenUsed="1"/>
-    <w:lsdException w:name="HTML Variable" w:semiHidden="1" w:unhideWhenUsed="1"/>
-    <w:lsdException w:name="Normal Table" w:semiHidden="1" w:uiPriority="0" w:unhideWhenUsed="1"/>
-    <w:lsdException w:name="annotation subject" w:semiHidden="1" w:uiPriority="0" w:unhideWhenUsed="1"/>
-    <w:lsdException w:name="No List" w:semiHidden="1" w:uiPriority="0" w:unhideWhenUsed="1"/>
-    <w:lsdException w:name="Outline List 1" w:semiHidden="1" w:uiPriority="0" w:unhideWhenUsed="1"/>
-    <w:lsdException w:name="Outline List 2" w:semiHidden="1" w:uiPriority="0" w:unhideWhenUsed="1"/>
-    <w:lsdException w:name="Outline List 3" w:semiHidden="1" w:uiPriority="0" w:unhideWhenUsed="1"/>
-    <w:lsdException w:name="Table Simple 1" w:semiHidden="1" w:uiPriority="0" w:unhideWhenUsed="1"/>
-    <w:lsdException w:name="Table Simple 2" w:semiHidden="1" w:uiPriority="0" w:unhideWhenUsed="1"/>
-    <w:lsdException w:name="Table Simple 3" w:semiHidden="1" w:uiPriority="0" w:unhideWhenUsed="1"/>
-    <w:lsdException w:name="Table Classic 1" w:semiHidden="1" w:uiPriority="0" w:unhideWhenUsed="1"/>
-    <w:lsdException w:name="Table Classic 2" w:semiHidden="1" w:uiPriority="0" w:unhideWhenUsed="1"/>
-    <w:lsdException w:name="Table Classic 3" w:semiHidden="1" w:uiPriority="0" w:unhideWhenUsed="1"/>
-    <w:lsdException w:name="Table Classic 4" w:semiHidden="1" w:uiPriority="0" w:unhideWhenUsed="1"/>
-    <w:lsdException w:name="Table Colorful 1" w:semiHidden="1" w:uiPriority="0" w:unhideWhenUsed="1"/>
-    <w:lsdException w:name="Table Colorful 2" w:semiHidden="1" w:uiPriority="0" w:unhideWhenUsed="1"/>
-    <w:lsdException w:name="Table Colorful 3" w:semiHidden="1" w:uiPriority="0" w:unhideWhenUsed="1"/>
-    <w:lsdException w:name="Table Columns 1" w:semiHidden="1" w:uiPriority="0" w:unhideWhenUsed="1"/>
-    <w:lsdException w:name="Table Columns 2" w:semiHidden="1" w:uiPriority="0" w:unhideWhenUsed="1"/>
-    <w:lsdException w:name="Table Columns 3" w:semiHidden="1" w:uiPriority="0" w:unhideWhenUsed="1"/>
-    <w:lsdException w:name="Table Columns 4" w:semiHidden="1" w:uiPriority="0" w:unhideWhenUsed="1"/>
-    <w:lsdException w:name="Table Columns 5" w:semiHidden="1" w:uiPriority="0" w:unhideWhenUsed="1"/>
-    <w:lsdException w:name="Table Grid 1" w:semiHidden="1" w:uiPriority="0" w:unhideWhenUsed="1"/>
-    <w:lsdException w:name="Table Grid 2" w:semiHidden="1" w:uiPriority="0" w:unhideWhenUsed="1"/>
-    <w:lsdException w:name="Table Grid 3" w:semiHidden="1" w:uiPriority="0" w:unhideWhenUsed="1"/>
-    <w:lsdException w:name="Table Grid 4" w:semiHidden="1" w:uiPriority="0" w:unhideWhenUsed="1"/>
-    <w:lsdException w:name="Table Grid 5" w:semiHidden="1" w:uiPriority="0" w:unhideWhenUsed="1"/>
-    <w:lsdException w:name="Table Grid 6" w:semiHidden="1" w:uiPriority="0" w:unhideWhenUsed="1"/>
-    <w:lsdException w:name="Table Grid 7" w:semiHidden="1" w:uiPriority="0" w:unhideWhenUsed="1"/>
-    <w:lsdException w:name="Table Grid 8" w:semiHidden="1" w:uiPriority="0" w:unhideWhenUsed="1"/>
-    <w:lsdException w:name="Table List 1" w:semiHidden="1" w:uiPriority="0" w:unhideWhenUsed="1"/>
-    <w:lsdException w:name="Table List 2" w:semiHidden="1" w:uiPriority="0" w:unhideWhenUsed="1"/>
-    <w:lsdException w:name="Table List 3" w:semiHidden="1" w:uiPriority="0" w:unhideWhenUsed="1"/>
-    <w:lsdException w:name="Table List 4" w:semiHidden="1" w:uiPriority="0" w:unhideWhenUsed="1"/>
-    <w:lsdException w:name="Table List 5" w:semiHidden="1" w:uiPriority="0" w:unhideWhenUsed="1"/>
-    <w:lsdException w:name="Table List 6" w:semiHidden="1" w:uiPriority="0" w:unhideWhenUsed="1"/>
-    <w:lsdException w:name="Table List 7" w:semiHidden="1" w:uiPriority="0" w:unhideWhenUsed="1"/>
-    <w:lsdException w:name="Table List 8" w:semiHidden="1" w:uiPriority="0" w:unhideWhenUsed="1"/>
-    <w:lsdException w:name="Table 3D effects 1" w:semiHidden="1" w:uiPriority="0" w:unhideWhenUsed="1"/>
-    <w:lsdException w:name="Table 3D effects 2" w:semiHidden="1" w:uiPriority="0" w:unhideWhenUsed="1"/>
-    <w:lsdException w:name="Table 3D effects 3" w:semiHidden="1" w:uiPriority="0" w:unhideWhenUsed="1"/>
-    <w:lsdException w:name="Table Contemporary" w:semiHidden="1" w:uiPriority="0" w:unhideWhenUsed="1"/>
-    <w:lsdException w:name="Table Elegant" w:semiHidden="1" w:uiPriority="0" w:unhideWhenUsed="1"/>
-    <w:lsdException w:name="Table Professional" w:semiHidden="1" w:uiPriority="0" w:unhideWhenUsed="1"/>
-    <w:lsdException w:name="Table Subtle 1" w:semiHidden="1" w:uiPriority="0" w:unhideWhenUsed="1"/>
-    <w:lsdException w:name="Table Subtle 2" w:semiHidden="1" w:uiPriority="0" w:unhideWhenUsed="1"/>
-    <w:lsdException w:name="Table Web 1" w:semiHidden="1" w:uiPriority="0" w:unhideWhenUsed="1"/>
-    <w:lsdException w:name="Table Web 2" w:semiHidden="1" w:uiPriority="0" w:unhideWhenUsed="1"/>
-    <w:lsdException w:name="Table Web 3" w:semiHidden="1" w:uiPriority="0" w:unhideWhenUsed="1"/>
-    <w:lsdException w:name="Balloon Text" w:semiHidden="1" w:uiPriority="0" w:unhideWhenUsed="1"/>
-    <w:lsdException w:name="Table Grid" w:uiPriority="0"/>
-    <w:lsdException w:name="Table Theme" w:semiHidden="1" w:uiPriority="0" w:unhideWhenUsed="1"/>
-    <w:lsdException w:name="Placeholder Text" w:semiHidden="1"/>
-    <w:lsdException w:name="No Spacing" w:semiHidden="1"/>
+    <w:lsdException w:name="table of figures" w:semiHidden="1" w:uiPriority="99" w:unhideWhenUsed="1"/>
+    <w:lsdException w:name="envelope address" w:semiHidden="1" w:uiPriority="99" w:unhideWhenUsed="1"/>
+    <w:lsdException w:name="envelope return" w:semiHidden="1" w:uiPriority="99" w:unhideWhenUsed="1"/>
+    <w:lsdException w:name="footnote reference" w:semiHidden="1" w:unhideWhenUsed="1"/>
+    <w:lsdException w:name="annotation reference" w:semiHidden="1" w:uiPriority="99" w:unhideWhenUsed="1"/>
+    <w:lsdException w:name="line number" w:semiHidden="1" w:uiPriority="99" w:unhideWhenUsed="1"/>
+    <w:lsdException w:name="page number" w:semiHidden="1" w:uiPriority="99" w:unhideWhenUsed="1"/>
+    <w:lsdException w:name="endnote reference" w:semiHidden="1" w:unhideWhenUsed="1"/>
+    <w:lsdException w:name="endnote text" w:semiHidden="1" w:unhideWhenUsed="1"/>
+    <w:lsdException w:name="table of authorities" w:semiHidden="1" w:uiPriority="99" w:unhideWhenUsed="1"/>
+    <w:lsdException w:name="macro" w:semiHidden="1" w:uiPriority="99" w:unhideWhenUsed="1"/>
+    <w:lsdException w:name="toa heading" w:semiHidden="1" w:uiPriority="99" w:unhideWhenUsed="1"/>
+    <w:lsdException w:name="List" w:semiHidden="1" w:unhideWhenUsed="1"/>
+    <w:lsdException w:name="List Bullet" w:semiHidden="1" w:uiPriority="99" w:unhideWhenUsed="1"/>
+    <w:lsdException w:name="List Number" w:semiHidden="1" w:uiPriority="99"/>
+    <w:lsdException w:name="List 2" w:semiHidden="1" w:uiPriority="99" w:unhideWhenUsed="1"/>
+    <w:lsdException w:name="List 3" w:semiHidden="1" w:uiPriority="99" w:unhideWhenUsed="1"/>
+    <w:lsdException w:name="List 4" w:semiHidden="1" w:uiPriority="99"/>
+    <w:lsdException w:name="List 5" w:semiHidden="1" w:uiPriority="99"/>
+    <w:lsdException w:name="List Bullet 2" w:semiHidden="1" w:uiPriority="99" w:unhideWhenUsed="1"/>
+    <w:lsdException w:name="List Bullet 3" w:semiHidden="1" w:uiPriority="99" w:unhideWhenUsed="1"/>
+    <w:lsdException w:name="List Bullet 4" w:semiHidden="1" w:uiPriority="99" w:unhideWhenUsed="1"/>
+    <w:lsdException w:name="List Bullet 5" w:semiHidden="1" w:uiPriority="99" w:unhideWhenUsed="1"/>
+    <w:lsdException w:name="List Number 2" w:semiHidden="1" w:uiPriority="99" w:unhideWhenUsed="1"/>
+    <w:lsdException w:name="List Number 3" w:semiHidden="1" w:uiPriority="99" w:unhideWhenUsed="1"/>
+    <w:lsdException w:name="List Number 4" w:semiHidden="1" w:uiPriority="99" w:unhideWhenUsed="1"/>
+    <w:lsdException w:name="List Number 5" w:semiHidden="1" w:uiPriority="99" w:unhideWhenUsed="1"/>
+    <w:lsdException w:name="Title" w:semiHidden="1" w:uiPriority="99"/>
+    <w:lsdException w:name="Closing" w:semiHidden="1" w:uiPriority="99" w:unhideWhenUsed="1"/>
+    <w:lsdException w:name="Signature" w:semiHidden="1" w:uiPriority="99" w:unhideWhenUsed="1"/>
+    <w:lsdException w:name="Default Paragraph Font" w:semiHidden="1" w:unhideWhenUsed="1"/>
+    <w:lsdException w:name="Body Text" w:semiHidden="1" w:uiPriority="99" w:unhideWhenUsed="1"/>
+    <w:lsdException w:name="Body Text Indent" w:semiHidden="1" w:uiPriority="99" w:unhideWhenUsed="1"/>
+    <w:lsdException w:name="List Continue" w:semiHidden="1" w:uiPriority="99" w:unhideWhenUsed="1"/>
+    <w:lsdException w:name="List Continue 2" w:semiHidden="1" w:uiPriority="99" w:unhideWhenUsed="1"/>
+    <w:lsdException w:name="List Continue 3" w:semiHidden="1" w:uiPriority="99" w:unhideWhenUsed="1"/>
+    <w:lsdException w:name="List Continue 4" w:semiHidden="1" w:uiPriority="99" w:unhideWhenUsed="1"/>
+    <w:lsdException w:name="List Continue 5" w:semiHidden="1" w:uiPriority="99" w:unhideWhenUsed="1"/>
+    <w:lsdException w:name="Message Header" w:semiHidden="1" w:uiPriority="99" w:unhideWhenUsed="1"/>
+    <w:lsdException w:name="Subtitle" w:semiHidden="1" w:uiPriority="99"/>
+    <w:lsdException w:name="Salutation" w:semiHidden="1" w:uiPriority="99"/>
+    <w:lsdException w:name="Date" w:semiHidden="1" w:uiPriority="99"/>
+    <w:lsdException w:name="Body Text First Indent" w:semiHidden="1" w:uiPriority="99"/>
+    <w:lsdException w:name="Body Text First Indent 2" w:semiHidden="1" w:uiPriority="99" w:unhideWhenUsed="1"/>
+    <w:lsdException w:name="Note Heading" w:semiHidden="1" w:uiPriority="99" w:unhideWhenUsed="1"/>
+    <w:lsdException w:name="Body Text 2" w:semiHidden="1" w:uiPriority="99" w:unhideWhenUsed="1"/>
+    <w:lsdException w:name="Body Text 3" w:semiHidden="1" w:uiPriority="99" w:unhideWhenUsed="1"/>
+    <w:lsdException w:name="Body Text Indent 2" w:semiHidden="1" w:uiPriority="99" w:unhideWhenUsed="1"/>
+    <w:lsdException w:name="Body Text Indent 3" w:semiHidden="1" w:uiPriority="99" w:unhideWhenUsed="1"/>
+    <w:lsdException w:name="Block Text" w:semiHidden="1" w:uiPriority="99" w:unhideWhenUsed="1"/>
+    <w:lsdException w:name="Hyperlink" w:semiHidden="1" w:unhideWhenUsed="1"/>
+    <w:lsdException w:name="FollowedHyperlink" w:semiHidden="1" w:unhideWhenUsed="1"/>
+    <w:lsdException w:name="Strong" w:semiHidden="1" w:uiPriority="99"/>
+    <w:lsdException w:name="Emphasis" w:semiHidden="1" w:uiPriority="99"/>
+    <w:lsdException w:name="Document Map" w:semiHidden="1" w:unhideWhenUsed="1"/>
+    <w:lsdException w:name="Plain Text" w:semiHidden="1" w:uiPriority="99" w:unhideWhenUsed="1"/>
+    <w:lsdException w:name="E-mail Signature" w:semiHidden="1" w:uiPriority="99" w:unhideWhenUsed="1"/>
+    <w:lsdException w:name="HTML Top of Form" w:semiHidden="1" w:unhideWhenUsed="1"/>
+    <w:lsdException w:name="HTML Bottom of Form" w:semiHidden="1" w:unhideWhenUsed="1"/>
+    <w:lsdException w:name="Normal (Web)" w:semiHidden="1" w:uiPriority="99" w:unhideWhenUsed="1"/>
+    <w:lsdException w:name="HTML Acronym" w:semiHidden="1" w:uiPriority="99" w:unhideWhenUsed="1"/>
+    <w:lsdException w:name="HTML Address" w:semiHidden="1" w:uiPriority="99" w:unhideWhenUsed="1"/>
+    <w:lsdException w:name="HTML Cite" w:semiHidden="1" w:uiPriority="99" w:unhideWhenUsed="1"/>
+    <w:lsdException w:name="HTML Code" w:semiHidden="1" w:uiPriority="99" w:unhideWhenUsed="1"/>
+    <w:lsdException w:name="HTML Definition" w:semiHidden="1" w:uiPriority="99" w:unhideWhenUsed="1"/>
+    <w:lsdException w:name="HTML Keyboard" w:semiHidden="1" w:uiPriority="99" w:unhideWhenUsed="1"/>
+    <w:lsdException w:name="HTML Preformatted" w:semiHidden="1" w:uiPriority="99" w:unhideWhenUsed="1"/>
+    <w:lsdException w:name="HTML Sample" w:semiHidden="1" w:uiPriority="99" w:unhideWhenUsed="1"/>
+    <w:lsdException w:name="HTML Typewriter" w:semiHidden="1" w:uiPriority="99" w:unhideWhenUsed="1"/>
+    <w:lsdException w:name="HTML Variable" w:semiHidden="1" w:uiPriority="99" w:unhideWhenUsed="1"/>
+    <w:lsdException w:name="Normal Table" w:semiHidden="1" w:unhideWhenUsed="1"/>
+    <w:lsdException w:name="annotation subject" w:semiHidden="1" w:unhideWhenUsed="1"/>
+    <w:lsdException w:name="No List" w:semiHidden="1" w:unhideWhenUsed="1"/>
+    <w:lsdException w:name="Outline List 1" w:semiHidden="1" w:unhideWhenUsed="1"/>
+    <w:lsdException w:name="Outline List 2" w:semiHidden="1" w:unhideWhenUsed="1"/>
+    <w:lsdException w:name="Outline List 3" w:semiHidden="1" w:unhideWhenUsed="1"/>
+    <w:lsdException w:name="Table Simple 1" w:semiHidden="1" w:unhideWhenUsed="1"/>
+    <w:lsdException w:name="Table Simple 2" w:semiHidden="1" w:unhideWhenUsed="1"/>
+    <w:lsdException w:name="Table Simple 3" w:semiHidden="1" w:unhideWhenUsed="1"/>
+    <w:lsdException w:name="Table Classic 1" w:semiHidden="1" w:unhideWhenUsed="1"/>
+    <w:lsdException w:name="Table Classic 2" w:semiHidden="1" w:unhideWhenUsed="1"/>
+    <w:lsdException w:name="Table Classic 3" w:semiHidden="1" w:unhideWhenUsed="1"/>
+    <w:lsdException w:name="Table Classic 4" w:semiHidden="1" w:unhideWhenUsed="1"/>
+    <w:lsdException w:name="Table Colorful 1" w:semiHidden="1" w:unhideWhenUsed="1"/>
+    <w:lsdException w:name="Table Colorful 2" w:semiHidden="1" w:unhideWhenUsed="1"/>
+    <w:lsdException w:name="Table Colorful 3" w:semiHidden="1" w:unhideWhenUsed="1"/>
+    <w:lsdException w:name="Table Columns 1" w:semiHidden="1" w:unhideWhenUsed="1"/>
+    <w:lsdException w:name="Table Columns 2" w:semiHidden="1" w:unhideWhenUsed="1"/>
+    <w:lsdException w:name="Table Columns 3" w:semiHidden="1" w:unhideWhenUsed="1"/>
+    <w:lsdException w:name="Table Columns 4" w:semiHidden="1" w:unhideWhenUsed="1"/>
+    <w:lsdException w:name="Table Columns 5" w:semiHidden="1" w:unhideWhenUsed="1"/>
+    <w:lsdException w:name="Table Grid 1" w:semiHidden="1" w:unhideWhenUsed="1"/>
+    <w:lsdException w:name="Table Grid 2" w:semiHidden="1" w:unhideWhenUsed="1"/>
+    <w:lsdException w:name="Table Grid 3" w:semiHidden="1" w:unhideWhenUsed="1"/>
+    <w:lsdException w:name="Table Grid 4" w:semiHidden="1" w:unhideWhenUsed="1"/>
+    <w:lsdException w:name="Table Grid 5" w:semiHidden="1" w:unhideWhenUsed="1"/>
+    <w:lsdException w:name="Table Grid 6" w:semiHidden="1" w:unhideWhenUsed="1"/>
+    <w:lsdException w:name="Table Grid 7" w:semiHidden="1" w:unhideWhenUsed="1"/>
+    <w:lsdException w:name="Table Grid 8" w:semiHidden="1" w:unhideWhenUsed="1"/>
+    <w:lsdException w:name="Table List 1" w:semiHidden="1" w:unhideWhenUsed="1"/>
+    <w:lsdException w:name="Table List 2" w:semiHidden="1" w:unhideWhenUsed="1"/>
+    <w:lsdException w:name="Table List 3" w:semiHidden="1" w:unhideWhenUsed="1"/>
+    <w:lsdException w:name="Table List 4" w:semiHidden="1" w:unhideWhenUsed="1"/>
+    <w:lsdException w:name="Table List 5" w:semiHidden="1" w:unhideWhenUsed="1"/>
+    <w:lsdException w:name="Table List 6" w:semiHidden="1" w:unhideWhenUsed="1"/>
+    <w:lsdException w:name="Table List 7" w:semiHidden="1" w:unhideWhenUsed="1"/>
+    <w:lsdException w:name="Table List 8" w:semiHidden="1" w:unhideWhenUsed="1"/>
+    <w:lsdException w:name="Table 3D effects 1" w:semiHidden="1" w:unhideWhenUsed="1"/>
+    <w:lsdException w:name="Table 3D effects 2" w:semiHidden="1" w:unhideWhenUsed="1"/>
+    <w:lsdException w:name="Table 3D effects 3" w:semiHidden="1" w:unhideWhenUsed="1"/>
+    <w:lsdException w:name="Table Contemporary" w:semiHidden="1" w:unhideWhenUsed="1"/>
+    <w:lsdException w:name="Table Elegant" w:semiHidden="1" w:unhideWhenUsed="1"/>
+    <w:lsdException w:name="Table Professional" w:semiHidden="1" w:unhideWhenUsed="1"/>
+    <w:lsdException w:name="Table Subtle 1" w:semiHidden="1" w:unhideWhenUsed="1"/>
+    <w:lsdException w:name="Table Subtle 2" w:semiHidden="1" w:unhideWhenUsed="1"/>
+    <w:lsdException w:name="Table Web 1" w:semiHidden="1" w:unhideWhenUsed="1"/>
+    <w:lsdException w:name="Table Web 2" w:semiHidden="1" w:unhideWhenUsed="1"/>
+    <w:lsdException w:name="Table Web 3" w:semiHidden="1" w:unhideWhenUsed="1"/>
+    <w:lsdException w:name="Balloon Text" w:semiHidden="1" w:unhideWhenUsed="1"/>
+    <w:lsdException w:name="Table Theme" w:semiHidden="1" w:unhideWhenUsed="1"/>
+    <w:lsdException w:name="Placeholder Text" w:semiHidden="1" w:uiPriority="99"/>
+    <w:lsdException w:name="No Spacing" w:semiHidden="1" w:uiPriority="99"/>
     <w:lsdException w:name="Light Shading" w:uiPriority="60"/>
     <w:lsdException w:name="Light List" w:uiPriority="61"/>
     <w:lsdException w:name="Light Grid" w:uiPriority="62"/>
@@ -3051,7 +3070,7 @@
     <w:lsdException w:name="Medium Shading 1 Accent 1" w:uiPriority="63"/>
     <w:lsdException w:name="Medium Shading 2 Accent 1" w:uiPriority="64"/>
     <w:lsdException w:name="Medium List 1 Accent 1" w:uiPriority="65"/>
-    <w:lsdException w:name="Revision" w:semiHidden="1"/>
+    <w:lsdException w:name="Revision" w:semiHidden="1" w:uiPriority="99"/>
     <w:lsdException w:name="List Paragraph" w:semiHidden="1" w:uiPriority="34"/>
     <w:lsdException w:name="Quote" w:semiHidden="1" w:uiPriority="29"/>
     <w:lsdException w:name="Intense Quote" w:semiHidden="1" w:uiPriority="30"/>
@@ -3244,11 +3263,10 @@
     <w:lsdException w:name="List Table 5 Dark Accent 6" w:uiPriority="50"/>
     <w:lsdException w:name="List Table 6 Colorful Accent 6" w:uiPriority="51"/>
     <w:lsdException w:name="List Table 7 Colorful Accent 6" w:uiPriority="52"/>
-    <w:lsdException w:name="Mention" w:semiHidden="1" w:unhideWhenUsed="1"/>
-    <w:lsdException w:name="Smart Hyperlink" w:semiHidden="1" w:unhideWhenUsed="1"/>
-    <w:lsdException w:name="Hashtag" w:semiHidden="1" w:unhideWhenUsed="1"/>
-    <w:lsdException w:name="Unresolved Mention" w:semiHidden="1" w:unhideWhenUsed="1"/>
-    <w:lsdException w:name="Smart Link" w:semiHidden="1" w:unhideWhenUsed="1"/>
+    <w:lsdException w:name="Mention" w:semiHidden="1" w:uiPriority="99" w:unhideWhenUsed="1"/>
+    <w:lsdException w:name="Smart Hyperlink" w:semiHidden="1" w:uiPriority="99" w:unhideWhenUsed="1"/>
+    <w:lsdException w:name="Hashtag" w:semiHidden="1" w:uiPriority="99" w:unhideWhenUsed="1"/>
+    <w:lsdException w:name="Unresolved Mention" w:semiHidden="1" w:uiPriority="99" w:unhideWhenUsed="1"/>
   </w:latentStyles>
   <w:style w:type="paragraph" w:default="1" w:styleId="Normal">
     <w:name w:val="Normal"/>
@@ -3261,7 +3279,7 @@
       <w:lang w:eastAsia="ko-KR"/>
     </w:rPr>
   </w:style>
-  <w:style w:type="paragraph" w:styleId="Titre1">
+  <w:style w:type="paragraph" w:styleId="Heading1">
     <w:name w:val="heading 1"/>
     <w:basedOn w:val="Normal"/>
     <w:next w:val="Normal"/>
@@ -3284,11 +3302,11 @@
       <w:lang w:val="en-US" w:eastAsia="en-US"/>
     </w:rPr>
   </w:style>
-  <w:style w:type="paragraph" w:styleId="Titre2">
+  <w:style w:type="paragraph" w:styleId="Heading2">
     <w:name w:val="heading 2"/>
     <w:basedOn w:val="Normal"/>
     <w:next w:val="Normal"/>
-    <w:link w:val="Titre2Car"/>
+    <w:link w:val="Heading2Char"/>
     <w:uiPriority w:val="99"/>
     <w:semiHidden/>
     <w:rsid w:val="00691B3C"/>
@@ -3309,7 +3327,7 @@
       <w:lang w:val="en-US" w:eastAsia="en-US"/>
     </w:rPr>
   </w:style>
-  <w:style w:type="paragraph" w:styleId="Titre3">
+  <w:style w:type="paragraph" w:styleId="Heading3">
     <w:name w:val="heading 3"/>
     <w:basedOn w:val="Normal"/>
     <w:next w:val="Normal"/>
@@ -3329,7 +3347,7 @@
       <w:szCs w:val="26"/>
     </w:rPr>
   </w:style>
-  <w:style w:type="paragraph" w:styleId="Titre4">
+  <w:style w:type="paragraph" w:styleId="Heading4">
     <w:name w:val="heading 4"/>
     <w:basedOn w:val="Normal"/>
     <w:next w:val="Normal"/>
@@ -3350,7 +3368,7 @@
       <w:lang w:val="sv-SE" w:eastAsia="en-US"/>
     </w:rPr>
   </w:style>
-  <w:style w:type="paragraph" w:styleId="Titre5">
+  <w:style w:type="paragraph" w:styleId="Heading5">
     <w:name w:val="heading 5"/>
     <w:basedOn w:val="Normal"/>
     <w:next w:val="Normal"/>
@@ -3370,7 +3388,7 @@
       <w:szCs w:val="26"/>
     </w:rPr>
   </w:style>
-  <w:style w:type="paragraph" w:styleId="Titre6">
+  <w:style w:type="paragraph" w:styleId="Heading6">
     <w:name w:val="heading 6"/>
     <w:basedOn w:val="Normal"/>
     <w:next w:val="Normal"/>
@@ -3388,9 +3406,9 @@
       <w:szCs w:val="22"/>
     </w:rPr>
   </w:style>
-  <w:style w:type="paragraph" w:styleId="Titre7">
+  <w:style w:type="paragraph" w:styleId="Heading7">
     <w:name w:val="heading 7"/>
-    <w:basedOn w:val="Titre4"/>
+    <w:basedOn w:val="Heading4"/>
     <w:next w:val="Normal"/>
     <w:semiHidden/>
     <w:unhideWhenUsed/>
@@ -3413,9 +3431,9 @@
       <w:lang w:val="en-GB" w:eastAsia="ko-KR"/>
     </w:rPr>
   </w:style>
-  <w:style w:type="paragraph" w:styleId="Titre8">
+  <w:style w:type="paragraph" w:styleId="Heading8">
     <w:name w:val="heading 8"/>
-    <w:basedOn w:val="Titre4"/>
+    <w:basedOn w:val="Heading4"/>
     <w:next w:val="Normal"/>
     <w:semiHidden/>
     <w:unhideWhenUsed/>
@@ -3436,9 +3454,9 @@
       <w:lang w:val="en-GB" w:eastAsia="ko-KR"/>
     </w:rPr>
   </w:style>
-  <w:style w:type="paragraph" w:styleId="Titre9">
+  <w:style w:type="paragraph" w:styleId="Heading9">
     <w:name w:val="heading 9"/>
-    <w:basedOn w:val="Titre4"/>
+    <w:basedOn w:val="Heading4"/>
     <w:next w:val="Normal"/>
     <w:semiHidden/>
     <w:unhideWhenUsed/>
@@ -3461,13 +3479,13 @@
       <w:lang w:val="en-GB" w:eastAsia="ko-KR"/>
     </w:rPr>
   </w:style>
-  <w:style w:type="character" w:default="1" w:styleId="Policepardfaut">
+  <w:style w:type="character" w:default="1" w:styleId="DefaultParagraphFont">
     <w:name w:val="Default Paragraph Font"/>
     <w:uiPriority w:val="1"/>
     <w:semiHidden/>
     <w:unhideWhenUsed/>
   </w:style>
-  <w:style w:type="table" w:default="1" w:styleId="TableauNormal">
+  <w:style w:type="table" w:default="1" w:styleId="TableNormal">
     <w:name w:val="Normal Table"/>
     <w:uiPriority w:val="99"/>
     <w:semiHidden/>
@@ -3482,7 +3500,7 @@
       </w:tblCellMar>
     </w:tblPr>
   </w:style>
-  <w:style w:type="numbering" w:default="1" w:styleId="Aucuneliste">
+  <w:style w:type="numbering" w:default="1" w:styleId="NoList">
     <w:name w:val="No List"/>
     <w:uiPriority w:val="99"/>
     <w:semiHidden/>
@@ -3531,7 +3549,7 @@
   </w:style>
   <w:style w:type="character" w:customStyle="1" w:styleId="EC-ParaCharChar">
     <w:name w:val="EC-Para Char Char"/>
-    <w:basedOn w:val="Policepardfaut"/>
+    <w:basedOn w:val="DefaultParagraphFont"/>
     <w:link w:val="EC-Para"/>
     <w:rsid w:val="00AA21AC"/>
     <w:rPr>
@@ -3572,7 +3590,7 @@
   </w:style>
   <w:style w:type="character" w:customStyle="1" w:styleId="ECDC-ParaChar">
     <w:name w:val="ECDC-Para Char"/>
-    <w:basedOn w:val="Policepardfaut"/>
+    <w:basedOn w:val="DefaultParagraphFont"/>
     <w:link w:val="ECDC-Para"/>
     <w:uiPriority w:val="1"/>
     <w:semiHidden/>
@@ -3583,7 +3601,7 @@
       <w:lang w:val="de-DE" w:eastAsia="ko-KR"/>
     </w:rPr>
   </w:style>
-  <w:style w:type="paragraph" w:styleId="TM1">
+  <w:style w:type="paragraph" w:styleId="TOC1">
     <w:name w:val="toc 1"/>
     <w:basedOn w:val="Normal"/>
     <w:next w:val="Normal"/>
@@ -3601,7 +3619,7 @@
       <w:lang w:val="en-US" w:eastAsia="en-US"/>
     </w:rPr>
   </w:style>
-  <w:style w:type="paragraph" w:styleId="TM2">
+  <w:style w:type="paragraph" w:styleId="TOC2">
     <w:name w:val="toc 2"/>
     <w:basedOn w:val="Normal"/>
     <w:next w:val="Normal"/>
@@ -3673,7 +3691,7 @@
       <w:lang w:val="de-DE" w:eastAsia="ko-KR"/>
     </w:rPr>
   </w:style>
-  <w:style w:type="paragraph" w:styleId="Liste">
+  <w:style w:type="paragraph" w:styleId="List">
     <w:name w:val="List"/>
     <w:basedOn w:val="Normal"/>
     <w:semiHidden/>
@@ -3690,7 +3708,7 @@
       <w:lang w:val="en-US" w:eastAsia="en-US"/>
     </w:rPr>
   </w:style>
-  <w:style w:type="paragraph" w:styleId="TM3">
+  <w:style w:type="paragraph" w:styleId="TOC3">
     <w:name w:val="toc 3"/>
     <w:basedOn w:val="Normal"/>
     <w:next w:val="Normal"/>
@@ -3710,7 +3728,7 @@
       <w:lang w:val="en-US" w:eastAsia="en-US"/>
     </w:rPr>
   </w:style>
-  <w:style w:type="paragraph" w:styleId="Notedebasdepage">
+  <w:style w:type="paragraph" w:styleId="FootnoteText">
     <w:name w:val="footnote text"/>
     <w:basedOn w:val="Normal"/>
     <w:semiHidden/>
@@ -3720,9 +3738,9 @@
       <w:szCs w:val="20"/>
     </w:rPr>
   </w:style>
-  <w:style w:type="character" w:styleId="Appelnotedebasdep">
+  <w:style w:type="character" w:styleId="FootnoteReference">
     <w:name w:val="footnote reference"/>
-    <w:basedOn w:val="Policepardfaut"/>
+    <w:basedOn w:val="DefaultParagraphFont"/>
     <w:semiHidden/>
     <w:rsid w:val="00691B3C"/>
     <w:rPr>
@@ -3748,7 +3766,7 @@
   </w:style>
   <w:style w:type="character" w:customStyle="1" w:styleId="ECDC-List2Char">
     <w:name w:val="ECDC-List2 Char"/>
-    <w:basedOn w:val="Policepardfaut"/>
+    <w:basedOn w:val="DefaultParagraphFont"/>
     <w:link w:val="ECDC-List2"/>
     <w:uiPriority w:val="1"/>
     <w:semiHidden/>
@@ -3799,7 +3817,7 @@
       <w:szCs w:val="18"/>
     </w:rPr>
   </w:style>
-  <w:style w:type="paragraph" w:styleId="TM4">
+  <w:style w:type="paragraph" w:styleId="TOC4">
     <w:name w:val="toc 4"/>
     <w:basedOn w:val="Normal"/>
     <w:next w:val="Normal"/>
@@ -3812,7 +3830,7 @@
   </w:style>
   <w:style w:type="table" w:customStyle="1" w:styleId="ECDCTable">
     <w:name w:val="ECDC Table"/>
-    <w:basedOn w:val="TableauNormal"/>
+    <w:basedOn w:val="TableNormal"/>
     <w:rsid w:val="00271B67"/>
     <w:pPr>
       <w:widowControl w:val="0"/>
@@ -3843,7 +3861,7 @@
       <w:vAlign w:val="center"/>
     </w:tcPr>
   </w:style>
-  <w:style w:type="paragraph" w:styleId="Textedebulles">
+  <w:style w:type="paragraph" w:styleId="BalloonText">
     <w:name w:val="Balloon Text"/>
     <w:basedOn w:val="Normal"/>
     <w:semiHidden/>
@@ -3854,7 +3872,7 @@
       <w:szCs w:val="16"/>
     </w:rPr>
   </w:style>
-  <w:style w:type="paragraph" w:styleId="TM5">
+  <w:style w:type="paragraph" w:styleId="TOC5">
     <w:name w:val="toc 5"/>
     <w:basedOn w:val="Normal"/>
     <w:next w:val="Normal"/>
@@ -3869,7 +3887,7 @@
       <w:lang w:eastAsia="en-GB"/>
     </w:rPr>
   </w:style>
-  <w:style w:type="paragraph" w:styleId="TM6">
+  <w:style w:type="paragraph" w:styleId="TOC6">
     <w:name w:val="toc 6"/>
     <w:basedOn w:val="Normal"/>
     <w:next w:val="Normal"/>
@@ -3884,7 +3902,7 @@
       <w:lang w:eastAsia="en-GB"/>
     </w:rPr>
   </w:style>
-  <w:style w:type="paragraph" w:styleId="TM7">
+  <w:style w:type="paragraph" w:styleId="TOC7">
     <w:name w:val="toc 7"/>
     <w:basedOn w:val="Normal"/>
     <w:next w:val="Normal"/>
@@ -3899,7 +3917,7 @@
       <w:lang w:eastAsia="en-GB"/>
     </w:rPr>
   </w:style>
-  <w:style w:type="paragraph" w:styleId="TM8">
+  <w:style w:type="paragraph" w:styleId="TOC8">
     <w:name w:val="toc 8"/>
     <w:basedOn w:val="Normal"/>
     <w:next w:val="Normal"/>
@@ -3914,7 +3932,7 @@
       <w:lang w:eastAsia="en-GB"/>
     </w:rPr>
   </w:style>
-  <w:style w:type="paragraph" w:styleId="TM9">
+  <w:style w:type="paragraph" w:styleId="TOC9">
     <w:name w:val="toc 9"/>
     <w:basedOn w:val="Normal"/>
     <w:next w:val="Normal"/>
@@ -3929,9 +3947,9 @@
       <w:lang w:eastAsia="en-GB"/>
     </w:rPr>
   </w:style>
-  <w:style w:type="character" w:styleId="Marquedecommentaire">
+  <w:style w:type="character" w:styleId="CommentReference">
     <w:name w:val="annotation reference"/>
-    <w:basedOn w:val="Policepardfaut"/>
+    <w:basedOn w:val="DefaultParagraphFont"/>
     <w:uiPriority w:val="99"/>
     <w:rsid w:val="00691B3C"/>
     <w:rPr>
@@ -3939,20 +3957,20 @@
       <w:szCs w:val="16"/>
     </w:rPr>
   </w:style>
-  <w:style w:type="paragraph" w:styleId="Commentaire">
+  <w:style w:type="paragraph" w:styleId="CommentText">
     <w:name w:val="annotation text"/>
     <w:basedOn w:val="Normal"/>
-    <w:link w:val="CommentaireCar"/>
+    <w:link w:val="CommentTextChar"/>
     <w:rsid w:val="00691B3C"/>
     <w:rPr>
       <w:sz w:val="20"/>
       <w:szCs w:val="20"/>
     </w:rPr>
   </w:style>
-  <w:style w:type="paragraph" w:styleId="Objetducommentaire">
+  <w:style w:type="paragraph" w:styleId="CommentSubject">
     <w:name w:val="annotation subject"/>
-    <w:basedOn w:val="Commentaire"/>
-    <w:next w:val="Commentaire"/>
+    <w:basedOn w:val="CommentText"/>
+    <w:next w:val="CommentText"/>
     <w:semiHidden/>
     <w:rsid w:val="00691B3C"/>
     <w:rPr>
@@ -3960,7 +3978,7 @@
       <w:bCs/>
     </w:rPr>
   </w:style>
-  <w:style w:type="paragraph" w:styleId="Notedefin">
+  <w:style w:type="paragraph" w:styleId="EndnoteText">
     <w:name w:val="endnote text"/>
     <w:basedOn w:val="Normal"/>
     <w:semiHidden/>
@@ -3974,7 +3992,7 @@
   </w:style>
   <w:style w:type="paragraph" w:customStyle="1" w:styleId="ECDCFootnote">
     <w:name w:val="ECDC Footnote"/>
-    <w:basedOn w:val="Notedebasdepage"/>
+    <w:basedOn w:val="FootnoteText"/>
     <w:uiPriority w:val="1"/>
     <w:semiHidden/>
     <w:rsid w:val="00691B3C"/>
@@ -3998,9 +4016,9 @@
       <w:szCs w:val="16"/>
     </w:rPr>
   </w:style>
-  <w:style w:type="character" w:styleId="Appeldenotedefin">
+  <w:style w:type="character" w:styleId="EndnoteReference">
     <w:name w:val="endnote reference"/>
-    <w:basedOn w:val="Policepardfaut"/>
+    <w:basedOn w:val="DefaultParagraphFont"/>
     <w:semiHidden/>
     <w:rsid w:val="00691B3C"/>
     <w:rPr>
@@ -4052,7 +4070,7 @@
   </w:style>
   <w:style w:type="character" w:customStyle="1" w:styleId="EC-List2Char">
     <w:name w:val="EC-List2 Char"/>
-    <w:basedOn w:val="Policepardfaut"/>
+    <w:basedOn w:val="DefaultParagraphFont"/>
     <w:link w:val="EC-List2"/>
     <w:rsid w:val="00AA21AC"/>
     <w:rPr>
@@ -4176,7 +4194,7 @@
   </w:style>
   <w:style w:type="character" w:customStyle="1" w:styleId="EC-Title-4CharChar">
     <w:name w:val="EC-Title-4 Char Char"/>
-    <w:basedOn w:val="Policepardfaut"/>
+    <w:basedOn w:val="DefaultParagraphFont"/>
     <w:link w:val="EC-Title-4"/>
     <w:rsid w:val="00D3241B"/>
     <w:rPr>
@@ -4214,7 +4232,7 @@
   </w:style>
   <w:style w:type="character" w:customStyle="1" w:styleId="EC-Title-5CharChar">
     <w:name w:val="EC-Title-5 Char Char"/>
-    <w:basedOn w:val="Policepardfaut"/>
+    <w:basedOn w:val="DefaultParagraphFont"/>
     <w:link w:val="EC-Title-5"/>
     <w:rsid w:val="00D3241B"/>
     <w:rPr>
@@ -4336,9 +4354,9 @@
       <w:szCs w:val="20"/>
     </w:rPr>
   </w:style>
-  <w:style w:type="table" w:styleId="Grilledutableau">
+  <w:style w:type="table" w:styleId="TableGrid">
     <w:name w:val="Table Grid"/>
-    <w:basedOn w:val="TableauNormal"/>
+    <w:basedOn w:val="TableNormal"/>
     <w:rsid w:val="00991F03"/>
     <w:tblPr>
       <w:tblBorders>
@@ -4351,9 +4369,9 @@
       </w:tblBorders>
     </w:tblPr>
   </w:style>
-  <w:style w:type="character" w:styleId="Lienhypertexte">
+  <w:style w:type="character" w:styleId="Hyperlink">
     <w:name w:val="Hyperlink"/>
-    <w:basedOn w:val="Policepardfaut"/>
+    <w:basedOn w:val="DefaultParagraphFont"/>
     <w:unhideWhenUsed/>
     <w:rsid w:val="000D154B"/>
     <w:rPr>
@@ -4363,7 +4381,7 @@
       <w:u w:val="single"/>
     </w:rPr>
   </w:style>
-  <w:style w:type="paragraph" w:styleId="Paragraphedeliste">
+  <w:style w:type="paragraph" w:styleId="ListParagraph">
     <w:name w:val="List Paragraph"/>
     <w:basedOn w:val="Normal"/>
     <w:uiPriority w:val="34"/>
@@ -4374,9 +4392,9 @@
       <w:contextualSpacing/>
     </w:pPr>
   </w:style>
-  <w:style w:type="character" w:styleId="Lienhypertextesuivivisit">
+  <w:style w:type="character" w:styleId="FollowedHyperlink">
     <w:name w:val="FollowedHyperlink"/>
-    <w:basedOn w:val="Policepardfaut"/>
+    <w:basedOn w:val="DefaultParagraphFont"/>
     <w:semiHidden/>
     <w:unhideWhenUsed/>
     <w:rsid w:val="000D154B"/>
@@ -4387,7 +4405,7 @@
       <w:u w:val="single"/>
     </w:rPr>
   </w:style>
-  <w:style w:type="paragraph" w:styleId="Lgende">
+  <w:style w:type="paragraph" w:styleId="Caption">
     <w:name w:val="caption"/>
     <w:basedOn w:val="Normal"/>
     <w:next w:val="Normal"/>
@@ -4405,10 +4423,10 @@
       <w:szCs w:val="18"/>
     </w:rPr>
   </w:style>
-  <w:style w:type="character" w:customStyle="1" w:styleId="CommentaireCar">
-    <w:name w:val="Commentaire Car"/>
-    <w:basedOn w:val="Policepardfaut"/>
-    <w:link w:val="Commentaire"/>
+  <w:style w:type="character" w:customStyle="1" w:styleId="CommentTextChar">
+    <w:name w:val="Comment Text Char"/>
+    <w:basedOn w:val="DefaultParagraphFont"/>
+    <w:link w:val="CommentText"/>
     <w:rsid w:val="00BC4426"/>
     <w:rPr>
       <w:sz w:val="20"/>
@@ -4416,10 +4434,10 @@
       <w:lang w:eastAsia="ko-KR"/>
     </w:rPr>
   </w:style>
-  <w:style w:type="character" w:customStyle="1" w:styleId="Titre2Car">
-    <w:name w:val="Titre 2 Car"/>
-    <w:basedOn w:val="Policepardfaut"/>
-    <w:link w:val="Titre2"/>
+  <w:style w:type="character" w:customStyle="1" w:styleId="Heading2Char">
+    <w:name w:val="Heading 2 Char"/>
+    <w:basedOn w:val="DefaultParagraphFont"/>
+    <w:link w:val="Heading2"/>
     <w:uiPriority w:val="99"/>
     <w:semiHidden/>
     <w:rsid w:val="00E266FA"/>
@@ -4721,65 +4739,6 @@
 </file>
 
 <file path=customXml/item1.xml><?xml version="1.0" encoding="utf-8"?>
-<p:properties xmlns:p="http://schemas.microsoft.com/office/2006/metadata/properties" xmlns:xsi="http://www.w3.org/2001/XMLSchema-instance" xmlns:pc="http://schemas.microsoft.com/office/infopath/2007/PartnerControls">
-  <documentManagement>
-    <ECDC_Description xmlns="http://schemas.microsoft.com/sharepoint/v3" xsi:nil="true"/>
-    <ECDC_DMS_Project0 xmlns="f21cd5e7-4e59-4426-9a65-65a4b49b5ea4">
-      <Terms xmlns="http://schemas.microsoft.com/office/infopath/2007/PartnerControls"/>
-    </ECDC_DMS_Project0>
-    <ECDC_DMS_MIS_Activity_code0 xmlns="f21cd5e7-4e59-4426-9a65-65a4b49b5ea4">
-      <Terms xmlns="http://schemas.microsoft.com/office/infopath/2007/PartnerControls"/>
-    </ECDC_DMS_MIS_Activity_code0>
-    <TaxKeywordTaxHTField xmlns="d23a570b-d7a9-49ca-a34c-8afb8206b4bf">
-      <Terms xmlns="http://schemas.microsoft.com/office/infopath/2007/PartnerControls"/>
-    </TaxKeywordTaxHTField>
-    <ECDC_DMS_Section xmlns="f21cd5e7-4e59-4426-9a65-65a4b49b5ea4">Epidemiological Methods</ECDC_DMS_Section>
-    <TaxCatchAll xmlns="d23a570b-d7a9-49ca-a34c-8afb8206b4bf">
-      <Value>500</Value>
-      <Value>8455</Value>
-    </TaxCatchAll>
-    <ECDC_DMS_Author xmlns="f21cd5e7-4e59-4426-9a65-65a4b49b5ea4">
-      <UserInfo>
-        <DisplayName>Julien Beaute</DisplayName>
-        <AccountId>167</AccountId>
-        <AccountType/>
-      </UserInfo>
-    </ECDC_DMS_Author>
-    <ECDC_Subject_whatTaxHTField0 xmlns="f21cd5e7-4e59-4426-9a65-65a4b49b5ea4">
-      <Terms xmlns="http://schemas.microsoft.com/office/infopath/2007/PartnerControls">
-        <TermInfo xmlns="http://schemas.microsoft.com/office/infopath/2007/PartnerControls">
-          <TermName xmlns="http://schemas.microsoft.com/office/infopath/2007/PartnerControls">surveillance</TermName>
-          <TermId xmlns="http://schemas.microsoft.com/office/infopath/2007/PartnerControls">a0470744-a564-4d8e-b6e3-7633734a10dc</TermId>
-        </TermInfo>
-      </Terms>
-    </ECDC_Subject_whatTaxHTField0>
-    <ECDC_DMS_Data_Controller xmlns="f21cd5e7-4e59-4426-9a65-65a4b49b5ea4">
-      <UserInfo>
-        <DisplayName/>
-        <AccountId xsi:nil="true"/>
-        <AccountType/>
-      </UserInfo>
-    </ECDC_DMS_Data_Controller>
-    <ECDC_DMS_General_Administration_Document_Type0 xmlns="f21cd5e7-4e59-4426-9a65-65a4b49b5ea4">
-      <Terms xmlns="http://schemas.microsoft.com/office/infopath/2007/PartnerControls">
-        <TermInfo xmlns="http://schemas.microsoft.com/office/infopath/2007/PartnerControls">
-          <TermName xmlns="http://schemas.microsoft.com/office/infopath/2007/PartnerControls">Report</TermName>
-          <TermId xmlns="http://schemas.microsoft.com/office/infopath/2007/PartnerControls">ecbd77ad-3760-4178-a0ff-1df458fa4e60</TermId>
-        </TermInfo>
-      </Terms>
-    </ECDC_DMS_General_Administration_Document_Type0>
-    <ECDC_DMS_Group xmlns="f21cd5e7-4e59-4426-9a65-65a4b49b5ea4">General Surveillance</ECDC_DMS_Group>
-    <ECDC_DMS_Effective_Date xmlns="f21cd5e7-4e59-4426-9a65-65a4b49b5ea4">2017-08-29T11:46:00+00:00</ECDC_DMS_Effective_Date>
-    <ECDC_DMS_Classification xmlns="f21cd5e7-4e59-4426-9a65-65a4b49b5ea4" xsi:nil="true"/>
-    <ECDC_DMS_Organization0 xmlns="f21cd5e7-4e59-4426-9a65-65a4b49b5ea4">
-      <Terms xmlns="http://schemas.microsoft.com/office/infopath/2007/PartnerControls"/>
-    </ECDC_DMS_Organization0>
-    <ECDC_DMS_Contains_Personal_Data xmlns="f21cd5e7-4e59-4426-9a65-65a4b49b5ea4">false</ECDC_DMS_Contains_Personal_Data>
-  </documentManagement>
-</p:properties>
-</file>
-
-<file path=customXml/item2.xml><?xml version="1.0" encoding="utf-8"?>
 <ct:contentTypeSchema xmlns:ct="http://schemas.microsoft.com/office/2006/metadata/contentType" xmlns:ma="http://schemas.microsoft.com/office/2006/metadata/properties/metaAttributes" ct:_="" ma:_="" ma:contentTypeName="General Administration" ma:contentTypeID="0x010100D736C7ACE9B64A2887FC840CE64E73CD00F9B766FA919147C8AA3C665BB5FE334200CFE92820D3804675818B1C25C1C0AF8000D13B0FF061A3354CA2214CAB9B27F5CE" ma:contentTypeVersion="8" ma:contentTypeDescription="General Administration Content Type" ma:contentTypeScope="" ma:versionID="027b1c700e48af201e05a50e6a9d4684">
   <xsd:schema xmlns:xsd="http://www.w3.org/2001/XMLSchema" xmlns:xs="http://www.w3.org/2001/XMLSchema" xmlns:p="http://schemas.microsoft.com/office/2006/metadata/properties" xmlns:ns1="http://schemas.microsoft.com/sharepoint/v3" xmlns:ns2="f21cd5e7-4e59-4426-9a65-65a4b49b5ea4" xmlns:ns3="d23a570b-d7a9-49ca-a34c-8afb8206b4bf" targetNamespace="http://schemas.microsoft.com/office/2006/metadata/properties" ma:root="true" ma:fieldsID="fc1d0c9cd27a1471bca797b4d429cbe1" ns1:_="" ns2:_="" ns3:_="">
     <xsd:import namespace="http://schemas.microsoft.com/sharepoint/v3"/>
@@ -5063,13 +5022,68 @@
 </ct:contentTypeSchema>
 </file>
 
+<file path=customXml/item2.xml><?xml version="1.0" encoding="utf-8"?>
+<p:properties xmlns:p="http://schemas.microsoft.com/office/2006/metadata/properties" xmlns:xsi="http://www.w3.org/2001/XMLSchema-instance" xmlns:pc="http://schemas.microsoft.com/office/infopath/2007/PartnerControls">
+  <documentManagement>
+    <ECDC_Description xmlns="http://schemas.microsoft.com/sharepoint/v3" xsi:nil="true"/>
+    <ECDC_DMS_Project0 xmlns="f21cd5e7-4e59-4426-9a65-65a4b49b5ea4">
+      <Terms xmlns="http://schemas.microsoft.com/office/infopath/2007/PartnerControls"/>
+    </ECDC_DMS_Project0>
+    <ECDC_DMS_MIS_Activity_code0 xmlns="f21cd5e7-4e59-4426-9a65-65a4b49b5ea4">
+      <Terms xmlns="http://schemas.microsoft.com/office/infopath/2007/PartnerControls"/>
+    </ECDC_DMS_MIS_Activity_code0>
+    <TaxKeywordTaxHTField xmlns="d23a570b-d7a9-49ca-a34c-8afb8206b4bf">
+      <Terms xmlns="http://schemas.microsoft.com/office/infopath/2007/PartnerControls"/>
+    </TaxKeywordTaxHTField>
+    <ECDC_DMS_Section xmlns="f21cd5e7-4e59-4426-9a65-65a4b49b5ea4">Epidemiological Methods</ECDC_DMS_Section>
+    <TaxCatchAll xmlns="d23a570b-d7a9-49ca-a34c-8afb8206b4bf">
+      <Value>500</Value>
+      <Value>8455</Value>
+    </TaxCatchAll>
+    <ECDC_DMS_Author xmlns="f21cd5e7-4e59-4426-9a65-65a4b49b5ea4">
+      <UserInfo>
+        <DisplayName>Julien Beaute</DisplayName>
+        <AccountId>167</AccountId>
+        <AccountType/>
+      </UserInfo>
+    </ECDC_DMS_Author>
+    <ECDC_Subject_whatTaxHTField0 xmlns="f21cd5e7-4e59-4426-9a65-65a4b49b5ea4">
+      <Terms xmlns="http://schemas.microsoft.com/office/infopath/2007/PartnerControls">
+        <TermInfo xmlns="http://schemas.microsoft.com/office/infopath/2007/PartnerControls">
+          <TermName xmlns="http://schemas.microsoft.com/office/infopath/2007/PartnerControls">surveillance</TermName>
+          <TermId xmlns="http://schemas.microsoft.com/office/infopath/2007/PartnerControls">a0470744-a564-4d8e-b6e3-7633734a10dc</TermId>
+        </TermInfo>
+      </Terms>
+    </ECDC_Subject_whatTaxHTField0>
+    <ECDC_DMS_Data_Controller xmlns="f21cd5e7-4e59-4426-9a65-65a4b49b5ea4">
+      <UserInfo>
+        <DisplayName/>
+        <AccountId xsi:nil="true"/>
+        <AccountType/>
+      </UserInfo>
+    </ECDC_DMS_Data_Controller>
+    <ECDC_DMS_General_Administration_Document_Type0 xmlns="f21cd5e7-4e59-4426-9a65-65a4b49b5ea4">
+      <Terms xmlns="http://schemas.microsoft.com/office/infopath/2007/PartnerControls">
+        <TermInfo xmlns="http://schemas.microsoft.com/office/infopath/2007/PartnerControls">
+          <TermName xmlns="http://schemas.microsoft.com/office/infopath/2007/PartnerControls">Report</TermName>
+          <TermId xmlns="http://schemas.microsoft.com/office/infopath/2007/PartnerControls">ecbd77ad-3760-4178-a0ff-1df458fa4e60</TermId>
+        </TermInfo>
+      </Terms>
+    </ECDC_DMS_General_Administration_Document_Type0>
+    <ECDC_DMS_Group xmlns="f21cd5e7-4e59-4426-9a65-65a4b49b5ea4">General Surveillance</ECDC_DMS_Group>
+    <ECDC_DMS_Effective_Date xmlns="f21cd5e7-4e59-4426-9a65-65a4b49b5ea4">2017-08-29T11:46:00+00:00</ECDC_DMS_Effective_Date>
+    <ECDC_DMS_Classification xmlns="f21cd5e7-4e59-4426-9a65-65a4b49b5ea4" xsi:nil="true"/>
+    <ECDC_DMS_Organization0 xmlns="f21cd5e7-4e59-4426-9a65-65a4b49b5ea4">
+      <Terms xmlns="http://schemas.microsoft.com/office/infopath/2007/PartnerControls"/>
+    </ECDC_DMS_Organization0>
+    <ECDC_DMS_Contains_Personal_Data xmlns="f21cd5e7-4e59-4426-9a65-65a4b49b5ea4">false</ECDC_DMS_Contains_Personal_Data>
+  </documentManagement>
+</p:properties>
+</file>
+
 <file path=customXml/item3.xml><?xml version="1.0" encoding="utf-8"?>
 <?mso-contentType ?>
-<FormTemplates xmlns="http://schemas.microsoft.com/sharepoint/v3/contenttype/forms">
-  <Display>DocumentLibraryForm</Display>
-  <Edit>DocumentLibraryForm</Edit>
-  <New>DocumentLibraryForm</New>
-</FormTemplates>
+<SharedContentType xmlns="Microsoft.SharePoint.Taxonomy.ContentTypeSync" SourceId="de887f88-4a24-49db-a549-4c3cbb517053" ContentTypeId="0x010100D736C7ACE9B64A2887FC840CE64E73CD00F9B766FA919147C8AA3C665BB5FE334200CFE92820D3804675818B1C25C1C0AF80" PreviousValue="false"/>
 </file>
 
 <file path=customXml/item4.xml><?xml version="1.0" encoding="utf-8"?>
@@ -5120,7 +5134,11 @@
 
 <file path=customXml/item5.xml><?xml version="1.0" encoding="utf-8"?>
 <?mso-contentType ?>
-<SharedContentType xmlns="Microsoft.SharePoint.Taxonomy.ContentTypeSync" SourceId="de887f88-4a24-49db-a549-4c3cbb517053" ContentTypeId="0x010100D736C7ACE9B64A2887FC840CE64E73CD00F9B766FA919147C8AA3C665BB5FE334200CFE92820D3804675818B1C25C1C0AF80" PreviousValue="false"/>
+<FormTemplates xmlns="http://schemas.microsoft.com/sharepoint/v3/contenttype/forms">
+  <Display>DocumentLibraryForm</Display>
+  <Edit>DocumentLibraryForm</Edit>
+  <New>DocumentLibraryForm</New>
+</FormTemplates>
 </file>
 
 <file path=customXml/item6.xml><?xml version="1.0" encoding="utf-8"?>
@@ -5128,18 +5146,6 @@
 </file>
 
 <file path=customXml/itemProps1.xml><?xml version="1.0" encoding="utf-8"?>
-<ds:datastoreItem xmlns:ds="http://schemas.openxmlformats.org/officeDocument/2006/customXml" ds:itemID="{AEEB0429-18DA-4ACF-AE9C-82565BA50B2D}">
-  <ds:schemaRefs>
-    <ds:schemaRef ds:uri="http://schemas.microsoft.com/office/2006/metadata/properties"/>
-    <ds:schemaRef ds:uri="http://schemas.microsoft.com/office/infopath/2007/PartnerControls"/>
-    <ds:schemaRef ds:uri="http://schemas.microsoft.com/sharepoint/v3"/>
-    <ds:schemaRef ds:uri="f21cd5e7-4e59-4426-9a65-65a4b49b5ea4"/>
-    <ds:schemaRef ds:uri="d23a570b-d7a9-49ca-a34c-8afb8206b4bf"/>
-  </ds:schemaRefs>
-</ds:datastoreItem>
-</file>
-
-<file path=customXml/itemProps2.xml><?xml version="1.0" encoding="utf-8"?>
 <ds:datastoreItem xmlns:ds="http://schemas.openxmlformats.org/officeDocument/2006/customXml" ds:itemID="{6D479805-76AE-469D-AD81-3BD8B769087B}">
   <ds:schemaRefs>
     <ds:schemaRef ds:uri="http://schemas.microsoft.com/office/2006/metadata/contentType"/>
@@ -5159,10 +5165,22 @@
 </ds:datastoreItem>
 </file>
 
+<file path=customXml/itemProps2.xml><?xml version="1.0" encoding="utf-8"?>
+<ds:datastoreItem xmlns:ds="http://schemas.openxmlformats.org/officeDocument/2006/customXml" ds:itemID="{AEEB0429-18DA-4ACF-AE9C-82565BA50B2D}">
+  <ds:schemaRefs>
+    <ds:schemaRef ds:uri="http://schemas.microsoft.com/office/2006/metadata/properties"/>
+    <ds:schemaRef ds:uri="http://schemas.microsoft.com/office/infopath/2007/PartnerControls"/>
+    <ds:schemaRef ds:uri="http://schemas.microsoft.com/sharepoint/v3"/>
+    <ds:schemaRef ds:uri="f21cd5e7-4e59-4426-9a65-65a4b49b5ea4"/>
+    <ds:schemaRef ds:uri="d23a570b-d7a9-49ca-a34c-8afb8206b4bf"/>
+  </ds:schemaRefs>
+</ds:datastoreItem>
+</file>
+
 <file path=customXml/itemProps3.xml><?xml version="1.0" encoding="utf-8"?>
-<ds:datastoreItem xmlns:ds="http://schemas.openxmlformats.org/officeDocument/2006/customXml" ds:itemID="{8C20B46C-F3E1-4685-94E3-042B9EF3BD6C}">
+<ds:datastoreItem xmlns:ds="http://schemas.openxmlformats.org/officeDocument/2006/customXml" ds:itemID="{0D5F5738-961F-4597-BABD-37FD6507F57F}">
   <ds:schemaRefs>
-    <ds:schemaRef ds:uri="http://schemas.microsoft.com/sharepoint/v3/contenttype/forms"/>
+    <ds:schemaRef ds:uri="Microsoft.SharePoint.Taxonomy.ContentTypeSync"/>
   </ds:schemaRefs>
 </ds:datastoreItem>
 </file>
@@ -5176,15 +5194,15 @@
 </file>
 
 <file path=customXml/itemProps5.xml><?xml version="1.0" encoding="utf-8"?>
-<ds:datastoreItem xmlns:ds="http://schemas.openxmlformats.org/officeDocument/2006/customXml" ds:itemID="{0D5F5738-961F-4597-BABD-37FD6507F57F}">
+<ds:datastoreItem xmlns:ds="http://schemas.openxmlformats.org/officeDocument/2006/customXml" ds:itemID="{8C20B46C-F3E1-4685-94E3-042B9EF3BD6C}">
   <ds:schemaRefs>
-    <ds:schemaRef ds:uri="Microsoft.SharePoint.Taxonomy.ContentTypeSync"/>
+    <ds:schemaRef ds:uri="http://schemas.microsoft.com/sharepoint/v3/contenttype/forms"/>
   </ds:schemaRefs>
 </ds:datastoreItem>
 </file>
 
 <file path=customXml/itemProps6.xml><?xml version="1.0" encoding="utf-8"?>
-<ds:datastoreItem xmlns:ds="http://schemas.openxmlformats.org/officeDocument/2006/customXml" ds:itemID="{201DC00E-563F-4CBF-8F5C-6A1E031DAB91}">
+<ds:datastoreItem xmlns:ds="http://schemas.openxmlformats.org/officeDocument/2006/customXml" ds:itemID="{A0921731-9D6C-4F7E-889E-D0B86C97FBE6}">
   <ds:schemaRefs>
     <ds:schemaRef ds:uri="http://schemas.openxmlformats.org/officeDocument/2006/bibliography"/>
   </ds:schemaRefs>

</xml_diff>